<commit_message>
new POM file added
</commit_message>
<xml_diff>
--- a/cicd.docx
+++ b/cicd.docx
@@ -66,7 +66,6 @@
         </w:rPr>
         <w:t xml:space="preserve">$ </w:t>
       </w:r>
-      <w:proofErr w:type="spellStart"/>
       <w:r>
         <w:rPr>
           <w:rFonts w:ascii="var(--bs-font-monospace)" w:eastAsia="Times New Roman" w:hAnsi="var(--bs-font-monospace)" w:cs="Courier New"/>
@@ -74,17 +73,7 @@
           <w:sz w:val="20"/>
           <w:szCs w:val="20"/>
         </w:rPr>
-        <w:t>sudo</w:t>
-      </w:r>
-      <w:proofErr w:type="spellEnd"/>
-      <w:r>
-        <w:rPr>
-          <w:rFonts w:ascii="var(--bs-font-monospace)" w:eastAsia="Times New Roman" w:hAnsi="var(--bs-font-monospace)" w:cs="Courier New"/>
-          <w:color w:val="0086B3"/>
-          <w:sz w:val="20"/>
-          <w:szCs w:val="20"/>
-        </w:rPr>
-        <w:t xml:space="preserve"> </w:t>
+        <w:t xml:space="preserve">sudo </w:t>
       </w:r>
       <w:r>
         <w:rPr>
@@ -182,7 +171,6 @@
         </w:rPr>
         <w:t xml:space="preserve">$ </w:t>
       </w:r>
-      <w:proofErr w:type="spellStart"/>
       <w:r>
         <w:rPr>
           <w:rFonts w:ascii="var(--bs-font-monospace)" w:eastAsia="Times New Roman" w:hAnsi="var(--bs-font-monospace)" w:cs="Courier New"/>
@@ -190,37 +178,16 @@
           <w:sz w:val="20"/>
           <w:szCs w:val="20"/>
         </w:rPr>
-        <w:t>sudo</w:t>
-      </w:r>
-      <w:proofErr w:type="spellEnd"/>
-      <w:r>
-        <w:rPr>
-          <w:rFonts w:ascii="var(--bs-font-monospace)" w:eastAsia="Times New Roman" w:hAnsi="var(--bs-font-monospace)" w:cs="Courier New"/>
-          <w:color w:val="0086B3"/>
-          <w:sz w:val="20"/>
-          <w:szCs w:val="20"/>
-        </w:rPr>
-        <w:t xml:space="preserve"> </w:t>
-      </w:r>
-      <w:proofErr w:type="spellStart"/>
-      <w:r>
-        <w:rPr>
-          <w:rFonts w:ascii="var(--bs-font-monospace)" w:eastAsia="Times New Roman" w:hAnsi="var(--bs-font-monospace)" w:cs="Courier New"/>
-          <w:color w:val="000C1A"/>
-          <w:sz w:val="20"/>
-          <w:szCs w:val="20"/>
-        </w:rPr>
-        <w:t>wget</w:t>
-      </w:r>
-      <w:proofErr w:type="spellEnd"/>
-      <w:r>
-        <w:rPr>
-          <w:rFonts w:ascii="var(--bs-font-monospace)" w:eastAsia="Times New Roman" w:hAnsi="var(--bs-font-monospace)" w:cs="Courier New"/>
-          <w:color w:val="000C1A"/>
-          <w:sz w:val="20"/>
-          <w:szCs w:val="20"/>
-        </w:rPr>
-        <w:t xml:space="preserve"> </w:t>
+        <w:t xml:space="preserve">sudo </w:t>
+      </w:r>
+      <w:r>
+        <w:rPr>
+          <w:rFonts w:ascii="var(--bs-font-monospace)" w:eastAsia="Times New Roman" w:hAnsi="var(--bs-font-monospace)" w:cs="Courier New"/>
+          <w:color w:val="000C1A"/>
+          <w:sz w:val="20"/>
+          <w:szCs w:val="20"/>
+        </w:rPr>
+        <w:t xml:space="preserve">wget </w:t>
       </w:r>
       <w:r>
         <w:rPr>
@@ -238,67 +205,7 @@
           <w:sz w:val="20"/>
           <w:szCs w:val="20"/>
         </w:rPr>
-        <w:t xml:space="preserve"> /</w:t>
-      </w:r>
-      <w:proofErr w:type="spellStart"/>
-      <w:r>
-        <w:rPr>
-          <w:rFonts w:ascii="var(--bs-font-monospace)" w:eastAsia="Times New Roman" w:hAnsi="var(--bs-font-monospace)" w:cs="Courier New"/>
-          <w:color w:val="000C1A"/>
-          <w:sz w:val="20"/>
-          <w:szCs w:val="20"/>
-        </w:rPr>
-        <w:t>etc</w:t>
-      </w:r>
-      <w:proofErr w:type="spellEnd"/>
-      <w:r>
-        <w:rPr>
-          <w:rFonts w:ascii="var(--bs-font-monospace)" w:eastAsia="Times New Roman" w:hAnsi="var(--bs-font-monospace)" w:cs="Courier New"/>
-          <w:color w:val="000C1A"/>
-          <w:sz w:val="20"/>
-          <w:szCs w:val="20"/>
-        </w:rPr>
-        <w:t>/</w:t>
-      </w:r>
-      <w:proofErr w:type="spellStart"/>
-      <w:r>
-        <w:rPr>
-          <w:rFonts w:ascii="var(--bs-font-monospace)" w:eastAsia="Times New Roman" w:hAnsi="var(--bs-font-monospace)" w:cs="Courier New"/>
-          <w:color w:val="000C1A"/>
-          <w:sz w:val="20"/>
-          <w:szCs w:val="20"/>
-        </w:rPr>
-        <w:t>yum.repos.d</w:t>
-      </w:r>
-      <w:proofErr w:type="spellEnd"/>
-      <w:r>
-        <w:rPr>
-          <w:rFonts w:ascii="var(--bs-font-monospace)" w:eastAsia="Times New Roman" w:hAnsi="var(--bs-font-monospace)" w:cs="Courier New"/>
-          <w:color w:val="000C1A"/>
-          <w:sz w:val="20"/>
-          <w:szCs w:val="20"/>
-        </w:rPr>
-        <w:t>/</w:t>
-      </w:r>
-      <w:proofErr w:type="spellStart"/>
-      <w:r>
-        <w:rPr>
-          <w:rFonts w:ascii="var(--bs-font-monospace)" w:eastAsia="Times New Roman" w:hAnsi="var(--bs-font-monospace)" w:cs="Courier New"/>
-          <w:color w:val="000C1A"/>
-          <w:sz w:val="20"/>
-          <w:szCs w:val="20"/>
-        </w:rPr>
-        <w:t>jenkins.repo</w:t>
-      </w:r>
-      <w:proofErr w:type="spellEnd"/>
-      <w:r>
-        <w:rPr>
-          <w:rFonts w:ascii="var(--bs-font-monospace)" w:eastAsia="Times New Roman" w:hAnsi="var(--bs-font-monospace)" w:cs="Courier New"/>
-          <w:color w:val="000C1A"/>
-          <w:sz w:val="20"/>
-          <w:szCs w:val="20"/>
-        </w:rPr>
-        <w:t xml:space="preserve"> </w:t>
+        <w:t xml:space="preserve"> /etc/yum.repos.d/jenkins.repo </w:t>
       </w:r>
       <w:r>
         <w:rPr>
@@ -432,7 +339,6 @@
         </w:rPr>
         <w:t xml:space="preserve">$ </w:t>
       </w:r>
-      <w:proofErr w:type="spellStart"/>
       <w:r>
         <w:rPr>
           <w:rFonts w:ascii="var(--bs-font-monospace)" w:eastAsia="Times New Roman" w:hAnsi="var(--bs-font-monospace)" w:cs="Courier New"/>
@@ -440,17 +346,7 @@
           <w:sz w:val="20"/>
           <w:szCs w:val="20"/>
         </w:rPr>
-        <w:t>sudo</w:t>
-      </w:r>
-      <w:proofErr w:type="spellEnd"/>
-      <w:r>
-        <w:rPr>
-          <w:rFonts w:ascii="var(--bs-font-monospace)" w:eastAsia="Times New Roman" w:hAnsi="var(--bs-font-monospace)" w:cs="Courier New"/>
-          <w:color w:val="0086B3"/>
-          <w:sz w:val="20"/>
-          <w:szCs w:val="20"/>
-        </w:rPr>
-        <w:t xml:space="preserve"> </w:t>
+        <w:t xml:space="preserve">sudo </w:t>
       </w:r>
       <w:r>
         <w:rPr>
@@ -539,7 +435,6 @@
         </w:rPr>
         <w:t xml:space="preserve">$ </w:t>
       </w:r>
-      <w:proofErr w:type="spellStart"/>
       <w:r>
         <w:rPr>
           <w:rFonts w:ascii="var(--bs-font-monospace)" w:eastAsia="Times New Roman" w:hAnsi="var(--bs-font-monospace)" w:cs="Courier New"/>
@@ -547,17 +442,7 @@
           <w:sz w:val="20"/>
           <w:szCs w:val="20"/>
         </w:rPr>
-        <w:t>sudo</w:t>
-      </w:r>
-      <w:proofErr w:type="spellEnd"/>
-      <w:r>
-        <w:rPr>
-          <w:rFonts w:ascii="var(--bs-font-monospace)" w:eastAsia="Times New Roman" w:hAnsi="var(--bs-font-monospace)" w:cs="Courier New"/>
-          <w:color w:val="0086B3"/>
-          <w:sz w:val="20"/>
-          <w:szCs w:val="20"/>
-        </w:rPr>
-        <w:t xml:space="preserve"> </w:t>
+        <w:t xml:space="preserve">sudo </w:t>
       </w:r>
       <w:r>
         <w:rPr>
@@ -651,7 +536,6 @@
         </w:rPr>
         <w:t xml:space="preserve">$ </w:t>
       </w:r>
-      <w:proofErr w:type="spellStart"/>
       <w:r>
         <w:rPr>
           <w:rFonts w:ascii="var(--bs-font-monospace)" w:eastAsia="Times New Roman" w:hAnsi="var(--bs-font-monospace)" w:cs="Courier New"/>
@@ -659,37 +543,16 @@
           <w:sz w:val="20"/>
           <w:szCs w:val="20"/>
         </w:rPr>
-        <w:t>sudo</w:t>
-      </w:r>
-      <w:proofErr w:type="spellEnd"/>
-      <w:r>
-        <w:rPr>
-          <w:rFonts w:ascii="var(--bs-font-monospace)" w:eastAsia="Times New Roman" w:hAnsi="var(--bs-font-monospace)" w:cs="Courier New"/>
-          <w:color w:val="0086B3"/>
-          <w:sz w:val="20"/>
-          <w:szCs w:val="20"/>
-        </w:rPr>
-        <w:t xml:space="preserve"> </w:t>
-      </w:r>
-      <w:proofErr w:type="spellStart"/>
-      <w:r>
-        <w:rPr>
-          <w:rFonts w:ascii="var(--bs-font-monospace)" w:eastAsia="Times New Roman" w:hAnsi="var(--bs-font-monospace)" w:cs="Courier New"/>
-          <w:color w:val="000C1A"/>
-          <w:sz w:val="20"/>
-          <w:szCs w:val="20"/>
-        </w:rPr>
-        <w:t>dnf</w:t>
-      </w:r>
-      <w:proofErr w:type="spellEnd"/>
-      <w:r>
-        <w:rPr>
-          <w:rFonts w:ascii="var(--bs-font-monospace)" w:eastAsia="Times New Roman" w:hAnsi="var(--bs-font-monospace)" w:cs="Courier New"/>
-          <w:color w:val="000C1A"/>
-          <w:sz w:val="20"/>
-          <w:szCs w:val="20"/>
-        </w:rPr>
-        <w:t xml:space="preserve"> </w:t>
+        <w:t xml:space="preserve">sudo </w:t>
+      </w:r>
+      <w:r>
+        <w:rPr>
+          <w:rFonts w:ascii="var(--bs-font-monospace)" w:eastAsia="Times New Roman" w:hAnsi="var(--bs-font-monospace)" w:cs="Courier New"/>
+          <w:color w:val="000C1A"/>
+          <w:sz w:val="20"/>
+          <w:szCs w:val="20"/>
+        </w:rPr>
+        <w:t xml:space="preserve">dnf </w:t>
       </w:r>
       <w:r>
         <w:rPr>
@@ -801,7 +664,6 @@
         </w:rPr>
         <w:t xml:space="preserve">$ </w:t>
       </w:r>
-      <w:proofErr w:type="spellStart"/>
       <w:r>
         <w:rPr>
           <w:rFonts w:ascii="var(--bs-font-monospace)" w:eastAsia="Times New Roman" w:hAnsi="var(--bs-font-monospace)" w:cs="Courier New"/>
@@ -809,9 +671,17 @@
           <w:sz w:val="20"/>
           <w:szCs w:val="20"/>
         </w:rPr>
-        <w:t>sudo</w:t>
-      </w:r>
-      <w:proofErr w:type="spellEnd"/>
+        <w:t xml:space="preserve">sudo </w:t>
+      </w:r>
+      <w:r>
+        <w:rPr>
+          <w:rFonts w:ascii="var(--bs-font-monospace)" w:eastAsia="Times New Roman" w:hAnsi="var(--bs-font-monospace)" w:cs="Courier New"/>
+          <w:color w:val="000C1A"/>
+          <w:sz w:val="20"/>
+          <w:szCs w:val="20"/>
+        </w:rPr>
+        <w:t xml:space="preserve">yum </w:t>
+      </w:r>
       <w:r>
         <w:rPr>
           <w:rFonts w:ascii="var(--bs-font-monospace)" w:eastAsia="Times New Roman" w:hAnsi="var(--bs-font-monospace)" w:cs="Courier New"/>
@@ -819,45 +689,16 @@
           <w:sz w:val="20"/>
           <w:szCs w:val="20"/>
         </w:rPr>
-        <w:t xml:space="preserve"> </w:t>
-      </w:r>
-      <w:r>
-        <w:rPr>
-          <w:rFonts w:ascii="var(--bs-font-monospace)" w:eastAsia="Times New Roman" w:hAnsi="var(--bs-font-monospace)" w:cs="Courier New"/>
-          <w:color w:val="000C1A"/>
-          <w:sz w:val="20"/>
-          <w:szCs w:val="20"/>
-        </w:rPr>
-        <w:t xml:space="preserve">yum </w:t>
-      </w:r>
-      <w:r>
-        <w:rPr>
-          <w:rFonts w:ascii="var(--bs-font-monospace)" w:eastAsia="Times New Roman" w:hAnsi="var(--bs-font-monospace)" w:cs="Courier New"/>
-          <w:color w:val="0086B3"/>
-          <w:sz w:val="20"/>
-          <w:szCs w:val="20"/>
-        </w:rPr>
         <w:t xml:space="preserve">install </w:t>
       </w:r>
-      <w:proofErr w:type="spellStart"/>
-      <w:r>
-        <w:rPr>
-          <w:rFonts w:ascii="var(--bs-font-monospace)" w:eastAsia="Times New Roman" w:hAnsi="var(--bs-font-monospace)" w:cs="Courier New"/>
-          <w:color w:val="000C1A"/>
-          <w:sz w:val="20"/>
-          <w:szCs w:val="20"/>
-        </w:rPr>
-        <w:t>jenkins</w:t>
-      </w:r>
-      <w:proofErr w:type="spellEnd"/>
-      <w:r>
-        <w:rPr>
-          <w:rFonts w:ascii="var(--bs-font-monospace)" w:eastAsia="Times New Roman" w:hAnsi="var(--bs-font-monospace)" w:cs="Courier New"/>
-          <w:color w:val="000C1A"/>
-          <w:sz w:val="20"/>
-          <w:szCs w:val="20"/>
-        </w:rPr>
-        <w:t xml:space="preserve"> </w:t>
+      <w:r>
+        <w:rPr>
+          <w:rFonts w:ascii="var(--bs-font-monospace)" w:eastAsia="Times New Roman" w:hAnsi="var(--bs-font-monospace)" w:cs="Courier New"/>
+          <w:color w:val="000C1A"/>
+          <w:sz w:val="20"/>
+          <w:szCs w:val="20"/>
+        </w:rPr>
+        <w:t xml:space="preserve">jenkins </w:t>
       </w:r>
       <w:r>
         <w:rPr>
@@ -872,120 +713,22 @@
     <w:p/>
     <w:p>
       <w:r>
-        <w:t xml:space="preserve">[root@ip-10-0-29-163 ~]# </w:t>
-      </w:r>
-      <w:proofErr w:type="spellStart"/>
-      <w:r>
-        <w:t>systemctl</w:t>
-      </w:r>
-      <w:proofErr w:type="spellEnd"/>
-      <w:r>
-        <w:t xml:space="preserve"> enable </w:t>
-      </w:r>
-      <w:proofErr w:type="spellStart"/>
-      <w:r>
-        <w:t>jenkins</w:t>
-      </w:r>
-      <w:proofErr w:type="spellEnd"/>
-    </w:p>
-    <w:p>
-      <w:r>
-        <w:t xml:space="preserve">Created </w:t>
-      </w:r>
-      <w:proofErr w:type="spellStart"/>
-      <w:r>
-        <w:t>symlink</w:t>
-      </w:r>
-      <w:proofErr w:type="spellEnd"/>
-      <w:r>
-        <w:t xml:space="preserve"> /</w:t>
-      </w:r>
-      <w:proofErr w:type="spellStart"/>
-      <w:r>
-        <w:t>etc</w:t>
-      </w:r>
-      <w:proofErr w:type="spellEnd"/>
-      <w:r>
-        <w:t>/</w:t>
-      </w:r>
-      <w:proofErr w:type="spellStart"/>
-      <w:r>
-        <w:t>systemd</w:t>
-      </w:r>
-      <w:proofErr w:type="spellEnd"/>
-      <w:r>
-        <w:t>/system/multi-</w:t>
-      </w:r>
-      <w:proofErr w:type="spellStart"/>
-      <w:r>
-        <w:t>user.target.wants</w:t>
-      </w:r>
-      <w:proofErr w:type="spellEnd"/>
-      <w:r>
-        <w:t>/</w:t>
-      </w:r>
-      <w:proofErr w:type="spellStart"/>
-      <w:r>
-        <w:t>jenkins.service</w:t>
-      </w:r>
-      <w:proofErr w:type="spellEnd"/>
-      <w:r>
-        <w:t xml:space="preserve"> → /</w:t>
-      </w:r>
-      <w:proofErr w:type="spellStart"/>
-      <w:r>
-        <w:t>usr</w:t>
-      </w:r>
-      <w:proofErr w:type="spellEnd"/>
-      <w:r>
-        <w:t>/lib/</w:t>
-      </w:r>
-      <w:proofErr w:type="spellStart"/>
-      <w:r>
-        <w:t>systemd</w:t>
-      </w:r>
-      <w:proofErr w:type="spellEnd"/>
-      <w:r>
-        <w:t>/system/</w:t>
-      </w:r>
-      <w:proofErr w:type="spellStart"/>
-      <w:r>
-        <w:t>jenkins.service</w:t>
-      </w:r>
-      <w:proofErr w:type="spellEnd"/>
-      <w:r>
-        <w:t>.</w:t>
-      </w:r>
-    </w:p>
-    <w:p>
-      <w:r>
-        <w:t xml:space="preserve">[root@ip-10-0-29-163 ~]# </w:t>
-      </w:r>
-      <w:proofErr w:type="spellStart"/>
-      <w:r>
-        <w:t>systemctl</w:t>
-      </w:r>
-      <w:proofErr w:type="spellEnd"/>
-      <w:r>
-        <w:t xml:space="preserve"> start </w:t>
-      </w:r>
-      <w:proofErr w:type="spellStart"/>
-      <w:r>
-        <w:t>jenkins</w:t>
-      </w:r>
-      <w:proofErr w:type="spellEnd"/>
-    </w:p>
-    <w:p>
-      <w:r>
-        <w:t xml:space="preserve">[root@ip-10-0-29-163 ~]# </w:t>
-      </w:r>
-      <w:proofErr w:type="spellStart"/>
-      <w:r>
-        <w:t>jenkins</w:t>
-      </w:r>
-      <w:proofErr w:type="spellEnd"/>
-      <w:r>
-        <w:t xml:space="preserve"> --version</w:t>
+        <w:t>[root@ip-10-0-29-163 ~]# systemctl enable jenkins</w:t>
+      </w:r>
+    </w:p>
+    <w:p>
+      <w:r>
+        <w:t>Created symlink /etc/systemd/system/multi-user.target.wants/jenkins.service → /usr/lib/systemd/system/jenkins.service.</w:t>
+      </w:r>
+    </w:p>
+    <w:p>
+      <w:r>
+        <w:t>[root@ip-10-0-29-163 ~]# systemctl start jenkins</w:t>
+      </w:r>
+    </w:p>
+    <w:p>
+      <w:r>
+        <w:t>[root@ip-10-0-29-163 ~]# jenkins --version</w:t>
       </w:r>
     </w:p>
     <w:p>
@@ -995,21 +738,8 @@
     </w:p>
     <w:p>
       <w:r>
-        <w:t>[root@ip-10-0-29-163 ~]# cat /var/lib/</w:t>
-      </w:r>
-      <w:proofErr w:type="spellStart"/>
-      <w:r>
-        <w:t>jenkins</w:t>
-      </w:r>
-      <w:proofErr w:type="spellEnd"/>
-      <w:r>
-        <w:t>/secrets/</w:t>
-      </w:r>
-      <w:proofErr w:type="spellStart"/>
-      <w:r>
-        <w:t>initialAdminPassword</w:t>
-      </w:r>
-      <w:proofErr w:type="spellEnd"/>
+        <w:t>[root@ip-10-0-29-163 ~]# cat /var/lib/jenkins/secrets/initialAdminPassword</w:t>
+      </w:r>
     </w:p>
     <w:p>
       <w:r>
@@ -1079,11 +809,9 @@
       </w:r>
     </w:p>
     <w:p>
-      <w:proofErr w:type="spellStart"/>
       <w:r>
         <w:t>jenkins</w:t>
       </w:r>
-      <w:proofErr w:type="spellEnd"/>
     </w:p>
     <w:p>
       <w:r>
@@ -1131,26 +859,13 @@
     <w:p/>
     <w:p>
       <w:r>
-        <w:t xml:space="preserve">Integrate Maven to Jenkins and add </w:t>
-      </w:r>
-      <w:proofErr w:type="spellStart"/>
-      <w:r>
-        <w:t>Github</w:t>
-      </w:r>
-      <w:proofErr w:type="spellEnd"/>
-      <w:r>
-        <w:t xml:space="preserve"> credentials to Jenkins</w:t>
-      </w:r>
-    </w:p>
-    <w:p>
-      <w:r>
-        <w:t xml:space="preserve">Git credential personal access token for </w:t>
-      </w:r>
-      <w:proofErr w:type="spellStart"/>
-      <w:r>
-        <w:t>jenkins</w:t>
-      </w:r>
-      <w:proofErr w:type="spellEnd"/>
+        <w:t>Integrate Maven to Jenkins and add Github credentials to Jenkins</w:t>
+      </w:r>
+    </w:p>
+    <w:p>
+      <w:r>
+        <w:t>Git credential personal access token for jenkins</w:t>
+      </w:r>
     </w:p>
     <w:p>
       <w:r>
@@ -1189,13 +904,8 @@
         <w:t>PS C:\Users\shrijandra\EKS\CICD Argo&gt;</w:t>
       </w:r>
       <w:r>
-        <w:t xml:space="preserve">git </w:t>
-      </w:r>
-      <w:proofErr w:type="spellStart"/>
-      <w:r>
-        <w:t>init</w:t>
-      </w:r>
-      <w:proofErr w:type="spellEnd"/>
+        <w:t>git init</w:t>
+      </w:r>
     </w:p>
     <w:p>
       <w:r>
@@ -1204,15 +914,7 @@
     </w:p>
     <w:p>
       <w:r>
-        <w:t xml:space="preserve">PS C:\Users\shrijandra\EKS\CICD Argo&gt; git commit -m "added </w:t>
-      </w:r>
-      <w:proofErr w:type="spellStart"/>
-      <w:r>
-        <w:t>jenkinsfile</w:t>
-      </w:r>
-      <w:proofErr w:type="spellEnd"/>
-      <w:r>
-        <w:t>"</w:t>
+        <w:t>PS C:\Users\shrijandra\EKS\CICD Argo&gt; git commit -m "added jenkinsfile"</w:t>
       </w:r>
     </w:p>
     <w:p>
@@ -1248,34 +950,13 @@
     </w:p>
     <w:p>
       <w:r>
-        <w:t>fatal: unable to access 'https://github.com/shrijandra/web-</w:t>
-      </w:r>
-      <w:proofErr w:type="spellStart"/>
-      <w:r>
-        <w:t>app.git</w:t>
-      </w:r>
-      <w:proofErr w:type="spellEnd"/>
-      <w:r>
-        <w:t xml:space="preserve">/': OpenSSL </w:t>
-      </w:r>
-      <w:proofErr w:type="spellStart"/>
-      <w:r>
-        <w:t>SSL_connect</w:t>
-      </w:r>
-      <w:proofErr w:type="spellEnd"/>
-      <w:r>
-        <w:t>: Connection was reset in connection to github.com:443</w:t>
-      </w:r>
-    </w:p>
-    <w:p>
-      <w:r>
-        <w:t xml:space="preserve">PS C:\Users\shrijandra\EKS\CICD Argo&gt; git config --global --unset-all </w:t>
-      </w:r>
-      <w:proofErr w:type="spellStart"/>
-      <w:r>
-        <w:t>remote.origin.proxy</w:t>
-      </w:r>
-      <w:proofErr w:type="spellEnd"/>
+        <w:t>fatal: unable to access 'https://github.com/shrijandra/web-app.git/': OpenSSL SSL_connect: Connection was reset in connection to github.com:443</w:t>
+      </w:r>
+    </w:p>
+    <w:p>
+      <w:r>
+        <w:t>PS C:\Users\shrijandra\EKS\CICD Argo&gt; git config --global --unset-all remote.origin.proxy</w:t>
+      </w:r>
     </w:p>
     <w:p>
       <w:r>
@@ -1304,13 +985,8 @@
     </w:p>
     <w:p>
       <w:r>
-        <w:t xml:space="preserve">PS C:\Users\shrijandra\EKS\CICD Argo&gt; git config --global </w:t>
-      </w:r>
-      <w:proofErr w:type="spellStart"/>
-      <w:r>
-        <w:t>user.email</w:t>
-      </w:r>
-      <w:proofErr w:type="spellEnd"/>
+        <w:t>PS C:\Users\shrijandra\EKS\CICD Argo&gt; git config --global user.email</w:t>
+      </w:r>
     </w:p>
     <w:p>
       <w:r>
@@ -1463,37 +1139,12 @@
           <w:color w:val="14141F"/>
         </w:rPr>
       </w:pPr>
-      <w:proofErr w:type="spellStart"/>
       <w:r>
         <w:rPr>
           <w:rFonts w:ascii="var(--font-family-mono)" w:hAnsi="var(--font-family-mono)"/>
           <w:color w:val="14141F"/>
         </w:rPr>
-        <w:t>java.io.IOException</w:t>
-      </w:r>
-      <w:proofErr w:type="spellEnd"/>
-      <w:r>
-        <w:rPr>
-          <w:rFonts w:ascii="var(--font-family-mono)" w:hAnsi="var(--font-family-mono)"/>
-          <w:color w:val="14141F"/>
-        </w:rPr>
-        <w:t>: Cannot run program "git" (in directory "/var/lib/</w:t>
-      </w:r>
-      <w:proofErr w:type="spellStart"/>
-      <w:r>
-        <w:rPr>
-          <w:rFonts w:ascii="var(--font-family-mono)" w:hAnsi="var(--font-family-mono)"/>
-          <w:color w:val="14141F"/>
-        </w:rPr>
-        <w:t>jenkins</w:t>
-      </w:r>
-      <w:proofErr w:type="spellEnd"/>
-      <w:r>
-        <w:rPr>
-          <w:rFonts w:ascii="var(--font-family-mono)" w:hAnsi="var(--font-family-mono)"/>
-          <w:color w:val="14141F"/>
-        </w:rPr>
-        <w:t>/caches/git-f5476d591911f224c882665611560dc9"): error=2, No such file or directory</w:t>
+        <w:t>java.io.IOException: Cannot run program "git" (in directory "/var/lib/jenkins/caches/git-f5476d591911f224c882665611560dc9"): error=2, No such file or directory</w:t>
       </w:r>
     </w:p>
     <w:p/>
@@ -1540,7 +1191,21 @@
       </w:r>
     </w:p>
     <w:p>
-      <w:r>
+      <w:pPr>
+        <w:rPr>
+          <w:b/>
+          <w:bCs/>
+          <w:i/>
+          <w:iCs/>
+        </w:rPr>
+      </w:pPr>
+      <w:r>
+        <w:rPr>
+          <w:b/>
+          <w:bCs/>
+          <w:i/>
+          <w:iCs/>
+        </w:rPr>
         <w:t>[root@ip-10-0-29-163 ~]# yum install git -y</w:t>
       </w:r>
     </w:p>
@@ -1637,6 +1302,243 @@
             </a:graphic>
           </wp:inline>
         </w:drawing>
+      </w:r>
+    </w:p>
+    <w:p>
+      <w:pPr>
+        <w:pStyle w:val="HTMLPreformatted"/>
+        <w:rPr>
+          <w:rFonts w:ascii="var(--font-family-mono)" w:hAnsi="var(--font-family-mono)"/>
+          <w:color w:val="14141F"/>
+        </w:rPr>
+      </w:pPr>
+      <w:r>
+        <w:rPr>
+          <w:rFonts w:ascii="var(--font-family-mono)" w:hAnsi="var(--font-family-mono)"/>
+          <w:color w:val="14141F"/>
+        </w:rPr>
+        <w:t>ERROR: /var/lib/jenkins/workspace/web-app@script/9b9e2a24fb8b77f9ebdd58dbef60ff37c76b09addb8291db67a570022597f18c/Jenkinsfile not found</w:t>
+      </w:r>
+    </w:p>
+    <w:p/>
+    <w:p>
+      <w:pPr>
+        <w:rPr>
+          <w:b/>
+          <w:bCs/>
+          <w:i/>
+          <w:iCs/>
+        </w:rPr>
+      </w:pPr>
+      <w:r>
+        <w:rPr>
+          <w:b/>
+          <w:bCs/>
+          <w:i/>
+          <w:iCs/>
+        </w:rPr>
+        <w:t>File name change from jenkins to Jenkins resolved the above issue.</w:t>
+      </w:r>
+    </w:p>
+    <w:p>
+      <w:r>
+        <w:t>The file name in Git was updated manually causing below error while pushing from local PC.</w:t>
+      </w:r>
+    </w:p>
+    <w:p>
+      <w:r>
+        <w:t>PS C:\Users\shrijandra\EKS\CICD Argo&gt; git push https://github.com/shrijandra/web-app.git</w:t>
+      </w:r>
+    </w:p>
+    <w:p>
+      <w:r>
+        <w:t>To https://github.com/shrijandra/web-app.git</w:t>
+      </w:r>
+    </w:p>
+    <w:p>
+      <w:r>
+        <w:t xml:space="preserve"> ! [rejected]        shrijandra/web-app -&gt; shrijandra/web-app (fetch first)</w:t>
+      </w:r>
+    </w:p>
+    <w:p>
+      <w:r>
+        <w:lastRenderedPageBreak/>
+        <w:t xml:space="preserve">error: failed to push some refs to 'https://github.com/shrijandra/web-app.git'      </w:t>
+      </w:r>
+    </w:p>
+    <w:p>
+      <w:r>
+        <w:t>hint: Updates were rejected because the remote contains work that you do</w:t>
+      </w:r>
+    </w:p>
+    <w:p>
+      <w:r>
+        <w:t xml:space="preserve">hint: not have locally. This is usually caused by another repository pushing        </w:t>
+      </w:r>
+    </w:p>
+    <w:p>
+      <w:r>
+        <w:t>hint: to the same ref. You may want to first integrate the remote changes</w:t>
+      </w:r>
+    </w:p>
+    <w:p>
+      <w:r>
+        <w:t>hint: (e.g., 'git pull ...') before pushing again.</w:t>
+      </w:r>
+    </w:p>
+    <w:p>
+      <w:r>
+        <w:t>hint: See the 'Note about fast-forwards' in 'git push --help' for details.</w:t>
+      </w:r>
+    </w:p>
+    <w:p>
+      <w:r>
+        <w:t>PS C:\Users\shrijandra\EKS\CICD Argo&gt; git add .</w:t>
+      </w:r>
+    </w:p>
+    <w:p>
+      <w:r>
+        <w:t>PS C:\Users\shrijandra\EKS\CICD Argo&gt; git commit -m 'syntax error fixed dfd'</w:t>
+      </w:r>
+    </w:p>
+    <w:p>
+      <w:r>
+        <w:t>On branch shrijandra/web-app</w:t>
+      </w:r>
+    </w:p>
+    <w:p>
+      <w:r>
+        <w:t>nothing to commit, working tree clean</w:t>
+      </w:r>
+    </w:p>
+    <w:p/>
+    <w:p>
+      <w:r>
+        <w:t>so  use git push -f origin master   //force push</w:t>
+      </w:r>
+    </w:p>
+    <w:p>
+      <w:pPr>
+        <w:pStyle w:val="HTMLPreformatted"/>
+        <w:rPr>
+          <w:rStyle w:val="pipeline-node-19"/>
+          <w:rFonts w:ascii="var(--font-family-mono)" w:hAnsi="var(--font-family-mono)"/>
+          <w:color w:val="14141F"/>
+        </w:rPr>
+      </w:pPr>
+      <w:r>
+        <w:rPr>
+          <w:rStyle w:val="pipeline-node-19"/>
+          <w:rFonts w:ascii="var(--font-family-mono)" w:hAnsi="var(--font-family-mono)"/>
+          <w:color w:val="14141F"/>
+        </w:rPr>
+        <w:t>+ mvn clean package</w:t>
+      </w:r>
+    </w:p>
+    <w:p>
+      <w:pPr>
+        <w:pStyle w:val="HTMLPreformatted"/>
+        <w:rPr>
+          <w:rFonts w:ascii="var(--font-family-mono)" w:hAnsi="var(--font-family-mono)"/>
+          <w:color w:val="14141F"/>
+        </w:rPr>
+      </w:pPr>
+      <w:r>
+        <w:rPr>
+          <w:rStyle w:val="pipeline-node-19"/>
+          <w:rFonts w:ascii="var(--font-family-mono)" w:hAnsi="var(--font-family-mono)"/>
+          <w:color w:val="14141F"/>
+        </w:rPr>
+        <w:t>/var/lib/jenkins/workspace/web-app@tmp/durable-42f38b61/script.sh: line 1: mvn: command not found</w:t>
+      </w:r>
+    </w:p>
+    <w:p/>
+    <w:p>
+      <w:pPr>
+        <w:rPr>
+          <w:rFonts w:ascii="Arial" w:hAnsi="Arial" w:cs="Arial"/>
+          <w:b/>
+          <w:bCs/>
+          <w:i/>
+          <w:iCs/>
+          <w:color w:val="000000"/>
+          <w:sz w:val="22"/>
+        </w:rPr>
+      </w:pPr>
+      <w:r>
+        <w:rPr>
+          <w:rFonts w:ascii="Arial" w:hAnsi="Arial" w:cs="Arial"/>
+          <w:b/>
+          <w:bCs/>
+          <w:i/>
+          <w:iCs/>
+          <w:color w:val="000000"/>
+          <w:sz w:val="22"/>
+        </w:rPr>
+        <w:t>sudo yum install maven -y</w:t>
+      </w:r>
+    </w:p>
+    <w:p>
+      <w:r>
+        <w:t>[root@ip-10-0-29-163 ~]# mvn --version</w:t>
+      </w:r>
+    </w:p>
+    <w:p>
+      <w:r>
+        <w:t>Apache Maven 3.8.4 (Red Hat 3.8.4-3.amzn2023.0.4)</w:t>
+      </w:r>
+    </w:p>
+    <w:p>
+      <w:r>
+        <w:t>Maven home: /usr/share/maven</w:t>
+      </w:r>
+    </w:p>
+    <w:p>
+      <w:r>
+        <w:t>Java version: 17.0.8.1, vendor: Amazon.com Inc., runtime: /usr/lib/jvm/java-17-amazon-corretto.x86_64</w:t>
+      </w:r>
+    </w:p>
+    <w:p>
+      <w:r>
+        <w:t>Default locale: en, platform encoding: UTF-8</w:t>
+      </w:r>
+    </w:p>
+    <w:p>
+      <w:r>
+        <w:t>OS name: "linux", version: "6.1.49-70.116.amzn2023.x86_64", arch: "amd64", family: "unix"</w:t>
+      </w:r>
+    </w:p>
+    <w:p>
+      <w:r>
+        <w:t>[root@ip-10-0-29-163 ~]#</w:t>
+      </w:r>
+    </w:p>
+    <w:p/>
+    <w:p>
+      <w:pPr>
+        <w:pStyle w:val="HTMLPreformatted"/>
+        <w:rPr>
+          <w:rFonts w:ascii="var(--font-family-mono)" w:hAnsi="var(--font-family-mono)"/>
+          <w:color w:val="14141F"/>
+        </w:rPr>
+      </w:pPr>
+      <w:r>
+        <w:rPr>
+          <w:rStyle w:val="pipeline-node-19"/>
+          <w:rFonts w:ascii="var(--font-family-mono)" w:hAnsi="var(--font-family-mono)"/>
+          <w:color w:val="14141F"/>
+        </w:rPr>
+        <w:t>[ERROR] The goal you specified requires a project to execute but there is no POM in this directory (/var/lib/jenkins/workspace/web-app).</w:t>
+      </w:r>
+    </w:p>
+    <w:p>
+      <w:r>
+        <w:t xml:space="preserve"> </w:t>
+      </w:r>
+    </w:p>
+    <w:p>
+      <w:r>
+        <w:t>After having application with POM file still the same error.</w:t>
       </w:r>
     </w:p>
     <w:sectPr>
@@ -2320,6 +2222,11 @@
       <w:shd w:val="clear" w:color="auto" w:fill="E1DFDD"/>
     </w:rPr>
   </w:style>
+  <w:style w:type="character" w:customStyle="1" w:styleId="pipeline-node-19">
+    <w:name w:val="pipeline-node-19"/>
+    <w:basedOn w:val="DefaultParagraphFont"/>
+    <w:rsid w:val="009837D9"/>
+  </w:style>
 </w:styles>
 </file>
 

</xml_diff>

<commit_message>
added MVN environment path
</commit_message>
<xml_diff>
--- a/cicd.docx
+++ b/cicd.docx
@@ -55,7 +55,17 @@
           <w:sz w:val="20"/>
           <w:szCs w:val="20"/>
         </w:rPr>
-        <w:t>ec2-user ~]</w:t>
+        <w:t xml:space="preserve">ec2-user </w:t>
+      </w:r>
+      <w:proofErr w:type="gramStart"/>
+      <w:r>
+        <w:rPr>
+          <w:rFonts w:ascii="var(--bs-font-monospace)" w:eastAsia="Times New Roman" w:hAnsi="var(--bs-font-monospace)" w:cs="Courier New"/>
+          <w:color w:val="000C1A"/>
+          <w:sz w:val="20"/>
+          <w:szCs w:val="20"/>
+        </w:rPr>
+        <w:t>~]</w:t>
       </w:r>
       <w:r>
         <w:rPr>
@@ -64,8 +74,19 @@
           <w:sz w:val="20"/>
           <w:szCs w:val="20"/>
         </w:rPr>
-        <w:t xml:space="preserve">$ </w:t>
-      </w:r>
+        <w:t>$</w:t>
+      </w:r>
+      <w:proofErr w:type="gramEnd"/>
+      <w:r>
+        <w:rPr>
+          <w:rFonts w:ascii="var(--bs-font-monospace)" w:eastAsia="Times New Roman" w:hAnsi="var(--bs-font-monospace)" w:cs="Courier New"/>
+          <w:color w:val="008080"/>
+          <w:sz w:val="20"/>
+          <w:szCs w:val="20"/>
+        </w:rPr>
+        <w:t xml:space="preserve"> </w:t>
+      </w:r>
+      <w:proofErr w:type="spellStart"/>
       <w:r>
         <w:rPr>
           <w:rFonts w:ascii="var(--bs-font-monospace)" w:eastAsia="Times New Roman" w:hAnsi="var(--bs-font-monospace)" w:cs="Courier New"/>
@@ -73,7 +94,17 @@
           <w:sz w:val="20"/>
           <w:szCs w:val="20"/>
         </w:rPr>
-        <w:t xml:space="preserve">sudo </w:t>
+        <w:t>sudo</w:t>
+      </w:r>
+      <w:proofErr w:type="spellEnd"/>
+      <w:r>
+        <w:rPr>
+          <w:rFonts w:ascii="var(--bs-font-monospace)" w:eastAsia="Times New Roman" w:hAnsi="var(--bs-font-monospace)" w:cs="Courier New"/>
+          <w:color w:val="0086B3"/>
+          <w:sz w:val="20"/>
+          <w:szCs w:val="20"/>
+        </w:rPr>
+        <w:t xml:space="preserve"> </w:t>
       </w:r>
       <w:r>
         <w:rPr>
@@ -160,7 +191,17 @@
           <w:sz w:val="20"/>
           <w:szCs w:val="20"/>
         </w:rPr>
-        <w:t>ec2-user ~]</w:t>
+        <w:t xml:space="preserve">ec2-user </w:t>
+      </w:r>
+      <w:proofErr w:type="gramStart"/>
+      <w:r>
+        <w:rPr>
+          <w:rFonts w:ascii="var(--bs-font-monospace)" w:eastAsia="Times New Roman" w:hAnsi="var(--bs-font-monospace)" w:cs="Courier New"/>
+          <w:color w:val="000C1A"/>
+          <w:sz w:val="20"/>
+          <w:szCs w:val="20"/>
+        </w:rPr>
+        <w:t>~]</w:t>
       </w:r>
       <w:r>
         <w:rPr>
@@ -169,8 +210,19 @@
           <w:sz w:val="20"/>
           <w:szCs w:val="20"/>
         </w:rPr>
-        <w:t xml:space="preserve">$ </w:t>
-      </w:r>
+        <w:t>$</w:t>
+      </w:r>
+      <w:proofErr w:type="gramEnd"/>
+      <w:r>
+        <w:rPr>
+          <w:rFonts w:ascii="var(--bs-font-monospace)" w:eastAsia="Times New Roman" w:hAnsi="var(--bs-font-monospace)" w:cs="Courier New"/>
+          <w:color w:val="008080"/>
+          <w:sz w:val="20"/>
+          <w:szCs w:val="20"/>
+        </w:rPr>
+        <w:t xml:space="preserve"> </w:t>
+      </w:r>
+      <w:proofErr w:type="spellStart"/>
       <w:r>
         <w:rPr>
           <w:rFonts w:ascii="var(--bs-font-monospace)" w:eastAsia="Times New Roman" w:hAnsi="var(--bs-font-monospace)" w:cs="Courier New"/>
@@ -178,8 +230,19 @@
           <w:sz w:val="20"/>
           <w:szCs w:val="20"/>
         </w:rPr>
-        <w:t xml:space="preserve">sudo </w:t>
-      </w:r>
+        <w:t>sudo</w:t>
+      </w:r>
+      <w:proofErr w:type="spellEnd"/>
+      <w:r>
+        <w:rPr>
+          <w:rFonts w:ascii="var(--bs-font-monospace)" w:eastAsia="Times New Roman" w:hAnsi="var(--bs-font-monospace)" w:cs="Courier New"/>
+          <w:color w:val="0086B3"/>
+          <w:sz w:val="20"/>
+          <w:szCs w:val="20"/>
+        </w:rPr>
+        <w:t xml:space="preserve"> </w:t>
+      </w:r>
+      <w:proofErr w:type="spellStart"/>
       <w:r>
         <w:rPr>
           <w:rFonts w:ascii="var(--bs-font-monospace)" w:eastAsia="Times New Roman" w:hAnsi="var(--bs-font-monospace)" w:cs="Courier New"/>
@@ -187,7 +250,17 @@
           <w:sz w:val="20"/>
           <w:szCs w:val="20"/>
         </w:rPr>
-        <w:t xml:space="preserve">wget </w:t>
+        <w:t>wget</w:t>
+      </w:r>
+      <w:proofErr w:type="spellEnd"/>
+      <w:r>
+        <w:rPr>
+          <w:rFonts w:ascii="var(--bs-font-monospace)" w:eastAsia="Times New Roman" w:hAnsi="var(--bs-font-monospace)" w:cs="Courier New"/>
+          <w:color w:val="000C1A"/>
+          <w:sz w:val="20"/>
+          <w:szCs w:val="20"/>
+        </w:rPr>
+        <w:t xml:space="preserve"> </w:t>
       </w:r>
       <w:r>
         <w:rPr>
@@ -205,7 +278,67 @@
           <w:sz w:val="20"/>
           <w:szCs w:val="20"/>
         </w:rPr>
-        <w:t xml:space="preserve"> /etc/yum.repos.d/jenkins.repo </w:t>
+        <w:t xml:space="preserve"> /</w:t>
+      </w:r>
+      <w:proofErr w:type="spellStart"/>
+      <w:r>
+        <w:rPr>
+          <w:rFonts w:ascii="var(--bs-font-monospace)" w:eastAsia="Times New Roman" w:hAnsi="var(--bs-font-monospace)" w:cs="Courier New"/>
+          <w:color w:val="000C1A"/>
+          <w:sz w:val="20"/>
+          <w:szCs w:val="20"/>
+        </w:rPr>
+        <w:t>etc</w:t>
+      </w:r>
+      <w:proofErr w:type="spellEnd"/>
+      <w:r>
+        <w:rPr>
+          <w:rFonts w:ascii="var(--bs-font-monospace)" w:eastAsia="Times New Roman" w:hAnsi="var(--bs-font-monospace)" w:cs="Courier New"/>
+          <w:color w:val="000C1A"/>
+          <w:sz w:val="20"/>
+          <w:szCs w:val="20"/>
+        </w:rPr>
+        <w:t>/</w:t>
+      </w:r>
+      <w:proofErr w:type="spellStart"/>
+      <w:r>
+        <w:rPr>
+          <w:rFonts w:ascii="var(--bs-font-monospace)" w:eastAsia="Times New Roman" w:hAnsi="var(--bs-font-monospace)" w:cs="Courier New"/>
+          <w:color w:val="000C1A"/>
+          <w:sz w:val="20"/>
+          <w:szCs w:val="20"/>
+        </w:rPr>
+        <w:t>yum.repos.d</w:t>
+      </w:r>
+      <w:proofErr w:type="spellEnd"/>
+      <w:r>
+        <w:rPr>
+          <w:rFonts w:ascii="var(--bs-font-monospace)" w:eastAsia="Times New Roman" w:hAnsi="var(--bs-font-monospace)" w:cs="Courier New"/>
+          <w:color w:val="000C1A"/>
+          <w:sz w:val="20"/>
+          <w:szCs w:val="20"/>
+        </w:rPr>
+        <w:t>/</w:t>
+      </w:r>
+      <w:proofErr w:type="spellStart"/>
+      <w:r>
+        <w:rPr>
+          <w:rFonts w:ascii="var(--bs-font-monospace)" w:eastAsia="Times New Roman" w:hAnsi="var(--bs-font-monospace)" w:cs="Courier New"/>
+          <w:color w:val="000C1A"/>
+          <w:sz w:val="20"/>
+          <w:szCs w:val="20"/>
+        </w:rPr>
+        <w:t>jenkins.repo</w:t>
+      </w:r>
+      <w:proofErr w:type="spellEnd"/>
+      <w:r>
+        <w:rPr>
+          <w:rFonts w:ascii="var(--bs-font-monospace)" w:eastAsia="Times New Roman" w:hAnsi="var(--bs-font-monospace)" w:cs="Courier New"/>
+          <w:color w:val="000C1A"/>
+          <w:sz w:val="20"/>
+          <w:szCs w:val="20"/>
+        </w:rPr>
+        <w:t xml:space="preserve"> </w:t>
       </w:r>
       <w:r>
         <w:rPr>
@@ -328,7 +461,17 @@
           <w:sz w:val="20"/>
           <w:szCs w:val="20"/>
         </w:rPr>
-        <w:t>ec2-user ~]</w:t>
+        <w:t xml:space="preserve">ec2-user </w:t>
+      </w:r>
+      <w:proofErr w:type="gramStart"/>
+      <w:r>
+        <w:rPr>
+          <w:rFonts w:ascii="var(--bs-font-monospace)" w:eastAsia="Times New Roman" w:hAnsi="var(--bs-font-monospace)" w:cs="Courier New"/>
+          <w:color w:val="000C1A"/>
+          <w:sz w:val="20"/>
+          <w:szCs w:val="20"/>
+        </w:rPr>
+        <w:t>~]</w:t>
       </w:r>
       <w:r>
         <w:rPr>
@@ -337,8 +480,19 @@
           <w:sz w:val="20"/>
           <w:szCs w:val="20"/>
         </w:rPr>
-        <w:t xml:space="preserve">$ </w:t>
-      </w:r>
+        <w:t>$</w:t>
+      </w:r>
+      <w:proofErr w:type="gramEnd"/>
+      <w:r>
+        <w:rPr>
+          <w:rFonts w:ascii="var(--bs-font-monospace)" w:eastAsia="Times New Roman" w:hAnsi="var(--bs-font-monospace)" w:cs="Courier New"/>
+          <w:color w:val="008080"/>
+          <w:sz w:val="20"/>
+          <w:szCs w:val="20"/>
+        </w:rPr>
+        <w:t xml:space="preserve"> </w:t>
+      </w:r>
+      <w:proofErr w:type="spellStart"/>
       <w:r>
         <w:rPr>
           <w:rFonts w:ascii="var(--bs-font-monospace)" w:eastAsia="Times New Roman" w:hAnsi="var(--bs-font-monospace)" w:cs="Courier New"/>
@@ -346,7 +500,17 @@
           <w:sz w:val="20"/>
           <w:szCs w:val="20"/>
         </w:rPr>
-        <w:t xml:space="preserve">sudo </w:t>
+        <w:t>sudo</w:t>
+      </w:r>
+      <w:proofErr w:type="spellEnd"/>
+      <w:r>
+        <w:rPr>
+          <w:rFonts w:ascii="var(--bs-font-monospace)" w:eastAsia="Times New Roman" w:hAnsi="var(--bs-font-monospace)" w:cs="Courier New"/>
+          <w:color w:val="0086B3"/>
+          <w:sz w:val="20"/>
+          <w:szCs w:val="20"/>
+        </w:rPr>
+        <w:t xml:space="preserve"> </w:t>
       </w:r>
       <w:r>
         <w:rPr>
@@ -424,7 +588,17 @@
           <w:sz w:val="20"/>
           <w:szCs w:val="20"/>
         </w:rPr>
-        <w:t>ec2-user ~]</w:t>
+        <w:t xml:space="preserve">ec2-user </w:t>
+      </w:r>
+      <w:proofErr w:type="gramStart"/>
+      <w:r>
+        <w:rPr>
+          <w:rFonts w:ascii="var(--bs-font-monospace)" w:eastAsia="Times New Roman" w:hAnsi="var(--bs-font-monospace)" w:cs="Courier New"/>
+          <w:color w:val="000C1A"/>
+          <w:sz w:val="20"/>
+          <w:szCs w:val="20"/>
+        </w:rPr>
+        <w:t>~]</w:t>
       </w:r>
       <w:r>
         <w:rPr>
@@ -433,8 +607,19 @@
           <w:sz w:val="20"/>
           <w:szCs w:val="20"/>
         </w:rPr>
-        <w:t xml:space="preserve">$ </w:t>
-      </w:r>
+        <w:t>$</w:t>
+      </w:r>
+      <w:proofErr w:type="gramEnd"/>
+      <w:r>
+        <w:rPr>
+          <w:rFonts w:ascii="var(--bs-font-monospace)" w:eastAsia="Times New Roman" w:hAnsi="var(--bs-font-monospace)" w:cs="Courier New"/>
+          <w:color w:val="008080"/>
+          <w:sz w:val="20"/>
+          <w:szCs w:val="20"/>
+        </w:rPr>
+        <w:t xml:space="preserve"> </w:t>
+      </w:r>
+      <w:proofErr w:type="spellStart"/>
       <w:r>
         <w:rPr>
           <w:rFonts w:ascii="var(--bs-font-monospace)" w:eastAsia="Times New Roman" w:hAnsi="var(--bs-font-monospace)" w:cs="Courier New"/>
@@ -442,7 +627,17 @@
           <w:sz w:val="20"/>
           <w:szCs w:val="20"/>
         </w:rPr>
-        <w:t xml:space="preserve">sudo </w:t>
+        <w:t>sudo</w:t>
+      </w:r>
+      <w:proofErr w:type="spellEnd"/>
+      <w:r>
+        <w:rPr>
+          <w:rFonts w:ascii="var(--bs-font-monospace)" w:eastAsia="Times New Roman" w:hAnsi="var(--bs-font-monospace)" w:cs="Courier New"/>
+          <w:color w:val="0086B3"/>
+          <w:sz w:val="20"/>
+          <w:szCs w:val="20"/>
+        </w:rPr>
+        <w:t xml:space="preserve"> </w:t>
       </w:r>
       <w:r>
         <w:rPr>
@@ -525,7 +720,17 @@
           <w:sz w:val="20"/>
           <w:szCs w:val="20"/>
         </w:rPr>
-        <w:t>ec2-user ~]</w:t>
+        <w:t xml:space="preserve">ec2-user </w:t>
+      </w:r>
+      <w:proofErr w:type="gramStart"/>
+      <w:r>
+        <w:rPr>
+          <w:rFonts w:ascii="var(--bs-font-monospace)" w:eastAsia="Times New Roman" w:hAnsi="var(--bs-font-monospace)" w:cs="Courier New"/>
+          <w:color w:val="000C1A"/>
+          <w:sz w:val="20"/>
+          <w:szCs w:val="20"/>
+        </w:rPr>
+        <w:t>~]</w:t>
       </w:r>
       <w:r>
         <w:rPr>
@@ -534,8 +739,19 @@
           <w:sz w:val="20"/>
           <w:szCs w:val="20"/>
         </w:rPr>
-        <w:t xml:space="preserve">$ </w:t>
-      </w:r>
+        <w:t>$</w:t>
+      </w:r>
+      <w:proofErr w:type="gramEnd"/>
+      <w:r>
+        <w:rPr>
+          <w:rFonts w:ascii="var(--bs-font-monospace)" w:eastAsia="Times New Roman" w:hAnsi="var(--bs-font-monospace)" w:cs="Courier New"/>
+          <w:color w:val="008080"/>
+          <w:sz w:val="20"/>
+          <w:szCs w:val="20"/>
+        </w:rPr>
+        <w:t xml:space="preserve"> </w:t>
+      </w:r>
+      <w:proofErr w:type="spellStart"/>
       <w:r>
         <w:rPr>
           <w:rFonts w:ascii="var(--bs-font-monospace)" w:eastAsia="Times New Roman" w:hAnsi="var(--bs-font-monospace)" w:cs="Courier New"/>
@@ -543,8 +759,19 @@
           <w:sz w:val="20"/>
           <w:szCs w:val="20"/>
         </w:rPr>
-        <w:t xml:space="preserve">sudo </w:t>
-      </w:r>
+        <w:t>sudo</w:t>
+      </w:r>
+      <w:proofErr w:type="spellEnd"/>
+      <w:r>
+        <w:rPr>
+          <w:rFonts w:ascii="var(--bs-font-monospace)" w:eastAsia="Times New Roman" w:hAnsi="var(--bs-font-monospace)" w:cs="Courier New"/>
+          <w:color w:val="0086B3"/>
+          <w:sz w:val="20"/>
+          <w:szCs w:val="20"/>
+        </w:rPr>
+        <w:t xml:space="preserve"> </w:t>
+      </w:r>
+      <w:proofErr w:type="spellStart"/>
       <w:r>
         <w:rPr>
           <w:rFonts w:ascii="var(--bs-font-monospace)" w:eastAsia="Times New Roman" w:hAnsi="var(--bs-font-monospace)" w:cs="Courier New"/>
@@ -552,7 +779,17 @@
           <w:sz w:val="20"/>
           <w:szCs w:val="20"/>
         </w:rPr>
-        <w:t xml:space="preserve">dnf </w:t>
+        <w:t>dnf</w:t>
+      </w:r>
+      <w:proofErr w:type="spellEnd"/>
+      <w:r>
+        <w:rPr>
+          <w:rFonts w:ascii="var(--bs-font-monospace)" w:eastAsia="Times New Roman" w:hAnsi="var(--bs-font-monospace)" w:cs="Courier New"/>
+          <w:color w:val="000C1A"/>
+          <w:sz w:val="20"/>
+          <w:szCs w:val="20"/>
+        </w:rPr>
+        <w:t xml:space="preserve"> </w:t>
       </w:r>
       <w:r>
         <w:rPr>
@@ -653,7 +890,17 @@
           <w:sz w:val="20"/>
           <w:szCs w:val="20"/>
         </w:rPr>
-        <w:t>ec2-user ~]</w:t>
+        <w:t xml:space="preserve">ec2-user </w:t>
+      </w:r>
+      <w:proofErr w:type="gramStart"/>
+      <w:r>
+        <w:rPr>
+          <w:rFonts w:ascii="var(--bs-font-monospace)" w:eastAsia="Times New Roman" w:hAnsi="var(--bs-font-monospace)" w:cs="Courier New"/>
+          <w:color w:val="000C1A"/>
+          <w:sz w:val="20"/>
+          <w:szCs w:val="20"/>
+        </w:rPr>
+        <w:t>~]</w:t>
       </w:r>
       <w:r>
         <w:rPr>
@@ -662,8 +909,19 @@
           <w:sz w:val="20"/>
           <w:szCs w:val="20"/>
         </w:rPr>
-        <w:t xml:space="preserve">$ </w:t>
-      </w:r>
+        <w:t>$</w:t>
+      </w:r>
+      <w:proofErr w:type="gramEnd"/>
+      <w:r>
+        <w:rPr>
+          <w:rFonts w:ascii="var(--bs-font-monospace)" w:eastAsia="Times New Roman" w:hAnsi="var(--bs-font-monospace)" w:cs="Courier New"/>
+          <w:color w:val="008080"/>
+          <w:sz w:val="20"/>
+          <w:szCs w:val="20"/>
+        </w:rPr>
+        <w:t xml:space="preserve"> </w:t>
+      </w:r>
+      <w:proofErr w:type="spellStart"/>
       <w:r>
         <w:rPr>
           <w:rFonts w:ascii="var(--bs-font-monospace)" w:eastAsia="Times New Roman" w:hAnsi="var(--bs-font-monospace)" w:cs="Courier New"/>
@@ -671,7 +929,17 @@
           <w:sz w:val="20"/>
           <w:szCs w:val="20"/>
         </w:rPr>
-        <w:t xml:space="preserve">sudo </w:t>
+        <w:t>sudo</w:t>
+      </w:r>
+      <w:proofErr w:type="spellEnd"/>
+      <w:r>
+        <w:rPr>
+          <w:rFonts w:ascii="var(--bs-font-monospace)" w:eastAsia="Times New Roman" w:hAnsi="var(--bs-font-monospace)" w:cs="Courier New"/>
+          <w:color w:val="0086B3"/>
+          <w:sz w:val="20"/>
+          <w:szCs w:val="20"/>
+        </w:rPr>
+        <w:t xml:space="preserve"> </w:t>
       </w:r>
       <w:r>
         <w:rPr>
@@ -691,6 +959,7 @@
         </w:rPr>
         <w:t xml:space="preserve">install </w:t>
       </w:r>
+      <w:proofErr w:type="spellStart"/>
       <w:r>
         <w:rPr>
           <w:rFonts w:ascii="var(--bs-font-monospace)" w:eastAsia="Times New Roman" w:hAnsi="var(--bs-font-monospace)" w:cs="Courier New"/>
@@ -698,7 +967,17 @@
           <w:sz w:val="20"/>
           <w:szCs w:val="20"/>
         </w:rPr>
-        <w:t xml:space="preserve">jenkins </w:t>
+        <w:t>jenkins</w:t>
+      </w:r>
+      <w:proofErr w:type="spellEnd"/>
+      <w:r>
+        <w:rPr>
+          <w:rFonts w:ascii="var(--bs-font-monospace)" w:eastAsia="Times New Roman" w:hAnsi="var(--bs-font-monospace)" w:cs="Courier New"/>
+          <w:color w:val="000C1A"/>
+          <w:sz w:val="20"/>
+          <w:szCs w:val="20"/>
+        </w:rPr>
+        <w:t xml:space="preserve"> </w:t>
       </w:r>
       <w:r>
         <w:rPr>
@@ -713,22 +992,144 @@
     <w:p/>
     <w:p>
       <w:r>
-        <w:t>[root@ip-10-0-29-163 ~]# systemctl enable jenkins</w:t>
-      </w:r>
-    </w:p>
-    <w:p>
-      <w:r>
-        <w:t>Created symlink /etc/systemd/system/multi-user.target.wants/jenkins.service → /usr/lib/systemd/system/jenkins.service.</w:t>
-      </w:r>
-    </w:p>
-    <w:p>
-      <w:r>
-        <w:t>[root@ip-10-0-29-163 ~]# systemctl start jenkins</w:t>
-      </w:r>
-    </w:p>
-    <w:p>
-      <w:r>
-        <w:t>[root@ip-10-0-29-163 ~]# jenkins --version</w:t>
+        <w:t xml:space="preserve">[root@ip-10-0-29-163 </w:t>
+      </w:r>
+      <w:proofErr w:type="gramStart"/>
+      <w:r>
+        <w:t>~]#</w:t>
+      </w:r>
+      <w:proofErr w:type="gramEnd"/>
+      <w:r>
+        <w:t xml:space="preserve"> </w:t>
+      </w:r>
+      <w:proofErr w:type="spellStart"/>
+      <w:r>
+        <w:t>systemctl</w:t>
+      </w:r>
+      <w:proofErr w:type="spellEnd"/>
+      <w:r>
+        <w:t xml:space="preserve"> enable </w:t>
+      </w:r>
+      <w:proofErr w:type="spellStart"/>
+      <w:r>
+        <w:t>jenkins</w:t>
+      </w:r>
+      <w:proofErr w:type="spellEnd"/>
+    </w:p>
+    <w:p>
+      <w:r>
+        <w:t xml:space="preserve">Created </w:t>
+      </w:r>
+      <w:proofErr w:type="spellStart"/>
+      <w:r>
+        <w:t>symlink</w:t>
+      </w:r>
+      <w:proofErr w:type="spellEnd"/>
+      <w:r>
+        <w:t xml:space="preserve"> /</w:t>
+      </w:r>
+      <w:proofErr w:type="spellStart"/>
+      <w:r>
+        <w:t>etc</w:t>
+      </w:r>
+      <w:proofErr w:type="spellEnd"/>
+      <w:r>
+        <w:t>/</w:t>
+      </w:r>
+      <w:proofErr w:type="spellStart"/>
+      <w:r>
+        <w:t>systemd</w:t>
+      </w:r>
+      <w:proofErr w:type="spellEnd"/>
+      <w:r>
+        <w:t>/system/multi-</w:t>
+      </w:r>
+      <w:proofErr w:type="spellStart"/>
+      <w:r>
+        <w:t>user.target.wants</w:t>
+      </w:r>
+      <w:proofErr w:type="spellEnd"/>
+      <w:r>
+        <w:t>/</w:t>
+      </w:r>
+      <w:proofErr w:type="spellStart"/>
+      <w:r>
+        <w:t>jenkins.service</w:t>
+      </w:r>
+      <w:proofErr w:type="spellEnd"/>
+      <w:r>
+        <w:t xml:space="preserve"> → /</w:t>
+      </w:r>
+      <w:proofErr w:type="spellStart"/>
+      <w:r>
+        <w:t>usr</w:t>
+      </w:r>
+      <w:proofErr w:type="spellEnd"/>
+      <w:r>
+        <w:t>/lib/</w:t>
+      </w:r>
+      <w:proofErr w:type="spellStart"/>
+      <w:r>
+        <w:t>systemd</w:t>
+      </w:r>
+      <w:proofErr w:type="spellEnd"/>
+      <w:r>
+        <w:t>/system/</w:t>
+      </w:r>
+      <w:proofErr w:type="spellStart"/>
+      <w:r>
+        <w:t>jenkins.service</w:t>
+      </w:r>
+      <w:proofErr w:type="spellEnd"/>
+      <w:r>
+        <w:t>.</w:t>
+      </w:r>
+    </w:p>
+    <w:p>
+      <w:r>
+        <w:t xml:space="preserve">[root@ip-10-0-29-163 </w:t>
+      </w:r>
+      <w:proofErr w:type="gramStart"/>
+      <w:r>
+        <w:t>~]#</w:t>
+      </w:r>
+      <w:proofErr w:type="gramEnd"/>
+      <w:r>
+        <w:t xml:space="preserve"> </w:t>
+      </w:r>
+      <w:proofErr w:type="spellStart"/>
+      <w:r>
+        <w:t>systemctl</w:t>
+      </w:r>
+      <w:proofErr w:type="spellEnd"/>
+      <w:r>
+        <w:t xml:space="preserve"> start </w:t>
+      </w:r>
+      <w:proofErr w:type="spellStart"/>
+      <w:r>
+        <w:t>jenkins</w:t>
+      </w:r>
+      <w:proofErr w:type="spellEnd"/>
+    </w:p>
+    <w:p>
+      <w:r>
+        <w:t xml:space="preserve">[root@ip-10-0-29-163 </w:t>
+      </w:r>
+      <w:proofErr w:type="gramStart"/>
+      <w:r>
+        <w:t>~]#</w:t>
+      </w:r>
+      <w:proofErr w:type="gramEnd"/>
+      <w:r>
+        <w:t xml:space="preserve"> </w:t>
+      </w:r>
+      <w:proofErr w:type="spellStart"/>
+      <w:r>
+        <w:t>jenkins</w:t>
+      </w:r>
+      <w:proofErr w:type="spellEnd"/>
+      <w:r>
+        <w:t xml:space="preserve"> --version</w:t>
       </w:r>
     </w:p>
     <w:p>
@@ -738,8 +1139,29 @@
     </w:p>
     <w:p>
       <w:r>
-        <w:t>[root@ip-10-0-29-163 ~]# cat /var/lib/jenkins/secrets/initialAdminPassword</w:t>
-      </w:r>
+        <w:t xml:space="preserve">[root@ip-10-0-29-163 </w:t>
+      </w:r>
+      <w:proofErr w:type="gramStart"/>
+      <w:r>
+        <w:t>~]#</w:t>
+      </w:r>
+      <w:proofErr w:type="gramEnd"/>
+      <w:r>
+        <w:t xml:space="preserve"> cat /var/lib/</w:t>
+      </w:r>
+      <w:proofErr w:type="spellStart"/>
+      <w:r>
+        <w:t>jenkins</w:t>
+      </w:r>
+      <w:proofErr w:type="spellEnd"/>
+      <w:r>
+        <w:t>/secrets/</w:t>
+      </w:r>
+      <w:proofErr w:type="spellStart"/>
+      <w:r>
+        <w:t>initialAdminPassword</w:t>
+      </w:r>
+      <w:proofErr w:type="spellEnd"/>
     </w:p>
     <w:p>
       <w:r>
@@ -748,8 +1170,13 @@
     </w:p>
     <w:p>
       <w:r>
-        <w:t>[root@ip-10-0-29-163 ~]#</w:t>
-      </w:r>
+        <w:t xml:space="preserve">[root@ip-10-0-29-163 </w:t>
+      </w:r>
+      <w:proofErr w:type="gramStart"/>
+      <w:r>
+        <w:t>~]#</w:t>
+      </w:r>
+      <w:proofErr w:type="gramEnd"/>
     </w:p>
     <w:p>
       <w:r>
@@ -809,9 +1236,11 @@
       </w:r>
     </w:p>
     <w:p>
+      <w:proofErr w:type="spellStart"/>
       <w:r>
         <w:t>jenkins</w:t>
       </w:r>
+      <w:proofErr w:type="spellEnd"/>
     </w:p>
     <w:p>
       <w:r>
@@ -859,13 +1288,26 @@
     <w:p/>
     <w:p>
       <w:r>
-        <w:t>Integrate Maven to Jenkins and add Github credentials to Jenkins</w:t>
-      </w:r>
-    </w:p>
-    <w:p>
-      <w:r>
-        <w:t>Git credential personal access token for jenkins</w:t>
-      </w:r>
+        <w:t xml:space="preserve">Integrate Maven to Jenkins and add </w:t>
+      </w:r>
+      <w:proofErr w:type="spellStart"/>
+      <w:r>
+        <w:t>Github</w:t>
+      </w:r>
+      <w:proofErr w:type="spellEnd"/>
+      <w:r>
+        <w:t xml:space="preserve"> credentials to Jenkins</w:t>
+      </w:r>
+    </w:p>
+    <w:p>
+      <w:r>
+        <w:t xml:space="preserve">Git credential personal access token for </w:t>
+      </w:r>
+      <w:proofErr w:type="spellStart"/>
+      <w:r>
+        <w:t>jenkins</w:t>
+      </w:r>
+      <w:proofErr w:type="spellEnd"/>
     </w:p>
     <w:p>
       <w:r>
@@ -891,30 +1333,58 @@
     </w:p>
     <w:p>
       <w:r>
-        <w:t>PS C:\Users\shrijandra\EKS\CICD Argo&gt; git add .</w:t>
-      </w:r>
-    </w:p>
-    <w:p>
-      <w:r>
-        <w:t>fatal: not a git repository (or any of the parent directories): .git</w:t>
-      </w:r>
+        <w:t xml:space="preserve">PS C:\Users\shrijandra\EKS\CICD Argo&gt; git </w:t>
+      </w:r>
+      <w:proofErr w:type="gramStart"/>
+      <w:r>
+        <w:t>add .</w:t>
+      </w:r>
+      <w:proofErr w:type="gramEnd"/>
+    </w:p>
+    <w:p>
+      <w:r>
+        <w:t>fatal: not a git repository (or any of the parent directories)</w:t>
+      </w:r>
+      <w:proofErr w:type="gramStart"/>
+      <w:r>
+        <w:t>: .git</w:t>
+      </w:r>
+      <w:proofErr w:type="gramEnd"/>
     </w:p>
     <w:p>
       <w:r>
         <w:t>PS C:\Users\shrijandra\EKS\CICD Argo&gt;</w:t>
       </w:r>
       <w:r>
-        <w:t>git init</w:t>
-      </w:r>
-    </w:p>
-    <w:p>
-      <w:r>
-        <w:t>PS C:\Users\shrijandra\EKS\CICD Argo&gt; git add .</w:t>
-      </w:r>
-    </w:p>
-    <w:p>
-      <w:r>
-        <w:t>PS C:\Users\shrijandra\EKS\CICD Argo&gt; git commit -m "added jenkinsfile"</w:t>
+        <w:t xml:space="preserve">git </w:t>
+      </w:r>
+      <w:proofErr w:type="spellStart"/>
+      <w:r>
+        <w:t>init</w:t>
+      </w:r>
+      <w:proofErr w:type="spellEnd"/>
+    </w:p>
+    <w:p>
+      <w:r>
+        <w:t xml:space="preserve">PS C:\Users\shrijandra\EKS\CICD Argo&gt; git </w:t>
+      </w:r>
+      <w:proofErr w:type="gramStart"/>
+      <w:r>
+        <w:t>add .</w:t>
+      </w:r>
+      <w:proofErr w:type="gramEnd"/>
+    </w:p>
+    <w:p>
+      <w:r>
+        <w:t xml:space="preserve">PS C:\Users\shrijandra\EKS\CICD Argo&gt; git commit -m "added </w:t>
+      </w:r>
+      <w:proofErr w:type="spellStart"/>
+      <w:r>
+        <w:t>jenkinsfile</w:t>
+      </w:r>
+      <w:proofErr w:type="spellEnd"/>
+      <w:r>
+        <w:t>"</w:t>
       </w:r>
     </w:p>
     <w:p>
@@ -950,13 +1420,39 @@
     </w:p>
     <w:p>
       <w:r>
-        <w:t>fatal: unable to access 'https://github.com/shrijandra/web-app.git/': OpenSSL SSL_connect: Connection was reset in connection to github.com:443</w:t>
-      </w:r>
-    </w:p>
-    <w:p>
-      <w:r>
-        <w:t>PS C:\Users\shrijandra\EKS\CICD Argo&gt; git config --global --unset-all remote.origin.proxy</w:t>
-      </w:r>
+        <w:t>fatal: unable to access 'https://github.com/shrijandra/web-</w:t>
+      </w:r>
+      <w:proofErr w:type="spellStart"/>
+      <w:r>
+        <w:t>app.git</w:t>
+      </w:r>
+      <w:proofErr w:type="spellEnd"/>
+      <w:r>
+        <w:t xml:space="preserve">/': OpenSSL </w:t>
+      </w:r>
+      <w:proofErr w:type="spellStart"/>
+      <w:r>
+        <w:t>SSL_connect</w:t>
+      </w:r>
+      <w:proofErr w:type="spellEnd"/>
+      <w:r>
+        <w:t>: Connection was reset in connection to github.com:443</w:t>
+      </w:r>
+    </w:p>
+    <w:p>
+      <w:r>
+        <w:t xml:space="preserve">PS C:\Users\shrijandra\EKS\CICD Argo&gt; git config --global --unset-all </w:t>
+      </w:r>
+      <w:proofErr w:type="spellStart"/>
+      <w:proofErr w:type="gramStart"/>
+      <w:r>
+        <w:t>remote.origin</w:t>
+      </w:r>
+      <w:proofErr w:type="gramEnd"/>
+      <w:r>
+        <w:t>.proxy</w:t>
+      </w:r>
+      <w:proofErr w:type="spellEnd"/>
     </w:p>
     <w:p>
       <w:r>
@@ -985,8 +1481,15 @@
     </w:p>
     <w:p>
       <w:r>
-        <w:t>PS C:\Users\shrijandra\EKS\CICD Argo&gt; git config --global user.email</w:t>
-      </w:r>
+        <w:t xml:space="preserve">PS C:\Users\shrijandra\EKS\CICD Argo&gt; git config --global </w:t>
+      </w:r>
+      <w:proofErr w:type="spellStart"/>
+      <w:proofErr w:type="gramStart"/>
+      <w:r>
+        <w:t>user.email</w:t>
+      </w:r>
+      <w:proofErr w:type="spellEnd"/>
+      <w:proofErr w:type="gramEnd"/>
     </w:p>
     <w:p>
       <w:r>
@@ -1139,12 +1642,39 @@
           <w:color w:val="14141F"/>
         </w:rPr>
       </w:pPr>
-      <w:r>
-        <w:rPr>
-          <w:rFonts w:ascii="var(--font-family-mono)" w:hAnsi="var(--font-family-mono)"/>
-          <w:color w:val="14141F"/>
-        </w:rPr>
-        <w:t>java.io.IOException: Cannot run program "git" (in directory "/var/lib/jenkins/caches/git-f5476d591911f224c882665611560dc9"): error=2, No such file or directory</w:t>
+      <w:proofErr w:type="spellStart"/>
+      <w:proofErr w:type="gramStart"/>
+      <w:r>
+        <w:rPr>
+          <w:rFonts w:ascii="var(--font-family-mono)" w:hAnsi="var(--font-family-mono)"/>
+          <w:color w:val="14141F"/>
+        </w:rPr>
+        <w:t>java.io.IOException</w:t>
+      </w:r>
+      <w:proofErr w:type="spellEnd"/>
+      <w:proofErr w:type="gramEnd"/>
+      <w:r>
+        <w:rPr>
+          <w:rFonts w:ascii="var(--font-family-mono)" w:hAnsi="var(--font-family-mono)"/>
+          <w:color w:val="14141F"/>
+        </w:rPr>
+        <w:t>: Cannot run program "git" (in directory "/var/lib/</w:t>
+      </w:r>
+      <w:proofErr w:type="spellStart"/>
+      <w:r>
+        <w:rPr>
+          <w:rFonts w:ascii="var(--font-family-mono)" w:hAnsi="var(--font-family-mono)"/>
+          <w:color w:val="14141F"/>
+        </w:rPr>
+        <w:t>jenkins</w:t>
+      </w:r>
+      <w:proofErr w:type="spellEnd"/>
+      <w:r>
+        <w:rPr>
+          <w:rFonts w:ascii="var(--font-family-mono)" w:hAnsi="var(--font-family-mono)"/>
+          <w:color w:val="14141F"/>
+        </w:rPr>
+        <w:t>/caches/git-f5476d591911f224c882665611560dc9"): error=2, No such file or directory</w:t>
       </w:r>
     </w:p>
     <w:p/>
@@ -1206,7 +1736,27 @@
           <w:i/>
           <w:iCs/>
         </w:rPr>
-        <w:t>[root@ip-10-0-29-163 ~]# yum install git -y</w:t>
+        <w:t xml:space="preserve">[root@ip-10-0-29-163 </w:t>
+      </w:r>
+      <w:proofErr w:type="gramStart"/>
+      <w:r>
+        <w:rPr>
+          <w:b/>
+          <w:bCs/>
+          <w:i/>
+          <w:iCs/>
+        </w:rPr>
+        <w:t>~]#</w:t>
+      </w:r>
+      <w:proofErr w:type="gramEnd"/>
+      <w:r>
+        <w:rPr>
+          <w:b/>
+          <w:bCs/>
+          <w:i/>
+          <w:iCs/>
+        </w:rPr>
+        <w:t xml:space="preserve"> yum install git -y</w:t>
       </w:r>
     </w:p>
     <w:p>
@@ -1337,7 +1887,27 @@
           <w:i/>
           <w:iCs/>
         </w:rPr>
-        <w:t>File name change from jenkins to Jenkins resolved the above issue.</w:t>
+        <w:t xml:space="preserve">File name change from </w:t>
+      </w:r>
+      <w:proofErr w:type="spellStart"/>
+      <w:r>
+        <w:rPr>
+          <w:b/>
+          <w:bCs/>
+          <w:i/>
+          <w:iCs/>
+        </w:rPr>
+        <w:t>jenkins</w:t>
+      </w:r>
+      <w:proofErr w:type="spellEnd"/>
+      <w:r>
+        <w:rPr>
+          <w:b/>
+          <w:bCs/>
+          <w:i/>
+          <w:iCs/>
+        </w:rPr>
+        <w:t xml:space="preserve"> to Jenkins resolved the above issue.</w:t>
       </w:r>
     </w:p>
     <w:p>
@@ -1357,13 +1927,29 @@
     </w:p>
     <w:p>
       <w:r>
-        <w:t xml:space="preserve"> ! [rejected]        shrijandra/web-app -&gt; shrijandra/web-app (fetch first)</w:t>
+        <w:t xml:space="preserve"> ! [</w:t>
+      </w:r>
+      <w:proofErr w:type="gramStart"/>
+      <w:r>
+        <w:t xml:space="preserve">rejected]   </w:t>
+      </w:r>
+      <w:proofErr w:type="gramEnd"/>
+      <w:r>
+        <w:t xml:space="preserve">     shrijandra/web-app -&gt; shrijandra/web-app (fetch first)</w:t>
       </w:r>
     </w:p>
     <w:p>
       <w:r>
         <w:lastRenderedPageBreak/>
-        <w:t xml:space="preserve">error: failed to push some refs to 'https://github.com/shrijandra/web-app.git'      </w:t>
+        <w:t>error: failed to push some refs to 'https://github.com/shrijandra/web-</w:t>
+      </w:r>
+      <w:proofErr w:type="spellStart"/>
+      <w:r>
+        <w:t>app.git</w:t>
+      </w:r>
+      <w:proofErr w:type="spellEnd"/>
+      <w:r>
+        <w:t xml:space="preserve">'      </w:t>
       </w:r>
     </w:p>
     <w:p>
@@ -1393,12 +1979,25 @@
     </w:p>
     <w:p>
       <w:r>
-        <w:t>PS C:\Users\shrijandra\EKS\CICD Argo&gt; git add .</w:t>
-      </w:r>
-    </w:p>
-    <w:p>
-      <w:r>
-        <w:t>PS C:\Users\shrijandra\EKS\CICD Argo&gt; git commit -m 'syntax error fixed dfd'</w:t>
+        <w:t xml:space="preserve">PS C:\Users\shrijandra\EKS\CICD Argo&gt; git </w:t>
+      </w:r>
+      <w:proofErr w:type="gramStart"/>
+      <w:r>
+        <w:t>add .</w:t>
+      </w:r>
+      <w:proofErr w:type="gramEnd"/>
+    </w:p>
+    <w:p>
+      <w:r>
+        <w:t xml:space="preserve">PS C:\Users\shrijandra\EKS\CICD Argo&gt; git commit -m 'syntax error fixed </w:t>
+      </w:r>
+      <w:proofErr w:type="spellStart"/>
+      <w:r>
+        <w:t>dfd</w:t>
+      </w:r>
+      <w:proofErr w:type="spellEnd"/>
+      <w:r>
+        <w:t>'</w:t>
       </w:r>
     </w:p>
     <w:p>
@@ -1413,8 +2012,13 @@
     </w:p>
     <w:p/>
     <w:p>
-      <w:r>
-        <w:t>so  use git push -f origin master   //force push</w:t>
+      <w:proofErr w:type="gramStart"/>
+      <w:r>
+        <w:t>so  use</w:t>
+      </w:r>
+      <w:proofErr w:type="gramEnd"/>
+      <w:r>
+        <w:t xml:space="preserve"> git push -f origin master   //force push</w:t>
       </w:r>
     </w:p>
     <w:p>
@@ -1432,7 +2036,25 @@
           <w:rFonts w:ascii="var(--font-family-mono)" w:hAnsi="var(--font-family-mono)"/>
           <w:color w:val="14141F"/>
         </w:rPr>
-        <w:t>+ mvn clean package</w:t>
+        <w:t xml:space="preserve">+ </w:t>
+      </w:r>
+      <w:proofErr w:type="spellStart"/>
+      <w:r>
+        <w:rPr>
+          <w:rStyle w:val="pipeline-node-19"/>
+          <w:rFonts w:ascii="var(--font-family-mono)" w:hAnsi="var(--font-family-mono)"/>
+          <w:color w:val="14141F"/>
+        </w:rPr>
+        <w:t>mvn</w:t>
+      </w:r>
+      <w:proofErr w:type="spellEnd"/>
+      <w:r>
+        <w:rPr>
+          <w:rStyle w:val="pipeline-node-19"/>
+          <w:rFonts w:ascii="var(--font-family-mono)" w:hAnsi="var(--font-family-mono)"/>
+          <w:color w:val="14141F"/>
+        </w:rPr>
+        <w:t xml:space="preserve"> clean package</w:t>
       </w:r>
     </w:p>
     <w:p>
@@ -1449,7 +2071,25 @@
           <w:rFonts w:ascii="var(--font-family-mono)" w:hAnsi="var(--font-family-mono)"/>
           <w:color w:val="14141F"/>
         </w:rPr>
-        <w:t>/var/lib/jenkins/workspace/web-app@tmp/durable-42f38b61/script.sh: line 1: mvn: command not found</w:t>
+        <w:t xml:space="preserve">/var/lib/jenkins/workspace/web-app@tmp/durable-42f38b61/script.sh: line 1: </w:t>
+      </w:r>
+      <w:proofErr w:type="spellStart"/>
+      <w:r>
+        <w:rPr>
+          <w:rStyle w:val="pipeline-node-19"/>
+          <w:rFonts w:ascii="var(--font-family-mono)" w:hAnsi="var(--font-family-mono)"/>
+          <w:color w:val="14141F"/>
+        </w:rPr>
+        <w:t>mvn</w:t>
+      </w:r>
+      <w:proofErr w:type="spellEnd"/>
+      <w:r>
+        <w:rPr>
+          <w:rStyle w:val="pipeline-node-19"/>
+          <w:rFonts w:ascii="var(--font-family-mono)" w:hAnsi="var(--font-family-mono)"/>
+          <w:color w:val="14141F"/>
+        </w:rPr>
+        <w:t>: command not found</w:t>
       </w:r>
     </w:p>
     <w:p/>
@@ -1465,6 +2105,7 @@
           <w:sz w:val="22"/>
         </w:rPr>
       </w:pPr>
+      <w:proofErr w:type="spellStart"/>
       <w:r>
         <w:rPr>
           <w:rFonts w:ascii="Arial" w:hAnsi="Arial" w:cs="Arial"/>
@@ -1475,43 +2116,141 @@
           <w:color w:val="000000"/>
           <w:sz w:val="22"/>
         </w:rPr>
-        <w:t>sudo yum install maven -y</w:t>
-      </w:r>
-    </w:p>
-    <w:p>
-      <w:r>
-        <w:t>[root@ip-10-0-29-163 ~]# mvn --version</w:t>
-      </w:r>
-    </w:p>
-    <w:p>
-      <w:r>
-        <w:t>Apache Maven 3.8.4 (Red Hat 3.8.4-3.amzn2023.0.4)</w:t>
-      </w:r>
-    </w:p>
-    <w:p>
-      <w:r>
-        <w:t>Maven home: /usr/share/maven</w:t>
-      </w:r>
-    </w:p>
-    <w:p>
-      <w:r>
-        <w:t>Java version: 17.0.8.1, vendor: Amazon.com Inc., runtime: /usr/lib/jvm/java-17-amazon-corretto.x86_64</w:t>
-      </w:r>
-    </w:p>
-    <w:p>
-      <w:r>
-        <w:t>Default locale: en, platform encoding: UTF-8</w:t>
-      </w:r>
-    </w:p>
-    <w:p>
-      <w:r>
-        <w:t>OS name: "linux", version: "6.1.49-70.116.amzn2023.x86_64", arch: "amd64", family: "unix"</w:t>
-      </w:r>
-    </w:p>
-    <w:p>
-      <w:r>
-        <w:t>[root@ip-10-0-29-163 ~]#</w:t>
-      </w:r>
+        <w:t>sudo</w:t>
+      </w:r>
+      <w:proofErr w:type="spellEnd"/>
+      <w:r>
+        <w:rPr>
+          <w:rFonts w:ascii="Arial" w:hAnsi="Arial" w:cs="Arial"/>
+          <w:b/>
+          <w:bCs/>
+          <w:i/>
+          <w:iCs/>
+          <w:color w:val="000000"/>
+          <w:sz w:val="22"/>
+        </w:rPr>
+        <w:t xml:space="preserve"> yum install maven -y</w:t>
+      </w:r>
+    </w:p>
+    <w:p>
+      <w:r>
+        <w:t xml:space="preserve">[root@ip-10-0-29-163 </w:t>
+      </w:r>
+      <w:proofErr w:type="gramStart"/>
+      <w:r>
+        <w:t>~]#</w:t>
+      </w:r>
+      <w:proofErr w:type="gramEnd"/>
+      <w:r>
+        <w:t xml:space="preserve"> </w:t>
+      </w:r>
+      <w:proofErr w:type="spellStart"/>
+      <w:r>
+        <w:t>mvn</w:t>
+      </w:r>
+      <w:proofErr w:type="spellEnd"/>
+      <w:r>
+        <w:t xml:space="preserve"> --version</w:t>
+      </w:r>
+    </w:p>
+    <w:p>
+      <w:r>
+        <w:t>Apache Maven 3.8.4 (Red Hat 3.8.4-</w:t>
+      </w:r>
+      <w:proofErr w:type="gramStart"/>
+      <w:r>
+        <w:t>3.amzn</w:t>
+      </w:r>
+      <w:proofErr w:type="gramEnd"/>
+      <w:r>
+        <w:t>2023.0.4)</w:t>
+      </w:r>
+    </w:p>
+    <w:p>
+      <w:r>
+        <w:t>Maven home: /</w:t>
+      </w:r>
+      <w:proofErr w:type="spellStart"/>
+      <w:r>
+        <w:t>usr</w:t>
+      </w:r>
+      <w:proofErr w:type="spellEnd"/>
+      <w:r>
+        <w:t>/share/maven</w:t>
+      </w:r>
+    </w:p>
+    <w:p>
+      <w:r>
+        <w:t>Java version: 17.0.8.1, vendor: Amazon.com Inc., runtime: /</w:t>
+      </w:r>
+      <w:proofErr w:type="spellStart"/>
+      <w:r>
+        <w:t>usr</w:t>
+      </w:r>
+      <w:proofErr w:type="spellEnd"/>
+      <w:r>
+        <w:t>/lib/</w:t>
+      </w:r>
+      <w:proofErr w:type="spellStart"/>
+      <w:r>
+        <w:t>jvm</w:t>
+      </w:r>
+      <w:proofErr w:type="spellEnd"/>
+      <w:r>
+        <w:t>/java-17-amazon-corretto.x86_64</w:t>
+      </w:r>
+    </w:p>
+    <w:p>
+      <w:r>
+        <w:t xml:space="preserve">Default locale: </w:t>
+      </w:r>
+      <w:proofErr w:type="spellStart"/>
+      <w:r>
+        <w:t>en</w:t>
+      </w:r>
+      <w:proofErr w:type="spellEnd"/>
+      <w:r>
+        <w:t>, platform encoding: UTF-8</w:t>
+      </w:r>
+    </w:p>
+    <w:p>
+      <w:r>
+        <w:t>OS name: "</w:t>
+      </w:r>
+      <w:proofErr w:type="spellStart"/>
+      <w:r>
+        <w:t>linux</w:t>
+      </w:r>
+      <w:proofErr w:type="spellEnd"/>
+      <w:r>
+        <w:t>", version: "6.1.49-</w:t>
+      </w:r>
+      <w:proofErr w:type="gramStart"/>
+      <w:r>
+        <w:t>70.116.amzn</w:t>
+      </w:r>
+      <w:proofErr w:type="gramEnd"/>
+      <w:r>
+        <w:t>2023.x86_64", arch: "amd64", family: "</w:t>
+      </w:r>
+      <w:proofErr w:type="spellStart"/>
+      <w:r>
+        <w:t>unix</w:t>
+      </w:r>
+      <w:proofErr w:type="spellEnd"/>
+      <w:r>
+        <w:t>"</w:t>
+      </w:r>
+    </w:p>
+    <w:p>
+      <w:r>
+        <w:t xml:space="preserve">[root@ip-10-0-29-163 </w:t>
+      </w:r>
+      <w:proofErr w:type="gramStart"/>
+      <w:r>
+        <w:t>~]#</w:t>
+      </w:r>
+      <w:proofErr w:type="gramEnd"/>
     </w:p>
     <w:p/>
     <w:p>
@@ -1528,7 +2267,25 @@
           <w:rFonts w:ascii="var(--font-family-mono)" w:hAnsi="var(--font-family-mono)"/>
           <w:color w:val="14141F"/>
         </w:rPr>
-        <w:t>[ERROR] The goal you specified requires a project to execute but there is no POM in this directory (/var/lib/jenkins/workspace/web-app).</w:t>
+        <w:t>[ERROR] The goal you specified requires a project to execute but there is no POM in this directory (/var/lib/</w:t>
+      </w:r>
+      <w:proofErr w:type="spellStart"/>
+      <w:r>
+        <w:rPr>
+          <w:rStyle w:val="pipeline-node-19"/>
+          <w:rFonts w:ascii="var(--font-family-mono)" w:hAnsi="var(--font-family-mono)"/>
+          <w:color w:val="14141F"/>
+        </w:rPr>
+        <w:t>jenkins</w:t>
+      </w:r>
+      <w:proofErr w:type="spellEnd"/>
+      <w:r>
+        <w:rPr>
+          <w:rStyle w:val="pipeline-node-19"/>
+          <w:rFonts w:ascii="var(--font-family-mono)" w:hAnsi="var(--font-family-mono)"/>
+          <w:color w:val="14141F"/>
+        </w:rPr>
+        <w:t>/workspace/web-app).</w:t>
       </w:r>
     </w:p>
     <w:p>
@@ -1555,23 +2312,70 @@
           <w:rFonts w:ascii="var(--font-family-mono)" w:hAnsi="var(--font-family-mono)"/>
           <w:color w:val="14141F"/>
         </w:rPr>
-        <w:t>[ERROR] The goal you specified requires a project to execute but there is no POM in this directory (/var/lib/jenkins/workspace/web-app). Please verify you invoked Maven from the correct directory. -&gt; [Help 1]</w:t>
-      </w:r>
-    </w:p>
-    <w:p>
+        <w:t>[ERROR] The goal you specified requires a project to execute but there is no POM in this directory (/var/lib/</w:t>
+      </w:r>
+      <w:proofErr w:type="spellStart"/>
+      <w:r>
+        <w:rPr>
+          <w:rStyle w:val="pipeline-node-19"/>
+          <w:rFonts w:ascii="var(--font-family-mono)" w:hAnsi="var(--font-family-mono)"/>
+          <w:color w:val="14141F"/>
+        </w:rPr>
+        <w:t>jenkins</w:t>
+      </w:r>
+      <w:proofErr w:type="spellEnd"/>
+      <w:r>
+        <w:rPr>
+          <w:rStyle w:val="pipeline-node-19"/>
+          <w:rFonts w:ascii="var(--font-family-mono)" w:hAnsi="var(--font-family-mono)"/>
+          <w:color w:val="14141F"/>
+        </w:rPr>
+        <w:t>/workspace/web-app). Please verify you invoked Maven from the correct directory. -&gt; [Help 1]</w:t>
+      </w:r>
+    </w:p>
+    <w:p>
+      <w:proofErr w:type="gramStart"/>
       <w:r>
         <w:lastRenderedPageBreak/>
-        <w:t>Again the same error</w:t>
-      </w:r>
-    </w:p>
-    <w:p>
-      <w:r>
-        <w:t>[root@ip-10-0-29-163 ~]# mvn -e</w:t>
-      </w:r>
-    </w:p>
-    <w:p>
-      <w:r>
-        <w:t>[INFO] Error stacktraces are turned on.</w:t>
+        <w:t>Again</w:t>
+      </w:r>
+      <w:proofErr w:type="gramEnd"/>
+      <w:r>
+        <w:t xml:space="preserve"> the same error</w:t>
+      </w:r>
+    </w:p>
+    <w:p>
+      <w:r>
+        <w:t xml:space="preserve">[root@ip-10-0-29-163 </w:t>
+      </w:r>
+      <w:proofErr w:type="gramStart"/>
+      <w:r>
+        <w:t>~]#</w:t>
+      </w:r>
+      <w:proofErr w:type="gramEnd"/>
+      <w:r>
+        <w:t xml:space="preserve"> </w:t>
+      </w:r>
+      <w:proofErr w:type="spellStart"/>
+      <w:r>
+        <w:t>mvn</w:t>
+      </w:r>
+      <w:proofErr w:type="spellEnd"/>
+      <w:r>
+        <w:t xml:space="preserve"> -e</w:t>
+      </w:r>
+    </w:p>
+    <w:p>
+      <w:r>
+        <w:t xml:space="preserve">[INFO] Error </w:t>
+      </w:r>
+      <w:proofErr w:type="spellStart"/>
+      <w:r>
+        <w:t>stacktraces</w:t>
+      </w:r>
+      <w:proofErr w:type="spellEnd"/>
+      <w:r>
+        <w:t xml:space="preserve"> are turned on.</w:t>
       </w:r>
     </w:p>
     <w:p>
@@ -1606,12 +2410,38 @@
     </w:p>
     <w:p>
       <w:r>
-        <w:t>[ERROR] No goals have been specified for this build. You must specify a valid lifecycle phase or a goal in the format &lt;plugin-prefix&gt;:&lt;goal&gt; or &lt;plugin-group-id&gt;:&lt;plugin-artifact-id&gt;[:&lt;plugin-version&gt;]:&lt;goal&gt;. Available lifecycle phases are: validate, initialize, generate-sources, process-sources, generate-resources, process-resources, compile, process-classes, generate-test-sources, process-test-sources, generate-test-resources, process-test-resources, test-compile, process-test-classes, test, prepare-package, package, pre-integration-test, integration-test, post-integration-test, verify, install, deploy, pre-clean, clean, post-clean, pre-site, site, post-site, site-deploy. -&gt; [Help 1]</w:t>
-      </w:r>
-    </w:p>
-    <w:p>
-      <w:r>
-        <w:t>org.apache.maven.lifecycle.NoGoalSpecifiedException: No goals have been specified for this build. You must specify a valid lifecycle phase or a goal in the format &lt;plugin-prefix&gt;:&lt;goal&gt; or &lt;plugin-group-id&gt;:&lt;plugin-artifact-id&gt;[:&lt;plugin-version&gt;]:&lt;goal&gt;. Available lifecycle phases are: validate, initialize, generate-sources, process-sources, generate-resources, process-resources, compile, process-classes, generate-test-sources, process-test-sources, generate-test-resources, process-test-resources, test-compile, process-test-classes, test, prepare-package, package, pre-integration-test, integration-test, post-integration-test, verify, install, deploy, pre-clean, clean, post-clean, pre-site, site, post-site, site-deploy.</w:t>
+        <w:t>[ERROR] No goals have been specified for this build. You must specify a valid lifecycle phase or a goal in the format &lt;plugin-prefix&gt;:&lt;goal&gt; or &lt;plugin-group-id&gt;:&lt;plugin-artifact-id&gt;[:&lt;plugin-version</w:t>
+      </w:r>
+      <w:proofErr w:type="gramStart"/>
+      <w:r>
+        <w:t>&gt;]:&lt;</w:t>
+      </w:r>
+      <w:proofErr w:type="gramEnd"/>
+      <w:r>
+        <w:t>goal&gt;. Available lifecycle phases are: validate, initialize, generate-sources, process-sources, generate-resources, process-resources, compile, process-classes, generate-test-sources, process-test-sources, generate-test-resources, process-test-resources, test-compile, process-test-classes, test, prepare-package, package, pre-integration-test, integration-test, post-integration-test, verify, install, deploy, pre-clean, clean, post-clean, pre-site, site, post-site, site-deploy. -&gt; [Help 1]</w:t>
+      </w:r>
+    </w:p>
+    <w:p>
+      <w:proofErr w:type="spellStart"/>
+      <w:proofErr w:type="gramStart"/>
+      <w:r>
+        <w:t>org.apache</w:t>
+      </w:r>
+      <w:proofErr w:type="gramEnd"/>
+      <w:r>
+        <w:t>.maven.lifecycle.NoGoalSpecifiedException</w:t>
+      </w:r>
+      <w:proofErr w:type="spellEnd"/>
+      <w:r>
+        <w:t>: No goals have been specified for this build. You must specify a valid lifecycle phase or a goal in the format &lt;plugin-prefix&gt;:&lt;goal&gt; or &lt;plugin-group-id&gt;:&lt;plugin-artifact-id&gt;[:&lt;plugin-version</w:t>
+      </w:r>
+      <w:proofErr w:type="gramStart"/>
+      <w:r>
+        <w:t>&gt;]:&lt;</w:t>
+      </w:r>
+      <w:proofErr w:type="gramEnd"/>
+      <w:r>
+        <w:t>goal&gt;. Available lifecycle phases are: validate, initialize, generate-sources, process-sources, generate-resources, process-resources, compile, process-classes, generate-test-sources, process-test-sources, generate-test-resources, process-test-resources, test-compile, process-test-classes, test, prepare-package, package, pre-integration-test, integration-test, post-integration-test, verify, install, deploy, pre-clean, clean, post-clean, pre-site, site, post-site, site-deploy.</w:t>
       </w:r>
     </w:p>
     <w:p/>
@@ -1697,7 +2527,37 @@
           <w:sz w:val="21"/>
           <w:szCs w:val="21"/>
         </w:rPr>
-        <w:t>"/usr/bin:</w:t>
+        <w:t>"/</w:t>
+      </w:r>
+      <w:proofErr w:type="spellStart"/>
+      <w:r>
+        <w:rPr>
+          <w:rFonts w:ascii="Consolas" w:eastAsia="Times New Roman" w:hAnsi="Consolas" w:cs="Times New Roman"/>
+          <w:color w:val="CE9178"/>
+          <w:sz w:val="21"/>
+          <w:szCs w:val="21"/>
+        </w:rPr>
+        <w:t>usr</w:t>
+      </w:r>
+      <w:proofErr w:type="spellEnd"/>
+      <w:r>
+        <w:rPr>
+          <w:rFonts w:ascii="Consolas" w:eastAsia="Times New Roman" w:hAnsi="Consolas" w:cs="Times New Roman"/>
+          <w:color w:val="CE9178"/>
+          <w:sz w:val="21"/>
+          <w:szCs w:val="21"/>
+        </w:rPr>
+        <w:t>/</w:t>
+      </w:r>
+      <w:proofErr w:type="gramStart"/>
+      <w:r>
+        <w:rPr>
+          <w:rFonts w:ascii="Consolas" w:eastAsia="Times New Roman" w:hAnsi="Consolas" w:cs="Times New Roman"/>
+          <w:color w:val="CE9178"/>
+          <w:sz w:val="21"/>
+          <w:szCs w:val="21"/>
+        </w:rPr>
+        <w:t>bin:</w:t>
       </w:r>
       <w:r>
         <w:rPr>
@@ -1706,7 +2566,17 @@
           <w:sz w:val="21"/>
           <w:szCs w:val="21"/>
         </w:rPr>
-        <w:t>$PATH</w:t>
+        <w:t>$</w:t>
+      </w:r>
+      <w:proofErr w:type="gramEnd"/>
+      <w:r>
+        <w:rPr>
+          <w:rFonts w:ascii="Consolas" w:eastAsia="Times New Roman" w:hAnsi="Consolas" w:cs="Times New Roman"/>
+          <w:color w:val="9CDCFE"/>
+          <w:sz w:val="21"/>
+          <w:szCs w:val="21"/>
+        </w:rPr>
+        <w:t>PATH</w:t>
       </w:r>
       <w:r>
         <w:rPr>
@@ -1744,17 +2614,2392 @@
       <w:pPr>
         <w:pStyle w:val="HTMLPreformatted"/>
         <w:rPr>
-          <w:rFonts w:ascii="var(--font-family-mono)" w:hAnsi="var(--font-family-mono)"/>
-          <w:color w:val="14141F"/>
-        </w:rPr>
-      </w:pPr>
-      <w:r>
-        <w:rPr>
           <w:rStyle w:val="pipeline-node-19"/>
           <w:rFonts w:ascii="var(--font-family-mono)" w:hAnsi="var(--font-family-mono)"/>
           <w:color w:val="14141F"/>
         </w:rPr>
-        <w:t>[ERROR] The goal you specified requires a project to execute but there is no POM in this directory (/var/lib/jenkins/workspace/web-app).</w:t>
+      </w:pPr>
+      <w:r>
+        <w:rPr>
+          <w:rStyle w:val="pipeline-node-19"/>
+          <w:rFonts w:ascii="var(--font-family-mono)" w:hAnsi="var(--font-family-mono)"/>
+          <w:color w:val="14141F"/>
+        </w:rPr>
+        <w:t>[ERROR] The goal you specified requires a project to execute but there is no POM in this directory (/var/lib/</w:t>
+      </w:r>
+      <w:proofErr w:type="spellStart"/>
+      <w:r>
+        <w:rPr>
+          <w:rStyle w:val="pipeline-node-19"/>
+          <w:rFonts w:ascii="var(--font-family-mono)" w:hAnsi="var(--font-family-mono)"/>
+          <w:color w:val="14141F"/>
+        </w:rPr>
+        <w:t>jenkins</w:t>
+      </w:r>
+      <w:proofErr w:type="spellEnd"/>
+      <w:r>
+        <w:rPr>
+          <w:rStyle w:val="pipeline-node-19"/>
+          <w:rFonts w:ascii="var(--font-family-mono)" w:hAnsi="var(--font-family-mono)"/>
+          <w:color w:val="14141F"/>
+        </w:rPr>
+        <w:t>/workspace/web-app).</w:t>
+      </w:r>
+    </w:p>
+    <w:p>
+      <w:pPr>
+        <w:pStyle w:val="HTMLPreformatted"/>
+        <w:rPr>
+          <w:rStyle w:val="pipeline-node-19"/>
+          <w:rFonts w:ascii="var(--font-family-mono)" w:hAnsi="var(--font-family-mono)"/>
+          <w:color w:val="14141F"/>
+        </w:rPr>
+      </w:pPr>
+      <w:r>
+        <w:rPr>
+          <w:rStyle w:val="pipeline-node-19"/>
+          <w:rFonts w:ascii="var(--font-family-mono)" w:hAnsi="var(--font-family-mono)"/>
+          <w:color w:val="14141F"/>
+        </w:rPr>
+        <w:lastRenderedPageBreak/>
+        <w:t xml:space="preserve">The below command </w:t>
+      </w:r>
+      <w:proofErr w:type="gramStart"/>
+      <w:r>
+        <w:rPr>
+          <w:rStyle w:val="pipeline-node-19"/>
+          <w:rFonts w:ascii="var(--font-family-mono)" w:hAnsi="var(--font-family-mono)"/>
+          <w:color w:val="14141F"/>
+        </w:rPr>
+        <w:t>clean</w:t>
+      </w:r>
+      <w:proofErr w:type="gramEnd"/>
+      <w:r>
+        <w:rPr>
+          <w:rStyle w:val="pipeline-node-19"/>
+          <w:rFonts w:ascii="var(--font-family-mono)" w:hAnsi="var(--font-family-mono)"/>
+          <w:color w:val="14141F"/>
+        </w:rPr>
+        <w:t xml:space="preserve"> up the workspace which is the reason no file inside </w:t>
+      </w:r>
+      <w:r>
+        <w:rPr>
+          <w:rStyle w:val="pipeline-node-19"/>
+          <w:rFonts w:ascii="var(--font-family-mono)" w:hAnsi="var(--font-family-mono)"/>
+          <w:color w:val="14141F"/>
+        </w:rPr>
+        <w:t>(/var/lib/</w:t>
+      </w:r>
+      <w:proofErr w:type="spellStart"/>
+      <w:r>
+        <w:rPr>
+          <w:rStyle w:val="pipeline-node-19"/>
+          <w:rFonts w:ascii="var(--font-family-mono)" w:hAnsi="var(--font-family-mono)"/>
+          <w:color w:val="14141F"/>
+        </w:rPr>
+        <w:t>jenkins</w:t>
+      </w:r>
+      <w:proofErr w:type="spellEnd"/>
+      <w:r>
+        <w:rPr>
+          <w:rStyle w:val="pipeline-node-19"/>
+          <w:rFonts w:ascii="var(--font-family-mono)" w:hAnsi="var(--font-family-mono)"/>
+          <w:color w:val="14141F"/>
+        </w:rPr>
+        <w:t>/workspace/web-app</w:t>
+      </w:r>
+    </w:p>
+    <w:p>
+      <w:pPr>
+        <w:pStyle w:val="HTMLPreformatted"/>
+        <w:rPr>
+          <w:rFonts w:ascii="var(--font-family-mono)" w:hAnsi="var(--font-family-mono)"/>
+          <w:color w:val="14141F"/>
+        </w:rPr>
+      </w:pPr>
+      <w:r>
+        <w:rPr>
+          <w:rFonts w:ascii="var(--font-family-mono)" w:hAnsi="var(--font-family-mono)"/>
+          <w:color w:val="14141F"/>
+        </w:rPr>
+        <w:t xml:space="preserve">[root@ip-10-0-29-163 </w:t>
+      </w:r>
+      <w:proofErr w:type="gramStart"/>
+      <w:r>
+        <w:rPr>
+          <w:rFonts w:ascii="var(--font-family-mono)" w:hAnsi="var(--font-family-mono)"/>
+          <w:color w:val="14141F"/>
+        </w:rPr>
+        <w:t>~]#</w:t>
+      </w:r>
+      <w:proofErr w:type="gramEnd"/>
+      <w:r>
+        <w:rPr>
+          <w:rFonts w:ascii="var(--font-family-mono)" w:hAnsi="var(--font-family-mono)"/>
+          <w:color w:val="14141F"/>
+        </w:rPr>
+        <w:t xml:space="preserve"> cd /var/lib/</w:t>
+      </w:r>
+      <w:proofErr w:type="spellStart"/>
+      <w:r>
+        <w:rPr>
+          <w:rFonts w:ascii="var(--font-family-mono)" w:hAnsi="var(--font-family-mono)"/>
+          <w:color w:val="14141F"/>
+        </w:rPr>
+        <w:t>jenkins</w:t>
+      </w:r>
+      <w:proofErr w:type="spellEnd"/>
+      <w:r>
+        <w:rPr>
+          <w:rFonts w:ascii="var(--font-family-mono)" w:hAnsi="var(--font-family-mono)"/>
+          <w:color w:val="14141F"/>
+        </w:rPr>
+        <w:t>/workspace/web-app</w:t>
+      </w:r>
+    </w:p>
+    <w:p>
+      <w:pPr>
+        <w:pStyle w:val="HTMLPreformatted"/>
+        <w:rPr>
+          <w:rFonts w:ascii="var(--font-family-mono)" w:hAnsi="var(--font-family-mono)"/>
+          <w:color w:val="14141F"/>
+        </w:rPr>
+      </w:pPr>
+      <w:r>
+        <w:rPr>
+          <w:rFonts w:ascii="var(--font-family-mono)" w:hAnsi="var(--font-family-mono)"/>
+          <w:color w:val="14141F"/>
+        </w:rPr>
+        <w:t>[root@ip-10-0-29-163 web-</w:t>
+      </w:r>
+      <w:proofErr w:type="gramStart"/>
+      <w:r>
+        <w:rPr>
+          <w:rFonts w:ascii="var(--font-family-mono)" w:hAnsi="var(--font-family-mono)"/>
+          <w:color w:val="14141F"/>
+        </w:rPr>
+        <w:t>app]#</w:t>
+      </w:r>
+      <w:proofErr w:type="gramEnd"/>
+      <w:r>
+        <w:rPr>
+          <w:rFonts w:ascii="var(--font-family-mono)" w:hAnsi="var(--font-family-mono)"/>
+          <w:color w:val="14141F"/>
+        </w:rPr>
+        <w:t xml:space="preserve"> ls</w:t>
+      </w:r>
+    </w:p>
+    <w:p>
+      <w:pPr>
+        <w:pStyle w:val="HTMLPreformatted"/>
+        <w:rPr>
+          <w:rFonts w:ascii="var(--font-family-mono)" w:hAnsi="var(--font-family-mono)"/>
+          <w:color w:val="14141F"/>
+        </w:rPr>
+      </w:pPr>
+      <w:r>
+        <w:rPr>
+          <w:rFonts w:ascii="var(--font-family-mono)" w:hAnsi="var(--font-family-mono)"/>
+          <w:color w:val="14141F"/>
+        </w:rPr>
+        <w:t>[root@ip-10-0-29-163 web-</w:t>
+      </w:r>
+      <w:proofErr w:type="gramStart"/>
+      <w:r>
+        <w:rPr>
+          <w:rFonts w:ascii="var(--font-family-mono)" w:hAnsi="var(--font-family-mono)"/>
+          <w:color w:val="14141F"/>
+        </w:rPr>
+        <w:t>app]#</w:t>
+      </w:r>
+      <w:proofErr w:type="gramEnd"/>
+      <w:r>
+        <w:rPr>
+          <w:rFonts w:ascii="var(--font-family-mono)" w:hAnsi="var(--font-family-mono)"/>
+          <w:color w:val="14141F"/>
+        </w:rPr>
+        <w:t xml:space="preserve"> ls -l</w:t>
+      </w:r>
+    </w:p>
+    <w:p>
+      <w:pPr>
+        <w:pStyle w:val="HTMLPreformatted"/>
+        <w:rPr>
+          <w:rFonts w:ascii="var(--font-family-mono)" w:hAnsi="var(--font-family-mono)"/>
+          <w:color w:val="14141F"/>
+        </w:rPr>
+      </w:pPr>
+      <w:r>
+        <w:rPr>
+          <w:rFonts w:ascii="var(--font-family-mono)" w:hAnsi="var(--font-family-mono)"/>
+          <w:color w:val="14141F"/>
+        </w:rPr>
+        <w:t>total 0</w:t>
+      </w:r>
+    </w:p>
+    <w:p>
+      <w:pPr>
+        <w:pStyle w:val="HTMLPreformatted"/>
+        <w:rPr>
+          <w:rFonts w:ascii="var(--font-family-mono)" w:hAnsi="var(--font-family-mono)"/>
+          <w:color w:val="14141F"/>
+        </w:rPr>
+      </w:pPr>
+      <w:r>
+        <w:rPr>
+          <w:rFonts w:ascii="var(--font-family-mono)" w:hAnsi="var(--font-family-mono)"/>
+          <w:color w:val="14141F"/>
+        </w:rPr>
+        <w:t>[root@ip-10-0-29-163 web-</w:t>
+      </w:r>
+      <w:proofErr w:type="gramStart"/>
+      <w:r>
+        <w:rPr>
+          <w:rFonts w:ascii="var(--font-family-mono)" w:hAnsi="var(--font-family-mono)"/>
+          <w:color w:val="14141F"/>
+        </w:rPr>
+        <w:t>app]#</w:t>
+      </w:r>
+      <w:proofErr w:type="gramEnd"/>
+    </w:p>
+    <w:p>
+      <w:pPr>
+        <w:shd w:val="clear" w:color="auto" w:fill="1F1F1F"/>
+        <w:spacing w:after="0" w:line="285" w:lineRule="atLeast"/>
+        <w:rPr>
+          <w:rFonts w:ascii="Consolas" w:eastAsia="Times New Roman" w:hAnsi="Consolas" w:cs="Times New Roman"/>
+          <w:color w:val="CCCCCC"/>
+          <w:sz w:val="21"/>
+          <w:szCs w:val="21"/>
+        </w:rPr>
+      </w:pPr>
+      <w:r>
+        <w:rPr>
+          <w:rFonts w:ascii="Consolas" w:eastAsia="Times New Roman" w:hAnsi="Consolas" w:cs="Times New Roman"/>
+          <w:color w:val="CCCCCC"/>
+          <w:sz w:val="21"/>
+          <w:szCs w:val="21"/>
+        </w:rPr>
+        <w:t> stages {</w:t>
+      </w:r>
+    </w:p>
+    <w:p>
+      <w:pPr>
+        <w:shd w:val="clear" w:color="auto" w:fill="1F1F1F"/>
+        <w:spacing w:after="0" w:line="285" w:lineRule="atLeast"/>
+        <w:rPr>
+          <w:rFonts w:ascii="Consolas" w:eastAsia="Times New Roman" w:hAnsi="Consolas" w:cs="Times New Roman"/>
+          <w:color w:val="CCCCCC"/>
+          <w:sz w:val="21"/>
+          <w:szCs w:val="21"/>
+        </w:rPr>
+      </w:pPr>
+      <w:r>
+        <w:rPr>
+          <w:rFonts w:ascii="Consolas" w:eastAsia="Times New Roman" w:hAnsi="Consolas" w:cs="Times New Roman"/>
+          <w:color w:val="CCCCCC"/>
+          <w:sz w:val="21"/>
+          <w:szCs w:val="21"/>
+        </w:rPr>
+        <w:t xml:space="preserve">        </w:t>
+      </w:r>
+      <w:proofErr w:type="gramStart"/>
+      <w:r>
+        <w:rPr>
+          <w:rFonts w:ascii="Consolas" w:eastAsia="Times New Roman" w:hAnsi="Consolas" w:cs="Times New Roman"/>
+          <w:color w:val="CCCCCC"/>
+          <w:sz w:val="21"/>
+          <w:szCs w:val="21"/>
+        </w:rPr>
+        <w:t>stage(</w:t>
+      </w:r>
+      <w:proofErr w:type="gramEnd"/>
+      <w:r>
+        <w:rPr>
+          <w:rFonts w:ascii="Consolas" w:eastAsia="Times New Roman" w:hAnsi="Consolas" w:cs="Times New Roman"/>
+          <w:color w:val="CE9178"/>
+          <w:sz w:val="21"/>
+          <w:szCs w:val="21"/>
+        </w:rPr>
+        <w:t>"clone code"</w:t>
+      </w:r>
+      <w:r>
+        <w:rPr>
+          <w:rFonts w:ascii="Consolas" w:eastAsia="Times New Roman" w:hAnsi="Consolas" w:cs="Times New Roman"/>
+          <w:color w:val="CCCCCC"/>
+          <w:sz w:val="21"/>
+          <w:szCs w:val="21"/>
+        </w:rPr>
+        <w:t>){</w:t>
+      </w:r>
+    </w:p>
+    <w:p>
+      <w:pPr>
+        <w:shd w:val="clear" w:color="auto" w:fill="1F1F1F"/>
+        <w:spacing w:after="0" w:line="285" w:lineRule="atLeast"/>
+        <w:rPr>
+          <w:rFonts w:ascii="Consolas" w:eastAsia="Times New Roman" w:hAnsi="Consolas" w:cs="Times New Roman"/>
+          <w:color w:val="CCCCCC"/>
+          <w:sz w:val="21"/>
+          <w:szCs w:val="21"/>
+        </w:rPr>
+      </w:pPr>
+      <w:r>
+        <w:rPr>
+          <w:rFonts w:ascii="Consolas" w:eastAsia="Times New Roman" w:hAnsi="Consolas" w:cs="Times New Roman"/>
+          <w:color w:val="CCCCCC"/>
+          <w:sz w:val="21"/>
+          <w:szCs w:val="21"/>
+        </w:rPr>
+        <w:t xml:space="preserve">            </w:t>
+      </w:r>
+      <w:proofErr w:type="gramStart"/>
+      <w:r>
+        <w:rPr>
+          <w:rFonts w:ascii="Consolas" w:eastAsia="Times New Roman" w:hAnsi="Consolas" w:cs="Times New Roman"/>
+          <w:color w:val="CCCCCC"/>
+          <w:sz w:val="21"/>
+          <w:szCs w:val="21"/>
+        </w:rPr>
+        <w:t>steps{</w:t>
+      </w:r>
+      <w:proofErr w:type="gramEnd"/>
+    </w:p>
+    <w:p>
+      <w:pPr>
+        <w:shd w:val="clear" w:color="auto" w:fill="1F1F1F"/>
+        <w:spacing w:after="0" w:line="285" w:lineRule="atLeast"/>
+        <w:rPr>
+          <w:rFonts w:ascii="Consolas" w:eastAsia="Times New Roman" w:hAnsi="Consolas" w:cs="Times New Roman"/>
+          <w:color w:val="CCCCCC"/>
+          <w:sz w:val="21"/>
+          <w:szCs w:val="21"/>
+        </w:rPr>
+      </w:pPr>
+      <w:r>
+        <w:rPr>
+          <w:rFonts w:ascii="Consolas" w:eastAsia="Times New Roman" w:hAnsi="Consolas" w:cs="Times New Roman"/>
+          <w:color w:val="CCCCCC"/>
+          <w:sz w:val="21"/>
+          <w:szCs w:val="21"/>
+        </w:rPr>
+        <w:t xml:space="preserve">                git branch: </w:t>
+      </w:r>
+      <w:r>
+        <w:rPr>
+          <w:rFonts w:ascii="Consolas" w:eastAsia="Times New Roman" w:hAnsi="Consolas" w:cs="Times New Roman"/>
+          <w:color w:val="CE9178"/>
+          <w:sz w:val="21"/>
+          <w:szCs w:val="21"/>
+        </w:rPr>
+        <w:t>'shrijandra/web-app'</w:t>
+      </w:r>
+      <w:r>
+        <w:rPr>
+          <w:rFonts w:ascii="Consolas" w:eastAsia="Times New Roman" w:hAnsi="Consolas" w:cs="Times New Roman"/>
+          <w:color w:val="CCCCCC"/>
+          <w:sz w:val="21"/>
+          <w:szCs w:val="21"/>
+        </w:rPr>
+        <w:t xml:space="preserve">, </w:t>
+      </w:r>
+      <w:proofErr w:type="spellStart"/>
+      <w:r>
+        <w:rPr>
+          <w:rFonts w:ascii="Consolas" w:eastAsia="Times New Roman" w:hAnsi="Consolas" w:cs="Times New Roman"/>
+          <w:color w:val="CCCCCC"/>
+          <w:sz w:val="21"/>
+          <w:szCs w:val="21"/>
+        </w:rPr>
+        <w:t>credentialsId</w:t>
+      </w:r>
+      <w:proofErr w:type="spellEnd"/>
+      <w:r>
+        <w:rPr>
+          <w:rFonts w:ascii="Consolas" w:eastAsia="Times New Roman" w:hAnsi="Consolas" w:cs="Times New Roman"/>
+          <w:color w:val="CCCCCC"/>
+          <w:sz w:val="21"/>
+          <w:szCs w:val="21"/>
+        </w:rPr>
+        <w:t xml:space="preserve">: </w:t>
+      </w:r>
+      <w:r>
+        <w:rPr>
+          <w:rFonts w:ascii="Consolas" w:eastAsia="Times New Roman" w:hAnsi="Consolas" w:cs="Times New Roman"/>
+          <w:color w:val="CE9178"/>
+          <w:sz w:val="21"/>
+          <w:szCs w:val="21"/>
+        </w:rPr>
+        <w:t>'</w:t>
+      </w:r>
+      <w:proofErr w:type="spellStart"/>
+      <w:r>
+        <w:rPr>
+          <w:rFonts w:ascii="Consolas" w:eastAsia="Times New Roman" w:hAnsi="Consolas" w:cs="Times New Roman"/>
+          <w:color w:val="CE9178"/>
+          <w:sz w:val="21"/>
+          <w:szCs w:val="21"/>
+        </w:rPr>
+        <w:t>gitid</w:t>
+      </w:r>
+      <w:proofErr w:type="spellEnd"/>
+      <w:r>
+        <w:rPr>
+          <w:rFonts w:ascii="Consolas" w:eastAsia="Times New Roman" w:hAnsi="Consolas" w:cs="Times New Roman"/>
+          <w:color w:val="CE9178"/>
+          <w:sz w:val="21"/>
+          <w:szCs w:val="21"/>
+        </w:rPr>
+        <w:t>'</w:t>
+      </w:r>
+      <w:r>
+        <w:rPr>
+          <w:rFonts w:ascii="Consolas" w:eastAsia="Times New Roman" w:hAnsi="Consolas" w:cs="Times New Roman"/>
+          <w:color w:val="CCCCCC"/>
+          <w:sz w:val="21"/>
+          <w:szCs w:val="21"/>
+        </w:rPr>
+        <w:t xml:space="preserve">, url: </w:t>
+      </w:r>
+      <w:r>
+        <w:rPr>
+          <w:rFonts w:ascii="Consolas" w:eastAsia="Times New Roman" w:hAnsi="Consolas" w:cs="Times New Roman"/>
+          <w:color w:val="CE9178"/>
+          <w:sz w:val="21"/>
+          <w:szCs w:val="21"/>
+        </w:rPr>
+        <w:t>'https://github.com/shrijandra/web-</w:t>
+      </w:r>
+      <w:proofErr w:type="spellStart"/>
+      <w:r>
+        <w:rPr>
+          <w:rFonts w:ascii="Consolas" w:eastAsia="Times New Roman" w:hAnsi="Consolas" w:cs="Times New Roman"/>
+          <w:color w:val="CE9178"/>
+          <w:sz w:val="21"/>
+          <w:szCs w:val="21"/>
+        </w:rPr>
+        <w:t>app.git</w:t>
+      </w:r>
+      <w:proofErr w:type="spellEnd"/>
+      <w:r>
+        <w:rPr>
+          <w:rFonts w:ascii="Consolas" w:eastAsia="Times New Roman" w:hAnsi="Consolas" w:cs="Times New Roman"/>
+          <w:color w:val="CE9178"/>
+          <w:sz w:val="21"/>
+          <w:szCs w:val="21"/>
+        </w:rPr>
+        <w:t>'</w:t>
+      </w:r>
+    </w:p>
+    <w:p>
+      <w:pPr>
+        <w:shd w:val="clear" w:color="auto" w:fill="1F1F1F"/>
+        <w:spacing w:after="0" w:line="285" w:lineRule="atLeast"/>
+        <w:rPr>
+          <w:rFonts w:ascii="Consolas" w:eastAsia="Times New Roman" w:hAnsi="Consolas" w:cs="Times New Roman"/>
+          <w:color w:val="CCCCCC"/>
+          <w:sz w:val="21"/>
+          <w:szCs w:val="21"/>
+        </w:rPr>
+      </w:pPr>
+      <w:r>
+        <w:rPr>
+          <w:rFonts w:ascii="Consolas" w:eastAsia="Times New Roman" w:hAnsi="Consolas" w:cs="Times New Roman"/>
+          <w:color w:val="CCCCCC"/>
+          <w:sz w:val="21"/>
+          <w:szCs w:val="21"/>
+        </w:rPr>
+        <w:t>            }</w:t>
+      </w:r>
+    </w:p>
+    <w:p>
+      <w:pPr>
+        <w:shd w:val="clear" w:color="auto" w:fill="1F1F1F"/>
+        <w:spacing w:after="0" w:line="285" w:lineRule="atLeast"/>
+        <w:rPr>
+          <w:rFonts w:ascii="Consolas" w:eastAsia="Times New Roman" w:hAnsi="Consolas" w:cs="Times New Roman"/>
+          <w:color w:val="CCCCCC"/>
+          <w:sz w:val="21"/>
+          <w:szCs w:val="21"/>
+        </w:rPr>
+      </w:pPr>
+      <w:r>
+        <w:rPr>
+          <w:rFonts w:ascii="Consolas" w:eastAsia="Times New Roman" w:hAnsi="Consolas" w:cs="Times New Roman"/>
+          <w:color w:val="CCCCCC"/>
+          <w:sz w:val="21"/>
+          <w:szCs w:val="21"/>
+        </w:rPr>
+        <w:t>        }</w:t>
+      </w:r>
+    </w:p>
+    <w:p>
+      <w:pPr>
+        <w:shd w:val="clear" w:color="auto" w:fill="1F1F1F"/>
+        <w:spacing w:after="0" w:line="285" w:lineRule="atLeast"/>
+        <w:rPr>
+          <w:rFonts w:ascii="Consolas" w:eastAsia="Times New Roman" w:hAnsi="Consolas" w:cs="Times New Roman"/>
+          <w:color w:val="CCCCCC"/>
+          <w:sz w:val="21"/>
+          <w:szCs w:val="21"/>
+        </w:rPr>
+      </w:pPr>
+      <w:r>
+        <w:rPr>
+          <w:rFonts w:ascii="Consolas" w:eastAsia="Times New Roman" w:hAnsi="Consolas" w:cs="Times New Roman"/>
+          <w:color w:val="CCCCCC"/>
+          <w:sz w:val="21"/>
+          <w:szCs w:val="21"/>
+        </w:rPr>
+        <w:t xml:space="preserve">        </w:t>
+      </w:r>
+      <w:proofErr w:type="gramStart"/>
+      <w:r>
+        <w:rPr>
+          <w:rFonts w:ascii="Consolas" w:eastAsia="Times New Roman" w:hAnsi="Consolas" w:cs="Times New Roman"/>
+          <w:color w:val="CCCCCC"/>
+          <w:sz w:val="21"/>
+          <w:szCs w:val="21"/>
+        </w:rPr>
+        <w:t>stage(</w:t>
+      </w:r>
+      <w:proofErr w:type="gramEnd"/>
+      <w:r>
+        <w:rPr>
+          <w:rFonts w:ascii="Consolas" w:eastAsia="Times New Roman" w:hAnsi="Consolas" w:cs="Times New Roman"/>
+          <w:color w:val="CE9178"/>
+          <w:sz w:val="21"/>
+          <w:szCs w:val="21"/>
+        </w:rPr>
+        <w:t>"Cleanup Workspace"</w:t>
+      </w:r>
+      <w:r>
+        <w:rPr>
+          <w:rFonts w:ascii="Consolas" w:eastAsia="Times New Roman" w:hAnsi="Consolas" w:cs="Times New Roman"/>
+          <w:color w:val="CCCCCC"/>
+          <w:sz w:val="21"/>
+          <w:szCs w:val="21"/>
+        </w:rPr>
+        <w:t>){</w:t>
+      </w:r>
+    </w:p>
+    <w:p>
+      <w:pPr>
+        <w:shd w:val="clear" w:color="auto" w:fill="1F1F1F"/>
+        <w:spacing w:after="0" w:line="285" w:lineRule="atLeast"/>
+        <w:rPr>
+          <w:rFonts w:ascii="Consolas" w:eastAsia="Times New Roman" w:hAnsi="Consolas" w:cs="Times New Roman"/>
+          <w:color w:val="CCCCCC"/>
+          <w:sz w:val="21"/>
+          <w:szCs w:val="21"/>
+        </w:rPr>
+      </w:pPr>
+      <w:r>
+        <w:rPr>
+          <w:rFonts w:ascii="Consolas" w:eastAsia="Times New Roman" w:hAnsi="Consolas" w:cs="Times New Roman"/>
+          <w:color w:val="CCCCCC"/>
+          <w:sz w:val="21"/>
+          <w:szCs w:val="21"/>
+        </w:rPr>
+        <w:t>            steps {</w:t>
+      </w:r>
+    </w:p>
+    <w:p>
+      <w:pPr>
+        <w:shd w:val="clear" w:color="auto" w:fill="1F1F1F"/>
+        <w:spacing w:after="0" w:line="285" w:lineRule="atLeast"/>
+        <w:rPr>
+          <w:rFonts w:ascii="Consolas" w:eastAsia="Times New Roman" w:hAnsi="Consolas" w:cs="Times New Roman"/>
+          <w:color w:val="CCCCCC"/>
+          <w:sz w:val="21"/>
+          <w:szCs w:val="21"/>
+        </w:rPr>
+      </w:pPr>
+      <w:r>
+        <w:rPr>
+          <w:rFonts w:ascii="Consolas" w:eastAsia="Times New Roman" w:hAnsi="Consolas" w:cs="Times New Roman"/>
+          <w:color w:val="CCCCCC"/>
+          <w:sz w:val="21"/>
+          <w:szCs w:val="21"/>
+        </w:rPr>
+        <w:t xml:space="preserve">                </w:t>
+      </w:r>
+      <w:proofErr w:type="spellStart"/>
+      <w:proofErr w:type="gramStart"/>
+      <w:r>
+        <w:rPr>
+          <w:rFonts w:ascii="Consolas" w:eastAsia="Times New Roman" w:hAnsi="Consolas" w:cs="Times New Roman"/>
+          <w:color w:val="CCCCCC"/>
+          <w:sz w:val="21"/>
+          <w:szCs w:val="21"/>
+        </w:rPr>
+        <w:t>cleanWs</w:t>
+      </w:r>
+      <w:proofErr w:type="spellEnd"/>
+      <w:r>
+        <w:rPr>
+          <w:rFonts w:ascii="Consolas" w:eastAsia="Times New Roman" w:hAnsi="Consolas" w:cs="Times New Roman"/>
+          <w:color w:val="CCCCCC"/>
+          <w:sz w:val="21"/>
+          <w:szCs w:val="21"/>
+        </w:rPr>
+        <w:t>(</w:t>
+      </w:r>
+      <w:proofErr w:type="gramEnd"/>
+      <w:r>
+        <w:rPr>
+          <w:rFonts w:ascii="Consolas" w:eastAsia="Times New Roman" w:hAnsi="Consolas" w:cs="Times New Roman"/>
+          <w:color w:val="CCCCCC"/>
+          <w:sz w:val="21"/>
+          <w:szCs w:val="21"/>
+        </w:rPr>
+        <w:t>)</w:t>
+      </w:r>
+    </w:p>
+    <w:p>
+      <w:pPr>
+        <w:shd w:val="clear" w:color="auto" w:fill="1F1F1F"/>
+        <w:spacing w:after="0" w:line="285" w:lineRule="atLeast"/>
+        <w:rPr>
+          <w:rFonts w:ascii="Consolas" w:eastAsia="Times New Roman" w:hAnsi="Consolas" w:cs="Times New Roman"/>
+          <w:color w:val="CCCCCC"/>
+          <w:sz w:val="21"/>
+          <w:szCs w:val="21"/>
+        </w:rPr>
+      </w:pPr>
+      <w:r>
+        <w:rPr>
+          <w:rFonts w:ascii="Consolas" w:eastAsia="Times New Roman" w:hAnsi="Consolas" w:cs="Times New Roman"/>
+          <w:color w:val="CCCCCC"/>
+          <w:sz w:val="21"/>
+          <w:szCs w:val="21"/>
+        </w:rPr>
+        <w:t>              }</w:t>
+      </w:r>
+    </w:p>
+    <w:p>
+      <w:pPr>
+        <w:shd w:val="clear" w:color="auto" w:fill="1F1F1F"/>
+        <w:spacing w:after="0" w:line="285" w:lineRule="atLeast"/>
+        <w:rPr>
+          <w:rFonts w:ascii="Consolas" w:eastAsia="Times New Roman" w:hAnsi="Consolas" w:cs="Times New Roman"/>
+          <w:color w:val="CCCCCC"/>
+          <w:sz w:val="21"/>
+          <w:szCs w:val="21"/>
+        </w:rPr>
+      </w:pPr>
+      <w:r>
+        <w:rPr>
+          <w:rFonts w:ascii="Consolas" w:eastAsia="Times New Roman" w:hAnsi="Consolas" w:cs="Times New Roman"/>
+          <w:color w:val="CCCCCC"/>
+          <w:sz w:val="21"/>
+          <w:szCs w:val="21"/>
+        </w:rPr>
+        <w:t>        }</w:t>
+      </w:r>
+    </w:p>
+    <w:p/>
+    <w:p>
+      <w:r>
+        <w:t>Console output</w:t>
+      </w:r>
+    </w:p>
+    <w:p>
+      <w:pPr>
+        <w:pStyle w:val="HTMLPreformatted"/>
+        <w:rPr>
+          <w:rStyle w:val="pipeline-new-node"/>
+          <w:rFonts w:ascii="var(--font-family-mono)" w:hAnsi="var(--font-family-mono)"/>
+          <w:color w:val="9A9999"/>
+        </w:rPr>
+      </w:pPr>
+      <w:r>
+        <w:rPr>
+          <w:rStyle w:val="pipeline-new-node"/>
+          <w:rFonts w:ascii="var(--font-family-mono)" w:hAnsi="var(--font-family-mono)"/>
+          <w:color w:val="9A9999"/>
+        </w:rPr>
+        <w:t xml:space="preserve">[Pipeline] </w:t>
+      </w:r>
+      <w:proofErr w:type="spellStart"/>
+      <w:r>
+        <w:rPr>
+          <w:rStyle w:val="pipeline-new-node"/>
+          <w:rFonts w:ascii="var(--font-family-mono)" w:hAnsi="var(--font-family-mono)"/>
+          <w:color w:val="9A9999"/>
+        </w:rPr>
+        <w:t>cleanWs</w:t>
+      </w:r>
+      <w:proofErr w:type="spellEnd"/>
+    </w:p>
+    <w:p>
+      <w:pPr>
+        <w:pStyle w:val="HTMLPreformatted"/>
+        <w:rPr>
+          <w:rStyle w:val="pipeline-node-37"/>
+          <w:rFonts w:ascii="var(--font-family-mono)" w:hAnsi="var(--font-family-mono)"/>
+          <w:color w:val="14141F"/>
+        </w:rPr>
+      </w:pPr>
+      <w:r>
+        <w:rPr>
+          <w:rStyle w:val="pipeline-node-37"/>
+          <w:rFonts w:ascii="var(--font-family-mono)" w:hAnsi="var(--font-family-mono)"/>
+          <w:color w:val="14141F"/>
+        </w:rPr>
+        <w:t>[WS-CLEANUP] Deleting project workspace...</w:t>
+      </w:r>
+    </w:p>
+    <w:p>
+      <w:pPr>
+        <w:pStyle w:val="HTMLPreformatted"/>
+        <w:rPr>
+          <w:rStyle w:val="pipeline-node-37"/>
+          <w:rFonts w:ascii="var(--font-family-mono)" w:hAnsi="var(--font-family-mono)"/>
+          <w:color w:val="14141F"/>
+        </w:rPr>
+      </w:pPr>
+      <w:r>
+        <w:rPr>
+          <w:rStyle w:val="pipeline-node-37"/>
+          <w:rFonts w:ascii="var(--font-family-mono)" w:hAnsi="var(--font-family-mono)"/>
+          <w:color w:val="14141F"/>
+        </w:rPr>
+        <w:t>[WS-CLEANUP] Deferred wipeout is used...</w:t>
+      </w:r>
+    </w:p>
+    <w:p>
+      <w:pPr>
+        <w:pStyle w:val="HTMLPreformatted"/>
+        <w:rPr>
+          <w:rStyle w:val="pipeline-node-37"/>
+          <w:rFonts w:ascii="var(--font-family-mono)" w:hAnsi="var(--font-family-mono)"/>
+          <w:color w:val="14141F"/>
+        </w:rPr>
+      </w:pPr>
+      <w:r>
+        <w:rPr>
+          <w:rStyle w:val="pipeline-node-37"/>
+          <w:rFonts w:ascii="var(--font-family-mono)" w:hAnsi="var(--font-family-mono)"/>
+          <w:color w:val="14141F"/>
+        </w:rPr>
+        <w:t>[WS-CLEANUP] done</w:t>
+      </w:r>
+    </w:p>
+    <w:p>
+      <w:pPr>
+        <w:pStyle w:val="HTMLPreformatted"/>
+        <w:rPr>
+          <w:rFonts w:ascii="var(--font-family-mono)" w:hAnsi="var(--font-family-mono)"/>
+          <w:color w:val="14141F"/>
+        </w:rPr>
+      </w:pPr>
+      <w:r>
+        <w:rPr>
+          <w:rStyle w:val="pipeline-new-node"/>
+          <w:rFonts w:ascii="var(--font-family-mono)" w:hAnsi="var(--font-family-mono)"/>
+          <w:color w:val="9A9999"/>
+        </w:rPr>
+        <w:t>[Pipeline</w:t>
+      </w:r>
+      <w:proofErr w:type="gramStart"/>
+      <w:r>
+        <w:rPr>
+          <w:rStyle w:val="pipeline-new-node"/>
+          <w:rFonts w:ascii="var(--font-family-mono)" w:hAnsi="var(--font-family-mono)"/>
+          <w:color w:val="9A9999"/>
+        </w:rPr>
+        <w:t>] }</w:t>
+      </w:r>
+      <w:proofErr w:type="gramEnd"/>
+    </w:p>
+    <w:p/>
+    <w:p>
+      <w:r>
+        <w:t>Defining tools as maven or use environment.</w:t>
+      </w:r>
+    </w:p>
+    <w:p>
+      <w:r>
+        <w:t>pipeline {</w:t>
+      </w:r>
+    </w:p>
+    <w:p>
+      <w:r>
+        <w:t xml:space="preserve">    agent any</w:t>
+      </w:r>
+    </w:p>
+    <w:p>
+      <w:r>
+        <w:t xml:space="preserve">    tools {</w:t>
+      </w:r>
+    </w:p>
+    <w:p>
+      <w:r>
+        <w:t xml:space="preserve">        maven "Maven3"</w:t>
+      </w:r>
+    </w:p>
+    <w:p>
+      <w:r>
+        <w:t xml:space="preserve">    }</w:t>
+      </w:r>
+    </w:p>
+    <w:p>
+      <w:r>
+        <w:rPr>
+          <w:noProof/>
+        </w:rPr>
+        <w:lastRenderedPageBreak/>
+        <w:drawing>
+          <wp:inline distT="0" distB="0" distL="0" distR="0" wp14:anchorId="06143584" wp14:editId="72C3F517">
+            <wp:extent cx="5943600" cy="1943100"/>
+            <wp:effectExtent l="0" t="0" r="0" b="0"/>
+            <wp:docPr id="1404970625" name="Picture 1"/>
+            <wp:cNvGraphicFramePr>
+              <a:graphicFrameLocks xmlns:a="http://schemas.openxmlformats.org/drawingml/2006/main" noChangeAspect="1"/>
+            </wp:cNvGraphicFramePr>
+            <a:graphic xmlns:a="http://schemas.openxmlformats.org/drawingml/2006/main">
+              <a:graphicData uri="http://schemas.openxmlformats.org/drawingml/2006/picture">
+                <pic:pic xmlns:pic="http://schemas.openxmlformats.org/drawingml/2006/picture">
+                  <pic:nvPicPr>
+                    <pic:cNvPr id="1404970625" name=""/>
+                    <pic:cNvPicPr/>
+                  </pic:nvPicPr>
+                  <pic:blipFill>
+                    <a:blip r:embed="rId15"/>
+                    <a:stretch>
+                      <a:fillRect/>
+                    </a:stretch>
+                  </pic:blipFill>
+                  <pic:spPr>
+                    <a:xfrm>
+                      <a:off x="0" y="0"/>
+                      <a:ext cx="5943600" cy="1943100"/>
+                    </a:xfrm>
+                    <a:prstGeom prst="rect">
+                      <a:avLst/>
+                    </a:prstGeom>
+                  </pic:spPr>
+                </pic:pic>
+              </a:graphicData>
+            </a:graphic>
+          </wp:inline>
+        </w:drawing>
+      </w:r>
+    </w:p>
+    <w:p>
+      <w:r>
+        <w:t xml:space="preserve">[root@ip-10-0-29-163 </w:t>
+      </w:r>
+      <w:proofErr w:type="gramStart"/>
+      <w:r>
+        <w:t>workspace]#</w:t>
+      </w:r>
+      <w:proofErr w:type="gramEnd"/>
+      <w:r>
+        <w:t xml:space="preserve"> cd </w:t>
+      </w:r>
+      <w:proofErr w:type="spellStart"/>
+      <w:r>
+        <w:t>devops</w:t>
+      </w:r>
+      <w:proofErr w:type="spellEnd"/>
+    </w:p>
+    <w:p>
+      <w:r>
+        <w:t xml:space="preserve">[root@ip-10-0-29-163 </w:t>
+      </w:r>
+      <w:proofErr w:type="spellStart"/>
+      <w:proofErr w:type="gramStart"/>
+      <w:r>
+        <w:t>devops</w:t>
+      </w:r>
+      <w:proofErr w:type="spellEnd"/>
+      <w:r>
+        <w:t>]#</w:t>
+      </w:r>
+      <w:proofErr w:type="gramEnd"/>
+      <w:r>
+        <w:t xml:space="preserve"> ls</w:t>
+      </w:r>
+    </w:p>
+    <w:p>
+      <w:r>
+        <w:t xml:space="preserve"> </w:t>
+      </w:r>
+      <w:proofErr w:type="spellStart"/>
+      <w:r>
+        <w:t>Jenkinsfile</w:t>
+      </w:r>
+      <w:proofErr w:type="spellEnd"/>
+      <w:r>
+        <w:t xml:space="preserve">   cicd.docx   pom.xml   </w:t>
+      </w:r>
+      <w:proofErr w:type="spellStart"/>
+      <w:r>
+        <w:t>src</w:t>
+      </w:r>
+      <w:proofErr w:type="spellEnd"/>
+      <w:r>
+        <w:t xml:space="preserve">   </w:t>
+      </w:r>
+      <w:proofErr w:type="gramStart"/>
+      <w:r>
+        <w:t>target  '</w:t>
+      </w:r>
+      <w:proofErr w:type="gramEnd"/>
+      <w:r>
+        <w:t>~$cicd.docx'</w:t>
+      </w:r>
+    </w:p>
+    <w:p>
+      <w:r>
+        <w:t xml:space="preserve">[root@ip-10-0-29-163 </w:t>
+      </w:r>
+      <w:proofErr w:type="spellStart"/>
+      <w:proofErr w:type="gramStart"/>
+      <w:r>
+        <w:t>devops</w:t>
+      </w:r>
+      <w:proofErr w:type="spellEnd"/>
+      <w:r>
+        <w:t>]#</w:t>
+      </w:r>
+      <w:proofErr w:type="gramEnd"/>
+    </w:p>
+    <w:p/>
+    <w:p>
+      <w:pPr>
+        <w:pStyle w:val="HTMLPreformatted"/>
+        <w:rPr>
+          <w:rFonts w:ascii="var(--font-family-mono)" w:hAnsi="var(--font-family-mono)"/>
+          <w:b/>
+          <w:bCs/>
+          <w:color w:val="14141F"/>
+        </w:rPr>
+      </w:pPr>
+      <w:r>
+        <w:rPr>
+          <w:noProof/>
+        </w:rPr>
+        <w:drawing>
+          <wp:inline distT="0" distB="0" distL="0" distR="0" wp14:anchorId="497461C3" wp14:editId="7D3BF6EE">
+            <wp:extent cx="5943600" cy="1694815"/>
+            <wp:effectExtent l="0" t="0" r="0" b="635"/>
+            <wp:docPr id="1523837075" name="Picture 1"/>
+            <wp:cNvGraphicFramePr>
+              <a:graphicFrameLocks xmlns:a="http://schemas.openxmlformats.org/drawingml/2006/main" noChangeAspect="1"/>
+            </wp:cNvGraphicFramePr>
+            <a:graphic xmlns:a="http://schemas.openxmlformats.org/drawingml/2006/main">
+              <a:graphicData uri="http://schemas.openxmlformats.org/drawingml/2006/picture">
+                <pic:pic xmlns:pic="http://schemas.openxmlformats.org/drawingml/2006/picture">
+                  <pic:nvPicPr>
+                    <pic:cNvPr id="1523837075" name=""/>
+                    <pic:cNvPicPr/>
+                  </pic:nvPicPr>
+                  <pic:blipFill>
+                    <a:blip r:embed="rId16"/>
+                    <a:stretch>
+                      <a:fillRect/>
+                    </a:stretch>
+                  </pic:blipFill>
+                  <pic:spPr>
+                    <a:xfrm>
+                      <a:off x="0" y="0"/>
+                      <a:ext cx="5943600" cy="1694815"/>
+                    </a:xfrm>
+                    <a:prstGeom prst="rect">
+                      <a:avLst/>
+                    </a:prstGeom>
+                  </pic:spPr>
+                </pic:pic>
+              </a:graphicData>
+            </a:graphic>
+          </wp:inline>
+        </w:drawing>
+      </w:r>
+    </w:p>
+    <w:p>
+      <w:pPr>
+        <w:pStyle w:val="HTMLPreformatted"/>
+        <w:rPr>
+          <w:rFonts w:ascii="var(--font-family-mono)" w:hAnsi="var(--font-family-mono)"/>
+          <w:color w:val="14141F"/>
+        </w:rPr>
+      </w:pPr>
+      <w:r>
+        <w:rPr>
+          <w:rFonts w:ascii="var(--font-family-mono)" w:hAnsi="var(--font-family-mono)"/>
+          <w:color w:val="14141F"/>
+        </w:rPr>
+        <w:t xml:space="preserve">[ERROR] Failed to execute goal </w:t>
+      </w:r>
+      <w:proofErr w:type="gramStart"/>
+      <w:r>
+        <w:rPr>
+          <w:rFonts w:ascii="var(--font-family-mono)" w:hAnsi="var(--font-family-mono)"/>
+          <w:color w:val="14141F"/>
+        </w:rPr>
+        <w:t>org.apache</w:t>
+      </w:r>
+      <w:proofErr w:type="gramEnd"/>
+      <w:r>
+        <w:rPr>
+          <w:rFonts w:ascii="var(--font-family-mono)" w:hAnsi="var(--font-family-mono)"/>
+          <w:color w:val="14141F"/>
+        </w:rPr>
+        <w:t xml:space="preserve">.maven.plugins:maven-compiler-plugin:3.1:compile (default-compile) on project simple-web-app: Compilation failure: Compilation failure: </w:t>
+      </w:r>
+    </w:p>
+    <w:p>
+      <w:pPr>
+        <w:pStyle w:val="HTMLPreformatted"/>
+        <w:rPr>
+          <w:rFonts w:ascii="var(--font-family-mono)" w:hAnsi="var(--font-family-mono)"/>
+          <w:color w:val="14141F"/>
+        </w:rPr>
+      </w:pPr>
+      <w:r>
+        <w:rPr>
+          <w:rFonts w:ascii="var(--font-family-mono)" w:hAnsi="var(--font-family-mono)"/>
+          <w:color w:val="14141F"/>
+        </w:rPr>
+        <w:t xml:space="preserve">[ERROR] </w:t>
+      </w:r>
+      <w:proofErr w:type="gramStart"/>
+      <w:r>
+        <w:rPr>
+          <w:rFonts w:ascii="var(--font-family-mono)" w:hAnsi="var(--font-family-mono)"/>
+          <w:color w:val="14141F"/>
+        </w:rPr>
+        <w:t>/var/lib/jenkins/workspace/devops/src/main/java/org/mitre/web/HomeController.java:[</w:t>
+      </w:r>
+      <w:proofErr w:type="gramEnd"/>
+      <w:r>
+        <w:rPr>
+          <w:rFonts w:ascii="var(--font-family-mono)" w:hAnsi="var(--font-family-mono)"/>
+          <w:color w:val="14141F"/>
+        </w:rPr>
+        <w:t xml:space="preserve">24,24] package </w:t>
+      </w:r>
+      <w:proofErr w:type="spellStart"/>
+      <w:r>
+        <w:rPr>
+          <w:rFonts w:ascii="var(--font-family-mono)" w:hAnsi="var(--font-family-mono)"/>
+          <w:color w:val="14141F"/>
+        </w:rPr>
+        <w:t>javax.annotation</w:t>
+      </w:r>
+      <w:proofErr w:type="spellEnd"/>
+      <w:r>
+        <w:rPr>
+          <w:rFonts w:ascii="var(--font-family-mono)" w:hAnsi="var(--font-family-mono)"/>
+          <w:color w:val="14141F"/>
+        </w:rPr>
+        <w:t xml:space="preserve"> does not exist</w:t>
+      </w:r>
+    </w:p>
+    <w:p>
+      <w:pPr>
+        <w:pStyle w:val="HTMLPreformatted"/>
+        <w:rPr>
+          <w:rFonts w:ascii="var(--font-family-mono)" w:hAnsi="var(--font-family-mono)"/>
+          <w:color w:val="14141F"/>
+        </w:rPr>
+      </w:pPr>
+      <w:r>
+        <w:rPr>
+          <w:rFonts w:ascii="var(--font-family-mono)" w:hAnsi="var(--font-family-mono)"/>
+          <w:color w:val="14141F"/>
+        </w:rPr>
+        <w:t xml:space="preserve">[ERROR] </w:t>
+      </w:r>
+      <w:proofErr w:type="gramStart"/>
+      <w:r>
+        <w:rPr>
+          <w:rFonts w:ascii="var(--font-family-mono)" w:hAnsi="var(--font-family-mono)"/>
+          <w:color w:val="14141F"/>
+        </w:rPr>
+        <w:t>/var/lib/jenkins/workspace/devops/src/main/java/org/mitre/web/HomeController.java:[</w:t>
+      </w:r>
+      <w:proofErr w:type="gramEnd"/>
+      <w:r>
+        <w:rPr>
+          <w:rFonts w:ascii="var(--font-family-mono)" w:hAnsi="var(--font-family-mono)"/>
+          <w:color w:val="14141F"/>
+        </w:rPr>
+        <w:t>49,10] cannot find symbol</w:t>
+      </w:r>
+    </w:p>
+    <w:p>
+      <w:pPr>
+        <w:pStyle w:val="HTMLPreformatted"/>
+        <w:rPr>
+          <w:rFonts w:ascii="var(--font-family-mono)" w:hAnsi="var(--font-family-mono)"/>
+          <w:color w:val="14141F"/>
+        </w:rPr>
+      </w:pPr>
+      <w:r>
+        <w:rPr>
+          <w:rFonts w:ascii="var(--font-family-mono)" w:hAnsi="var(--font-family-mono)"/>
+          <w:color w:val="14141F"/>
+        </w:rPr>
+        <w:t>[</w:t>
+      </w:r>
+      <w:proofErr w:type="gramStart"/>
+      <w:r>
+        <w:rPr>
+          <w:rFonts w:ascii="var(--font-family-mono)" w:hAnsi="var(--font-family-mono)"/>
+          <w:color w:val="14141F"/>
+        </w:rPr>
+        <w:t xml:space="preserve">ERROR]   </w:t>
+      </w:r>
+      <w:proofErr w:type="gramEnd"/>
+      <w:r>
+        <w:rPr>
+          <w:rFonts w:ascii="var(--font-family-mono)" w:hAnsi="var(--font-family-mono)"/>
+          <w:color w:val="14141F"/>
+        </w:rPr>
+        <w:t>symbol:   class Resource</w:t>
+      </w:r>
+    </w:p>
+    <w:p>
+      <w:pPr>
+        <w:pStyle w:val="HTMLPreformatted"/>
+        <w:rPr>
+          <w:rFonts w:ascii="var(--font-family-mono)" w:hAnsi="var(--font-family-mono)"/>
+          <w:color w:val="14141F"/>
+        </w:rPr>
+      </w:pPr>
+      <w:r>
+        <w:rPr>
+          <w:rFonts w:ascii="var(--font-family-mono)" w:hAnsi="var(--font-family-mono)"/>
+          <w:color w:val="14141F"/>
+        </w:rPr>
+        <w:t>[</w:t>
+      </w:r>
+      <w:proofErr w:type="gramStart"/>
+      <w:r>
+        <w:rPr>
+          <w:rFonts w:ascii="var(--font-family-mono)" w:hAnsi="var(--font-family-mono)"/>
+          <w:color w:val="14141F"/>
+        </w:rPr>
+        <w:t xml:space="preserve">ERROR]   </w:t>
+      </w:r>
+      <w:proofErr w:type="gramEnd"/>
+      <w:r>
+        <w:rPr>
+          <w:rFonts w:ascii="var(--font-family-mono)" w:hAnsi="var(--font-family-mono)"/>
+          <w:color w:val="14141F"/>
+        </w:rPr>
+        <w:t xml:space="preserve">location: class </w:t>
+      </w:r>
+      <w:proofErr w:type="spellStart"/>
+      <w:r>
+        <w:rPr>
+          <w:rFonts w:ascii="var(--font-family-mono)" w:hAnsi="var(--font-family-mono)"/>
+          <w:color w:val="14141F"/>
+        </w:rPr>
+        <w:t>org.mitre.web.HomeController</w:t>
+      </w:r>
+      <w:proofErr w:type="spellEnd"/>
+    </w:p>
+    <w:p/>
+    <w:p>
+      <w:r>
+        <w:t>Build completed and Unit test completed.</w:t>
+      </w:r>
+    </w:p>
+    <w:p>
+      <w:r>
+        <w:t xml:space="preserve">Source code: </w:t>
+      </w:r>
+      <w:r>
+        <w:t>https://github.com/ajautomation/PassParametersRunTimeViaMVN</w:t>
+      </w:r>
+    </w:p>
+    <w:p>
+      <w:r>
+        <w:rPr>
+          <w:noProof/>
+        </w:rPr>
+        <w:lastRenderedPageBreak/>
+        <w:drawing>
+          <wp:inline distT="0" distB="0" distL="0" distR="0" wp14:anchorId="0F72A0EF" wp14:editId="6E953C20">
+            <wp:extent cx="5943600" cy="1700530"/>
+            <wp:effectExtent l="0" t="0" r="0" b="0"/>
+            <wp:docPr id="48239831" name="Picture 1"/>
+            <wp:cNvGraphicFramePr>
+              <a:graphicFrameLocks xmlns:a="http://schemas.openxmlformats.org/drawingml/2006/main" noChangeAspect="1"/>
+            </wp:cNvGraphicFramePr>
+            <a:graphic xmlns:a="http://schemas.openxmlformats.org/drawingml/2006/main">
+              <a:graphicData uri="http://schemas.openxmlformats.org/drawingml/2006/picture">
+                <pic:pic xmlns:pic="http://schemas.openxmlformats.org/drawingml/2006/picture">
+                  <pic:nvPicPr>
+                    <pic:cNvPr id="48239831" name=""/>
+                    <pic:cNvPicPr/>
+                  </pic:nvPicPr>
+                  <pic:blipFill>
+                    <a:blip r:embed="rId17"/>
+                    <a:stretch>
+                      <a:fillRect/>
+                    </a:stretch>
+                  </pic:blipFill>
+                  <pic:spPr>
+                    <a:xfrm>
+                      <a:off x="0" y="0"/>
+                      <a:ext cx="5943600" cy="1700530"/>
+                    </a:xfrm>
+                    <a:prstGeom prst="rect">
+                      <a:avLst/>
+                    </a:prstGeom>
+                  </pic:spPr>
+                </pic:pic>
+              </a:graphicData>
+            </a:graphic>
+          </wp:inline>
+        </w:drawing>
+      </w:r>
+    </w:p>
+    <w:p/>
+    <w:p>
+      <w:pPr>
+        <w:shd w:val="clear" w:color="auto" w:fill="1F1F1F"/>
+        <w:spacing w:after="0" w:line="285" w:lineRule="atLeast"/>
+        <w:rPr>
+          <w:rFonts w:ascii="Consolas" w:eastAsia="Times New Roman" w:hAnsi="Consolas" w:cs="Times New Roman"/>
+          <w:color w:val="CCCCCC"/>
+          <w:sz w:val="21"/>
+          <w:szCs w:val="21"/>
+        </w:rPr>
+      </w:pPr>
+      <w:r>
+        <w:rPr>
+          <w:rFonts w:ascii="Consolas" w:eastAsia="Times New Roman" w:hAnsi="Consolas" w:cs="Times New Roman"/>
+          <w:color w:val="CCCCCC"/>
+          <w:sz w:val="21"/>
+          <w:szCs w:val="21"/>
+        </w:rPr>
+        <w:t>pipeline {</w:t>
+      </w:r>
+    </w:p>
+    <w:p>
+      <w:pPr>
+        <w:shd w:val="clear" w:color="auto" w:fill="1F1F1F"/>
+        <w:spacing w:after="0" w:line="285" w:lineRule="atLeast"/>
+        <w:rPr>
+          <w:rFonts w:ascii="Consolas" w:eastAsia="Times New Roman" w:hAnsi="Consolas" w:cs="Times New Roman"/>
+          <w:color w:val="CCCCCC"/>
+          <w:sz w:val="21"/>
+          <w:szCs w:val="21"/>
+        </w:rPr>
+      </w:pPr>
+      <w:r>
+        <w:rPr>
+          <w:rFonts w:ascii="Consolas" w:eastAsia="Times New Roman" w:hAnsi="Consolas" w:cs="Times New Roman"/>
+          <w:color w:val="CCCCCC"/>
+          <w:sz w:val="21"/>
+          <w:szCs w:val="21"/>
+        </w:rPr>
+        <w:t>    agent any</w:t>
+      </w:r>
+    </w:p>
+    <w:p>
+      <w:pPr>
+        <w:shd w:val="clear" w:color="auto" w:fill="1F1F1F"/>
+        <w:spacing w:after="0" w:line="285" w:lineRule="atLeast"/>
+        <w:rPr>
+          <w:rFonts w:ascii="Consolas" w:eastAsia="Times New Roman" w:hAnsi="Consolas" w:cs="Times New Roman"/>
+          <w:color w:val="CCCCCC"/>
+          <w:sz w:val="21"/>
+          <w:szCs w:val="21"/>
+        </w:rPr>
+      </w:pPr>
+      <w:r>
+        <w:rPr>
+          <w:rFonts w:ascii="Consolas" w:eastAsia="Times New Roman" w:hAnsi="Consolas" w:cs="Times New Roman"/>
+          <w:color w:val="CCCCCC"/>
+          <w:sz w:val="21"/>
+          <w:szCs w:val="21"/>
+        </w:rPr>
+        <w:t>    tools {</w:t>
+      </w:r>
+    </w:p>
+    <w:p>
+      <w:pPr>
+        <w:shd w:val="clear" w:color="auto" w:fill="1F1F1F"/>
+        <w:spacing w:after="0" w:line="285" w:lineRule="atLeast"/>
+        <w:rPr>
+          <w:rFonts w:ascii="Consolas" w:eastAsia="Times New Roman" w:hAnsi="Consolas" w:cs="Times New Roman"/>
+          <w:color w:val="CCCCCC"/>
+          <w:sz w:val="21"/>
+          <w:szCs w:val="21"/>
+        </w:rPr>
+      </w:pPr>
+      <w:r>
+        <w:rPr>
+          <w:rFonts w:ascii="Consolas" w:eastAsia="Times New Roman" w:hAnsi="Consolas" w:cs="Times New Roman"/>
+          <w:color w:val="CCCCCC"/>
+          <w:sz w:val="21"/>
+          <w:szCs w:val="21"/>
+        </w:rPr>
+        <w:t xml:space="preserve">        maven </w:t>
+      </w:r>
+      <w:r>
+        <w:rPr>
+          <w:rFonts w:ascii="Consolas" w:eastAsia="Times New Roman" w:hAnsi="Consolas" w:cs="Times New Roman"/>
+          <w:color w:val="CE9178"/>
+          <w:sz w:val="21"/>
+          <w:szCs w:val="21"/>
+        </w:rPr>
+        <w:t>"Maven3"</w:t>
+      </w:r>
+    </w:p>
+    <w:p>
+      <w:pPr>
+        <w:shd w:val="clear" w:color="auto" w:fill="1F1F1F"/>
+        <w:spacing w:after="0" w:line="285" w:lineRule="atLeast"/>
+        <w:rPr>
+          <w:rFonts w:ascii="Consolas" w:eastAsia="Times New Roman" w:hAnsi="Consolas" w:cs="Times New Roman"/>
+          <w:color w:val="CCCCCC"/>
+          <w:sz w:val="21"/>
+          <w:szCs w:val="21"/>
+        </w:rPr>
+      </w:pPr>
+      <w:r>
+        <w:rPr>
+          <w:rFonts w:ascii="Consolas" w:eastAsia="Times New Roman" w:hAnsi="Consolas" w:cs="Times New Roman"/>
+          <w:color w:val="CCCCCC"/>
+          <w:sz w:val="21"/>
+          <w:szCs w:val="21"/>
+        </w:rPr>
+        <w:t>    }</w:t>
+      </w:r>
+    </w:p>
+    <w:p>
+      <w:pPr>
+        <w:shd w:val="clear" w:color="auto" w:fill="1F1F1F"/>
+        <w:spacing w:after="0" w:line="285" w:lineRule="atLeast"/>
+        <w:rPr>
+          <w:rFonts w:ascii="Consolas" w:eastAsia="Times New Roman" w:hAnsi="Consolas" w:cs="Times New Roman"/>
+          <w:color w:val="CCCCCC"/>
+          <w:sz w:val="21"/>
+          <w:szCs w:val="21"/>
+        </w:rPr>
+      </w:pPr>
+      <w:r>
+        <w:rPr>
+          <w:rFonts w:ascii="Consolas" w:eastAsia="Times New Roman" w:hAnsi="Consolas" w:cs="Times New Roman"/>
+          <w:color w:val="CCCCCC"/>
+          <w:sz w:val="21"/>
+          <w:szCs w:val="21"/>
+        </w:rPr>
+        <w:t xml:space="preserve">  </w:t>
+      </w:r>
+      <w:r>
+        <w:rPr>
+          <w:rFonts w:ascii="Consolas" w:eastAsia="Times New Roman" w:hAnsi="Consolas" w:cs="Times New Roman"/>
+          <w:color w:val="6A9955"/>
+          <w:sz w:val="21"/>
+          <w:szCs w:val="21"/>
+        </w:rPr>
+        <w:t>/</w:t>
+      </w:r>
+      <w:proofErr w:type="gramStart"/>
+      <w:r>
+        <w:rPr>
+          <w:rFonts w:ascii="Consolas" w:eastAsia="Times New Roman" w:hAnsi="Consolas" w:cs="Times New Roman"/>
+          <w:color w:val="6A9955"/>
+          <w:sz w:val="21"/>
+          <w:szCs w:val="21"/>
+        </w:rPr>
+        <w:t>/  environment</w:t>
+      </w:r>
+      <w:proofErr w:type="gramEnd"/>
+      <w:r>
+        <w:rPr>
+          <w:rFonts w:ascii="Consolas" w:eastAsia="Times New Roman" w:hAnsi="Consolas" w:cs="Times New Roman"/>
+          <w:color w:val="6A9955"/>
+          <w:sz w:val="21"/>
+          <w:szCs w:val="21"/>
+        </w:rPr>
+        <w:t xml:space="preserve"> {</w:t>
+      </w:r>
+    </w:p>
+    <w:p>
+      <w:pPr>
+        <w:shd w:val="clear" w:color="auto" w:fill="1F1F1F"/>
+        <w:spacing w:after="0" w:line="285" w:lineRule="atLeast"/>
+        <w:rPr>
+          <w:rFonts w:ascii="Consolas" w:eastAsia="Times New Roman" w:hAnsi="Consolas" w:cs="Times New Roman"/>
+          <w:color w:val="CCCCCC"/>
+          <w:sz w:val="21"/>
+          <w:szCs w:val="21"/>
+        </w:rPr>
+      </w:pPr>
+      <w:r>
+        <w:rPr>
+          <w:rFonts w:ascii="Consolas" w:eastAsia="Times New Roman" w:hAnsi="Consolas" w:cs="Times New Roman"/>
+          <w:color w:val="CCCCCC"/>
+          <w:sz w:val="21"/>
+          <w:szCs w:val="21"/>
+        </w:rPr>
+        <w:t xml:space="preserve">  </w:t>
+      </w:r>
+      <w:r>
+        <w:rPr>
+          <w:rFonts w:ascii="Consolas" w:eastAsia="Times New Roman" w:hAnsi="Consolas" w:cs="Times New Roman"/>
+          <w:color w:val="6A9955"/>
+          <w:sz w:val="21"/>
+          <w:szCs w:val="21"/>
+        </w:rPr>
+        <w:t>//      PATH = "/</w:t>
+      </w:r>
+      <w:proofErr w:type="spellStart"/>
+      <w:r>
+        <w:rPr>
+          <w:rFonts w:ascii="Consolas" w:eastAsia="Times New Roman" w:hAnsi="Consolas" w:cs="Times New Roman"/>
+          <w:color w:val="6A9955"/>
+          <w:sz w:val="21"/>
+          <w:szCs w:val="21"/>
+        </w:rPr>
+        <w:t>usr</w:t>
+      </w:r>
+      <w:proofErr w:type="spellEnd"/>
+      <w:r>
+        <w:rPr>
+          <w:rFonts w:ascii="Consolas" w:eastAsia="Times New Roman" w:hAnsi="Consolas" w:cs="Times New Roman"/>
+          <w:color w:val="6A9955"/>
+          <w:sz w:val="21"/>
+          <w:szCs w:val="21"/>
+        </w:rPr>
+        <w:t>/</w:t>
+      </w:r>
+      <w:proofErr w:type="gramStart"/>
+      <w:r>
+        <w:rPr>
+          <w:rFonts w:ascii="Consolas" w:eastAsia="Times New Roman" w:hAnsi="Consolas" w:cs="Times New Roman"/>
+          <w:color w:val="6A9955"/>
+          <w:sz w:val="21"/>
+          <w:szCs w:val="21"/>
+        </w:rPr>
+        <w:t>bin:$</w:t>
+      </w:r>
+      <w:proofErr w:type="gramEnd"/>
+      <w:r>
+        <w:rPr>
+          <w:rFonts w:ascii="Consolas" w:eastAsia="Times New Roman" w:hAnsi="Consolas" w:cs="Times New Roman"/>
+          <w:color w:val="6A9955"/>
+          <w:sz w:val="21"/>
+          <w:szCs w:val="21"/>
+        </w:rPr>
+        <w:t>PATH"</w:t>
+      </w:r>
+    </w:p>
+    <w:p>
+      <w:pPr>
+        <w:shd w:val="clear" w:color="auto" w:fill="1F1F1F"/>
+        <w:spacing w:after="0" w:line="285" w:lineRule="atLeast"/>
+        <w:rPr>
+          <w:rFonts w:ascii="Consolas" w:eastAsia="Times New Roman" w:hAnsi="Consolas" w:cs="Times New Roman"/>
+          <w:color w:val="CCCCCC"/>
+          <w:sz w:val="21"/>
+          <w:szCs w:val="21"/>
+        </w:rPr>
+      </w:pPr>
+      <w:r>
+        <w:rPr>
+          <w:rFonts w:ascii="Consolas" w:eastAsia="Times New Roman" w:hAnsi="Consolas" w:cs="Times New Roman"/>
+          <w:color w:val="CCCCCC"/>
+          <w:sz w:val="21"/>
+          <w:szCs w:val="21"/>
+        </w:rPr>
+        <w:t xml:space="preserve">  </w:t>
+      </w:r>
+      <w:r>
+        <w:rPr>
+          <w:rFonts w:ascii="Consolas" w:eastAsia="Times New Roman" w:hAnsi="Consolas" w:cs="Times New Roman"/>
+          <w:color w:val="6A9955"/>
+          <w:sz w:val="21"/>
+          <w:szCs w:val="21"/>
+        </w:rPr>
+        <w:t xml:space="preserve">//  }   </w:t>
+      </w:r>
+    </w:p>
+    <w:p>
+      <w:pPr>
+        <w:shd w:val="clear" w:color="auto" w:fill="1F1F1F"/>
+        <w:spacing w:after="0" w:line="285" w:lineRule="atLeast"/>
+        <w:rPr>
+          <w:rFonts w:ascii="Consolas" w:eastAsia="Times New Roman" w:hAnsi="Consolas" w:cs="Times New Roman"/>
+          <w:color w:val="CCCCCC"/>
+          <w:sz w:val="21"/>
+          <w:szCs w:val="21"/>
+        </w:rPr>
+      </w:pPr>
+      <w:r>
+        <w:rPr>
+          <w:rFonts w:ascii="Consolas" w:eastAsia="Times New Roman" w:hAnsi="Consolas" w:cs="Times New Roman"/>
+          <w:color w:val="CCCCCC"/>
+          <w:sz w:val="21"/>
+          <w:szCs w:val="21"/>
+        </w:rPr>
+        <w:t>    stages {</w:t>
+      </w:r>
+    </w:p>
+    <w:p>
+      <w:pPr>
+        <w:shd w:val="clear" w:color="auto" w:fill="1F1F1F"/>
+        <w:spacing w:after="0" w:line="285" w:lineRule="atLeast"/>
+        <w:rPr>
+          <w:rFonts w:ascii="Consolas" w:eastAsia="Times New Roman" w:hAnsi="Consolas" w:cs="Times New Roman"/>
+          <w:color w:val="CCCCCC"/>
+          <w:sz w:val="21"/>
+          <w:szCs w:val="21"/>
+        </w:rPr>
+      </w:pPr>
+      <w:r>
+        <w:rPr>
+          <w:rFonts w:ascii="Consolas" w:eastAsia="Times New Roman" w:hAnsi="Consolas" w:cs="Times New Roman"/>
+          <w:color w:val="CCCCCC"/>
+          <w:sz w:val="21"/>
+          <w:szCs w:val="21"/>
+        </w:rPr>
+        <w:t xml:space="preserve">        </w:t>
+      </w:r>
+      <w:proofErr w:type="gramStart"/>
+      <w:r>
+        <w:rPr>
+          <w:rFonts w:ascii="Consolas" w:eastAsia="Times New Roman" w:hAnsi="Consolas" w:cs="Times New Roman"/>
+          <w:color w:val="CCCCCC"/>
+          <w:sz w:val="21"/>
+          <w:szCs w:val="21"/>
+        </w:rPr>
+        <w:t>stage(</w:t>
+      </w:r>
+      <w:proofErr w:type="gramEnd"/>
+      <w:r>
+        <w:rPr>
+          <w:rFonts w:ascii="Consolas" w:eastAsia="Times New Roman" w:hAnsi="Consolas" w:cs="Times New Roman"/>
+          <w:color w:val="CE9178"/>
+          <w:sz w:val="21"/>
+          <w:szCs w:val="21"/>
+        </w:rPr>
+        <w:t>"Cleanup Workspace"</w:t>
+      </w:r>
+      <w:r>
+        <w:rPr>
+          <w:rFonts w:ascii="Consolas" w:eastAsia="Times New Roman" w:hAnsi="Consolas" w:cs="Times New Roman"/>
+          <w:color w:val="CCCCCC"/>
+          <w:sz w:val="21"/>
+          <w:szCs w:val="21"/>
+        </w:rPr>
+        <w:t>){</w:t>
+      </w:r>
+    </w:p>
+    <w:p>
+      <w:pPr>
+        <w:shd w:val="clear" w:color="auto" w:fill="1F1F1F"/>
+        <w:spacing w:after="0" w:line="285" w:lineRule="atLeast"/>
+        <w:rPr>
+          <w:rFonts w:ascii="Consolas" w:eastAsia="Times New Roman" w:hAnsi="Consolas" w:cs="Times New Roman"/>
+          <w:color w:val="CCCCCC"/>
+          <w:sz w:val="21"/>
+          <w:szCs w:val="21"/>
+        </w:rPr>
+      </w:pPr>
+      <w:r>
+        <w:rPr>
+          <w:rFonts w:ascii="Consolas" w:eastAsia="Times New Roman" w:hAnsi="Consolas" w:cs="Times New Roman"/>
+          <w:color w:val="CCCCCC"/>
+          <w:sz w:val="21"/>
+          <w:szCs w:val="21"/>
+        </w:rPr>
+        <w:t>            steps {</w:t>
+      </w:r>
+    </w:p>
+    <w:p>
+      <w:pPr>
+        <w:shd w:val="clear" w:color="auto" w:fill="1F1F1F"/>
+        <w:spacing w:after="0" w:line="285" w:lineRule="atLeast"/>
+        <w:rPr>
+          <w:rFonts w:ascii="Consolas" w:eastAsia="Times New Roman" w:hAnsi="Consolas" w:cs="Times New Roman"/>
+          <w:color w:val="CCCCCC"/>
+          <w:sz w:val="21"/>
+          <w:szCs w:val="21"/>
+        </w:rPr>
+      </w:pPr>
+      <w:r>
+        <w:rPr>
+          <w:rFonts w:ascii="Consolas" w:eastAsia="Times New Roman" w:hAnsi="Consolas" w:cs="Times New Roman"/>
+          <w:color w:val="CCCCCC"/>
+          <w:sz w:val="21"/>
+          <w:szCs w:val="21"/>
+        </w:rPr>
+        <w:t xml:space="preserve">                </w:t>
+      </w:r>
+      <w:proofErr w:type="spellStart"/>
+      <w:proofErr w:type="gramStart"/>
+      <w:r>
+        <w:rPr>
+          <w:rFonts w:ascii="Consolas" w:eastAsia="Times New Roman" w:hAnsi="Consolas" w:cs="Times New Roman"/>
+          <w:color w:val="CCCCCC"/>
+          <w:sz w:val="21"/>
+          <w:szCs w:val="21"/>
+        </w:rPr>
+        <w:t>cleanWs</w:t>
+      </w:r>
+      <w:proofErr w:type="spellEnd"/>
+      <w:r>
+        <w:rPr>
+          <w:rFonts w:ascii="Consolas" w:eastAsia="Times New Roman" w:hAnsi="Consolas" w:cs="Times New Roman"/>
+          <w:color w:val="CCCCCC"/>
+          <w:sz w:val="21"/>
+          <w:szCs w:val="21"/>
+        </w:rPr>
+        <w:t>(</w:t>
+      </w:r>
+      <w:proofErr w:type="gramEnd"/>
+      <w:r>
+        <w:rPr>
+          <w:rFonts w:ascii="Consolas" w:eastAsia="Times New Roman" w:hAnsi="Consolas" w:cs="Times New Roman"/>
+          <w:color w:val="CCCCCC"/>
+          <w:sz w:val="21"/>
+          <w:szCs w:val="21"/>
+        </w:rPr>
+        <w:t>)</w:t>
+      </w:r>
+    </w:p>
+    <w:p>
+      <w:pPr>
+        <w:shd w:val="clear" w:color="auto" w:fill="1F1F1F"/>
+        <w:spacing w:after="0" w:line="285" w:lineRule="atLeast"/>
+        <w:rPr>
+          <w:rFonts w:ascii="Consolas" w:eastAsia="Times New Roman" w:hAnsi="Consolas" w:cs="Times New Roman"/>
+          <w:color w:val="CCCCCC"/>
+          <w:sz w:val="21"/>
+          <w:szCs w:val="21"/>
+        </w:rPr>
+      </w:pPr>
+      <w:r>
+        <w:rPr>
+          <w:rFonts w:ascii="Consolas" w:eastAsia="Times New Roman" w:hAnsi="Consolas" w:cs="Times New Roman"/>
+          <w:color w:val="CCCCCC"/>
+          <w:sz w:val="21"/>
+          <w:szCs w:val="21"/>
+        </w:rPr>
+        <w:t>              }</w:t>
+      </w:r>
+    </w:p>
+    <w:p>
+      <w:pPr>
+        <w:shd w:val="clear" w:color="auto" w:fill="1F1F1F"/>
+        <w:spacing w:after="0" w:line="285" w:lineRule="atLeast"/>
+        <w:rPr>
+          <w:rFonts w:ascii="Consolas" w:eastAsia="Times New Roman" w:hAnsi="Consolas" w:cs="Times New Roman"/>
+          <w:color w:val="CCCCCC"/>
+          <w:sz w:val="21"/>
+          <w:szCs w:val="21"/>
+        </w:rPr>
+      </w:pPr>
+      <w:r>
+        <w:rPr>
+          <w:rFonts w:ascii="Consolas" w:eastAsia="Times New Roman" w:hAnsi="Consolas" w:cs="Times New Roman"/>
+          <w:color w:val="CCCCCC"/>
+          <w:sz w:val="21"/>
+          <w:szCs w:val="21"/>
+        </w:rPr>
+        <w:t>        }</w:t>
+      </w:r>
+    </w:p>
+    <w:p>
+      <w:pPr>
+        <w:shd w:val="clear" w:color="auto" w:fill="1F1F1F"/>
+        <w:spacing w:after="0" w:line="285" w:lineRule="atLeast"/>
+        <w:rPr>
+          <w:rFonts w:ascii="Consolas" w:eastAsia="Times New Roman" w:hAnsi="Consolas" w:cs="Times New Roman"/>
+          <w:color w:val="CCCCCC"/>
+          <w:sz w:val="21"/>
+          <w:szCs w:val="21"/>
+        </w:rPr>
+      </w:pPr>
+      <w:r>
+        <w:rPr>
+          <w:rFonts w:ascii="Consolas" w:eastAsia="Times New Roman" w:hAnsi="Consolas" w:cs="Times New Roman"/>
+          <w:color w:val="CCCCCC"/>
+          <w:sz w:val="21"/>
+          <w:szCs w:val="21"/>
+        </w:rPr>
+        <w:t xml:space="preserve">        </w:t>
+      </w:r>
+      <w:proofErr w:type="gramStart"/>
+      <w:r>
+        <w:rPr>
+          <w:rFonts w:ascii="Consolas" w:eastAsia="Times New Roman" w:hAnsi="Consolas" w:cs="Times New Roman"/>
+          <w:color w:val="CCCCCC"/>
+          <w:sz w:val="21"/>
+          <w:szCs w:val="21"/>
+        </w:rPr>
+        <w:t>stage(</w:t>
+      </w:r>
+      <w:proofErr w:type="gramEnd"/>
+      <w:r>
+        <w:rPr>
+          <w:rFonts w:ascii="Consolas" w:eastAsia="Times New Roman" w:hAnsi="Consolas" w:cs="Times New Roman"/>
+          <w:color w:val="CE9178"/>
+          <w:sz w:val="21"/>
+          <w:szCs w:val="21"/>
+        </w:rPr>
+        <w:t>"clone code"</w:t>
+      </w:r>
+      <w:r>
+        <w:rPr>
+          <w:rFonts w:ascii="Consolas" w:eastAsia="Times New Roman" w:hAnsi="Consolas" w:cs="Times New Roman"/>
+          <w:color w:val="CCCCCC"/>
+          <w:sz w:val="21"/>
+          <w:szCs w:val="21"/>
+        </w:rPr>
+        <w:t>){</w:t>
+      </w:r>
+    </w:p>
+    <w:p>
+      <w:pPr>
+        <w:shd w:val="clear" w:color="auto" w:fill="1F1F1F"/>
+        <w:spacing w:after="0" w:line="285" w:lineRule="atLeast"/>
+        <w:rPr>
+          <w:rFonts w:ascii="Consolas" w:eastAsia="Times New Roman" w:hAnsi="Consolas" w:cs="Times New Roman"/>
+          <w:color w:val="CCCCCC"/>
+          <w:sz w:val="21"/>
+          <w:szCs w:val="21"/>
+        </w:rPr>
+      </w:pPr>
+      <w:r>
+        <w:rPr>
+          <w:rFonts w:ascii="Consolas" w:eastAsia="Times New Roman" w:hAnsi="Consolas" w:cs="Times New Roman"/>
+          <w:color w:val="CCCCCC"/>
+          <w:sz w:val="21"/>
+          <w:szCs w:val="21"/>
+        </w:rPr>
+        <w:t xml:space="preserve">            </w:t>
+      </w:r>
+      <w:proofErr w:type="gramStart"/>
+      <w:r>
+        <w:rPr>
+          <w:rFonts w:ascii="Consolas" w:eastAsia="Times New Roman" w:hAnsi="Consolas" w:cs="Times New Roman"/>
+          <w:color w:val="CCCCCC"/>
+          <w:sz w:val="21"/>
+          <w:szCs w:val="21"/>
+        </w:rPr>
+        <w:t>steps{</w:t>
+      </w:r>
+      <w:proofErr w:type="gramEnd"/>
+    </w:p>
+    <w:p>
+      <w:pPr>
+        <w:shd w:val="clear" w:color="auto" w:fill="1F1F1F"/>
+        <w:spacing w:after="0" w:line="285" w:lineRule="atLeast"/>
+        <w:rPr>
+          <w:rFonts w:ascii="Consolas" w:eastAsia="Times New Roman" w:hAnsi="Consolas" w:cs="Times New Roman"/>
+          <w:color w:val="CCCCCC"/>
+          <w:sz w:val="21"/>
+          <w:szCs w:val="21"/>
+        </w:rPr>
+      </w:pPr>
+      <w:r>
+        <w:rPr>
+          <w:rFonts w:ascii="Consolas" w:eastAsia="Times New Roman" w:hAnsi="Consolas" w:cs="Times New Roman"/>
+          <w:color w:val="CCCCCC"/>
+          <w:sz w:val="21"/>
+          <w:szCs w:val="21"/>
+        </w:rPr>
+        <w:t xml:space="preserve">                git branch: </w:t>
+      </w:r>
+      <w:r>
+        <w:rPr>
+          <w:rFonts w:ascii="Consolas" w:eastAsia="Times New Roman" w:hAnsi="Consolas" w:cs="Times New Roman"/>
+          <w:color w:val="CE9178"/>
+          <w:sz w:val="21"/>
+          <w:szCs w:val="21"/>
+        </w:rPr>
+        <w:t>'shrijandra/web-app'</w:t>
+      </w:r>
+      <w:r>
+        <w:rPr>
+          <w:rFonts w:ascii="Consolas" w:eastAsia="Times New Roman" w:hAnsi="Consolas" w:cs="Times New Roman"/>
+          <w:color w:val="CCCCCC"/>
+          <w:sz w:val="21"/>
+          <w:szCs w:val="21"/>
+        </w:rPr>
+        <w:t xml:space="preserve">, </w:t>
+      </w:r>
+      <w:proofErr w:type="spellStart"/>
+      <w:r>
+        <w:rPr>
+          <w:rFonts w:ascii="Consolas" w:eastAsia="Times New Roman" w:hAnsi="Consolas" w:cs="Times New Roman"/>
+          <w:color w:val="CCCCCC"/>
+          <w:sz w:val="21"/>
+          <w:szCs w:val="21"/>
+        </w:rPr>
+        <w:t>credentialsId</w:t>
+      </w:r>
+      <w:proofErr w:type="spellEnd"/>
+      <w:r>
+        <w:rPr>
+          <w:rFonts w:ascii="Consolas" w:eastAsia="Times New Roman" w:hAnsi="Consolas" w:cs="Times New Roman"/>
+          <w:color w:val="CCCCCC"/>
+          <w:sz w:val="21"/>
+          <w:szCs w:val="21"/>
+        </w:rPr>
+        <w:t xml:space="preserve">: </w:t>
+      </w:r>
+      <w:r>
+        <w:rPr>
+          <w:rFonts w:ascii="Consolas" w:eastAsia="Times New Roman" w:hAnsi="Consolas" w:cs="Times New Roman"/>
+          <w:color w:val="CE9178"/>
+          <w:sz w:val="21"/>
+          <w:szCs w:val="21"/>
+        </w:rPr>
+        <w:t>'</w:t>
+      </w:r>
+      <w:proofErr w:type="spellStart"/>
+      <w:r>
+        <w:rPr>
+          <w:rFonts w:ascii="Consolas" w:eastAsia="Times New Roman" w:hAnsi="Consolas" w:cs="Times New Roman"/>
+          <w:color w:val="CE9178"/>
+          <w:sz w:val="21"/>
+          <w:szCs w:val="21"/>
+        </w:rPr>
+        <w:t>gitid</w:t>
+      </w:r>
+      <w:proofErr w:type="spellEnd"/>
+      <w:r>
+        <w:rPr>
+          <w:rFonts w:ascii="Consolas" w:eastAsia="Times New Roman" w:hAnsi="Consolas" w:cs="Times New Roman"/>
+          <w:color w:val="CE9178"/>
+          <w:sz w:val="21"/>
+          <w:szCs w:val="21"/>
+        </w:rPr>
+        <w:t>'</w:t>
+      </w:r>
+      <w:r>
+        <w:rPr>
+          <w:rFonts w:ascii="Consolas" w:eastAsia="Times New Roman" w:hAnsi="Consolas" w:cs="Times New Roman"/>
+          <w:color w:val="CCCCCC"/>
+          <w:sz w:val="21"/>
+          <w:szCs w:val="21"/>
+        </w:rPr>
+        <w:t xml:space="preserve">, url: </w:t>
+      </w:r>
+      <w:r>
+        <w:rPr>
+          <w:rFonts w:ascii="Consolas" w:eastAsia="Times New Roman" w:hAnsi="Consolas" w:cs="Times New Roman"/>
+          <w:color w:val="CE9178"/>
+          <w:sz w:val="21"/>
+          <w:szCs w:val="21"/>
+        </w:rPr>
+        <w:t>'https://github.com/shrijandra/web-</w:t>
+      </w:r>
+      <w:proofErr w:type="spellStart"/>
+      <w:r>
+        <w:rPr>
+          <w:rFonts w:ascii="Consolas" w:eastAsia="Times New Roman" w:hAnsi="Consolas" w:cs="Times New Roman"/>
+          <w:color w:val="CE9178"/>
+          <w:sz w:val="21"/>
+          <w:szCs w:val="21"/>
+        </w:rPr>
+        <w:t>app.git</w:t>
+      </w:r>
+      <w:proofErr w:type="spellEnd"/>
+      <w:r>
+        <w:rPr>
+          <w:rFonts w:ascii="Consolas" w:eastAsia="Times New Roman" w:hAnsi="Consolas" w:cs="Times New Roman"/>
+          <w:color w:val="CE9178"/>
+          <w:sz w:val="21"/>
+          <w:szCs w:val="21"/>
+        </w:rPr>
+        <w:t>'</w:t>
+      </w:r>
+    </w:p>
+    <w:p>
+      <w:pPr>
+        <w:shd w:val="clear" w:color="auto" w:fill="1F1F1F"/>
+        <w:spacing w:after="0" w:line="285" w:lineRule="atLeast"/>
+        <w:rPr>
+          <w:rFonts w:ascii="Consolas" w:eastAsia="Times New Roman" w:hAnsi="Consolas" w:cs="Times New Roman"/>
+          <w:color w:val="CCCCCC"/>
+          <w:sz w:val="21"/>
+          <w:szCs w:val="21"/>
+        </w:rPr>
+      </w:pPr>
+      <w:r>
+        <w:rPr>
+          <w:rFonts w:ascii="Consolas" w:eastAsia="Times New Roman" w:hAnsi="Consolas" w:cs="Times New Roman"/>
+          <w:color w:val="CCCCCC"/>
+          <w:sz w:val="21"/>
+          <w:szCs w:val="21"/>
+        </w:rPr>
+        <w:t>            }</w:t>
+      </w:r>
+    </w:p>
+    <w:p>
+      <w:pPr>
+        <w:shd w:val="clear" w:color="auto" w:fill="1F1F1F"/>
+        <w:spacing w:after="0" w:line="285" w:lineRule="atLeast"/>
+        <w:rPr>
+          <w:rFonts w:ascii="Consolas" w:eastAsia="Times New Roman" w:hAnsi="Consolas" w:cs="Times New Roman"/>
+          <w:color w:val="CCCCCC"/>
+          <w:sz w:val="21"/>
+          <w:szCs w:val="21"/>
+        </w:rPr>
+      </w:pPr>
+      <w:r>
+        <w:rPr>
+          <w:rFonts w:ascii="Consolas" w:eastAsia="Times New Roman" w:hAnsi="Consolas" w:cs="Times New Roman"/>
+          <w:color w:val="CCCCCC"/>
+          <w:sz w:val="21"/>
+          <w:szCs w:val="21"/>
+        </w:rPr>
+        <w:t>        }</w:t>
+      </w:r>
+    </w:p>
+    <w:p>
+      <w:pPr>
+        <w:shd w:val="clear" w:color="auto" w:fill="1F1F1F"/>
+        <w:spacing w:after="0" w:line="285" w:lineRule="atLeast"/>
+        <w:rPr>
+          <w:rFonts w:ascii="Consolas" w:eastAsia="Times New Roman" w:hAnsi="Consolas" w:cs="Times New Roman"/>
+          <w:color w:val="CCCCCC"/>
+          <w:sz w:val="21"/>
+          <w:szCs w:val="21"/>
+        </w:rPr>
+      </w:pPr>
+    </w:p>
+    <w:p>
+      <w:pPr>
+        <w:shd w:val="clear" w:color="auto" w:fill="1F1F1F"/>
+        <w:spacing w:after="0" w:line="285" w:lineRule="atLeast"/>
+        <w:rPr>
+          <w:rFonts w:ascii="Consolas" w:eastAsia="Times New Roman" w:hAnsi="Consolas" w:cs="Times New Roman"/>
+          <w:color w:val="CCCCCC"/>
+          <w:sz w:val="21"/>
+          <w:szCs w:val="21"/>
+        </w:rPr>
+      </w:pPr>
+      <w:r>
+        <w:rPr>
+          <w:rFonts w:ascii="Consolas" w:eastAsia="Times New Roman" w:hAnsi="Consolas" w:cs="Times New Roman"/>
+          <w:color w:val="CCCCCC"/>
+          <w:sz w:val="21"/>
+          <w:szCs w:val="21"/>
+        </w:rPr>
+        <w:t xml:space="preserve">        </w:t>
+      </w:r>
+      <w:proofErr w:type="gramStart"/>
+      <w:r>
+        <w:rPr>
+          <w:rFonts w:ascii="Consolas" w:eastAsia="Times New Roman" w:hAnsi="Consolas" w:cs="Times New Roman"/>
+          <w:color w:val="CCCCCC"/>
+          <w:sz w:val="21"/>
+          <w:szCs w:val="21"/>
+        </w:rPr>
+        <w:t>stage(</w:t>
+      </w:r>
+      <w:proofErr w:type="gramEnd"/>
+      <w:r>
+        <w:rPr>
+          <w:rFonts w:ascii="Consolas" w:eastAsia="Times New Roman" w:hAnsi="Consolas" w:cs="Times New Roman"/>
+          <w:color w:val="CE9178"/>
+          <w:sz w:val="21"/>
+          <w:szCs w:val="21"/>
+        </w:rPr>
+        <w:t>"Build Application"</w:t>
+      </w:r>
+      <w:r>
+        <w:rPr>
+          <w:rFonts w:ascii="Consolas" w:eastAsia="Times New Roman" w:hAnsi="Consolas" w:cs="Times New Roman"/>
+          <w:color w:val="CCCCCC"/>
+          <w:sz w:val="21"/>
+          <w:szCs w:val="21"/>
+        </w:rPr>
+        <w:t>){</w:t>
+      </w:r>
+    </w:p>
+    <w:p>
+      <w:pPr>
+        <w:shd w:val="clear" w:color="auto" w:fill="1F1F1F"/>
+        <w:spacing w:after="0" w:line="285" w:lineRule="atLeast"/>
+        <w:rPr>
+          <w:rFonts w:ascii="Consolas" w:eastAsia="Times New Roman" w:hAnsi="Consolas" w:cs="Times New Roman"/>
+          <w:color w:val="CCCCCC"/>
+          <w:sz w:val="21"/>
+          <w:szCs w:val="21"/>
+        </w:rPr>
+      </w:pPr>
+      <w:r>
+        <w:rPr>
+          <w:rFonts w:ascii="Consolas" w:eastAsia="Times New Roman" w:hAnsi="Consolas" w:cs="Times New Roman"/>
+          <w:color w:val="CCCCCC"/>
+          <w:sz w:val="21"/>
+          <w:szCs w:val="21"/>
+        </w:rPr>
+        <w:t>            steps {</w:t>
+      </w:r>
+    </w:p>
+    <w:p>
+      <w:pPr>
+        <w:shd w:val="clear" w:color="auto" w:fill="1F1F1F"/>
+        <w:spacing w:after="0" w:line="285" w:lineRule="atLeast"/>
+        <w:rPr>
+          <w:rFonts w:ascii="Consolas" w:eastAsia="Times New Roman" w:hAnsi="Consolas" w:cs="Times New Roman"/>
+          <w:color w:val="CCCCCC"/>
+          <w:sz w:val="21"/>
+          <w:szCs w:val="21"/>
+        </w:rPr>
+      </w:pPr>
+      <w:r>
+        <w:rPr>
+          <w:rFonts w:ascii="Consolas" w:eastAsia="Times New Roman" w:hAnsi="Consolas" w:cs="Times New Roman"/>
+          <w:color w:val="CCCCCC"/>
+          <w:sz w:val="21"/>
+          <w:szCs w:val="21"/>
+        </w:rPr>
+        <w:t xml:space="preserve">                </w:t>
+      </w:r>
+      <w:proofErr w:type="spellStart"/>
+      <w:r>
+        <w:rPr>
+          <w:rFonts w:ascii="Consolas" w:eastAsia="Times New Roman" w:hAnsi="Consolas" w:cs="Times New Roman"/>
+          <w:color w:val="CCCCCC"/>
+          <w:sz w:val="21"/>
+          <w:szCs w:val="21"/>
+        </w:rPr>
+        <w:t>sh</w:t>
+      </w:r>
+      <w:proofErr w:type="spellEnd"/>
+      <w:r>
+        <w:rPr>
+          <w:rFonts w:ascii="Consolas" w:eastAsia="Times New Roman" w:hAnsi="Consolas" w:cs="Times New Roman"/>
+          <w:color w:val="CCCCCC"/>
+          <w:sz w:val="21"/>
+          <w:szCs w:val="21"/>
+        </w:rPr>
+        <w:t xml:space="preserve"> </w:t>
+      </w:r>
+      <w:r>
+        <w:rPr>
+          <w:rFonts w:ascii="Consolas" w:eastAsia="Times New Roman" w:hAnsi="Consolas" w:cs="Times New Roman"/>
+          <w:color w:val="CE9178"/>
+          <w:sz w:val="21"/>
+          <w:szCs w:val="21"/>
+        </w:rPr>
+        <w:t>"</w:t>
+      </w:r>
+      <w:proofErr w:type="spellStart"/>
+      <w:r>
+        <w:rPr>
+          <w:rFonts w:ascii="Consolas" w:eastAsia="Times New Roman" w:hAnsi="Consolas" w:cs="Times New Roman"/>
+          <w:color w:val="CE9178"/>
+          <w:sz w:val="21"/>
+          <w:szCs w:val="21"/>
+        </w:rPr>
+        <w:t>mvn</w:t>
+      </w:r>
+      <w:proofErr w:type="spellEnd"/>
+      <w:r>
+        <w:rPr>
+          <w:rFonts w:ascii="Consolas" w:eastAsia="Times New Roman" w:hAnsi="Consolas" w:cs="Times New Roman"/>
+          <w:color w:val="CE9178"/>
+          <w:sz w:val="21"/>
+          <w:szCs w:val="21"/>
+        </w:rPr>
+        <w:t xml:space="preserve"> clean package"</w:t>
+      </w:r>
+    </w:p>
+    <w:p>
+      <w:pPr>
+        <w:shd w:val="clear" w:color="auto" w:fill="1F1F1F"/>
+        <w:spacing w:after="0" w:line="285" w:lineRule="atLeast"/>
+        <w:rPr>
+          <w:rFonts w:ascii="Consolas" w:eastAsia="Times New Roman" w:hAnsi="Consolas" w:cs="Times New Roman"/>
+          <w:color w:val="CCCCCC"/>
+          <w:sz w:val="21"/>
+          <w:szCs w:val="21"/>
+        </w:rPr>
+      </w:pPr>
+      <w:r>
+        <w:rPr>
+          <w:rFonts w:ascii="Consolas" w:eastAsia="Times New Roman" w:hAnsi="Consolas" w:cs="Times New Roman"/>
+          <w:color w:val="CCCCCC"/>
+          <w:sz w:val="21"/>
+          <w:szCs w:val="21"/>
+        </w:rPr>
+        <w:t>            }</w:t>
+      </w:r>
+    </w:p>
+    <w:p>
+      <w:pPr>
+        <w:shd w:val="clear" w:color="auto" w:fill="1F1F1F"/>
+        <w:spacing w:after="0" w:line="285" w:lineRule="atLeast"/>
+        <w:rPr>
+          <w:rFonts w:ascii="Consolas" w:eastAsia="Times New Roman" w:hAnsi="Consolas" w:cs="Times New Roman"/>
+          <w:color w:val="CCCCCC"/>
+          <w:sz w:val="21"/>
+          <w:szCs w:val="21"/>
+        </w:rPr>
+      </w:pPr>
+      <w:r>
+        <w:rPr>
+          <w:rFonts w:ascii="Consolas" w:eastAsia="Times New Roman" w:hAnsi="Consolas" w:cs="Times New Roman"/>
+          <w:color w:val="CCCCCC"/>
+          <w:sz w:val="21"/>
+          <w:szCs w:val="21"/>
+        </w:rPr>
+        <w:t>        }</w:t>
+      </w:r>
+    </w:p>
+    <w:p>
+      <w:pPr>
+        <w:shd w:val="clear" w:color="auto" w:fill="1F1F1F"/>
+        <w:spacing w:after="0" w:line="285" w:lineRule="atLeast"/>
+        <w:rPr>
+          <w:rFonts w:ascii="Consolas" w:eastAsia="Times New Roman" w:hAnsi="Consolas" w:cs="Times New Roman"/>
+          <w:color w:val="CCCCCC"/>
+          <w:sz w:val="21"/>
+          <w:szCs w:val="21"/>
+        </w:rPr>
+      </w:pPr>
+      <w:r>
+        <w:rPr>
+          <w:rFonts w:ascii="Consolas" w:eastAsia="Times New Roman" w:hAnsi="Consolas" w:cs="Times New Roman"/>
+          <w:color w:val="CCCCCC"/>
+          <w:sz w:val="21"/>
+          <w:szCs w:val="21"/>
+        </w:rPr>
+        <w:t xml:space="preserve">        </w:t>
+      </w:r>
+      <w:proofErr w:type="gramStart"/>
+      <w:r>
+        <w:rPr>
+          <w:rFonts w:ascii="Consolas" w:eastAsia="Times New Roman" w:hAnsi="Consolas" w:cs="Times New Roman"/>
+          <w:color w:val="CCCCCC"/>
+          <w:sz w:val="21"/>
+          <w:szCs w:val="21"/>
+        </w:rPr>
+        <w:t>stage(</w:t>
+      </w:r>
+      <w:proofErr w:type="gramEnd"/>
+      <w:r>
+        <w:rPr>
+          <w:rFonts w:ascii="Consolas" w:eastAsia="Times New Roman" w:hAnsi="Consolas" w:cs="Times New Roman"/>
+          <w:color w:val="CE9178"/>
+          <w:sz w:val="21"/>
+          <w:szCs w:val="21"/>
+        </w:rPr>
+        <w:t xml:space="preserve">'Unit Tests - JUnit and </w:t>
+      </w:r>
+      <w:proofErr w:type="spellStart"/>
+      <w:r>
+        <w:rPr>
+          <w:rFonts w:ascii="Consolas" w:eastAsia="Times New Roman" w:hAnsi="Consolas" w:cs="Times New Roman"/>
+          <w:color w:val="CE9178"/>
+          <w:sz w:val="21"/>
+          <w:szCs w:val="21"/>
+        </w:rPr>
+        <w:t>Jacoco</w:t>
+      </w:r>
+      <w:proofErr w:type="spellEnd"/>
+      <w:r>
+        <w:rPr>
+          <w:rFonts w:ascii="Consolas" w:eastAsia="Times New Roman" w:hAnsi="Consolas" w:cs="Times New Roman"/>
+          <w:color w:val="CE9178"/>
+          <w:sz w:val="21"/>
+          <w:szCs w:val="21"/>
+        </w:rPr>
+        <w:t>'</w:t>
+      </w:r>
+      <w:r>
+        <w:rPr>
+          <w:rFonts w:ascii="Consolas" w:eastAsia="Times New Roman" w:hAnsi="Consolas" w:cs="Times New Roman"/>
+          <w:color w:val="CCCCCC"/>
+          <w:sz w:val="21"/>
+          <w:szCs w:val="21"/>
+        </w:rPr>
+        <w:t>){</w:t>
+      </w:r>
+    </w:p>
+    <w:p>
+      <w:pPr>
+        <w:shd w:val="clear" w:color="auto" w:fill="1F1F1F"/>
+        <w:spacing w:after="0" w:line="285" w:lineRule="atLeast"/>
+        <w:rPr>
+          <w:rFonts w:ascii="Consolas" w:eastAsia="Times New Roman" w:hAnsi="Consolas" w:cs="Times New Roman"/>
+          <w:color w:val="CCCCCC"/>
+          <w:sz w:val="21"/>
+          <w:szCs w:val="21"/>
+        </w:rPr>
+      </w:pPr>
+      <w:r>
+        <w:rPr>
+          <w:rFonts w:ascii="Consolas" w:eastAsia="Times New Roman" w:hAnsi="Consolas" w:cs="Times New Roman"/>
+          <w:color w:val="CCCCCC"/>
+          <w:sz w:val="21"/>
+          <w:szCs w:val="21"/>
+        </w:rPr>
+        <w:t>           steps {</w:t>
+      </w:r>
+    </w:p>
+    <w:p>
+      <w:pPr>
+        <w:shd w:val="clear" w:color="auto" w:fill="1F1F1F"/>
+        <w:spacing w:after="0" w:line="285" w:lineRule="atLeast"/>
+        <w:rPr>
+          <w:rFonts w:ascii="Consolas" w:eastAsia="Times New Roman" w:hAnsi="Consolas" w:cs="Times New Roman"/>
+          <w:color w:val="CCCCCC"/>
+          <w:sz w:val="21"/>
+          <w:szCs w:val="21"/>
+        </w:rPr>
+      </w:pPr>
+      <w:r>
+        <w:rPr>
+          <w:rFonts w:ascii="Consolas" w:eastAsia="Times New Roman" w:hAnsi="Consolas" w:cs="Times New Roman"/>
+          <w:color w:val="CCCCCC"/>
+          <w:sz w:val="21"/>
+          <w:szCs w:val="21"/>
+        </w:rPr>
+        <w:t xml:space="preserve">                </w:t>
+      </w:r>
+      <w:proofErr w:type="spellStart"/>
+      <w:r>
+        <w:rPr>
+          <w:rFonts w:ascii="Consolas" w:eastAsia="Times New Roman" w:hAnsi="Consolas" w:cs="Times New Roman"/>
+          <w:color w:val="CCCCCC"/>
+          <w:sz w:val="21"/>
+          <w:szCs w:val="21"/>
+        </w:rPr>
+        <w:t>sh</w:t>
+      </w:r>
+      <w:proofErr w:type="spellEnd"/>
+      <w:r>
+        <w:rPr>
+          <w:rFonts w:ascii="Consolas" w:eastAsia="Times New Roman" w:hAnsi="Consolas" w:cs="Times New Roman"/>
+          <w:color w:val="CCCCCC"/>
+          <w:sz w:val="21"/>
+          <w:szCs w:val="21"/>
+        </w:rPr>
+        <w:t xml:space="preserve"> </w:t>
+      </w:r>
+      <w:r>
+        <w:rPr>
+          <w:rFonts w:ascii="Consolas" w:eastAsia="Times New Roman" w:hAnsi="Consolas" w:cs="Times New Roman"/>
+          <w:color w:val="CE9178"/>
+          <w:sz w:val="21"/>
+          <w:szCs w:val="21"/>
+        </w:rPr>
+        <w:t>"</w:t>
+      </w:r>
+      <w:proofErr w:type="spellStart"/>
+      <w:r>
+        <w:rPr>
+          <w:rFonts w:ascii="Consolas" w:eastAsia="Times New Roman" w:hAnsi="Consolas" w:cs="Times New Roman"/>
+          <w:color w:val="CE9178"/>
+          <w:sz w:val="21"/>
+          <w:szCs w:val="21"/>
+        </w:rPr>
+        <w:t>mvn</w:t>
+      </w:r>
+      <w:proofErr w:type="spellEnd"/>
+      <w:r>
+        <w:rPr>
+          <w:rFonts w:ascii="Consolas" w:eastAsia="Times New Roman" w:hAnsi="Consolas" w:cs="Times New Roman"/>
+          <w:color w:val="CE9178"/>
+          <w:sz w:val="21"/>
+          <w:szCs w:val="21"/>
+        </w:rPr>
+        <w:t xml:space="preserve"> test"</w:t>
+      </w:r>
+    </w:p>
+    <w:p>
+      <w:pPr>
+        <w:shd w:val="clear" w:color="auto" w:fill="1F1F1F"/>
+        <w:spacing w:after="0" w:line="285" w:lineRule="atLeast"/>
+        <w:rPr>
+          <w:rFonts w:ascii="Consolas" w:eastAsia="Times New Roman" w:hAnsi="Consolas" w:cs="Times New Roman"/>
+          <w:color w:val="CCCCCC"/>
+          <w:sz w:val="21"/>
+          <w:szCs w:val="21"/>
+        </w:rPr>
+      </w:pPr>
+      <w:r>
+        <w:rPr>
+          <w:rFonts w:ascii="Consolas" w:eastAsia="Times New Roman" w:hAnsi="Consolas" w:cs="Times New Roman"/>
+          <w:color w:val="CCCCCC"/>
+          <w:sz w:val="21"/>
+          <w:szCs w:val="21"/>
+        </w:rPr>
+        <w:t>          }</w:t>
+      </w:r>
+    </w:p>
+    <w:p>
+      <w:pPr>
+        <w:shd w:val="clear" w:color="auto" w:fill="1F1F1F"/>
+        <w:spacing w:after="0" w:line="285" w:lineRule="atLeast"/>
+        <w:rPr>
+          <w:rFonts w:ascii="Consolas" w:eastAsia="Times New Roman" w:hAnsi="Consolas" w:cs="Times New Roman"/>
+          <w:color w:val="CCCCCC"/>
+          <w:sz w:val="21"/>
+          <w:szCs w:val="21"/>
+        </w:rPr>
+      </w:pPr>
+      <w:r>
+        <w:rPr>
+          <w:rFonts w:ascii="Consolas" w:eastAsia="Times New Roman" w:hAnsi="Consolas" w:cs="Times New Roman"/>
+          <w:color w:val="CCCCCC"/>
+          <w:sz w:val="21"/>
+          <w:szCs w:val="21"/>
+        </w:rPr>
+        <w:t>        }</w:t>
+      </w:r>
+    </w:p>
+    <w:p>
+      <w:pPr>
+        <w:shd w:val="clear" w:color="auto" w:fill="1F1F1F"/>
+        <w:spacing w:after="0" w:line="285" w:lineRule="atLeast"/>
+        <w:rPr>
+          <w:rFonts w:ascii="Consolas" w:eastAsia="Times New Roman" w:hAnsi="Consolas" w:cs="Times New Roman"/>
+          <w:color w:val="CCCCCC"/>
+          <w:sz w:val="21"/>
+          <w:szCs w:val="21"/>
+        </w:rPr>
+      </w:pPr>
+      <w:r>
+        <w:rPr>
+          <w:rFonts w:ascii="Consolas" w:eastAsia="Times New Roman" w:hAnsi="Consolas" w:cs="Times New Roman"/>
+          <w:color w:val="CCCCCC"/>
+          <w:sz w:val="21"/>
+          <w:szCs w:val="21"/>
+        </w:rPr>
+        <w:t xml:space="preserve">    } </w:t>
+      </w:r>
+    </w:p>
+    <w:p>
+      <w:pPr>
+        <w:shd w:val="clear" w:color="auto" w:fill="1F1F1F"/>
+        <w:spacing w:after="0" w:line="285" w:lineRule="atLeast"/>
+        <w:rPr>
+          <w:rFonts w:ascii="Consolas" w:eastAsia="Times New Roman" w:hAnsi="Consolas" w:cs="Times New Roman"/>
+          <w:color w:val="CCCCCC"/>
+          <w:sz w:val="21"/>
+          <w:szCs w:val="21"/>
+        </w:rPr>
+      </w:pPr>
+      <w:r>
+        <w:rPr>
+          <w:rFonts w:ascii="Consolas" w:eastAsia="Times New Roman" w:hAnsi="Consolas" w:cs="Times New Roman"/>
+          <w:color w:val="CCCCCC"/>
+          <w:sz w:val="21"/>
+          <w:szCs w:val="21"/>
+        </w:rPr>
+        <w:t>}  </w:t>
       </w:r>
     </w:p>
     <w:p/>
@@ -2444,6 +5689,16 @@
     <w:basedOn w:val="DefaultParagraphFont"/>
     <w:rsid w:val="009837D9"/>
   </w:style>
+  <w:style w:type="character" w:customStyle="1" w:styleId="pipeline-new-node">
+    <w:name w:val="pipeline-new-node"/>
+    <w:basedOn w:val="DefaultParagraphFont"/>
+    <w:rsid w:val="00B3494D"/>
+  </w:style>
+  <w:style w:type="character" w:customStyle="1" w:styleId="pipeline-node-37">
+    <w:name w:val="pipeline-node-37"/>
+    <w:basedOn w:val="DefaultParagraphFont"/>
+    <w:rsid w:val="00B3494D"/>
+  </w:style>
 </w:styles>
 </file>
 

</xml_diff>

<commit_message>
remove  MVN environment path
</commit_message>
<xml_diff>
--- a/cicd.docx
+++ b/cicd.docx
@@ -55,17 +55,7 @@
           <w:sz w:val="20"/>
           <w:szCs w:val="20"/>
         </w:rPr>
-        <w:t xml:space="preserve">ec2-user </w:t>
-      </w:r>
-      <w:proofErr w:type="gramStart"/>
-      <w:r>
-        <w:rPr>
-          <w:rFonts w:ascii="var(--bs-font-monospace)" w:eastAsia="Times New Roman" w:hAnsi="var(--bs-font-monospace)" w:cs="Courier New"/>
-          <w:color w:val="000C1A"/>
-          <w:sz w:val="20"/>
-          <w:szCs w:val="20"/>
-        </w:rPr>
-        <w:t>~]</w:t>
+        <w:t>ec2-user ~]</w:t>
       </w:r>
       <w:r>
         <w:rPr>
@@ -74,19 +64,8 @@
           <w:sz w:val="20"/>
           <w:szCs w:val="20"/>
         </w:rPr>
-        <w:t>$</w:t>
-      </w:r>
-      <w:proofErr w:type="gramEnd"/>
-      <w:r>
-        <w:rPr>
-          <w:rFonts w:ascii="var(--bs-font-monospace)" w:eastAsia="Times New Roman" w:hAnsi="var(--bs-font-monospace)" w:cs="Courier New"/>
-          <w:color w:val="008080"/>
-          <w:sz w:val="20"/>
-          <w:szCs w:val="20"/>
-        </w:rPr>
-        <w:t xml:space="preserve"> </w:t>
-      </w:r>
-      <w:proofErr w:type="spellStart"/>
+        <w:t xml:space="preserve">$ </w:t>
+      </w:r>
       <w:r>
         <w:rPr>
           <w:rFonts w:ascii="var(--bs-font-monospace)" w:eastAsia="Times New Roman" w:hAnsi="var(--bs-font-monospace)" w:cs="Courier New"/>
@@ -94,17 +73,7 @@
           <w:sz w:val="20"/>
           <w:szCs w:val="20"/>
         </w:rPr>
-        <w:t>sudo</w:t>
-      </w:r>
-      <w:proofErr w:type="spellEnd"/>
-      <w:r>
-        <w:rPr>
-          <w:rFonts w:ascii="var(--bs-font-monospace)" w:eastAsia="Times New Roman" w:hAnsi="var(--bs-font-monospace)" w:cs="Courier New"/>
-          <w:color w:val="0086B3"/>
-          <w:sz w:val="20"/>
-          <w:szCs w:val="20"/>
-        </w:rPr>
-        <w:t xml:space="preserve"> </w:t>
+        <w:t xml:space="preserve">sudo </w:t>
       </w:r>
       <w:r>
         <w:rPr>
@@ -191,9 +160,26 @@
           <w:sz w:val="20"/>
           <w:szCs w:val="20"/>
         </w:rPr>
-        <w:t xml:space="preserve">ec2-user </w:t>
-      </w:r>
-      <w:proofErr w:type="gramStart"/>
+        <w:t>ec2-user ~]</w:t>
+      </w:r>
+      <w:r>
+        <w:rPr>
+          <w:rFonts w:ascii="var(--bs-font-monospace)" w:eastAsia="Times New Roman" w:hAnsi="var(--bs-font-monospace)" w:cs="Courier New"/>
+          <w:color w:val="008080"/>
+          <w:sz w:val="20"/>
+          <w:szCs w:val="20"/>
+        </w:rPr>
+        <w:t xml:space="preserve">$ </w:t>
+      </w:r>
+      <w:r>
+        <w:rPr>
+          <w:rFonts w:ascii="var(--bs-font-monospace)" w:eastAsia="Times New Roman" w:hAnsi="var(--bs-font-monospace)" w:cs="Courier New"/>
+          <w:color w:val="0086B3"/>
+          <w:sz w:val="20"/>
+          <w:szCs w:val="20"/>
+        </w:rPr>
+        <w:t xml:space="preserve">sudo </w:t>
+      </w:r>
       <w:r>
         <w:rPr>
           <w:rFonts w:ascii="var(--bs-font-monospace)" w:eastAsia="Times New Roman" w:hAnsi="var(--bs-font-monospace)" w:cs="Courier New"/>
@@ -201,48 +187,17 @@
           <w:sz w:val="20"/>
           <w:szCs w:val="20"/>
         </w:rPr>
-        <w:t>~]</w:t>
+        <w:t xml:space="preserve">wget </w:t>
       </w:r>
       <w:r>
         <w:rPr>
           <w:rFonts w:ascii="var(--bs-font-monospace)" w:eastAsia="Times New Roman" w:hAnsi="var(--bs-font-monospace)" w:cs="Courier New"/>
-          <w:color w:val="008080"/>
+          <w:color w:val="000080"/>
           <w:sz w:val="20"/>
           <w:szCs w:val="20"/>
         </w:rPr>
-        <w:t>$</w:t>
-      </w:r>
-      <w:proofErr w:type="gramEnd"/>
-      <w:r>
-        <w:rPr>
-          <w:rFonts w:ascii="var(--bs-font-monospace)" w:eastAsia="Times New Roman" w:hAnsi="var(--bs-font-monospace)" w:cs="Courier New"/>
-          <w:color w:val="008080"/>
-          <w:sz w:val="20"/>
-          <w:szCs w:val="20"/>
-        </w:rPr>
-        <w:t xml:space="preserve"> </w:t>
-      </w:r>
-      <w:proofErr w:type="spellStart"/>
-      <w:r>
-        <w:rPr>
-          <w:rFonts w:ascii="var(--bs-font-monospace)" w:eastAsia="Times New Roman" w:hAnsi="var(--bs-font-monospace)" w:cs="Courier New"/>
-          <w:color w:val="0086B3"/>
-          <w:sz w:val="20"/>
-          <w:szCs w:val="20"/>
-        </w:rPr>
-        <w:t>sudo</w:t>
-      </w:r>
-      <w:proofErr w:type="spellEnd"/>
-      <w:r>
-        <w:rPr>
-          <w:rFonts w:ascii="var(--bs-font-monospace)" w:eastAsia="Times New Roman" w:hAnsi="var(--bs-font-monospace)" w:cs="Courier New"/>
-          <w:color w:val="0086B3"/>
-          <w:sz w:val="20"/>
-          <w:szCs w:val="20"/>
-        </w:rPr>
-        <w:t xml:space="preserve"> </w:t>
-      </w:r>
-      <w:proofErr w:type="spellStart"/>
+        <w:t>-O</w:t>
+      </w:r>
       <w:r>
         <w:rPr>
           <w:rFonts w:ascii="var(--bs-font-monospace)" w:eastAsia="Times New Roman" w:hAnsi="var(--bs-font-monospace)" w:cs="Courier New"/>
@@ -250,95 +205,7 @@
           <w:sz w:val="20"/>
           <w:szCs w:val="20"/>
         </w:rPr>
-        <w:t>wget</w:t>
-      </w:r>
-      <w:proofErr w:type="spellEnd"/>
-      <w:r>
-        <w:rPr>
-          <w:rFonts w:ascii="var(--bs-font-monospace)" w:eastAsia="Times New Roman" w:hAnsi="var(--bs-font-monospace)" w:cs="Courier New"/>
-          <w:color w:val="000C1A"/>
-          <w:sz w:val="20"/>
-          <w:szCs w:val="20"/>
-        </w:rPr>
-        <w:t xml:space="preserve"> </w:t>
-      </w:r>
-      <w:r>
-        <w:rPr>
-          <w:rFonts w:ascii="var(--bs-font-monospace)" w:eastAsia="Times New Roman" w:hAnsi="var(--bs-font-monospace)" w:cs="Courier New"/>
-          <w:color w:val="000080"/>
-          <w:sz w:val="20"/>
-          <w:szCs w:val="20"/>
-        </w:rPr>
-        <w:t>-O</w:t>
-      </w:r>
-      <w:r>
-        <w:rPr>
-          <w:rFonts w:ascii="var(--bs-font-monospace)" w:eastAsia="Times New Roman" w:hAnsi="var(--bs-font-monospace)" w:cs="Courier New"/>
-          <w:color w:val="000C1A"/>
-          <w:sz w:val="20"/>
-          <w:szCs w:val="20"/>
-        </w:rPr>
-        <w:t xml:space="preserve"> /</w:t>
-      </w:r>
-      <w:proofErr w:type="spellStart"/>
-      <w:r>
-        <w:rPr>
-          <w:rFonts w:ascii="var(--bs-font-monospace)" w:eastAsia="Times New Roman" w:hAnsi="var(--bs-font-monospace)" w:cs="Courier New"/>
-          <w:color w:val="000C1A"/>
-          <w:sz w:val="20"/>
-          <w:szCs w:val="20"/>
-        </w:rPr>
-        <w:t>etc</w:t>
-      </w:r>
-      <w:proofErr w:type="spellEnd"/>
-      <w:r>
-        <w:rPr>
-          <w:rFonts w:ascii="var(--bs-font-monospace)" w:eastAsia="Times New Roman" w:hAnsi="var(--bs-font-monospace)" w:cs="Courier New"/>
-          <w:color w:val="000C1A"/>
-          <w:sz w:val="20"/>
-          <w:szCs w:val="20"/>
-        </w:rPr>
-        <w:t>/</w:t>
-      </w:r>
-      <w:proofErr w:type="spellStart"/>
-      <w:r>
-        <w:rPr>
-          <w:rFonts w:ascii="var(--bs-font-monospace)" w:eastAsia="Times New Roman" w:hAnsi="var(--bs-font-monospace)" w:cs="Courier New"/>
-          <w:color w:val="000C1A"/>
-          <w:sz w:val="20"/>
-          <w:szCs w:val="20"/>
-        </w:rPr>
-        <w:t>yum.repos.d</w:t>
-      </w:r>
-      <w:proofErr w:type="spellEnd"/>
-      <w:r>
-        <w:rPr>
-          <w:rFonts w:ascii="var(--bs-font-monospace)" w:eastAsia="Times New Roman" w:hAnsi="var(--bs-font-monospace)" w:cs="Courier New"/>
-          <w:color w:val="000C1A"/>
-          <w:sz w:val="20"/>
-          <w:szCs w:val="20"/>
-        </w:rPr>
-        <w:t>/</w:t>
-      </w:r>
-      <w:proofErr w:type="spellStart"/>
-      <w:r>
-        <w:rPr>
-          <w:rFonts w:ascii="var(--bs-font-monospace)" w:eastAsia="Times New Roman" w:hAnsi="var(--bs-font-monospace)" w:cs="Courier New"/>
-          <w:color w:val="000C1A"/>
-          <w:sz w:val="20"/>
-          <w:szCs w:val="20"/>
-        </w:rPr>
-        <w:t>jenkins.repo</w:t>
-      </w:r>
-      <w:proofErr w:type="spellEnd"/>
-      <w:r>
-        <w:rPr>
-          <w:rFonts w:ascii="var(--bs-font-monospace)" w:eastAsia="Times New Roman" w:hAnsi="var(--bs-font-monospace)" w:cs="Courier New"/>
-          <w:color w:val="000C1A"/>
-          <w:sz w:val="20"/>
-          <w:szCs w:val="20"/>
-        </w:rPr>
-        <w:t xml:space="preserve"> </w:t>
+        <w:t xml:space="preserve"> /etc/yum.repos.d/jenkins.repo </w:t>
       </w:r>
       <w:r>
         <w:rPr>
@@ -461,17 +328,7 @@
           <w:sz w:val="20"/>
           <w:szCs w:val="20"/>
         </w:rPr>
-        <w:t xml:space="preserve">ec2-user </w:t>
-      </w:r>
-      <w:proofErr w:type="gramStart"/>
-      <w:r>
-        <w:rPr>
-          <w:rFonts w:ascii="var(--bs-font-monospace)" w:eastAsia="Times New Roman" w:hAnsi="var(--bs-font-monospace)" w:cs="Courier New"/>
-          <w:color w:val="000C1A"/>
-          <w:sz w:val="20"/>
-          <w:szCs w:val="20"/>
-        </w:rPr>
-        <w:t>~]</w:t>
+        <w:t>ec2-user ~]</w:t>
       </w:r>
       <w:r>
         <w:rPr>
@@ -480,19 +337,8 @@
           <w:sz w:val="20"/>
           <w:szCs w:val="20"/>
         </w:rPr>
-        <w:t>$</w:t>
-      </w:r>
-      <w:proofErr w:type="gramEnd"/>
-      <w:r>
-        <w:rPr>
-          <w:rFonts w:ascii="var(--bs-font-monospace)" w:eastAsia="Times New Roman" w:hAnsi="var(--bs-font-monospace)" w:cs="Courier New"/>
-          <w:color w:val="008080"/>
-          <w:sz w:val="20"/>
-          <w:szCs w:val="20"/>
-        </w:rPr>
-        <w:t xml:space="preserve"> </w:t>
-      </w:r>
-      <w:proofErr w:type="spellStart"/>
+        <w:t xml:space="preserve">$ </w:t>
+      </w:r>
       <w:r>
         <w:rPr>
           <w:rFonts w:ascii="var(--bs-font-monospace)" w:eastAsia="Times New Roman" w:hAnsi="var(--bs-font-monospace)" w:cs="Courier New"/>
@@ -500,17 +346,7 @@
           <w:sz w:val="20"/>
           <w:szCs w:val="20"/>
         </w:rPr>
-        <w:t>sudo</w:t>
-      </w:r>
-      <w:proofErr w:type="spellEnd"/>
-      <w:r>
-        <w:rPr>
-          <w:rFonts w:ascii="var(--bs-font-monospace)" w:eastAsia="Times New Roman" w:hAnsi="var(--bs-font-monospace)" w:cs="Courier New"/>
-          <w:color w:val="0086B3"/>
-          <w:sz w:val="20"/>
-          <w:szCs w:val="20"/>
-        </w:rPr>
-        <w:t xml:space="preserve"> </w:t>
+        <w:t xml:space="preserve">sudo </w:t>
       </w:r>
       <w:r>
         <w:rPr>
@@ -588,17 +424,7 @@
           <w:sz w:val="20"/>
           <w:szCs w:val="20"/>
         </w:rPr>
-        <w:t xml:space="preserve">ec2-user </w:t>
-      </w:r>
-      <w:proofErr w:type="gramStart"/>
-      <w:r>
-        <w:rPr>
-          <w:rFonts w:ascii="var(--bs-font-monospace)" w:eastAsia="Times New Roman" w:hAnsi="var(--bs-font-monospace)" w:cs="Courier New"/>
-          <w:color w:val="000C1A"/>
-          <w:sz w:val="20"/>
-          <w:szCs w:val="20"/>
-        </w:rPr>
-        <w:t>~]</w:t>
+        <w:t>ec2-user ~]</w:t>
       </w:r>
       <w:r>
         <w:rPr>
@@ -607,19 +433,8 @@
           <w:sz w:val="20"/>
           <w:szCs w:val="20"/>
         </w:rPr>
-        <w:t>$</w:t>
-      </w:r>
-      <w:proofErr w:type="gramEnd"/>
-      <w:r>
-        <w:rPr>
-          <w:rFonts w:ascii="var(--bs-font-monospace)" w:eastAsia="Times New Roman" w:hAnsi="var(--bs-font-monospace)" w:cs="Courier New"/>
-          <w:color w:val="008080"/>
-          <w:sz w:val="20"/>
-          <w:szCs w:val="20"/>
-        </w:rPr>
-        <w:t xml:space="preserve"> </w:t>
-      </w:r>
-      <w:proofErr w:type="spellStart"/>
+        <w:t xml:space="preserve">$ </w:t>
+      </w:r>
       <w:r>
         <w:rPr>
           <w:rFonts w:ascii="var(--bs-font-monospace)" w:eastAsia="Times New Roman" w:hAnsi="var(--bs-font-monospace)" w:cs="Courier New"/>
@@ -627,17 +442,7 @@
           <w:sz w:val="20"/>
           <w:szCs w:val="20"/>
         </w:rPr>
-        <w:t>sudo</w:t>
-      </w:r>
-      <w:proofErr w:type="spellEnd"/>
-      <w:r>
-        <w:rPr>
-          <w:rFonts w:ascii="var(--bs-font-monospace)" w:eastAsia="Times New Roman" w:hAnsi="var(--bs-font-monospace)" w:cs="Courier New"/>
-          <w:color w:val="0086B3"/>
-          <w:sz w:val="20"/>
-          <w:szCs w:val="20"/>
-        </w:rPr>
-        <w:t xml:space="preserve"> </w:t>
+        <w:t xml:space="preserve">sudo </w:t>
       </w:r>
       <w:r>
         <w:rPr>
@@ -720,9 +525,26 @@
           <w:sz w:val="20"/>
           <w:szCs w:val="20"/>
         </w:rPr>
-        <w:t xml:space="preserve">ec2-user </w:t>
-      </w:r>
-      <w:proofErr w:type="gramStart"/>
+        <w:t>ec2-user ~]</w:t>
+      </w:r>
+      <w:r>
+        <w:rPr>
+          <w:rFonts w:ascii="var(--bs-font-monospace)" w:eastAsia="Times New Roman" w:hAnsi="var(--bs-font-monospace)" w:cs="Courier New"/>
+          <w:color w:val="008080"/>
+          <w:sz w:val="20"/>
+          <w:szCs w:val="20"/>
+        </w:rPr>
+        <w:t xml:space="preserve">$ </w:t>
+      </w:r>
+      <w:r>
+        <w:rPr>
+          <w:rFonts w:ascii="var(--bs-font-monospace)" w:eastAsia="Times New Roman" w:hAnsi="var(--bs-font-monospace)" w:cs="Courier New"/>
+          <w:color w:val="0086B3"/>
+          <w:sz w:val="20"/>
+          <w:szCs w:val="20"/>
+        </w:rPr>
+        <w:t xml:space="preserve">sudo </w:t>
+      </w:r>
       <w:r>
         <w:rPr>
           <w:rFonts w:ascii="var(--bs-font-monospace)" w:eastAsia="Times New Roman" w:hAnsi="var(--bs-font-monospace)" w:cs="Courier New"/>
@@ -730,66 +552,7 @@
           <w:sz w:val="20"/>
           <w:szCs w:val="20"/>
         </w:rPr>
-        <w:t>~]</w:t>
-      </w:r>
-      <w:r>
-        <w:rPr>
-          <w:rFonts w:ascii="var(--bs-font-monospace)" w:eastAsia="Times New Roman" w:hAnsi="var(--bs-font-monospace)" w:cs="Courier New"/>
-          <w:color w:val="008080"/>
-          <w:sz w:val="20"/>
-          <w:szCs w:val="20"/>
-        </w:rPr>
-        <w:t>$</w:t>
-      </w:r>
-      <w:proofErr w:type="gramEnd"/>
-      <w:r>
-        <w:rPr>
-          <w:rFonts w:ascii="var(--bs-font-monospace)" w:eastAsia="Times New Roman" w:hAnsi="var(--bs-font-monospace)" w:cs="Courier New"/>
-          <w:color w:val="008080"/>
-          <w:sz w:val="20"/>
-          <w:szCs w:val="20"/>
-        </w:rPr>
-        <w:t xml:space="preserve"> </w:t>
-      </w:r>
-      <w:proofErr w:type="spellStart"/>
-      <w:r>
-        <w:rPr>
-          <w:rFonts w:ascii="var(--bs-font-monospace)" w:eastAsia="Times New Roman" w:hAnsi="var(--bs-font-monospace)" w:cs="Courier New"/>
-          <w:color w:val="0086B3"/>
-          <w:sz w:val="20"/>
-          <w:szCs w:val="20"/>
-        </w:rPr>
-        <w:t>sudo</w:t>
-      </w:r>
-      <w:proofErr w:type="spellEnd"/>
-      <w:r>
-        <w:rPr>
-          <w:rFonts w:ascii="var(--bs-font-monospace)" w:eastAsia="Times New Roman" w:hAnsi="var(--bs-font-monospace)" w:cs="Courier New"/>
-          <w:color w:val="0086B3"/>
-          <w:sz w:val="20"/>
-          <w:szCs w:val="20"/>
-        </w:rPr>
-        <w:t xml:space="preserve"> </w:t>
-      </w:r>
-      <w:proofErr w:type="spellStart"/>
-      <w:r>
-        <w:rPr>
-          <w:rFonts w:ascii="var(--bs-font-monospace)" w:eastAsia="Times New Roman" w:hAnsi="var(--bs-font-monospace)" w:cs="Courier New"/>
-          <w:color w:val="000C1A"/>
-          <w:sz w:val="20"/>
-          <w:szCs w:val="20"/>
-        </w:rPr>
-        <w:t>dnf</w:t>
-      </w:r>
-      <w:proofErr w:type="spellEnd"/>
-      <w:r>
-        <w:rPr>
-          <w:rFonts w:ascii="var(--bs-font-monospace)" w:eastAsia="Times New Roman" w:hAnsi="var(--bs-font-monospace)" w:cs="Courier New"/>
-          <w:color w:val="000C1A"/>
-          <w:sz w:val="20"/>
-          <w:szCs w:val="20"/>
-        </w:rPr>
-        <w:t xml:space="preserve"> </w:t>
+        <w:t xml:space="preserve">dnf </w:t>
       </w:r>
       <w:r>
         <w:rPr>
@@ -890,9 +653,26 @@
           <w:sz w:val="20"/>
           <w:szCs w:val="20"/>
         </w:rPr>
-        <w:t xml:space="preserve">ec2-user </w:t>
-      </w:r>
-      <w:proofErr w:type="gramStart"/>
+        <w:t>ec2-user ~]</w:t>
+      </w:r>
+      <w:r>
+        <w:rPr>
+          <w:rFonts w:ascii="var(--bs-font-monospace)" w:eastAsia="Times New Roman" w:hAnsi="var(--bs-font-monospace)" w:cs="Courier New"/>
+          <w:color w:val="008080"/>
+          <w:sz w:val="20"/>
+          <w:szCs w:val="20"/>
+        </w:rPr>
+        <w:t xml:space="preserve">$ </w:t>
+      </w:r>
+      <w:r>
+        <w:rPr>
+          <w:rFonts w:ascii="var(--bs-font-monospace)" w:eastAsia="Times New Roman" w:hAnsi="var(--bs-font-monospace)" w:cs="Courier New"/>
+          <w:color w:val="0086B3"/>
+          <w:sz w:val="20"/>
+          <w:szCs w:val="20"/>
+        </w:rPr>
+        <w:t xml:space="preserve">sudo </w:t>
+      </w:r>
       <w:r>
         <w:rPr>
           <w:rFonts w:ascii="var(--bs-font-monospace)" w:eastAsia="Times New Roman" w:hAnsi="var(--bs-font-monospace)" w:cs="Courier New"/>
@@ -900,28 +680,8 @@
           <w:sz w:val="20"/>
           <w:szCs w:val="20"/>
         </w:rPr>
-        <w:t>~]</w:t>
-      </w:r>
-      <w:r>
-        <w:rPr>
-          <w:rFonts w:ascii="var(--bs-font-monospace)" w:eastAsia="Times New Roman" w:hAnsi="var(--bs-font-monospace)" w:cs="Courier New"/>
-          <w:color w:val="008080"/>
-          <w:sz w:val="20"/>
-          <w:szCs w:val="20"/>
-        </w:rPr>
-        <w:t>$</w:t>
-      </w:r>
-      <w:proofErr w:type="gramEnd"/>
-      <w:r>
-        <w:rPr>
-          <w:rFonts w:ascii="var(--bs-font-monospace)" w:eastAsia="Times New Roman" w:hAnsi="var(--bs-font-monospace)" w:cs="Courier New"/>
-          <w:color w:val="008080"/>
-          <w:sz w:val="20"/>
-          <w:szCs w:val="20"/>
-        </w:rPr>
-        <w:t xml:space="preserve"> </w:t>
-      </w:r>
-      <w:proofErr w:type="spellStart"/>
+        <w:t xml:space="preserve">yum </w:t>
+      </w:r>
       <w:r>
         <w:rPr>
           <w:rFonts w:ascii="var(--bs-font-monospace)" w:eastAsia="Times New Roman" w:hAnsi="var(--bs-font-monospace)" w:cs="Courier New"/>
@@ -929,17 +689,7 @@
           <w:sz w:val="20"/>
           <w:szCs w:val="20"/>
         </w:rPr>
-        <w:t>sudo</w:t>
-      </w:r>
-      <w:proofErr w:type="spellEnd"/>
-      <w:r>
-        <w:rPr>
-          <w:rFonts w:ascii="var(--bs-font-monospace)" w:eastAsia="Times New Roman" w:hAnsi="var(--bs-font-monospace)" w:cs="Courier New"/>
-          <w:color w:val="0086B3"/>
-          <w:sz w:val="20"/>
-          <w:szCs w:val="20"/>
-        </w:rPr>
-        <w:t xml:space="preserve"> </w:t>
+        <w:t xml:space="preserve">install </w:t>
       </w:r>
       <w:r>
         <w:rPr>
@@ -948,36 +698,7 @@
           <w:sz w:val="20"/>
           <w:szCs w:val="20"/>
         </w:rPr>
-        <w:t xml:space="preserve">yum </w:t>
-      </w:r>
-      <w:r>
-        <w:rPr>
-          <w:rFonts w:ascii="var(--bs-font-monospace)" w:eastAsia="Times New Roman" w:hAnsi="var(--bs-font-monospace)" w:cs="Courier New"/>
-          <w:color w:val="0086B3"/>
-          <w:sz w:val="20"/>
-          <w:szCs w:val="20"/>
-        </w:rPr>
-        <w:t xml:space="preserve">install </w:t>
-      </w:r>
-      <w:proofErr w:type="spellStart"/>
-      <w:r>
-        <w:rPr>
-          <w:rFonts w:ascii="var(--bs-font-monospace)" w:eastAsia="Times New Roman" w:hAnsi="var(--bs-font-monospace)" w:cs="Courier New"/>
-          <w:color w:val="000C1A"/>
-          <w:sz w:val="20"/>
-          <w:szCs w:val="20"/>
-        </w:rPr>
-        <w:t>jenkins</w:t>
-      </w:r>
-      <w:proofErr w:type="spellEnd"/>
-      <w:r>
-        <w:rPr>
-          <w:rFonts w:ascii="var(--bs-font-monospace)" w:eastAsia="Times New Roman" w:hAnsi="var(--bs-font-monospace)" w:cs="Courier New"/>
-          <w:color w:val="000C1A"/>
-          <w:sz w:val="20"/>
-          <w:szCs w:val="20"/>
-        </w:rPr>
-        <w:t xml:space="preserve"> </w:t>
+        <w:t xml:space="preserve">jenkins </w:t>
       </w:r>
       <w:r>
         <w:rPr>
@@ -992,144 +713,22 @@
     <w:p/>
     <w:p>
       <w:r>
-        <w:t xml:space="preserve">[root@ip-10-0-29-163 </w:t>
-      </w:r>
-      <w:proofErr w:type="gramStart"/>
-      <w:r>
-        <w:t>~]#</w:t>
-      </w:r>
-      <w:proofErr w:type="gramEnd"/>
-      <w:r>
-        <w:t xml:space="preserve"> </w:t>
-      </w:r>
-      <w:proofErr w:type="spellStart"/>
-      <w:r>
-        <w:t>systemctl</w:t>
-      </w:r>
-      <w:proofErr w:type="spellEnd"/>
-      <w:r>
-        <w:t xml:space="preserve"> enable </w:t>
-      </w:r>
-      <w:proofErr w:type="spellStart"/>
-      <w:r>
-        <w:t>jenkins</w:t>
-      </w:r>
-      <w:proofErr w:type="spellEnd"/>
-    </w:p>
-    <w:p>
-      <w:r>
-        <w:t xml:space="preserve">Created </w:t>
-      </w:r>
-      <w:proofErr w:type="spellStart"/>
-      <w:r>
-        <w:t>symlink</w:t>
-      </w:r>
-      <w:proofErr w:type="spellEnd"/>
-      <w:r>
-        <w:t xml:space="preserve"> /</w:t>
-      </w:r>
-      <w:proofErr w:type="spellStart"/>
-      <w:r>
-        <w:t>etc</w:t>
-      </w:r>
-      <w:proofErr w:type="spellEnd"/>
-      <w:r>
-        <w:t>/</w:t>
-      </w:r>
-      <w:proofErr w:type="spellStart"/>
-      <w:r>
-        <w:t>systemd</w:t>
-      </w:r>
-      <w:proofErr w:type="spellEnd"/>
-      <w:r>
-        <w:t>/system/multi-</w:t>
-      </w:r>
-      <w:proofErr w:type="spellStart"/>
-      <w:r>
-        <w:t>user.target.wants</w:t>
-      </w:r>
-      <w:proofErr w:type="spellEnd"/>
-      <w:r>
-        <w:t>/</w:t>
-      </w:r>
-      <w:proofErr w:type="spellStart"/>
-      <w:r>
-        <w:t>jenkins.service</w:t>
-      </w:r>
-      <w:proofErr w:type="spellEnd"/>
-      <w:r>
-        <w:t xml:space="preserve"> → /</w:t>
-      </w:r>
-      <w:proofErr w:type="spellStart"/>
-      <w:r>
-        <w:t>usr</w:t>
-      </w:r>
-      <w:proofErr w:type="spellEnd"/>
-      <w:r>
-        <w:t>/lib/</w:t>
-      </w:r>
-      <w:proofErr w:type="spellStart"/>
-      <w:r>
-        <w:t>systemd</w:t>
-      </w:r>
-      <w:proofErr w:type="spellEnd"/>
-      <w:r>
-        <w:t>/system/</w:t>
-      </w:r>
-      <w:proofErr w:type="spellStart"/>
-      <w:r>
-        <w:t>jenkins.service</w:t>
-      </w:r>
-      <w:proofErr w:type="spellEnd"/>
-      <w:r>
-        <w:t>.</w:t>
-      </w:r>
-    </w:p>
-    <w:p>
-      <w:r>
-        <w:t xml:space="preserve">[root@ip-10-0-29-163 </w:t>
-      </w:r>
-      <w:proofErr w:type="gramStart"/>
-      <w:r>
-        <w:t>~]#</w:t>
-      </w:r>
-      <w:proofErr w:type="gramEnd"/>
-      <w:r>
-        <w:t xml:space="preserve"> </w:t>
-      </w:r>
-      <w:proofErr w:type="spellStart"/>
-      <w:r>
-        <w:t>systemctl</w:t>
-      </w:r>
-      <w:proofErr w:type="spellEnd"/>
-      <w:r>
-        <w:t xml:space="preserve"> start </w:t>
-      </w:r>
-      <w:proofErr w:type="spellStart"/>
-      <w:r>
-        <w:t>jenkins</w:t>
-      </w:r>
-      <w:proofErr w:type="spellEnd"/>
-    </w:p>
-    <w:p>
-      <w:r>
-        <w:t xml:space="preserve">[root@ip-10-0-29-163 </w:t>
-      </w:r>
-      <w:proofErr w:type="gramStart"/>
-      <w:r>
-        <w:t>~]#</w:t>
-      </w:r>
-      <w:proofErr w:type="gramEnd"/>
-      <w:r>
-        <w:t xml:space="preserve"> </w:t>
-      </w:r>
-      <w:proofErr w:type="spellStart"/>
-      <w:r>
-        <w:t>jenkins</w:t>
-      </w:r>
-      <w:proofErr w:type="spellEnd"/>
-      <w:r>
-        <w:t xml:space="preserve"> --version</w:t>
+        <w:t>[root@ip-10-0-29-163 ~]# systemctl enable jenkins</w:t>
+      </w:r>
+    </w:p>
+    <w:p>
+      <w:r>
+        <w:t>Created symlink /etc/systemd/system/multi-user.target.wants/jenkins.service → /usr/lib/systemd/system/jenkins.service.</w:t>
+      </w:r>
+    </w:p>
+    <w:p>
+      <w:r>
+        <w:t>[root@ip-10-0-29-163 ~]# systemctl start jenkins</w:t>
+      </w:r>
+    </w:p>
+    <w:p>
+      <w:r>
+        <w:t>[root@ip-10-0-29-163 ~]# jenkins --version</w:t>
       </w:r>
     </w:p>
     <w:p>
@@ -1139,29 +738,8 @@
     </w:p>
     <w:p>
       <w:r>
-        <w:t xml:space="preserve">[root@ip-10-0-29-163 </w:t>
-      </w:r>
-      <w:proofErr w:type="gramStart"/>
-      <w:r>
-        <w:t>~]#</w:t>
-      </w:r>
-      <w:proofErr w:type="gramEnd"/>
-      <w:r>
-        <w:t xml:space="preserve"> cat /var/lib/</w:t>
-      </w:r>
-      <w:proofErr w:type="spellStart"/>
-      <w:r>
-        <w:t>jenkins</w:t>
-      </w:r>
-      <w:proofErr w:type="spellEnd"/>
-      <w:r>
-        <w:t>/secrets/</w:t>
-      </w:r>
-      <w:proofErr w:type="spellStart"/>
-      <w:r>
-        <w:t>initialAdminPassword</w:t>
-      </w:r>
-      <w:proofErr w:type="spellEnd"/>
+        <w:t>[root@ip-10-0-29-163 ~]# cat /var/lib/jenkins/secrets/initialAdminPassword</w:t>
+      </w:r>
     </w:p>
     <w:p>
       <w:r>
@@ -1170,13 +748,8 @@
     </w:p>
     <w:p>
       <w:r>
-        <w:t xml:space="preserve">[root@ip-10-0-29-163 </w:t>
-      </w:r>
-      <w:proofErr w:type="gramStart"/>
-      <w:r>
-        <w:t>~]#</w:t>
-      </w:r>
-      <w:proofErr w:type="gramEnd"/>
+        <w:t>[root@ip-10-0-29-163 ~]#</w:t>
+      </w:r>
     </w:p>
     <w:p>
       <w:r>
@@ -1236,11 +809,9 @@
       </w:r>
     </w:p>
     <w:p>
-      <w:proofErr w:type="spellStart"/>
       <w:r>
         <w:t>jenkins</w:t>
       </w:r>
-      <w:proofErr w:type="spellEnd"/>
     </w:p>
     <w:p>
       <w:r>
@@ -1288,26 +859,13 @@
     <w:p/>
     <w:p>
       <w:r>
-        <w:t xml:space="preserve">Integrate Maven to Jenkins and add </w:t>
-      </w:r>
-      <w:proofErr w:type="spellStart"/>
-      <w:r>
-        <w:t>Github</w:t>
-      </w:r>
-      <w:proofErr w:type="spellEnd"/>
-      <w:r>
-        <w:t xml:space="preserve"> credentials to Jenkins</w:t>
-      </w:r>
-    </w:p>
-    <w:p>
-      <w:r>
-        <w:t xml:space="preserve">Git credential personal access token for </w:t>
-      </w:r>
-      <w:proofErr w:type="spellStart"/>
-      <w:r>
-        <w:t>jenkins</w:t>
-      </w:r>
-      <w:proofErr w:type="spellEnd"/>
+        <w:t>Integrate Maven to Jenkins and add Github credentials to Jenkins</w:t>
+      </w:r>
+    </w:p>
+    <w:p>
+      <w:r>
+        <w:t>Git credential personal access token for jenkins</w:t>
+      </w:r>
     </w:p>
     <w:p>
       <w:r>
@@ -1333,58 +891,30 @@
     </w:p>
     <w:p>
       <w:r>
-        <w:t xml:space="preserve">PS C:\Users\shrijandra\EKS\CICD Argo&gt; git </w:t>
-      </w:r>
-      <w:proofErr w:type="gramStart"/>
-      <w:r>
-        <w:t>add .</w:t>
-      </w:r>
-      <w:proofErr w:type="gramEnd"/>
-    </w:p>
-    <w:p>
-      <w:r>
-        <w:t>fatal: not a git repository (or any of the parent directories)</w:t>
-      </w:r>
-      <w:proofErr w:type="gramStart"/>
-      <w:r>
-        <w:t>: .git</w:t>
-      </w:r>
-      <w:proofErr w:type="gramEnd"/>
+        <w:t>PS C:\Users\shrijandra\EKS\CICD Argo&gt; git add .</w:t>
+      </w:r>
+    </w:p>
+    <w:p>
+      <w:r>
+        <w:t>fatal: not a git repository (or any of the parent directories): .git</w:t>
+      </w:r>
     </w:p>
     <w:p>
       <w:r>
         <w:t>PS C:\Users\shrijandra\EKS\CICD Argo&gt;</w:t>
       </w:r>
       <w:r>
-        <w:t xml:space="preserve">git </w:t>
-      </w:r>
-      <w:proofErr w:type="spellStart"/>
-      <w:r>
-        <w:t>init</w:t>
-      </w:r>
-      <w:proofErr w:type="spellEnd"/>
-    </w:p>
-    <w:p>
-      <w:r>
-        <w:t xml:space="preserve">PS C:\Users\shrijandra\EKS\CICD Argo&gt; git </w:t>
-      </w:r>
-      <w:proofErr w:type="gramStart"/>
-      <w:r>
-        <w:t>add .</w:t>
-      </w:r>
-      <w:proofErr w:type="gramEnd"/>
-    </w:p>
-    <w:p>
-      <w:r>
-        <w:t xml:space="preserve">PS C:\Users\shrijandra\EKS\CICD Argo&gt; git commit -m "added </w:t>
-      </w:r>
-      <w:proofErr w:type="spellStart"/>
-      <w:r>
-        <w:t>jenkinsfile</w:t>
-      </w:r>
-      <w:proofErr w:type="spellEnd"/>
-      <w:r>
-        <w:t>"</w:t>
+        <w:t>git init</w:t>
+      </w:r>
+    </w:p>
+    <w:p>
+      <w:r>
+        <w:t>PS C:\Users\shrijandra\EKS\CICD Argo&gt; git add .</w:t>
+      </w:r>
+    </w:p>
+    <w:p>
+      <w:r>
+        <w:t>PS C:\Users\shrijandra\EKS\CICD Argo&gt; git commit -m "added jenkinsfile"</w:t>
       </w:r>
     </w:p>
     <w:p>
@@ -1420,39 +950,13 @@
     </w:p>
     <w:p>
       <w:r>
-        <w:t>fatal: unable to access 'https://github.com/shrijandra/web-</w:t>
-      </w:r>
-      <w:proofErr w:type="spellStart"/>
-      <w:r>
-        <w:t>app.git</w:t>
-      </w:r>
-      <w:proofErr w:type="spellEnd"/>
-      <w:r>
-        <w:t xml:space="preserve">/': OpenSSL </w:t>
-      </w:r>
-      <w:proofErr w:type="spellStart"/>
-      <w:r>
-        <w:t>SSL_connect</w:t>
-      </w:r>
-      <w:proofErr w:type="spellEnd"/>
-      <w:r>
-        <w:t>: Connection was reset in connection to github.com:443</w:t>
-      </w:r>
-    </w:p>
-    <w:p>
-      <w:r>
-        <w:t xml:space="preserve">PS C:\Users\shrijandra\EKS\CICD Argo&gt; git config --global --unset-all </w:t>
-      </w:r>
-      <w:proofErr w:type="spellStart"/>
-      <w:proofErr w:type="gramStart"/>
-      <w:r>
-        <w:t>remote.origin</w:t>
-      </w:r>
-      <w:proofErr w:type="gramEnd"/>
-      <w:r>
-        <w:t>.proxy</w:t>
-      </w:r>
-      <w:proofErr w:type="spellEnd"/>
+        <w:t>fatal: unable to access 'https://github.com/shrijandra/web-app.git/': OpenSSL SSL_connect: Connection was reset in connection to github.com:443</w:t>
+      </w:r>
+    </w:p>
+    <w:p>
+      <w:r>
+        <w:t>PS C:\Users\shrijandra\EKS\CICD Argo&gt; git config --global --unset-all remote.origin.proxy</w:t>
+      </w:r>
     </w:p>
     <w:p>
       <w:r>
@@ -1481,15 +985,8 @@
     </w:p>
     <w:p>
       <w:r>
-        <w:t xml:space="preserve">PS C:\Users\shrijandra\EKS\CICD Argo&gt; git config --global </w:t>
-      </w:r>
-      <w:proofErr w:type="spellStart"/>
-      <w:proofErr w:type="gramStart"/>
-      <w:r>
-        <w:t>user.email</w:t>
-      </w:r>
-      <w:proofErr w:type="spellEnd"/>
-      <w:proofErr w:type="gramEnd"/>
+        <w:t>PS C:\Users\shrijandra\EKS\CICD Argo&gt; git config --global user.email</w:t>
+      </w:r>
     </w:p>
     <w:p>
       <w:r>
@@ -1642,39 +1139,12 @@
           <w:color w:val="14141F"/>
         </w:rPr>
       </w:pPr>
-      <w:proofErr w:type="spellStart"/>
-      <w:proofErr w:type="gramStart"/>
       <w:r>
         <w:rPr>
           <w:rFonts w:ascii="var(--font-family-mono)" w:hAnsi="var(--font-family-mono)"/>
           <w:color w:val="14141F"/>
         </w:rPr>
-        <w:t>java.io.IOException</w:t>
-      </w:r>
-      <w:proofErr w:type="spellEnd"/>
-      <w:proofErr w:type="gramEnd"/>
-      <w:r>
-        <w:rPr>
-          <w:rFonts w:ascii="var(--font-family-mono)" w:hAnsi="var(--font-family-mono)"/>
-          <w:color w:val="14141F"/>
-        </w:rPr>
-        <w:t>: Cannot run program "git" (in directory "/var/lib/</w:t>
-      </w:r>
-      <w:proofErr w:type="spellStart"/>
-      <w:r>
-        <w:rPr>
-          <w:rFonts w:ascii="var(--font-family-mono)" w:hAnsi="var(--font-family-mono)"/>
-          <w:color w:val="14141F"/>
-        </w:rPr>
-        <w:t>jenkins</w:t>
-      </w:r>
-      <w:proofErr w:type="spellEnd"/>
-      <w:r>
-        <w:rPr>
-          <w:rFonts w:ascii="var(--font-family-mono)" w:hAnsi="var(--font-family-mono)"/>
-          <w:color w:val="14141F"/>
-        </w:rPr>
-        <w:t>/caches/git-f5476d591911f224c882665611560dc9"): error=2, No such file or directory</w:t>
+        <w:t>java.io.IOException: Cannot run program "git" (in directory "/var/lib/jenkins/caches/git-f5476d591911f224c882665611560dc9"): error=2, No such file or directory</w:t>
       </w:r>
     </w:p>
     <w:p/>
@@ -1736,27 +1206,7 @@
           <w:i/>
           <w:iCs/>
         </w:rPr>
-        <w:t xml:space="preserve">[root@ip-10-0-29-163 </w:t>
-      </w:r>
-      <w:proofErr w:type="gramStart"/>
-      <w:r>
-        <w:rPr>
-          <w:b/>
-          <w:bCs/>
-          <w:i/>
-          <w:iCs/>
-        </w:rPr>
-        <w:t>~]#</w:t>
-      </w:r>
-      <w:proofErr w:type="gramEnd"/>
-      <w:r>
-        <w:rPr>
-          <w:b/>
-          <w:bCs/>
-          <w:i/>
-          <w:iCs/>
-        </w:rPr>
-        <w:t xml:space="preserve"> yum install git -y</w:t>
+        <w:t>[root@ip-10-0-29-163 ~]# yum install git -y</w:t>
       </w:r>
     </w:p>
     <w:p>
@@ -1887,27 +1337,7 @@
           <w:i/>
           <w:iCs/>
         </w:rPr>
-        <w:t xml:space="preserve">File name change from </w:t>
-      </w:r>
-      <w:proofErr w:type="spellStart"/>
-      <w:r>
-        <w:rPr>
-          <w:b/>
-          <w:bCs/>
-          <w:i/>
-          <w:iCs/>
-        </w:rPr>
-        <w:t>jenkins</w:t>
-      </w:r>
-      <w:proofErr w:type="spellEnd"/>
-      <w:r>
-        <w:rPr>
-          <w:b/>
-          <w:bCs/>
-          <w:i/>
-          <w:iCs/>
-        </w:rPr>
-        <w:t xml:space="preserve"> to Jenkins resolved the above issue.</w:t>
+        <w:t>File name change from jenkins to Jenkins resolved the above issue.</w:t>
       </w:r>
     </w:p>
     <w:p>
@@ -1927,29 +1357,13 @@
     </w:p>
     <w:p>
       <w:r>
-        <w:t xml:space="preserve"> ! [</w:t>
-      </w:r>
-      <w:proofErr w:type="gramStart"/>
-      <w:r>
-        <w:t xml:space="preserve">rejected]   </w:t>
-      </w:r>
-      <w:proofErr w:type="gramEnd"/>
-      <w:r>
-        <w:t xml:space="preserve">     shrijandra/web-app -&gt; shrijandra/web-app (fetch first)</w:t>
+        <w:t xml:space="preserve"> ! [rejected]        shrijandra/web-app -&gt; shrijandra/web-app (fetch first)</w:t>
       </w:r>
     </w:p>
     <w:p>
       <w:r>
         <w:lastRenderedPageBreak/>
-        <w:t>error: failed to push some refs to 'https://github.com/shrijandra/web-</w:t>
-      </w:r>
-      <w:proofErr w:type="spellStart"/>
-      <w:r>
-        <w:t>app.git</w:t>
-      </w:r>
-      <w:proofErr w:type="spellEnd"/>
-      <w:r>
-        <w:t xml:space="preserve">'      </w:t>
+        <w:t xml:space="preserve">error: failed to push some refs to 'https://github.com/shrijandra/web-app.git'      </w:t>
       </w:r>
     </w:p>
     <w:p>
@@ -1979,25 +1393,12 @@
     </w:p>
     <w:p>
       <w:r>
-        <w:t xml:space="preserve">PS C:\Users\shrijandra\EKS\CICD Argo&gt; git </w:t>
-      </w:r>
-      <w:proofErr w:type="gramStart"/>
-      <w:r>
-        <w:t>add .</w:t>
-      </w:r>
-      <w:proofErr w:type="gramEnd"/>
-    </w:p>
-    <w:p>
-      <w:r>
-        <w:t xml:space="preserve">PS C:\Users\shrijandra\EKS\CICD Argo&gt; git commit -m 'syntax error fixed </w:t>
-      </w:r>
-      <w:proofErr w:type="spellStart"/>
-      <w:r>
-        <w:t>dfd</w:t>
-      </w:r>
-      <w:proofErr w:type="spellEnd"/>
-      <w:r>
-        <w:t>'</w:t>
+        <w:t>PS C:\Users\shrijandra\EKS\CICD Argo&gt; git add .</w:t>
+      </w:r>
+    </w:p>
+    <w:p>
+      <w:r>
+        <w:t>PS C:\Users\shrijandra\EKS\CICD Argo&gt; git commit -m 'syntax error fixed dfd'</w:t>
       </w:r>
     </w:p>
     <w:p>
@@ -2012,13 +1413,8 @@
     </w:p>
     <w:p/>
     <w:p>
-      <w:proofErr w:type="gramStart"/>
-      <w:r>
-        <w:t>so  use</w:t>
-      </w:r>
-      <w:proofErr w:type="gramEnd"/>
-      <w:r>
-        <w:t xml:space="preserve"> git push -f origin master   //force push</w:t>
+      <w:r>
+        <w:t>so  use git push -f origin master   //force push</w:t>
       </w:r>
     </w:p>
     <w:p>
@@ -2036,60 +1432,24 @@
           <w:rFonts w:ascii="var(--font-family-mono)" w:hAnsi="var(--font-family-mono)"/>
           <w:color w:val="14141F"/>
         </w:rPr>
-        <w:t xml:space="preserve">+ </w:t>
-      </w:r>
-      <w:proofErr w:type="spellStart"/>
+        <w:t>+ mvn clean package</w:t>
+      </w:r>
+    </w:p>
+    <w:p>
+      <w:pPr>
+        <w:pStyle w:val="HTMLPreformatted"/>
+        <w:rPr>
+          <w:rFonts w:ascii="var(--font-family-mono)" w:hAnsi="var(--font-family-mono)"/>
+          <w:color w:val="14141F"/>
+        </w:rPr>
+      </w:pPr>
       <w:r>
         <w:rPr>
           <w:rStyle w:val="pipeline-node-19"/>
           <w:rFonts w:ascii="var(--font-family-mono)" w:hAnsi="var(--font-family-mono)"/>
           <w:color w:val="14141F"/>
         </w:rPr>
-        <w:t>mvn</w:t>
-      </w:r>
-      <w:proofErr w:type="spellEnd"/>
-      <w:r>
-        <w:rPr>
-          <w:rStyle w:val="pipeline-node-19"/>
-          <w:rFonts w:ascii="var(--font-family-mono)" w:hAnsi="var(--font-family-mono)"/>
-          <w:color w:val="14141F"/>
-        </w:rPr>
-        <w:t xml:space="preserve"> clean package</w:t>
-      </w:r>
-    </w:p>
-    <w:p>
-      <w:pPr>
-        <w:pStyle w:val="HTMLPreformatted"/>
-        <w:rPr>
-          <w:rFonts w:ascii="var(--font-family-mono)" w:hAnsi="var(--font-family-mono)"/>
-          <w:color w:val="14141F"/>
-        </w:rPr>
-      </w:pPr>
-      <w:r>
-        <w:rPr>
-          <w:rStyle w:val="pipeline-node-19"/>
-          <w:rFonts w:ascii="var(--font-family-mono)" w:hAnsi="var(--font-family-mono)"/>
-          <w:color w:val="14141F"/>
-        </w:rPr>
-        <w:t xml:space="preserve">/var/lib/jenkins/workspace/web-app@tmp/durable-42f38b61/script.sh: line 1: </w:t>
-      </w:r>
-      <w:proofErr w:type="spellStart"/>
-      <w:r>
-        <w:rPr>
-          <w:rStyle w:val="pipeline-node-19"/>
-          <w:rFonts w:ascii="var(--font-family-mono)" w:hAnsi="var(--font-family-mono)"/>
-          <w:color w:val="14141F"/>
-        </w:rPr>
-        <w:t>mvn</w:t>
-      </w:r>
-      <w:proofErr w:type="spellEnd"/>
-      <w:r>
-        <w:rPr>
-          <w:rStyle w:val="pipeline-node-19"/>
-          <w:rFonts w:ascii="var(--font-family-mono)" w:hAnsi="var(--font-family-mono)"/>
-          <w:color w:val="14141F"/>
-        </w:rPr>
-        <w:t>: command not found</w:t>
+        <w:t>/var/lib/jenkins/workspace/web-app@tmp/durable-42f38b61/script.sh: line 1: mvn: command not found</w:t>
       </w:r>
     </w:p>
     <w:p/>
@@ -2105,7 +1465,6 @@
           <w:sz w:val="22"/>
         </w:rPr>
       </w:pPr>
-      <w:proofErr w:type="spellStart"/>
       <w:r>
         <w:rPr>
           <w:rFonts w:ascii="Arial" w:hAnsi="Arial" w:cs="Arial"/>
@@ -2116,141 +1475,43 @@
           <w:color w:val="000000"/>
           <w:sz w:val="22"/>
         </w:rPr>
-        <w:t>sudo</w:t>
-      </w:r>
-      <w:proofErr w:type="spellEnd"/>
-      <w:r>
-        <w:rPr>
-          <w:rFonts w:ascii="Arial" w:hAnsi="Arial" w:cs="Arial"/>
-          <w:b/>
-          <w:bCs/>
-          <w:i/>
-          <w:iCs/>
-          <w:color w:val="000000"/>
-          <w:sz w:val="22"/>
-        </w:rPr>
-        <w:t xml:space="preserve"> yum install maven -y</w:t>
-      </w:r>
-    </w:p>
-    <w:p>
-      <w:r>
-        <w:t xml:space="preserve">[root@ip-10-0-29-163 </w:t>
-      </w:r>
-      <w:proofErr w:type="gramStart"/>
-      <w:r>
-        <w:t>~]#</w:t>
-      </w:r>
-      <w:proofErr w:type="gramEnd"/>
-      <w:r>
-        <w:t xml:space="preserve"> </w:t>
-      </w:r>
-      <w:proofErr w:type="spellStart"/>
-      <w:r>
-        <w:t>mvn</w:t>
-      </w:r>
-      <w:proofErr w:type="spellEnd"/>
-      <w:r>
-        <w:t xml:space="preserve"> --version</w:t>
-      </w:r>
-    </w:p>
-    <w:p>
-      <w:r>
-        <w:t>Apache Maven 3.8.4 (Red Hat 3.8.4-</w:t>
-      </w:r>
-      <w:proofErr w:type="gramStart"/>
-      <w:r>
-        <w:t>3.amzn</w:t>
-      </w:r>
-      <w:proofErr w:type="gramEnd"/>
-      <w:r>
-        <w:t>2023.0.4)</w:t>
-      </w:r>
-    </w:p>
-    <w:p>
-      <w:r>
-        <w:t>Maven home: /</w:t>
-      </w:r>
-      <w:proofErr w:type="spellStart"/>
-      <w:r>
-        <w:t>usr</w:t>
-      </w:r>
-      <w:proofErr w:type="spellEnd"/>
-      <w:r>
-        <w:t>/share/maven</w:t>
-      </w:r>
-    </w:p>
-    <w:p>
-      <w:r>
-        <w:t>Java version: 17.0.8.1, vendor: Amazon.com Inc., runtime: /</w:t>
-      </w:r>
-      <w:proofErr w:type="spellStart"/>
-      <w:r>
-        <w:t>usr</w:t>
-      </w:r>
-      <w:proofErr w:type="spellEnd"/>
-      <w:r>
-        <w:t>/lib/</w:t>
-      </w:r>
-      <w:proofErr w:type="spellStart"/>
-      <w:r>
-        <w:t>jvm</w:t>
-      </w:r>
-      <w:proofErr w:type="spellEnd"/>
-      <w:r>
-        <w:t>/java-17-amazon-corretto.x86_64</w:t>
-      </w:r>
-    </w:p>
-    <w:p>
-      <w:r>
-        <w:t xml:space="preserve">Default locale: </w:t>
-      </w:r>
-      <w:proofErr w:type="spellStart"/>
-      <w:r>
-        <w:t>en</w:t>
-      </w:r>
-      <w:proofErr w:type="spellEnd"/>
-      <w:r>
-        <w:t>, platform encoding: UTF-8</w:t>
-      </w:r>
-    </w:p>
-    <w:p>
-      <w:r>
-        <w:t>OS name: "</w:t>
-      </w:r>
-      <w:proofErr w:type="spellStart"/>
-      <w:r>
-        <w:t>linux</w:t>
-      </w:r>
-      <w:proofErr w:type="spellEnd"/>
-      <w:r>
-        <w:t>", version: "6.1.49-</w:t>
-      </w:r>
-      <w:proofErr w:type="gramStart"/>
-      <w:r>
-        <w:t>70.116.amzn</w:t>
-      </w:r>
-      <w:proofErr w:type="gramEnd"/>
-      <w:r>
-        <w:t>2023.x86_64", arch: "amd64", family: "</w:t>
-      </w:r>
-      <w:proofErr w:type="spellStart"/>
-      <w:r>
-        <w:t>unix</w:t>
-      </w:r>
-      <w:proofErr w:type="spellEnd"/>
-      <w:r>
-        <w:t>"</w:t>
-      </w:r>
-    </w:p>
-    <w:p>
-      <w:r>
-        <w:t xml:space="preserve">[root@ip-10-0-29-163 </w:t>
-      </w:r>
-      <w:proofErr w:type="gramStart"/>
-      <w:r>
-        <w:t>~]#</w:t>
-      </w:r>
-      <w:proofErr w:type="gramEnd"/>
+        <w:t>sudo yum install maven -y</w:t>
+      </w:r>
+    </w:p>
+    <w:p>
+      <w:r>
+        <w:t>[root@ip-10-0-29-163 ~]# mvn --version</w:t>
+      </w:r>
+    </w:p>
+    <w:p>
+      <w:r>
+        <w:t>Apache Maven 3.8.4 (Red Hat 3.8.4-3.amzn2023.0.4)</w:t>
+      </w:r>
+    </w:p>
+    <w:p>
+      <w:r>
+        <w:t>Maven home: /usr/share/maven</w:t>
+      </w:r>
+    </w:p>
+    <w:p>
+      <w:r>
+        <w:t>Java version: 17.0.8.1, vendor: Amazon.com Inc., runtime: /usr/lib/jvm/java-17-amazon-corretto.x86_64</w:t>
+      </w:r>
+    </w:p>
+    <w:p>
+      <w:r>
+        <w:t>Default locale: en, platform encoding: UTF-8</w:t>
+      </w:r>
+    </w:p>
+    <w:p>
+      <w:r>
+        <w:t>OS name: "linux", version: "6.1.49-70.116.amzn2023.x86_64", arch: "amd64", family: "unix"</w:t>
+      </w:r>
+    </w:p>
+    <w:p>
+      <w:r>
+        <w:t>[root@ip-10-0-29-163 ~]#</w:t>
+      </w:r>
     </w:p>
     <w:p/>
     <w:p>
@@ -2267,115 +1528,50 @@
           <w:rFonts w:ascii="var(--font-family-mono)" w:hAnsi="var(--font-family-mono)"/>
           <w:color w:val="14141F"/>
         </w:rPr>
-        <w:t>[ERROR] The goal you specified requires a project to execute but there is no POM in this directory (/var/lib/</w:t>
-      </w:r>
-      <w:proofErr w:type="spellStart"/>
+        <w:t>[ERROR] The goal you specified requires a project to execute but there is no POM in this directory (/var/lib/jenkins/workspace/web-app).</w:t>
+      </w:r>
+    </w:p>
+    <w:p>
+      <w:r>
+        <w:t xml:space="preserve"> </w:t>
+      </w:r>
+    </w:p>
+    <w:p>
+      <w:r>
+        <w:t>After having application with POM file still the same error.</w:t>
+      </w:r>
+    </w:p>
+    <w:p>
+      <w:pPr>
+        <w:pStyle w:val="HTMLPreformatted"/>
+        <w:rPr>
+          <w:rFonts w:ascii="var(--font-family-mono)" w:hAnsi="var(--font-family-mono)"/>
+          <w:color w:val="14141F"/>
+        </w:rPr>
+      </w:pPr>
       <w:r>
         <w:rPr>
           <w:rStyle w:val="pipeline-node-19"/>
           <w:rFonts w:ascii="var(--font-family-mono)" w:hAnsi="var(--font-family-mono)"/>
           <w:color w:val="14141F"/>
         </w:rPr>
-        <w:t>jenkins</w:t>
-      </w:r>
-      <w:proofErr w:type="spellEnd"/>
-      <w:r>
-        <w:rPr>
-          <w:rStyle w:val="pipeline-node-19"/>
-          <w:rFonts w:ascii="var(--font-family-mono)" w:hAnsi="var(--font-family-mono)"/>
-          <w:color w:val="14141F"/>
-        </w:rPr>
-        <w:t>/workspace/web-app).</w:t>
-      </w:r>
-    </w:p>
-    <w:p>
-      <w:r>
-        <w:t xml:space="preserve"> </w:t>
-      </w:r>
-    </w:p>
-    <w:p>
-      <w:r>
-        <w:t>After having application with POM file still the same error.</w:t>
-      </w:r>
-    </w:p>
-    <w:p>
-      <w:pPr>
-        <w:pStyle w:val="HTMLPreformatted"/>
-        <w:rPr>
-          <w:rFonts w:ascii="var(--font-family-mono)" w:hAnsi="var(--font-family-mono)"/>
-          <w:color w:val="14141F"/>
-        </w:rPr>
-      </w:pPr>
-      <w:r>
-        <w:rPr>
-          <w:rStyle w:val="pipeline-node-19"/>
-          <w:rFonts w:ascii="var(--font-family-mono)" w:hAnsi="var(--font-family-mono)"/>
-          <w:color w:val="14141F"/>
-        </w:rPr>
-        <w:t>[ERROR] The goal you specified requires a project to execute but there is no POM in this directory (/var/lib/</w:t>
-      </w:r>
-      <w:proofErr w:type="spellStart"/>
-      <w:r>
-        <w:rPr>
-          <w:rStyle w:val="pipeline-node-19"/>
-          <w:rFonts w:ascii="var(--font-family-mono)" w:hAnsi="var(--font-family-mono)"/>
-          <w:color w:val="14141F"/>
-        </w:rPr>
-        <w:t>jenkins</w:t>
-      </w:r>
-      <w:proofErr w:type="spellEnd"/>
-      <w:r>
-        <w:rPr>
-          <w:rStyle w:val="pipeline-node-19"/>
-          <w:rFonts w:ascii="var(--font-family-mono)" w:hAnsi="var(--font-family-mono)"/>
-          <w:color w:val="14141F"/>
-        </w:rPr>
-        <w:t>/workspace/web-app). Please verify you invoked Maven from the correct directory. -&gt; [Help 1]</w:t>
-      </w:r>
-    </w:p>
-    <w:p>
-      <w:proofErr w:type="gramStart"/>
+        <w:t>[ERROR] The goal you specified requires a project to execute but there is no POM in this directory (/var/lib/jenkins/workspace/web-app). Please verify you invoked Maven from the correct directory. -&gt; [Help 1]</w:t>
+      </w:r>
+    </w:p>
+    <w:p>
       <w:r>
         <w:lastRenderedPageBreak/>
-        <w:t>Again</w:t>
-      </w:r>
-      <w:proofErr w:type="gramEnd"/>
-      <w:r>
-        <w:t xml:space="preserve"> the same error</w:t>
-      </w:r>
-    </w:p>
-    <w:p>
-      <w:r>
-        <w:t xml:space="preserve">[root@ip-10-0-29-163 </w:t>
-      </w:r>
-      <w:proofErr w:type="gramStart"/>
-      <w:r>
-        <w:t>~]#</w:t>
-      </w:r>
-      <w:proofErr w:type="gramEnd"/>
-      <w:r>
-        <w:t xml:space="preserve"> </w:t>
-      </w:r>
-      <w:proofErr w:type="spellStart"/>
-      <w:r>
-        <w:t>mvn</w:t>
-      </w:r>
-      <w:proofErr w:type="spellEnd"/>
-      <w:r>
-        <w:t xml:space="preserve"> -e</w:t>
-      </w:r>
-    </w:p>
-    <w:p>
-      <w:r>
-        <w:t xml:space="preserve">[INFO] Error </w:t>
-      </w:r>
-      <w:proofErr w:type="spellStart"/>
-      <w:r>
-        <w:t>stacktraces</w:t>
-      </w:r>
-      <w:proofErr w:type="spellEnd"/>
-      <w:r>
-        <w:t xml:space="preserve"> are turned on.</w:t>
+        <w:t>Again the same error</w:t>
+      </w:r>
+    </w:p>
+    <w:p>
+      <w:r>
+        <w:t>[root@ip-10-0-29-163 ~]# mvn -e</w:t>
+      </w:r>
+    </w:p>
+    <w:p>
+      <w:r>
+        <w:t>[INFO] Error stacktraces are turned on.</w:t>
       </w:r>
     </w:p>
     <w:p>
@@ -2410,38 +1606,12 @@
     </w:p>
     <w:p>
       <w:r>
-        <w:t>[ERROR] No goals have been specified for this build. You must specify a valid lifecycle phase or a goal in the format &lt;plugin-prefix&gt;:&lt;goal&gt; or &lt;plugin-group-id&gt;:&lt;plugin-artifact-id&gt;[:&lt;plugin-version</w:t>
-      </w:r>
-      <w:proofErr w:type="gramStart"/>
-      <w:r>
-        <w:t>&gt;]:&lt;</w:t>
-      </w:r>
-      <w:proofErr w:type="gramEnd"/>
-      <w:r>
-        <w:t>goal&gt;. Available lifecycle phases are: validate, initialize, generate-sources, process-sources, generate-resources, process-resources, compile, process-classes, generate-test-sources, process-test-sources, generate-test-resources, process-test-resources, test-compile, process-test-classes, test, prepare-package, package, pre-integration-test, integration-test, post-integration-test, verify, install, deploy, pre-clean, clean, post-clean, pre-site, site, post-site, site-deploy. -&gt; [Help 1]</w:t>
-      </w:r>
-    </w:p>
-    <w:p>
-      <w:proofErr w:type="spellStart"/>
-      <w:proofErr w:type="gramStart"/>
-      <w:r>
-        <w:t>org.apache</w:t>
-      </w:r>
-      <w:proofErr w:type="gramEnd"/>
-      <w:r>
-        <w:t>.maven.lifecycle.NoGoalSpecifiedException</w:t>
-      </w:r>
-      <w:proofErr w:type="spellEnd"/>
-      <w:r>
-        <w:t>: No goals have been specified for this build. You must specify a valid lifecycle phase or a goal in the format &lt;plugin-prefix&gt;:&lt;goal&gt; or &lt;plugin-group-id&gt;:&lt;plugin-artifact-id&gt;[:&lt;plugin-version</w:t>
-      </w:r>
-      <w:proofErr w:type="gramStart"/>
-      <w:r>
-        <w:t>&gt;]:&lt;</w:t>
-      </w:r>
-      <w:proofErr w:type="gramEnd"/>
-      <w:r>
-        <w:t>goal&gt;. Available lifecycle phases are: validate, initialize, generate-sources, process-sources, generate-resources, process-resources, compile, process-classes, generate-test-sources, process-test-sources, generate-test-resources, process-test-resources, test-compile, process-test-classes, test, prepare-package, package, pre-integration-test, integration-test, post-integration-test, verify, install, deploy, pre-clean, clean, post-clean, pre-site, site, post-site, site-deploy.</w:t>
+        <w:t>[ERROR] No goals have been specified for this build. You must specify a valid lifecycle phase or a goal in the format &lt;plugin-prefix&gt;:&lt;goal&gt; or &lt;plugin-group-id&gt;:&lt;plugin-artifact-id&gt;[:&lt;plugin-version&gt;]:&lt;goal&gt;. Available lifecycle phases are: validate, initialize, generate-sources, process-sources, generate-resources, process-resources, compile, process-classes, generate-test-sources, process-test-sources, generate-test-resources, process-test-resources, test-compile, process-test-classes, test, prepare-package, package, pre-integration-test, integration-test, post-integration-test, verify, install, deploy, pre-clean, clean, post-clean, pre-site, site, post-site, site-deploy. -&gt; [Help 1]</w:t>
+      </w:r>
+    </w:p>
+    <w:p>
+      <w:r>
+        <w:t>org.apache.maven.lifecycle.NoGoalSpecifiedException: No goals have been specified for this build. You must specify a valid lifecycle phase or a goal in the format &lt;plugin-prefix&gt;:&lt;goal&gt; or &lt;plugin-group-id&gt;:&lt;plugin-artifact-id&gt;[:&lt;plugin-version&gt;]:&lt;goal&gt;. Available lifecycle phases are: validate, initialize, generate-sources, process-sources, generate-resources, process-resources, compile, process-classes, generate-test-sources, process-test-sources, generate-test-resources, process-test-resources, test-compile, process-test-classes, test, prepare-package, package, pre-integration-test, integration-test, post-integration-test, verify, install, deploy, pre-clean, clean, post-clean, pre-site, site, post-site, site-deploy.</w:t>
       </w:r>
     </w:p>
     <w:p/>
@@ -2527,37 +1697,7 @@
           <w:sz w:val="21"/>
           <w:szCs w:val="21"/>
         </w:rPr>
-        <w:t>"/</w:t>
-      </w:r>
-      <w:proofErr w:type="spellStart"/>
-      <w:r>
-        <w:rPr>
-          <w:rFonts w:ascii="Consolas" w:eastAsia="Times New Roman" w:hAnsi="Consolas" w:cs="Times New Roman"/>
-          <w:color w:val="CE9178"/>
-          <w:sz w:val="21"/>
-          <w:szCs w:val="21"/>
-        </w:rPr>
-        <w:t>usr</w:t>
-      </w:r>
-      <w:proofErr w:type="spellEnd"/>
-      <w:r>
-        <w:rPr>
-          <w:rFonts w:ascii="Consolas" w:eastAsia="Times New Roman" w:hAnsi="Consolas" w:cs="Times New Roman"/>
-          <w:color w:val="CE9178"/>
-          <w:sz w:val="21"/>
-          <w:szCs w:val="21"/>
-        </w:rPr>
-        <w:t>/</w:t>
-      </w:r>
-      <w:proofErr w:type="gramStart"/>
-      <w:r>
-        <w:rPr>
-          <w:rFonts w:ascii="Consolas" w:eastAsia="Times New Roman" w:hAnsi="Consolas" w:cs="Times New Roman"/>
-          <w:color w:val="CE9178"/>
-          <w:sz w:val="21"/>
-          <w:szCs w:val="21"/>
-        </w:rPr>
-        <w:t>bin:</w:t>
+        <w:t>"/usr/bin:</w:t>
       </w:r>
       <w:r>
         <w:rPr>
@@ -2566,17 +1706,7 @@
           <w:sz w:val="21"/>
           <w:szCs w:val="21"/>
         </w:rPr>
-        <w:t>$</w:t>
-      </w:r>
-      <w:proofErr w:type="gramEnd"/>
-      <w:r>
-        <w:rPr>
-          <w:rFonts w:ascii="Consolas" w:eastAsia="Times New Roman" w:hAnsi="Consolas" w:cs="Times New Roman"/>
-          <w:color w:val="9CDCFE"/>
-          <w:sz w:val="21"/>
-          <w:szCs w:val="21"/>
-        </w:rPr>
-        <w:t>PATH</w:t>
+        <w:t>$PATH</w:t>
       </w:r>
       <w:r>
         <w:rPr>
@@ -2625,88 +1755,82 @@
           <w:rFonts w:ascii="var(--font-family-mono)" w:hAnsi="var(--font-family-mono)"/>
           <w:color w:val="14141F"/>
         </w:rPr>
-        <w:t>[ERROR] The goal you specified requires a project to execute but there is no POM in this directory (/var/lib/</w:t>
-      </w:r>
-      <w:proofErr w:type="spellStart"/>
-      <w:r>
+        <w:t>[ERROR] The goal you specified requires a project to execute but there is no POM in this directory (/var/lib/jenkins/workspace/web-app).</w:t>
+      </w:r>
+    </w:p>
+    <w:p>
+      <w:pPr>
+        <w:pStyle w:val="HTMLPreformatted"/>
         <w:rPr>
           <w:rStyle w:val="pipeline-node-19"/>
           <w:rFonts w:ascii="var(--font-family-mono)" w:hAnsi="var(--font-family-mono)"/>
           <w:color w:val="14141F"/>
         </w:rPr>
-        <w:t>jenkins</w:t>
-      </w:r>
-      <w:proofErr w:type="spellEnd"/>
+      </w:pPr>
       <w:r>
         <w:rPr>
           <w:rStyle w:val="pipeline-node-19"/>
           <w:rFonts w:ascii="var(--font-family-mono)" w:hAnsi="var(--font-family-mono)"/>
           <w:color w:val="14141F"/>
         </w:rPr>
-        <w:t>/workspace/web-app).</w:t>
-      </w:r>
-    </w:p>
-    <w:p>
-      <w:pPr>
-        <w:pStyle w:val="HTMLPreformatted"/>
+        <w:lastRenderedPageBreak/>
+        <w:t xml:space="preserve">The below command clean up the workspace which is the reason no file inside </w:t>
+      </w:r>
+      <w:r>
         <w:rPr>
           <w:rStyle w:val="pipeline-node-19"/>
           <w:rFonts w:ascii="var(--font-family-mono)" w:hAnsi="var(--font-family-mono)"/>
           <w:color w:val="14141F"/>
         </w:rPr>
-      </w:pPr>
-      <w:r>
-        <w:rPr>
-          <w:rStyle w:val="pipeline-node-19"/>
+        <w:t>(/var/lib/jenkins/workspace/web-app</w:t>
+      </w:r>
+    </w:p>
+    <w:p>
+      <w:pPr>
+        <w:pStyle w:val="HTMLPreformatted"/>
+        <w:rPr>
           <w:rFonts w:ascii="var(--font-family-mono)" w:hAnsi="var(--font-family-mono)"/>
           <w:color w:val="14141F"/>
         </w:rPr>
-        <w:lastRenderedPageBreak/>
-        <w:t xml:space="preserve">The below command </w:t>
-      </w:r>
-      <w:proofErr w:type="gramStart"/>
-      <w:r>
-        <w:rPr>
-          <w:rStyle w:val="pipeline-node-19"/>
+      </w:pPr>
+      <w:r>
+        <w:rPr>
           <w:rFonts w:ascii="var(--font-family-mono)" w:hAnsi="var(--font-family-mono)"/>
           <w:color w:val="14141F"/>
         </w:rPr>
-        <w:t>clean</w:t>
-      </w:r>
-      <w:proofErr w:type="gramEnd"/>
-      <w:r>
-        <w:rPr>
-          <w:rStyle w:val="pipeline-node-19"/>
+        <w:t>[root@ip-10-0-29-163 ~]# cd /var/lib/jenkins/workspace/web-app</w:t>
+      </w:r>
+    </w:p>
+    <w:p>
+      <w:pPr>
+        <w:pStyle w:val="HTMLPreformatted"/>
+        <w:rPr>
           <w:rFonts w:ascii="var(--font-family-mono)" w:hAnsi="var(--font-family-mono)"/>
           <w:color w:val="14141F"/>
         </w:rPr>
-        <w:t xml:space="preserve"> up the workspace which is the reason no file inside </w:t>
-      </w:r>
-      <w:r>
-        <w:rPr>
-          <w:rStyle w:val="pipeline-node-19"/>
+      </w:pPr>
+      <w:r>
+        <w:rPr>
           <w:rFonts w:ascii="var(--font-family-mono)" w:hAnsi="var(--font-family-mono)"/>
           <w:color w:val="14141F"/>
         </w:rPr>
-        <w:t>(/var/lib/</w:t>
-      </w:r>
-      <w:proofErr w:type="spellStart"/>
-      <w:r>
-        <w:rPr>
-          <w:rStyle w:val="pipeline-node-19"/>
+        <w:t>[root@ip-10-0-29-163 web-app]# ls</w:t>
+      </w:r>
+    </w:p>
+    <w:p>
+      <w:pPr>
+        <w:pStyle w:val="HTMLPreformatted"/>
+        <w:rPr>
           <w:rFonts w:ascii="var(--font-family-mono)" w:hAnsi="var(--font-family-mono)"/>
           <w:color w:val="14141F"/>
         </w:rPr>
-        <w:t>jenkins</w:t>
-      </w:r>
-      <w:proofErr w:type="spellEnd"/>
-      <w:r>
-        <w:rPr>
-          <w:rStyle w:val="pipeline-node-19"/>
+      </w:pPr>
+      <w:r>
+        <w:rPr>
           <w:rFonts w:ascii="var(--font-family-mono)" w:hAnsi="var(--font-family-mono)"/>
           <w:color w:val="14141F"/>
         </w:rPr>
-        <w:t>/workspace/web-app</w:t>
+        <w:t>[root@ip-10-0-29-163 web-app]# ls -l</w:t>
       </w:r>
     </w:p>
     <w:p>
@@ -2722,145 +1846,24 @@
           <w:rFonts w:ascii="var(--font-family-mono)" w:hAnsi="var(--font-family-mono)"/>
           <w:color w:val="14141F"/>
         </w:rPr>
-        <w:t xml:space="preserve">[root@ip-10-0-29-163 </w:t>
-      </w:r>
-      <w:proofErr w:type="gramStart"/>
-      <w:r>
+        <w:t>total 0</w:t>
+      </w:r>
+    </w:p>
+    <w:p>
+      <w:pPr>
+        <w:pStyle w:val="HTMLPreformatted"/>
         <w:rPr>
           <w:rFonts w:ascii="var(--font-family-mono)" w:hAnsi="var(--font-family-mono)"/>
           <w:color w:val="14141F"/>
         </w:rPr>
-        <w:t>~]#</w:t>
-      </w:r>
-      <w:proofErr w:type="gramEnd"/>
+      </w:pPr>
       <w:r>
         <w:rPr>
           <w:rFonts w:ascii="var(--font-family-mono)" w:hAnsi="var(--font-family-mono)"/>
           <w:color w:val="14141F"/>
         </w:rPr>
-        <w:t xml:space="preserve"> cd /var/lib/</w:t>
-      </w:r>
-      <w:proofErr w:type="spellStart"/>
-      <w:r>
-        <w:rPr>
-          <w:rFonts w:ascii="var(--font-family-mono)" w:hAnsi="var(--font-family-mono)"/>
-          <w:color w:val="14141F"/>
-        </w:rPr>
-        <w:t>jenkins</w:t>
-      </w:r>
-      <w:proofErr w:type="spellEnd"/>
-      <w:r>
-        <w:rPr>
-          <w:rFonts w:ascii="var(--font-family-mono)" w:hAnsi="var(--font-family-mono)"/>
-          <w:color w:val="14141F"/>
-        </w:rPr>
-        <w:t>/workspace/web-app</w:t>
-      </w:r>
-    </w:p>
-    <w:p>
-      <w:pPr>
-        <w:pStyle w:val="HTMLPreformatted"/>
-        <w:rPr>
-          <w:rFonts w:ascii="var(--font-family-mono)" w:hAnsi="var(--font-family-mono)"/>
-          <w:color w:val="14141F"/>
-        </w:rPr>
-      </w:pPr>
-      <w:r>
-        <w:rPr>
-          <w:rFonts w:ascii="var(--font-family-mono)" w:hAnsi="var(--font-family-mono)"/>
-          <w:color w:val="14141F"/>
-        </w:rPr>
-        <w:t>[root@ip-10-0-29-163 web-</w:t>
-      </w:r>
-      <w:proofErr w:type="gramStart"/>
-      <w:r>
-        <w:rPr>
-          <w:rFonts w:ascii="var(--font-family-mono)" w:hAnsi="var(--font-family-mono)"/>
-          <w:color w:val="14141F"/>
-        </w:rPr>
-        <w:t>app]#</w:t>
-      </w:r>
-      <w:proofErr w:type="gramEnd"/>
-      <w:r>
-        <w:rPr>
-          <w:rFonts w:ascii="var(--font-family-mono)" w:hAnsi="var(--font-family-mono)"/>
-          <w:color w:val="14141F"/>
-        </w:rPr>
-        <w:t xml:space="preserve"> ls</w:t>
-      </w:r>
-    </w:p>
-    <w:p>
-      <w:pPr>
-        <w:pStyle w:val="HTMLPreformatted"/>
-        <w:rPr>
-          <w:rFonts w:ascii="var(--font-family-mono)" w:hAnsi="var(--font-family-mono)"/>
-          <w:color w:val="14141F"/>
-        </w:rPr>
-      </w:pPr>
-      <w:r>
-        <w:rPr>
-          <w:rFonts w:ascii="var(--font-family-mono)" w:hAnsi="var(--font-family-mono)"/>
-          <w:color w:val="14141F"/>
-        </w:rPr>
-        <w:t>[root@ip-10-0-29-163 web-</w:t>
-      </w:r>
-      <w:proofErr w:type="gramStart"/>
-      <w:r>
-        <w:rPr>
-          <w:rFonts w:ascii="var(--font-family-mono)" w:hAnsi="var(--font-family-mono)"/>
-          <w:color w:val="14141F"/>
-        </w:rPr>
-        <w:t>app]#</w:t>
-      </w:r>
-      <w:proofErr w:type="gramEnd"/>
-      <w:r>
-        <w:rPr>
-          <w:rFonts w:ascii="var(--font-family-mono)" w:hAnsi="var(--font-family-mono)"/>
-          <w:color w:val="14141F"/>
-        </w:rPr>
-        <w:t xml:space="preserve"> ls -l</w:t>
-      </w:r>
-    </w:p>
-    <w:p>
-      <w:pPr>
-        <w:pStyle w:val="HTMLPreformatted"/>
-        <w:rPr>
-          <w:rFonts w:ascii="var(--font-family-mono)" w:hAnsi="var(--font-family-mono)"/>
-          <w:color w:val="14141F"/>
-        </w:rPr>
-      </w:pPr>
-      <w:r>
-        <w:rPr>
-          <w:rFonts w:ascii="var(--font-family-mono)" w:hAnsi="var(--font-family-mono)"/>
-          <w:color w:val="14141F"/>
-        </w:rPr>
-        <w:t>total 0</w:t>
-      </w:r>
-    </w:p>
-    <w:p>
-      <w:pPr>
-        <w:pStyle w:val="HTMLPreformatted"/>
-        <w:rPr>
-          <w:rFonts w:ascii="var(--font-family-mono)" w:hAnsi="var(--font-family-mono)"/>
-          <w:color w:val="14141F"/>
-        </w:rPr>
-      </w:pPr>
-      <w:r>
-        <w:rPr>
-          <w:rFonts w:ascii="var(--font-family-mono)" w:hAnsi="var(--font-family-mono)"/>
-          <w:color w:val="14141F"/>
-        </w:rPr>
-        <w:t>[root@ip-10-0-29-163 web-</w:t>
-      </w:r>
-      <w:proofErr w:type="gramStart"/>
-      <w:r>
-        <w:rPr>
-          <w:rFonts w:ascii="var(--font-family-mono)" w:hAnsi="var(--font-family-mono)"/>
-          <w:color w:val="14141F"/>
-        </w:rPr>
-        <w:t>app]#</w:t>
-      </w:r>
-      <w:proofErr w:type="gramEnd"/>
+        <w:t>[root@ip-10-0-29-163 web-app]#</w:t>
+      </w:r>
     </w:p>
     <w:p>
       <w:pPr>
@@ -2901,19 +1904,8 @@
           <w:sz w:val="21"/>
           <w:szCs w:val="21"/>
         </w:rPr>
-        <w:t xml:space="preserve">        </w:t>
-      </w:r>
-      <w:proofErr w:type="gramStart"/>
-      <w:r>
-        <w:rPr>
-          <w:rFonts w:ascii="Consolas" w:eastAsia="Times New Roman" w:hAnsi="Consolas" w:cs="Times New Roman"/>
-          <w:color w:val="CCCCCC"/>
-          <w:sz w:val="21"/>
-          <w:szCs w:val="21"/>
-        </w:rPr>
-        <w:t>stage(</w:t>
-      </w:r>
-      <w:proofErr w:type="gramEnd"/>
+        <w:t>        stage(</w:t>
+      </w:r>
       <w:r>
         <w:rPr>
           <w:rFonts w:ascii="Consolas" w:eastAsia="Times New Roman" w:hAnsi="Consolas" w:cs="Times New Roman"/>
@@ -2951,19 +1943,8 @@
           <w:sz w:val="21"/>
           <w:szCs w:val="21"/>
         </w:rPr>
-        <w:t xml:space="preserve">            </w:t>
-      </w:r>
-      <w:proofErr w:type="gramStart"/>
-      <w:r>
-        <w:rPr>
-          <w:rFonts w:ascii="Consolas" w:eastAsia="Times New Roman" w:hAnsi="Consolas" w:cs="Times New Roman"/>
-          <w:color w:val="CCCCCC"/>
-          <w:sz w:val="21"/>
-          <w:szCs w:val="21"/>
-        </w:rPr>
-        <w:t>steps{</w:t>
-      </w:r>
-      <w:proofErr w:type="gramEnd"/>
+        <w:t>            steps{</w:t>
+      </w:r>
     </w:p>
     <w:p>
       <w:pPr>
@@ -3001,27 +1982,7 @@
           <w:sz w:val="21"/>
           <w:szCs w:val="21"/>
         </w:rPr>
-        <w:t xml:space="preserve">, </w:t>
-      </w:r>
-      <w:proofErr w:type="spellStart"/>
-      <w:r>
-        <w:rPr>
-          <w:rFonts w:ascii="Consolas" w:eastAsia="Times New Roman" w:hAnsi="Consolas" w:cs="Times New Roman"/>
-          <w:color w:val="CCCCCC"/>
-          <w:sz w:val="21"/>
-          <w:szCs w:val="21"/>
-        </w:rPr>
-        <w:t>credentialsId</w:t>
-      </w:r>
-      <w:proofErr w:type="spellEnd"/>
-      <w:r>
-        <w:rPr>
-          <w:rFonts w:ascii="Consolas" w:eastAsia="Times New Roman" w:hAnsi="Consolas" w:cs="Times New Roman"/>
-          <w:color w:val="CCCCCC"/>
-          <w:sz w:val="21"/>
-          <w:szCs w:val="21"/>
-        </w:rPr>
-        <w:t xml:space="preserve">: </w:t>
+        <w:t xml:space="preserve">, credentialsId: </w:t>
       </w:r>
       <w:r>
         <w:rPr>
@@ -3030,9 +1991,17 @@
           <w:sz w:val="21"/>
           <w:szCs w:val="21"/>
         </w:rPr>
-        <w:t>'</w:t>
-      </w:r>
-      <w:proofErr w:type="spellStart"/>
+        <w:t>'gitid'</w:t>
+      </w:r>
+      <w:r>
+        <w:rPr>
+          <w:rFonts w:ascii="Consolas" w:eastAsia="Times New Roman" w:hAnsi="Consolas" w:cs="Times New Roman"/>
+          <w:color w:val="CCCCCC"/>
+          <w:sz w:val="21"/>
+          <w:szCs w:val="21"/>
+        </w:rPr>
+        <w:t xml:space="preserve">, url: </w:t>
+      </w:r>
       <w:r>
         <w:rPr>
           <w:rFonts w:ascii="Consolas" w:eastAsia="Times New Roman" w:hAnsi="Consolas" w:cs="Times New Roman"/>
@@ -3040,55 +2009,7 @@
           <w:sz w:val="21"/>
           <w:szCs w:val="21"/>
         </w:rPr>
-        <w:t>gitid</w:t>
-      </w:r>
-      <w:proofErr w:type="spellEnd"/>
-      <w:r>
-        <w:rPr>
-          <w:rFonts w:ascii="Consolas" w:eastAsia="Times New Roman" w:hAnsi="Consolas" w:cs="Times New Roman"/>
-          <w:color w:val="CE9178"/>
-          <w:sz w:val="21"/>
-          <w:szCs w:val="21"/>
-        </w:rPr>
-        <w:t>'</w:t>
-      </w:r>
-      <w:r>
-        <w:rPr>
-          <w:rFonts w:ascii="Consolas" w:eastAsia="Times New Roman" w:hAnsi="Consolas" w:cs="Times New Roman"/>
-          <w:color w:val="CCCCCC"/>
-          <w:sz w:val="21"/>
-          <w:szCs w:val="21"/>
-        </w:rPr>
-        <w:t xml:space="preserve">, url: </w:t>
-      </w:r>
-      <w:r>
-        <w:rPr>
-          <w:rFonts w:ascii="Consolas" w:eastAsia="Times New Roman" w:hAnsi="Consolas" w:cs="Times New Roman"/>
-          <w:color w:val="CE9178"/>
-          <w:sz w:val="21"/>
-          <w:szCs w:val="21"/>
-        </w:rPr>
-        <w:t>'https://github.com/shrijandra/web-</w:t>
-      </w:r>
-      <w:proofErr w:type="spellStart"/>
-      <w:r>
-        <w:rPr>
-          <w:rFonts w:ascii="Consolas" w:eastAsia="Times New Roman" w:hAnsi="Consolas" w:cs="Times New Roman"/>
-          <w:color w:val="CE9178"/>
-          <w:sz w:val="21"/>
-          <w:szCs w:val="21"/>
-        </w:rPr>
-        <w:t>app.git</w:t>
-      </w:r>
-      <w:proofErr w:type="spellEnd"/>
-      <w:r>
-        <w:rPr>
-          <w:rFonts w:ascii="Consolas" w:eastAsia="Times New Roman" w:hAnsi="Consolas" w:cs="Times New Roman"/>
-          <w:color w:val="CE9178"/>
-          <w:sz w:val="21"/>
-          <w:szCs w:val="21"/>
-        </w:rPr>
-        <w:t>'</w:t>
+        <w:t>'https://github.com/shrijandra/web-app.git'</w:t>
       </w:r>
     </w:p>
     <w:p>
@@ -3151,19 +2072,8 @@
           <w:sz w:val="21"/>
           <w:szCs w:val="21"/>
         </w:rPr>
-        <w:t xml:space="preserve">        </w:t>
-      </w:r>
-      <w:proofErr w:type="gramStart"/>
-      <w:r>
-        <w:rPr>
-          <w:rFonts w:ascii="Consolas" w:eastAsia="Times New Roman" w:hAnsi="Consolas" w:cs="Times New Roman"/>
-          <w:color w:val="CCCCCC"/>
-          <w:sz w:val="21"/>
-          <w:szCs w:val="21"/>
-        </w:rPr>
-        <w:t>stage(</w:t>
-      </w:r>
-      <w:proofErr w:type="gramEnd"/>
+        <w:t>        stage(</w:t>
+      </w:r>
       <w:r>
         <w:rPr>
           <w:rFonts w:ascii="Consolas" w:eastAsia="Times New Roman" w:hAnsi="Consolas" w:cs="Times New Roman"/>
@@ -3222,38 +2132,7 @@
           <w:sz w:val="21"/>
           <w:szCs w:val="21"/>
         </w:rPr>
-        <w:t xml:space="preserve">                </w:t>
-      </w:r>
-      <w:proofErr w:type="spellStart"/>
-      <w:proofErr w:type="gramStart"/>
-      <w:r>
-        <w:rPr>
-          <w:rFonts w:ascii="Consolas" w:eastAsia="Times New Roman" w:hAnsi="Consolas" w:cs="Times New Roman"/>
-          <w:color w:val="CCCCCC"/>
-          <w:sz w:val="21"/>
-          <w:szCs w:val="21"/>
-        </w:rPr>
-        <w:t>cleanWs</w:t>
-      </w:r>
-      <w:proofErr w:type="spellEnd"/>
-      <w:r>
-        <w:rPr>
-          <w:rFonts w:ascii="Consolas" w:eastAsia="Times New Roman" w:hAnsi="Consolas" w:cs="Times New Roman"/>
-          <w:color w:val="CCCCCC"/>
-          <w:sz w:val="21"/>
-          <w:szCs w:val="21"/>
-        </w:rPr>
-        <w:t>(</w:t>
-      </w:r>
-      <w:proofErr w:type="gramEnd"/>
-      <w:r>
-        <w:rPr>
-          <w:rFonts w:ascii="Consolas" w:eastAsia="Times New Roman" w:hAnsi="Consolas" w:cs="Times New Roman"/>
-          <w:color w:val="CCCCCC"/>
-          <w:sz w:val="21"/>
-          <w:szCs w:val="21"/>
-        </w:rPr>
-        <w:t>)</w:t>
+        <w:t>                cleanWs()</w:t>
       </w:r>
     </w:p>
     <w:p>
@@ -3319,99 +2198,79 @@
           <w:rFonts w:ascii="var(--font-family-mono)" w:hAnsi="var(--font-family-mono)"/>
           <w:color w:val="9A9999"/>
         </w:rPr>
-        <w:t xml:space="preserve">[Pipeline] </w:t>
-      </w:r>
-      <w:proofErr w:type="spellStart"/>
+        <w:t>[Pipeline] cleanWs</w:t>
+      </w:r>
+    </w:p>
+    <w:p>
+      <w:pPr>
+        <w:pStyle w:val="HTMLPreformatted"/>
+        <w:rPr>
+          <w:rStyle w:val="pipeline-node-37"/>
+          <w:rFonts w:ascii="var(--font-family-mono)" w:hAnsi="var(--font-family-mono)"/>
+          <w:color w:val="14141F"/>
+        </w:rPr>
+      </w:pPr>
+      <w:r>
+        <w:rPr>
+          <w:rStyle w:val="pipeline-node-37"/>
+          <w:rFonts w:ascii="var(--font-family-mono)" w:hAnsi="var(--font-family-mono)"/>
+          <w:color w:val="14141F"/>
+        </w:rPr>
+        <w:t>[WS-CLEANUP] Deleting project workspace...</w:t>
+      </w:r>
+    </w:p>
+    <w:p>
+      <w:pPr>
+        <w:pStyle w:val="HTMLPreformatted"/>
+        <w:rPr>
+          <w:rStyle w:val="pipeline-node-37"/>
+          <w:rFonts w:ascii="var(--font-family-mono)" w:hAnsi="var(--font-family-mono)"/>
+          <w:color w:val="14141F"/>
+        </w:rPr>
+      </w:pPr>
+      <w:r>
+        <w:rPr>
+          <w:rStyle w:val="pipeline-node-37"/>
+          <w:rFonts w:ascii="var(--font-family-mono)" w:hAnsi="var(--font-family-mono)"/>
+          <w:color w:val="14141F"/>
+        </w:rPr>
+        <w:t>[WS-CLEANUP] Deferred wipeout is used...</w:t>
+      </w:r>
+    </w:p>
+    <w:p>
+      <w:pPr>
+        <w:pStyle w:val="HTMLPreformatted"/>
+        <w:rPr>
+          <w:rStyle w:val="pipeline-node-37"/>
+          <w:rFonts w:ascii="var(--font-family-mono)" w:hAnsi="var(--font-family-mono)"/>
+          <w:color w:val="14141F"/>
+        </w:rPr>
+      </w:pPr>
+      <w:r>
+        <w:rPr>
+          <w:rStyle w:val="pipeline-node-37"/>
+          <w:rFonts w:ascii="var(--font-family-mono)" w:hAnsi="var(--font-family-mono)"/>
+          <w:color w:val="14141F"/>
+        </w:rPr>
+        <w:t>[WS-CLEANUP] done</w:t>
+      </w:r>
+    </w:p>
+    <w:p>
+      <w:pPr>
+        <w:pStyle w:val="HTMLPreformatted"/>
+        <w:rPr>
+          <w:rFonts w:ascii="var(--font-family-mono)" w:hAnsi="var(--font-family-mono)"/>
+          <w:color w:val="14141F"/>
+        </w:rPr>
+      </w:pPr>
       <w:r>
         <w:rPr>
           <w:rStyle w:val="pipeline-new-node"/>
           <w:rFonts w:ascii="var(--font-family-mono)" w:hAnsi="var(--font-family-mono)"/>
           <w:color w:val="9A9999"/>
         </w:rPr>
-        <w:t>cleanWs</w:t>
-      </w:r>
-      <w:proofErr w:type="spellEnd"/>
-    </w:p>
-    <w:p>
-      <w:pPr>
-        <w:pStyle w:val="HTMLPreformatted"/>
-        <w:rPr>
-          <w:rStyle w:val="pipeline-node-37"/>
-          <w:rFonts w:ascii="var(--font-family-mono)" w:hAnsi="var(--font-family-mono)"/>
-          <w:color w:val="14141F"/>
-        </w:rPr>
-      </w:pPr>
-      <w:r>
-        <w:rPr>
-          <w:rStyle w:val="pipeline-node-37"/>
-          <w:rFonts w:ascii="var(--font-family-mono)" w:hAnsi="var(--font-family-mono)"/>
-          <w:color w:val="14141F"/>
-        </w:rPr>
-        <w:t>[WS-CLEANUP] Deleting project workspace...</w:t>
-      </w:r>
-    </w:p>
-    <w:p>
-      <w:pPr>
-        <w:pStyle w:val="HTMLPreformatted"/>
-        <w:rPr>
-          <w:rStyle w:val="pipeline-node-37"/>
-          <w:rFonts w:ascii="var(--font-family-mono)" w:hAnsi="var(--font-family-mono)"/>
-          <w:color w:val="14141F"/>
-        </w:rPr>
-      </w:pPr>
-      <w:r>
-        <w:rPr>
-          <w:rStyle w:val="pipeline-node-37"/>
-          <w:rFonts w:ascii="var(--font-family-mono)" w:hAnsi="var(--font-family-mono)"/>
-          <w:color w:val="14141F"/>
-        </w:rPr>
-        <w:t>[WS-CLEANUP] Deferred wipeout is used...</w:t>
-      </w:r>
-    </w:p>
-    <w:p>
-      <w:pPr>
-        <w:pStyle w:val="HTMLPreformatted"/>
-        <w:rPr>
-          <w:rStyle w:val="pipeline-node-37"/>
-          <w:rFonts w:ascii="var(--font-family-mono)" w:hAnsi="var(--font-family-mono)"/>
-          <w:color w:val="14141F"/>
-        </w:rPr>
-      </w:pPr>
-      <w:r>
-        <w:rPr>
-          <w:rStyle w:val="pipeline-node-37"/>
-          <w:rFonts w:ascii="var(--font-family-mono)" w:hAnsi="var(--font-family-mono)"/>
-          <w:color w:val="14141F"/>
-        </w:rPr>
-        <w:t>[WS-CLEANUP] done</w:t>
-      </w:r>
-    </w:p>
-    <w:p>
-      <w:pPr>
-        <w:pStyle w:val="HTMLPreformatted"/>
-        <w:rPr>
-          <w:rFonts w:ascii="var(--font-family-mono)" w:hAnsi="var(--font-family-mono)"/>
-          <w:color w:val="14141F"/>
-        </w:rPr>
-      </w:pPr>
-      <w:r>
-        <w:rPr>
-          <w:rStyle w:val="pipeline-new-node"/>
-          <w:rFonts w:ascii="var(--font-family-mono)" w:hAnsi="var(--font-family-mono)"/>
-          <w:color w:val="9A9999"/>
-        </w:rPr>
-        <w:t>[Pipeline</w:t>
-      </w:r>
-      <w:proofErr w:type="gramStart"/>
-      <w:r>
-        <w:rPr>
-          <w:rStyle w:val="pipeline-new-node"/>
-          <w:rFonts w:ascii="var(--font-family-mono)" w:hAnsi="var(--font-family-mono)"/>
-          <w:color w:val="9A9999"/>
-        </w:rPr>
-        <w:t>] }</w:t>
-      </w:r>
-      <w:proofErr w:type="gramEnd"/>
+        <w:t>[Pipeline] }</w:t>
+      </w:r>
     </w:p>
     <w:p/>
     <w:p>
@@ -3442,6 +2301,11 @@
     <w:p>
       <w:r>
         <w:t xml:space="preserve">    }</w:t>
+      </w:r>
+    </w:p>
+    <w:p>
+      <w:r>
+        <w:t>And check the Manage Jenkins – tools – Maven as below</w:t>
       </w:r>
     </w:p>
     <w:p>
@@ -3489,83 +2353,23 @@
     </w:p>
     <w:p>
       <w:r>
-        <w:t xml:space="preserve">[root@ip-10-0-29-163 </w:t>
-      </w:r>
-      <w:proofErr w:type="gramStart"/>
-      <w:r>
-        <w:t>workspace]#</w:t>
-      </w:r>
-      <w:proofErr w:type="gramEnd"/>
-      <w:r>
-        <w:t xml:space="preserve"> cd </w:t>
-      </w:r>
-      <w:proofErr w:type="spellStart"/>
-      <w:r>
-        <w:t>devops</w:t>
-      </w:r>
-      <w:proofErr w:type="spellEnd"/>
-    </w:p>
-    <w:p>
-      <w:r>
-        <w:t xml:space="preserve">[root@ip-10-0-29-163 </w:t>
-      </w:r>
-      <w:proofErr w:type="spellStart"/>
-      <w:proofErr w:type="gramStart"/>
-      <w:r>
-        <w:t>devops</w:t>
-      </w:r>
-      <w:proofErr w:type="spellEnd"/>
-      <w:r>
-        <w:t>]#</w:t>
-      </w:r>
-      <w:proofErr w:type="gramEnd"/>
-      <w:r>
-        <w:t xml:space="preserve"> ls</w:t>
-      </w:r>
-    </w:p>
-    <w:p>
-      <w:r>
-        <w:t xml:space="preserve"> </w:t>
-      </w:r>
-      <w:proofErr w:type="spellStart"/>
-      <w:r>
-        <w:t>Jenkinsfile</w:t>
-      </w:r>
-      <w:proofErr w:type="spellEnd"/>
-      <w:r>
-        <w:t xml:space="preserve">   cicd.docx   pom.xml   </w:t>
-      </w:r>
-      <w:proofErr w:type="spellStart"/>
-      <w:r>
-        <w:t>src</w:t>
-      </w:r>
-      <w:proofErr w:type="spellEnd"/>
-      <w:r>
-        <w:t xml:space="preserve">   </w:t>
-      </w:r>
-      <w:proofErr w:type="gramStart"/>
-      <w:r>
-        <w:t>target  '</w:t>
-      </w:r>
-      <w:proofErr w:type="gramEnd"/>
-      <w:r>
-        <w:t>~$cicd.docx'</w:t>
-      </w:r>
-    </w:p>
-    <w:p>
-      <w:r>
-        <w:t xml:space="preserve">[root@ip-10-0-29-163 </w:t>
-      </w:r>
-      <w:proofErr w:type="spellStart"/>
-      <w:proofErr w:type="gramStart"/>
-      <w:r>
-        <w:t>devops</w:t>
-      </w:r>
-      <w:proofErr w:type="spellEnd"/>
-      <w:r>
-        <w:t>]#</w:t>
-      </w:r>
-      <w:proofErr w:type="gramEnd"/>
+        <w:t>[root@ip-10-0-29-163 workspace]# cd devops</w:t>
+      </w:r>
+    </w:p>
+    <w:p>
+      <w:r>
+        <w:t>[root@ip-10-0-29-163 devops]# ls</w:t>
+      </w:r>
+    </w:p>
+    <w:p>
+      <w:r>
+        <w:t xml:space="preserve"> Jenkinsfile   cicd.docx   pom.xml   src   target  '~$cicd.docx'</w:t>
+      </w:r>
+    </w:p>
+    <w:p>
+      <w:r>
+        <w:t>[root@ip-10-0-29-163 devops]#</w:t>
+      </w:r>
     </w:p>
     <w:p/>
     <w:p>
@@ -3632,23 +2436,23 @@
           <w:rFonts w:ascii="var(--font-family-mono)" w:hAnsi="var(--font-family-mono)"/>
           <w:color w:val="14141F"/>
         </w:rPr>
-        <w:t xml:space="preserve">[ERROR] Failed to execute goal </w:t>
-      </w:r>
-      <w:proofErr w:type="gramStart"/>
-      <w:r>
+        <w:t xml:space="preserve">[ERROR] Failed to execute goal org.apache.maven.plugins:maven-compiler-plugin:3.1:compile (default-compile) on project simple-web-app: Compilation failure: Compilation failure: </w:t>
+      </w:r>
+    </w:p>
+    <w:p>
+      <w:pPr>
+        <w:pStyle w:val="HTMLPreformatted"/>
         <w:rPr>
           <w:rFonts w:ascii="var(--font-family-mono)" w:hAnsi="var(--font-family-mono)"/>
           <w:color w:val="14141F"/>
         </w:rPr>
-        <w:t>org.apache</w:t>
-      </w:r>
-      <w:proofErr w:type="gramEnd"/>
+      </w:pPr>
       <w:r>
         <w:rPr>
           <w:rFonts w:ascii="var(--font-family-mono)" w:hAnsi="var(--font-family-mono)"/>
           <w:color w:val="14141F"/>
         </w:rPr>
-        <w:t xml:space="preserve">.maven.plugins:maven-compiler-plugin:3.1:compile (default-compile) on project simple-web-app: Compilation failure: Compilation failure: </w:t>
+        <w:t>[ERROR] /var/lib/jenkins/workspace/devops/src/main/java/org/mitre/web/HomeController.java:[24,24] package javax.annotation does not exist</w:t>
       </w:r>
     </w:p>
     <w:p>
@@ -3664,158 +2468,67 @@
           <w:rFonts w:ascii="var(--font-family-mono)" w:hAnsi="var(--font-family-mono)"/>
           <w:color w:val="14141F"/>
         </w:rPr>
-        <w:t xml:space="preserve">[ERROR] </w:t>
-      </w:r>
-      <w:proofErr w:type="gramStart"/>
-      <w:r>
+        <w:t>[ERROR] /var/lib/jenkins/workspace/devops/src/main/java/org/mitre/web/HomeController.java:[49,10] cannot find symbol</w:t>
+      </w:r>
+    </w:p>
+    <w:p>
+      <w:pPr>
+        <w:pStyle w:val="HTMLPreformatted"/>
         <w:rPr>
           <w:rFonts w:ascii="var(--font-family-mono)" w:hAnsi="var(--font-family-mono)"/>
           <w:color w:val="14141F"/>
         </w:rPr>
-        <w:t>/var/lib/jenkins/workspace/devops/src/main/java/org/mitre/web/HomeController.java:[</w:t>
-      </w:r>
-      <w:proofErr w:type="gramEnd"/>
+      </w:pPr>
       <w:r>
         <w:rPr>
           <w:rFonts w:ascii="var(--font-family-mono)" w:hAnsi="var(--font-family-mono)"/>
           <w:color w:val="14141F"/>
         </w:rPr>
-        <w:t xml:space="preserve">24,24] package </w:t>
-      </w:r>
-      <w:proofErr w:type="spellStart"/>
-      <w:r>
+        <w:t>[ERROR]   symbol:   class Resource</w:t>
+      </w:r>
+    </w:p>
+    <w:p>
+      <w:pPr>
+        <w:pStyle w:val="HTMLPreformatted"/>
         <w:rPr>
           <w:rFonts w:ascii="var(--font-family-mono)" w:hAnsi="var(--font-family-mono)"/>
           <w:color w:val="14141F"/>
         </w:rPr>
-        <w:t>javax.annotation</w:t>
-      </w:r>
-      <w:proofErr w:type="spellEnd"/>
+      </w:pPr>
       <w:r>
         <w:rPr>
           <w:rFonts w:ascii="var(--font-family-mono)" w:hAnsi="var(--font-family-mono)"/>
           <w:color w:val="14141F"/>
         </w:rPr>
-        <w:t xml:space="preserve"> does not exist</w:t>
-      </w:r>
-    </w:p>
-    <w:p>
-      <w:pPr>
-        <w:pStyle w:val="HTMLPreformatted"/>
-        <w:rPr>
-          <w:rFonts w:ascii="var(--font-family-mono)" w:hAnsi="var(--font-family-mono)"/>
-          <w:color w:val="14141F"/>
-        </w:rPr>
-      </w:pPr>
-      <w:r>
-        <w:rPr>
-          <w:rFonts w:ascii="var(--font-family-mono)" w:hAnsi="var(--font-family-mono)"/>
-          <w:color w:val="14141F"/>
-        </w:rPr>
-        <w:t xml:space="preserve">[ERROR] </w:t>
-      </w:r>
-      <w:proofErr w:type="gramStart"/>
-      <w:r>
-        <w:rPr>
-          <w:rFonts w:ascii="var(--font-family-mono)" w:hAnsi="var(--font-family-mono)"/>
-          <w:color w:val="14141F"/>
-        </w:rPr>
-        <w:t>/var/lib/jenkins/workspace/devops/src/main/java/org/mitre/web/HomeController.java:[</w:t>
-      </w:r>
-      <w:proofErr w:type="gramEnd"/>
-      <w:r>
-        <w:rPr>
-          <w:rFonts w:ascii="var(--font-family-mono)" w:hAnsi="var(--font-family-mono)"/>
-          <w:color w:val="14141F"/>
-        </w:rPr>
-        <w:t>49,10] cannot find symbol</w:t>
-      </w:r>
-    </w:p>
-    <w:p>
-      <w:pPr>
-        <w:pStyle w:val="HTMLPreformatted"/>
-        <w:rPr>
-          <w:rFonts w:ascii="var(--font-family-mono)" w:hAnsi="var(--font-family-mono)"/>
-          <w:color w:val="14141F"/>
-        </w:rPr>
-      </w:pPr>
-      <w:r>
-        <w:rPr>
-          <w:rFonts w:ascii="var(--font-family-mono)" w:hAnsi="var(--font-family-mono)"/>
-          <w:color w:val="14141F"/>
-        </w:rPr>
-        <w:t>[</w:t>
-      </w:r>
-      <w:proofErr w:type="gramStart"/>
-      <w:r>
-        <w:rPr>
-          <w:rFonts w:ascii="var(--font-family-mono)" w:hAnsi="var(--font-family-mono)"/>
-          <w:color w:val="14141F"/>
-        </w:rPr>
-        <w:t xml:space="preserve">ERROR]   </w:t>
-      </w:r>
-      <w:proofErr w:type="gramEnd"/>
-      <w:r>
-        <w:rPr>
-          <w:rFonts w:ascii="var(--font-family-mono)" w:hAnsi="var(--font-family-mono)"/>
-          <w:color w:val="14141F"/>
-        </w:rPr>
-        <w:t>symbol:   class Resource</w:t>
-      </w:r>
-    </w:p>
-    <w:p>
-      <w:pPr>
-        <w:pStyle w:val="HTMLPreformatted"/>
-        <w:rPr>
-          <w:rFonts w:ascii="var(--font-family-mono)" w:hAnsi="var(--font-family-mono)"/>
-          <w:color w:val="14141F"/>
-        </w:rPr>
-      </w:pPr>
-      <w:r>
-        <w:rPr>
-          <w:rFonts w:ascii="var(--font-family-mono)" w:hAnsi="var(--font-family-mono)"/>
-          <w:color w:val="14141F"/>
-        </w:rPr>
-        <w:t>[</w:t>
-      </w:r>
-      <w:proofErr w:type="gramStart"/>
-      <w:r>
-        <w:rPr>
-          <w:rFonts w:ascii="var(--font-family-mono)" w:hAnsi="var(--font-family-mono)"/>
-          <w:color w:val="14141F"/>
-        </w:rPr>
-        <w:t xml:space="preserve">ERROR]   </w:t>
-      </w:r>
-      <w:proofErr w:type="gramEnd"/>
-      <w:r>
-        <w:rPr>
-          <w:rFonts w:ascii="var(--font-family-mono)" w:hAnsi="var(--font-family-mono)"/>
-          <w:color w:val="14141F"/>
-        </w:rPr>
-        <w:t xml:space="preserve">location: class </w:t>
-      </w:r>
-      <w:proofErr w:type="spellStart"/>
-      <w:r>
-        <w:rPr>
-          <w:rFonts w:ascii="var(--font-family-mono)" w:hAnsi="var(--font-family-mono)"/>
-          <w:color w:val="14141F"/>
-        </w:rPr>
-        <w:t>org.mitre.web.HomeController</w:t>
-      </w:r>
-      <w:proofErr w:type="spellEnd"/>
+        <w:t>[ERROR]   location: class org.mitre.web.HomeController</w:t>
+      </w:r>
     </w:p>
     <w:p/>
     <w:p>
       <w:r>
+        <w:t xml:space="preserve">Changing another sample POM file </w:t>
+      </w:r>
+      <w:r>
+        <w:t xml:space="preserve">Source code: </w:t>
+      </w:r>
+      <w:r>
+        <w:t>https://github.com/ajautomation/PassParametersRunTimeViaMVN</w:t>
+      </w:r>
+    </w:p>
+    <w:p/>
+    <w:p>
+      <w:r>
+        <w:t>[root@ip-10-0-29-163 devops]# ls</w:t>
+      </w:r>
+    </w:p>
+    <w:p>
+      <w:r>
+        <w:t xml:space="preserve"> Jenkinsfile   cicd.docx   pom.xml   src   target  '~$cicd.docx'</w:t>
+      </w:r>
+    </w:p>
+    <w:p>
+      <w:r>
         <w:t>Build completed and Unit test completed.</w:t>
-      </w:r>
-    </w:p>
-    <w:p>
-      <w:r>
-        <w:t xml:space="preserve">Source code: </w:t>
-      </w:r>
-      <w:r>
-        <w:t>https://github.com/ajautomation/PassParametersRunTimeViaMVN</w:t>
       </w:r>
     </w:p>
     <w:p>
@@ -4003,27 +2716,7 @@
           <w:sz w:val="21"/>
           <w:szCs w:val="21"/>
         </w:rPr>
-        <w:t>/</w:t>
-      </w:r>
-      <w:proofErr w:type="gramStart"/>
-      <w:r>
-        <w:rPr>
-          <w:rFonts w:ascii="Consolas" w:eastAsia="Times New Roman" w:hAnsi="Consolas" w:cs="Times New Roman"/>
-          <w:color w:val="6A9955"/>
-          <w:sz w:val="21"/>
-          <w:szCs w:val="21"/>
-        </w:rPr>
-        <w:t>/  environment</w:t>
-      </w:r>
-      <w:proofErr w:type="gramEnd"/>
-      <w:r>
-        <w:rPr>
-          <w:rFonts w:ascii="Consolas" w:eastAsia="Times New Roman" w:hAnsi="Consolas" w:cs="Times New Roman"/>
-          <w:color w:val="6A9955"/>
-          <w:sz w:val="21"/>
-          <w:szCs w:val="21"/>
-        </w:rPr>
-        <w:t xml:space="preserve"> {</w:t>
+        <w:t>//  environment {</w:t>
       </w:r>
     </w:p>
     <w:p>
@@ -4053,47 +2746,7 @@
           <w:sz w:val="21"/>
           <w:szCs w:val="21"/>
         </w:rPr>
-        <w:t>//      PATH = "/</w:t>
-      </w:r>
-      <w:proofErr w:type="spellStart"/>
-      <w:r>
-        <w:rPr>
-          <w:rFonts w:ascii="Consolas" w:eastAsia="Times New Roman" w:hAnsi="Consolas" w:cs="Times New Roman"/>
-          <w:color w:val="6A9955"/>
-          <w:sz w:val="21"/>
-          <w:szCs w:val="21"/>
-        </w:rPr>
-        <w:t>usr</w:t>
-      </w:r>
-      <w:proofErr w:type="spellEnd"/>
-      <w:r>
-        <w:rPr>
-          <w:rFonts w:ascii="Consolas" w:eastAsia="Times New Roman" w:hAnsi="Consolas" w:cs="Times New Roman"/>
-          <w:color w:val="6A9955"/>
-          <w:sz w:val="21"/>
-          <w:szCs w:val="21"/>
-        </w:rPr>
-        <w:t>/</w:t>
-      </w:r>
-      <w:proofErr w:type="gramStart"/>
-      <w:r>
-        <w:rPr>
-          <w:rFonts w:ascii="Consolas" w:eastAsia="Times New Roman" w:hAnsi="Consolas" w:cs="Times New Roman"/>
-          <w:color w:val="6A9955"/>
-          <w:sz w:val="21"/>
-          <w:szCs w:val="21"/>
-        </w:rPr>
-        <w:t>bin:$</w:t>
-      </w:r>
-      <w:proofErr w:type="gramEnd"/>
-      <w:r>
-        <w:rPr>
-          <w:rFonts w:ascii="Consolas" w:eastAsia="Times New Roman" w:hAnsi="Consolas" w:cs="Times New Roman"/>
-          <w:color w:val="6A9955"/>
-          <w:sz w:val="21"/>
-          <w:szCs w:val="21"/>
-        </w:rPr>
-        <w:t>PATH"</w:t>
+        <w:t>//      PATH = "/usr/bin:$PATH"</w:t>
       </w:r>
     </w:p>
     <w:p>
@@ -4165,19 +2818,8 @@
           <w:sz w:val="21"/>
           <w:szCs w:val="21"/>
         </w:rPr>
-        <w:t xml:space="preserve">        </w:t>
-      </w:r>
-      <w:proofErr w:type="gramStart"/>
-      <w:r>
-        <w:rPr>
-          <w:rFonts w:ascii="Consolas" w:eastAsia="Times New Roman" w:hAnsi="Consolas" w:cs="Times New Roman"/>
-          <w:color w:val="CCCCCC"/>
-          <w:sz w:val="21"/>
-          <w:szCs w:val="21"/>
-        </w:rPr>
-        <w:t>stage(</w:t>
-      </w:r>
-      <w:proofErr w:type="gramEnd"/>
+        <w:t>        stage(</w:t>
+      </w:r>
       <w:r>
         <w:rPr>
           <w:rFonts w:ascii="Consolas" w:eastAsia="Times New Roman" w:hAnsi="Consolas" w:cs="Times New Roman"/>
@@ -4236,38 +2878,7 @@
           <w:sz w:val="21"/>
           <w:szCs w:val="21"/>
         </w:rPr>
-        <w:t xml:space="preserve">                </w:t>
-      </w:r>
-      <w:proofErr w:type="spellStart"/>
-      <w:proofErr w:type="gramStart"/>
-      <w:r>
-        <w:rPr>
-          <w:rFonts w:ascii="Consolas" w:eastAsia="Times New Roman" w:hAnsi="Consolas" w:cs="Times New Roman"/>
-          <w:color w:val="CCCCCC"/>
-          <w:sz w:val="21"/>
-          <w:szCs w:val="21"/>
-        </w:rPr>
-        <w:t>cleanWs</w:t>
-      </w:r>
-      <w:proofErr w:type="spellEnd"/>
-      <w:r>
-        <w:rPr>
-          <w:rFonts w:ascii="Consolas" w:eastAsia="Times New Roman" w:hAnsi="Consolas" w:cs="Times New Roman"/>
-          <w:color w:val="CCCCCC"/>
-          <w:sz w:val="21"/>
-          <w:szCs w:val="21"/>
-        </w:rPr>
-        <w:t>(</w:t>
-      </w:r>
-      <w:proofErr w:type="gramEnd"/>
-      <w:r>
-        <w:rPr>
-          <w:rFonts w:ascii="Consolas" w:eastAsia="Times New Roman" w:hAnsi="Consolas" w:cs="Times New Roman"/>
-          <w:color w:val="CCCCCC"/>
-          <w:sz w:val="21"/>
-          <w:szCs w:val="21"/>
-        </w:rPr>
-        <w:t>)</w:t>
+        <w:t>                cleanWs()</w:t>
       </w:r>
     </w:p>
     <w:p>
@@ -4330,19 +2941,8 @@
           <w:sz w:val="21"/>
           <w:szCs w:val="21"/>
         </w:rPr>
-        <w:t xml:space="preserve">        </w:t>
-      </w:r>
-      <w:proofErr w:type="gramStart"/>
-      <w:r>
-        <w:rPr>
-          <w:rFonts w:ascii="Consolas" w:eastAsia="Times New Roman" w:hAnsi="Consolas" w:cs="Times New Roman"/>
-          <w:color w:val="CCCCCC"/>
-          <w:sz w:val="21"/>
-          <w:szCs w:val="21"/>
-        </w:rPr>
-        <w:t>stage(</w:t>
-      </w:r>
-      <w:proofErr w:type="gramEnd"/>
+        <w:t>        stage(</w:t>
+      </w:r>
       <w:r>
         <w:rPr>
           <w:rFonts w:ascii="Consolas" w:eastAsia="Times New Roman" w:hAnsi="Consolas" w:cs="Times New Roman"/>
@@ -4380,19 +2980,8 @@
           <w:sz w:val="21"/>
           <w:szCs w:val="21"/>
         </w:rPr>
-        <w:t xml:space="preserve">            </w:t>
-      </w:r>
-      <w:proofErr w:type="gramStart"/>
-      <w:r>
-        <w:rPr>
-          <w:rFonts w:ascii="Consolas" w:eastAsia="Times New Roman" w:hAnsi="Consolas" w:cs="Times New Roman"/>
-          <w:color w:val="CCCCCC"/>
-          <w:sz w:val="21"/>
-          <w:szCs w:val="21"/>
-        </w:rPr>
-        <w:t>steps{</w:t>
-      </w:r>
-      <w:proofErr w:type="gramEnd"/>
+        <w:t>            steps{</w:t>
+      </w:r>
     </w:p>
     <w:p>
       <w:pPr>
@@ -4430,27 +3019,7 @@
           <w:sz w:val="21"/>
           <w:szCs w:val="21"/>
         </w:rPr>
-        <w:t xml:space="preserve">, </w:t>
-      </w:r>
-      <w:proofErr w:type="spellStart"/>
-      <w:r>
-        <w:rPr>
-          <w:rFonts w:ascii="Consolas" w:eastAsia="Times New Roman" w:hAnsi="Consolas" w:cs="Times New Roman"/>
-          <w:color w:val="CCCCCC"/>
-          <w:sz w:val="21"/>
-          <w:szCs w:val="21"/>
-        </w:rPr>
-        <w:t>credentialsId</w:t>
-      </w:r>
-      <w:proofErr w:type="spellEnd"/>
-      <w:r>
-        <w:rPr>
-          <w:rFonts w:ascii="Consolas" w:eastAsia="Times New Roman" w:hAnsi="Consolas" w:cs="Times New Roman"/>
-          <w:color w:val="CCCCCC"/>
-          <w:sz w:val="21"/>
-          <w:szCs w:val="21"/>
-        </w:rPr>
-        <w:t xml:space="preserve">: </w:t>
+        <w:t xml:space="preserve">, credentialsId: </w:t>
       </w:r>
       <w:r>
         <w:rPr>
@@ -4459,9 +3028,17 @@
           <w:sz w:val="21"/>
           <w:szCs w:val="21"/>
         </w:rPr>
-        <w:t>'</w:t>
-      </w:r>
-      <w:proofErr w:type="spellStart"/>
+        <w:t>'gitid'</w:t>
+      </w:r>
+      <w:r>
+        <w:rPr>
+          <w:rFonts w:ascii="Consolas" w:eastAsia="Times New Roman" w:hAnsi="Consolas" w:cs="Times New Roman"/>
+          <w:color w:val="CCCCCC"/>
+          <w:sz w:val="21"/>
+          <w:szCs w:val="21"/>
+        </w:rPr>
+        <w:t xml:space="preserve">, url: </w:t>
+      </w:r>
       <w:r>
         <w:rPr>
           <w:rFonts w:ascii="Consolas" w:eastAsia="Times New Roman" w:hAnsi="Consolas" w:cs="Times New Roman"/>
@@ -4469,55 +3046,7 @@
           <w:sz w:val="21"/>
           <w:szCs w:val="21"/>
         </w:rPr>
-        <w:t>gitid</w:t>
-      </w:r>
-      <w:proofErr w:type="spellEnd"/>
-      <w:r>
-        <w:rPr>
-          <w:rFonts w:ascii="Consolas" w:eastAsia="Times New Roman" w:hAnsi="Consolas" w:cs="Times New Roman"/>
-          <w:color w:val="CE9178"/>
-          <w:sz w:val="21"/>
-          <w:szCs w:val="21"/>
-        </w:rPr>
-        <w:t>'</w:t>
-      </w:r>
-      <w:r>
-        <w:rPr>
-          <w:rFonts w:ascii="Consolas" w:eastAsia="Times New Roman" w:hAnsi="Consolas" w:cs="Times New Roman"/>
-          <w:color w:val="CCCCCC"/>
-          <w:sz w:val="21"/>
-          <w:szCs w:val="21"/>
-        </w:rPr>
-        <w:t xml:space="preserve">, url: </w:t>
-      </w:r>
-      <w:r>
-        <w:rPr>
-          <w:rFonts w:ascii="Consolas" w:eastAsia="Times New Roman" w:hAnsi="Consolas" w:cs="Times New Roman"/>
-          <w:color w:val="CE9178"/>
-          <w:sz w:val="21"/>
-          <w:szCs w:val="21"/>
-        </w:rPr>
-        <w:t>'https://github.com/shrijandra/web-</w:t>
-      </w:r>
-      <w:proofErr w:type="spellStart"/>
-      <w:r>
-        <w:rPr>
-          <w:rFonts w:ascii="Consolas" w:eastAsia="Times New Roman" w:hAnsi="Consolas" w:cs="Times New Roman"/>
-          <w:color w:val="CE9178"/>
-          <w:sz w:val="21"/>
-          <w:szCs w:val="21"/>
-        </w:rPr>
-        <w:t>app.git</w:t>
-      </w:r>
-      <w:proofErr w:type="spellEnd"/>
-      <w:r>
-        <w:rPr>
-          <w:rFonts w:ascii="Consolas" w:eastAsia="Times New Roman" w:hAnsi="Consolas" w:cs="Times New Roman"/>
-          <w:color w:val="CE9178"/>
-          <w:sz w:val="21"/>
-          <w:szCs w:val="21"/>
-        </w:rPr>
-        <w:t>'</w:t>
+        <w:t>'https://github.com/shrijandra/web-app.git'</w:t>
       </w:r>
     </w:p>
     <w:p>
@@ -4592,19 +3121,8 @@
           <w:sz w:val="21"/>
           <w:szCs w:val="21"/>
         </w:rPr>
-        <w:t xml:space="preserve">        </w:t>
-      </w:r>
-      <w:proofErr w:type="gramStart"/>
-      <w:r>
-        <w:rPr>
-          <w:rFonts w:ascii="Consolas" w:eastAsia="Times New Roman" w:hAnsi="Consolas" w:cs="Times New Roman"/>
-          <w:color w:val="CCCCCC"/>
-          <w:sz w:val="21"/>
-          <w:szCs w:val="21"/>
-        </w:rPr>
-        <w:t>stage(</w:t>
-      </w:r>
-      <w:proofErr w:type="gramEnd"/>
+        <w:t>        stage(</w:t>
+      </w:r>
       <w:r>
         <w:rPr>
           <w:rFonts w:ascii="Consolas" w:eastAsia="Times New Roman" w:hAnsi="Consolas" w:cs="Times New Roman"/>
@@ -4663,27 +3181,7 @@
           <w:sz w:val="21"/>
           <w:szCs w:val="21"/>
         </w:rPr>
-        <w:t xml:space="preserve">                </w:t>
-      </w:r>
-      <w:proofErr w:type="spellStart"/>
-      <w:r>
-        <w:rPr>
-          <w:rFonts w:ascii="Consolas" w:eastAsia="Times New Roman" w:hAnsi="Consolas" w:cs="Times New Roman"/>
-          <w:color w:val="CCCCCC"/>
-          <w:sz w:val="21"/>
-          <w:szCs w:val="21"/>
-        </w:rPr>
-        <w:t>sh</w:t>
-      </w:r>
-      <w:proofErr w:type="spellEnd"/>
-      <w:r>
-        <w:rPr>
-          <w:rFonts w:ascii="Consolas" w:eastAsia="Times New Roman" w:hAnsi="Consolas" w:cs="Times New Roman"/>
-          <w:color w:val="CCCCCC"/>
-          <w:sz w:val="21"/>
-          <w:szCs w:val="21"/>
-        </w:rPr>
-        <w:t xml:space="preserve"> </w:t>
+        <w:t xml:space="preserve">                sh </w:t>
       </w:r>
       <w:r>
         <w:rPr>
@@ -4692,27 +3190,7 @@
           <w:sz w:val="21"/>
           <w:szCs w:val="21"/>
         </w:rPr>
-        <w:t>"</w:t>
-      </w:r>
-      <w:proofErr w:type="spellStart"/>
-      <w:r>
-        <w:rPr>
-          <w:rFonts w:ascii="Consolas" w:eastAsia="Times New Roman" w:hAnsi="Consolas" w:cs="Times New Roman"/>
-          <w:color w:val="CE9178"/>
-          <w:sz w:val="21"/>
-          <w:szCs w:val="21"/>
-        </w:rPr>
-        <w:t>mvn</w:t>
-      </w:r>
-      <w:proofErr w:type="spellEnd"/>
-      <w:r>
-        <w:rPr>
-          <w:rFonts w:ascii="Consolas" w:eastAsia="Times New Roman" w:hAnsi="Consolas" w:cs="Times New Roman"/>
-          <w:color w:val="CE9178"/>
-          <w:sz w:val="21"/>
-          <w:szCs w:val="21"/>
-        </w:rPr>
-        <w:t xml:space="preserve"> clean package"</w:t>
+        <w:t>"mvn clean package"</w:t>
       </w:r>
     </w:p>
     <w:p>
@@ -4775,19 +3253,8 @@
           <w:sz w:val="21"/>
           <w:szCs w:val="21"/>
         </w:rPr>
-        <w:t xml:space="preserve">        </w:t>
-      </w:r>
-      <w:proofErr w:type="gramStart"/>
-      <w:r>
-        <w:rPr>
-          <w:rFonts w:ascii="Consolas" w:eastAsia="Times New Roman" w:hAnsi="Consolas" w:cs="Times New Roman"/>
-          <w:color w:val="CCCCCC"/>
-          <w:sz w:val="21"/>
-          <w:szCs w:val="21"/>
-        </w:rPr>
-        <w:t>stage(</w:t>
-      </w:r>
-      <w:proofErr w:type="gramEnd"/>
+        <w:t>        stage(</w:t>
+      </w:r>
       <w:r>
         <w:rPr>
           <w:rFonts w:ascii="Consolas" w:eastAsia="Times New Roman" w:hAnsi="Consolas" w:cs="Times New Roman"/>
@@ -4795,27 +3262,7 @@
           <w:sz w:val="21"/>
           <w:szCs w:val="21"/>
         </w:rPr>
-        <w:t xml:space="preserve">'Unit Tests - JUnit and </w:t>
-      </w:r>
-      <w:proofErr w:type="spellStart"/>
-      <w:r>
-        <w:rPr>
-          <w:rFonts w:ascii="Consolas" w:eastAsia="Times New Roman" w:hAnsi="Consolas" w:cs="Times New Roman"/>
-          <w:color w:val="CE9178"/>
-          <w:sz w:val="21"/>
-          <w:szCs w:val="21"/>
-        </w:rPr>
-        <w:t>Jacoco</w:t>
-      </w:r>
-      <w:proofErr w:type="spellEnd"/>
-      <w:r>
-        <w:rPr>
-          <w:rFonts w:ascii="Consolas" w:eastAsia="Times New Roman" w:hAnsi="Consolas" w:cs="Times New Roman"/>
-          <w:color w:val="CE9178"/>
-          <w:sz w:val="21"/>
-          <w:szCs w:val="21"/>
-        </w:rPr>
-        <w:t>'</w:t>
+        <w:t>'Unit Tests - JUnit and Jacoco'</w:t>
       </w:r>
       <w:r>
         <w:rPr>
@@ -4866,27 +3313,7 @@
           <w:sz w:val="21"/>
           <w:szCs w:val="21"/>
         </w:rPr>
-        <w:t xml:space="preserve">                </w:t>
-      </w:r>
-      <w:proofErr w:type="spellStart"/>
-      <w:r>
-        <w:rPr>
-          <w:rFonts w:ascii="Consolas" w:eastAsia="Times New Roman" w:hAnsi="Consolas" w:cs="Times New Roman"/>
-          <w:color w:val="CCCCCC"/>
-          <w:sz w:val="21"/>
-          <w:szCs w:val="21"/>
-        </w:rPr>
-        <w:t>sh</w:t>
-      </w:r>
-      <w:proofErr w:type="spellEnd"/>
-      <w:r>
-        <w:rPr>
-          <w:rFonts w:ascii="Consolas" w:eastAsia="Times New Roman" w:hAnsi="Consolas" w:cs="Times New Roman"/>
-          <w:color w:val="CCCCCC"/>
-          <w:sz w:val="21"/>
-          <w:szCs w:val="21"/>
-        </w:rPr>
-        <w:t xml:space="preserve"> </w:t>
+        <w:t xml:space="preserve">                sh </w:t>
       </w:r>
       <w:r>
         <w:rPr>
@@ -4895,27 +3322,7 @@
           <w:sz w:val="21"/>
           <w:szCs w:val="21"/>
         </w:rPr>
-        <w:t>"</w:t>
-      </w:r>
-      <w:proofErr w:type="spellStart"/>
-      <w:r>
-        <w:rPr>
-          <w:rFonts w:ascii="Consolas" w:eastAsia="Times New Roman" w:hAnsi="Consolas" w:cs="Times New Roman"/>
-          <w:color w:val="CE9178"/>
-          <w:sz w:val="21"/>
-          <w:szCs w:val="21"/>
-        </w:rPr>
-        <w:t>mvn</w:t>
-      </w:r>
-      <w:proofErr w:type="spellEnd"/>
-      <w:r>
-        <w:rPr>
-          <w:rFonts w:ascii="Consolas" w:eastAsia="Times New Roman" w:hAnsi="Consolas" w:cs="Times New Roman"/>
-          <w:color w:val="CE9178"/>
-          <w:sz w:val="21"/>
-          <w:szCs w:val="21"/>
-        </w:rPr>
-        <w:t xml:space="preserve"> test"</w:t>
+        <w:t>"mvn test"</w:t>
       </w:r>
     </w:p>
     <w:p>
@@ -5000,6 +3407,302 @@
           <w:szCs w:val="21"/>
         </w:rPr>
         <w:t>}  </w:t>
+      </w:r>
+    </w:p>
+    <w:p>
+      <w:pPr>
+        <w:shd w:val="clear" w:color="auto" w:fill="FFFFFF"/>
+        <w:spacing w:after="264" w:line="240" w:lineRule="auto"/>
+        <w:textAlignment w:val="baseline"/>
+        <w:rPr>
+          <w:rFonts w:ascii="Segoe UI" w:eastAsia="Times New Roman" w:hAnsi="Segoe UI" w:cs="Segoe UI"/>
+          <w:color w:val="0C0D0E"/>
+          <w:sz w:val="23"/>
+          <w:szCs w:val="23"/>
+        </w:rPr>
+      </w:pPr>
+      <w:r>
+        <w:rPr>
+          <w:rFonts w:ascii="Segoe UI" w:eastAsia="Times New Roman" w:hAnsi="Segoe UI" w:cs="Segoe UI"/>
+          <w:color w:val="0C0D0E"/>
+          <w:sz w:val="23"/>
+          <w:szCs w:val="23"/>
+        </w:rPr>
+        <w:lastRenderedPageBreak/>
+        <w:t>These are the default life cycle phases in maven</w:t>
+      </w:r>
+    </w:p>
+    <w:p>
+      <w:pPr>
+        <w:numPr>
+          <w:ilvl w:val="0"/>
+          <w:numId w:val="2"/>
+        </w:numPr>
+        <w:shd w:val="clear" w:color="auto" w:fill="FFFFFF"/>
+        <w:spacing w:beforeAutospacing="1" w:after="0" w:afterAutospacing="1" w:line="240" w:lineRule="auto"/>
+        <w:ind w:left="1170"/>
+        <w:textAlignment w:val="baseline"/>
+        <w:rPr>
+          <w:rFonts w:ascii="inherit" w:eastAsia="Times New Roman" w:hAnsi="inherit" w:cs="Segoe UI"/>
+          <w:color w:val="0C0D0E"/>
+          <w:sz w:val="23"/>
+          <w:szCs w:val="23"/>
+        </w:rPr>
+      </w:pPr>
+      <w:r>
+        <w:rPr>
+          <w:rFonts w:ascii="inherit" w:eastAsia="Times New Roman" w:hAnsi="inherit" w:cs="Segoe UI"/>
+          <w:b/>
+          <w:bCs/>
+          <w:color w:val="0C0D0E"/>
+          <w:sz w:val="23"/>
+          <w:szCs w:val="23"/>
+          <w:bdr w:val="none" w:sz="0" w:space="0" w:color="auto" w:frame="1"/>
+        </w:rPr>
+        <w:t>validate</w:t>
+      </w:r>
+      <w:r>
+        <w:rPr>
+          <w:rFonts w:ascii="inherit" w:eastAsia="Times New Roman" w:hAnsi="inherit" w:cs="Segoe UI"/>
+          <w:color w:val="0C0D0E"/>
+          <w:sz w:val="23"/>
+          <w:szCs w:val="23"/>
+        </w:rPr>
+        <w:t> - validate the project is correct and all necessary information is available</w:t>
+      </w:r>
+    </w:p>
+    <w:p>
+      <w:pPr>
+        <w:numPr>
+          <w:ilvl w:val="0"/>
+          <w:numId w:val="2"/>
+        </w:numPr>
+        <w:shd w:val="clear" w:color="auto" w:fill="FFFFFF"/>
+        <w:spacing w:beforeAutospacing="1" w:after="0" w:afterAutospacing="1" w:line="240" w:lineRule="auto"/>
+        <w:ind w:left="1170"/>
+        <w:textAlignment w:val="baseline"/>
+        <w:rPr>
+          <w:rFonts w:ascii="inherit" w:eastAsia="Times New Roman" w:hAnsi="inherit" w:cs="Segoe UI"/>
+          <w:color w:val="0C0D0E"/>
+          <w:sz w:val="23"/>
+          <w:szCs w:val="23"/>
+        </w:rPr>
+      </w:pPr>
+      <w:r>
+        <w:rPr>
+          <w:rFonts w:ascii="inherit" w:eastAsia="Times New Roman" w:hAnsi="inherit" w:cs="Segoe UI"/>
+          <w:b/>
+          <w:bCs/>
+          <w:color w:val="0C0D0E"/>
+          <w:sz w:val="23"/>
+          <w:szCs w:val="23"/>
+          <w:bdr w:val="none" w:sz="0" w:space="0" w:color="auto" w:frame="1"/>
+        </w:rPr>
+        <w:t>compile</w:t>
+      </w:r>
+      <w:r>
+        <w:rPr>
+          <w:rFonts w:ascii="inherit" w:eastAsia="Times New Roman" w:hAnsi="inherit" w:cs="Segoe UI"/>
+          <w:color w:val="0C0D0E"/>
+          <w:sz w:val="23"/>
+          <w:szCs w:val="23"/>
+        </w:rPr>
+        <w:t> - compile the source code of the project</w:t>
+      </w:r>
+    </w:p>
+    <w:p>
+      <w:pPr>
+        <w:numPr>
+          <w:ilvl w:val="0"/>
+          <w:numId w:val="2"/>
+        </w:numPr>
+        <w:shd w:val="clear" w:color="auto" w:fill="FFFFFF"/>
+        <w:spacing w:beforeAutospacing="1" w:after="0" w:afterAutospacing="1" w:line="240" w:lineRule="auto"/>
+        <w:ind w:left="1170"/>
+        <w:textAlignment w:val="baseline"/>
+        <w:rPr>
+          <w:rFonts w:ascii="inherit" w:eastAsia="Times New Roman" w:hAnsi="inherit" w:cs="Segoe UI"/>
+          <w:color w:val="0C0D0E"/>
+          <w:sz w:val="23"/>
+          <w:szCs w:val="23"/>
+        </w:rPr>
+      </w:pPr>
+      <w:r>
+        <w:rPr>
+          <w:rFonts w:ascii="inherit" w:eastAsia="Times New Roman" w:hAnsi="inherit" w:cs="Segoe UI"/>
+          <w:b/>
+          <w:bCs/>
+          <w:color w:val="0C0D0E"/>
+          <w:sz w:val="23"/>
+          <w:szCs w:val="23"/>
+          <w:bdr w:val="none" w:sz="0" w:space="0" w:color="auto" w:frame="1"/>
+        </w:rPr>
+        <w:t>test</w:t>
+      </w:r>
+      <w:r>
+        <w:rPr>
+          <w:rFonts w:ascii="inherit" w:eastAsia="Times New Roman" w:hAnsi="inherit" w:cs="Segoe UI"/>
+          <w:color w:val="0C0D0E"/>
+          <w:sz w:val="23"/>
+          <w:szCs w:val="23"/>
+        </w:rPr>
+        <w:t> - test the compiled source code using a suitable unit testing framework. These tests should not require the code be packaged or deployed</w:t>
+      </w:r>
+    </w:p>
+    <w:p>
+      <w:pPr>
+        <w:numPr>
+          <w:ilvl w:val="0"/>
+          <w:numId w:val="2"/>
+        </w:numPr>
+        <w:shd w:val="clear" w:color="auto" w:fill="FFFFFF"/>
+        <w:spacing w:beforeAutospacing="1" w:after="0" w:afterAutospacing="1" w:line="240" w:lineRule="auto"/>
+        <w:ind w:left="1170"/>
+        <w:textAlignment w:val="baseline"/>
+        <w:rPr>
+          <w:rFonts w:ascii="inherit" w:eastAsia="Times New Roman" w:hAnsi="inherit" w:cs="Segoe UI"/>
+          <w:color w:val="0C0D0E"/>
+          <w:sz w:val="23"/>
+          <w:szCs w:val="23"/>
+        </w:rPr>
+      </w:pPr>
+      <w:r>
+        <w:rPr>
+          <w:rFonts w:ascii="inherit" w:eastAsia="Times New Roman" w:hAnsi="inherit" w:cs="Segoe UI"/>
+          <w:b/>
+          <w:bCs/>
+          <w:color w:val="0C0D0E"/>
+          <w:sz w:val="23"/>
+          <w:szCs w:val="23"/>
+          <w:bdr w:val="none" w:sz="0" w:space="0" w:color="auto" w:frame="1"/>
+        </w:rPr>
+        <w:t>package</w:t>
+      </w:r>
+      <w:r>
+        <w:rPr>
+          <w:rFonts w:ascii="inherit" w:eastAsia="Times New Roman" w:hAnsi="inherit" w:cs="Segoe UI"/>
+          <w:color w:val="0C0D0E"/>
+          <w:sz w:val="23"/>
+          <w:szCs w:val="23"/>
+        </w:rPr>
+        <w:t> - take the compiled code and package it in its distributable format, such as a JAR.</w:t>
+      </w:r>
+    </w:p>
+    <w:p>
+      <w:pPr>
+        <w:numPr>
+          <w:ilvl w:val="0"/>
+          <w:numId w:val="2"/>
+        </w:numPr>
+        <w:shd w:val="clear" w:color="auto" w:fill="FFFFFF"/>
+        <w:spacing w:beforeAutospacing="1" w:after="0" w:afterAutospacing="1" w:line="240" w:lineRule="auto"/>
+        <w:ind w:left="1170"/>
+        <w:textAlignment w:val="baseline"/>
+        <w:rPr>
+          <w:rFonts w:ascii="inherit" w:eastAsia="Times New Roman" w:hAnsi="inherit" w:cs="Segoe UI"/>
+          <w:color w:val="0C0D0E"/>
+          <w:sz w:val="23"/>
+          <w:szCs w:val="23"/>
+        </w:rPr>
+      </w:pPr>
+      <w:r>
+        <w:rPr>
+          <w:rFonts w:ascii="inherit" w:eastAsia="Times New Roman" w:hAnsi="inherit" w:cs="Segoe UI"/>
+          <w:b/>
+          <w:bCs/>
+          <w:color w:val="0C0D0E"/>
+          <w:sz w:val="23"/>
+          <w:szCs w:val="23"/>
+          <w:bdr w:val="none" w:sz="0" w:space="0" w:color="auto" w:frame="1"/>
+        </w:rPr>
+        <w:t>verify</w:t>
+      </w:r>
+      <w:r>
+        <w:rPr>
+          <w:rFonts w:ascii="inherit" w:eastAsia="Times New Roman" w:hAnsi="inherit" w:cs="Segoe UI"/>
+          <w:color w:val="0C0D0E"/>
+          <w:sz w:val="23"/>
+          <w:szCs w:val="23"/>
+        </w:rPr>
+        <w:t> - run any checks on results of integration tests to ensure quality criteria are met</w:t>
+      </w:r>
+    </w:p>
+    <w:p>
+      <w:pPr>
+        <w:numPr>
+          <w:ilvl w:val="0"/>
+          <w:numId w:val="2"/>
+        </w:numPr>
+        <w:shd w:val="clear" w:color="auto" w:fill="FFFFFF"/>
+        <w:spacing w:beforeAutospacing="1" w:after="0" w:afterAutospacing="1" w:line="240" w:lineRule="auto"/>
+        <w:ind w:left="1170"/>
+        <w:textAlignment w:val="baseline"/>
+        <w:rPr>
+          <w:rFonts w:ascii="inherit" w:eastAsia="Times New Roman" w:hAnsi="inherit" w:cs="Segoe UI"/>
+          <w:color w:val="0C0D0E"/>
+          <w:sz w:val="23"/>
+          <w:szCs w:val="23"/>
+        </w:rPr>
+      </w:pPr>
+      <w:r>
+        <w:rPr>
+          <w:rFonts w:ascii="inherit" w:eastAsia="Times New Roman" w:hAnsi="inherit" w:cs="Segoe UI"/>
+          <w:b/>
+          <w:bCs/>
+          <w:color w:val="0C0D0E"/>
+          <w:sz w:val="23"/>
+          <w:szCs w:val="23"/>
+          <w:bdr w:val="none" w:sz="0" w:space="0" w:color="auto" w:frame="1"/>
+        </w:rPr>
+        <w:t>install</w:t>
+      </w:r>
+      <w:r>
+        <w:rPr>
+          <w:rFonts w:ascii="inherit" w:eastAsia="Times New Roman" w:hAnsi="inherit" w:cs="Segoe UI"/>
+          <w:color w:val="0C0D0E"/>
+          <w:sz w:val="23"/>
+          <w:szCs w:val="23"/>
+        </w:rPr>
+        <w:t> - install the package into the local repository, for use as a dependency in other projects locally</w:t>
+      </w:r>
+    </w:p>
+    <w:p>
+      <w:pPr>
+        <w:numPr>
+          <w:ilvl w:val="0"/>
+          <w:numId w:val="2"/>
+        </w:numPr>
+        <w:shd w:val="clear" w:color="auto" w:fill="FFFFFF"/>
+        <w:spacing w:after="0" w:line="240" w:lineRule="auto"/>
+        <w:ind w:left="1170"/>
+        <w:textAlignment w:val="baseline"/>
+        <w:rPr>
+          <w:rFonts w:ascii="inherit" w:eastAsia="Times New Roman" w:hAnsi="inherit" w:cs="Segoe UI"/>
+          <w:color w:val="0C0D0E"/>
+          <w:sz w:val="23"/>
+          <w:szCs w:val="23"/>
+        </w:rPr>
+      </w:pPr>
+      <w:r>
+        <w:rPr>
+          <w:rFonts w:ascii="inherit" w:eastAsia="Times New Roman" w:hAnsi="inherit" w:cs="Segoe UI"/>
+          <w:b/>
+          <w:bCs/>
+          <w:color w:val="0C0D0E"/>
+          <w:sz w:val="23"/>
+          <w:szCs w:val="23"/>
+          <w:bdr w:val="none" w:sz="0" w:space="0" w:color="auto" w:frame="1"/>
+        </w:rPr>
+        <w:t>deploy</w:t>
+      </w:r>
+      <w:r>
+        <w:rPr>
+          <w:rFonts w:ascii="inherit" w:eastAsia="Times New Roman" w:hAnsi="inherit" w:cs="Segoe UI"/>
+          <w:color w:val="0C0D0E"/>
+          <w:sz w:val="23"/>
+          <w:szCs w:val="23"/>
+        </w:rPr>
+        <w:t> - done in the build environment, copies the final package to the remote repository for sharing with other developers and projects.</w:t>
       </w:r>
     </w:p>
     <w:p/>
@@ -5128,8 +3831,160 @@
       </w:pPr>
     </w:lvl>
   </w:abstractNum>
+  <w:abstractNum w:abstractNumId="1" w15:restartNumberingAfterBreak="0">
+    <w:nsid w:val="554461F4"/>
+    <w:multiLevelType w:val="multilevel"/>
+    <w:tmpl w:val="10D039C6"/>
+    <w:lvl w:ilvl="0">
+      <w:start w:val="1"/>
+      <w:numFmt w:val="bullet"/>
+      <w:lvlText w:val=""/>
+      <w:lvlJc w:val="left"/>
+      <w:pPr>
+        <w:tabs>
+          <w:tab w:val="num" w:pos="720"/>
+        </w:tabs>
+        <w:ind w:left="720" w:hanging="360"/>
+      </w:pPr>
+      <w:rPr>
+        <w:rFonts w:ascii="Symbol" w:hAnsi="Symbol" w:hint="default"/>
+        <w:sz w:val="20"/>
+      </w:rPr>
+    </w:lvl>
+    <w:lvl w:ilvl="1" w:tentative="1">
+      <w:start w:val="1"/>
+      <w:numFmt w:val="bullet"/>
+      <w:lvlText w:val=""/>
+      <w:lvlJc w:val="left"/>
+      <w:pPr>
+        <w:tabs>
+          <w:tab w:val="num" w:pos="1440"/>
+        </w:tabs>
+        <w:ind w:left="1440" w:hanging="360"/>
+      </w:pPr>
+      <w:rPr>
+        <w:rFonts w:ascii="Symbol" w:hAnsi="Symbol" w:hint="default"/>
+        <w:sz w:val="20"/>
+      </w:rPr>
+    </w:lvl>
+    <w:lvl w:ilvl="2" w:tentative="1">
+      <w:start w:val="1"/>
+      <w:numFmt w:val="bullet"/>
+      <w:lvlText w:val=""/>
+      <w:lvlJc w:val="left"/>
+      <w:pPr>
+        <w:tabs>
+          <w:tab w:val="num" w:pos="2160"/>
+        </w:tabs>
+        <w:ind w:left="2160" w:hanging="360"/>
+      </w:pPr>
+      <w:rPr>
+        <w:rFonts w:ascii="Symbol" w:hAnsi="Symbol" w:hint="default"/>
+        <w:sz w:val="20"/>
+      </w:rPr>
+    </w:lvl>
+    <w:lvl w:ilvl="3" w:tentative="1">
+      <w:start w:val="1"/>
+      <w:numFmt w:val="bullet"/>
+      <w:lvlText w:val=""/>
+      <w:lvlJc w:val="left"/>
+      <w:pPr>
+        <w:tabs>
+          <w:tab w:val="num" w:pos="2880"/>
+        </w:tabs>
+        <w:ind w:left="2880" w:hanging="360"/>
+      </w:pPr>
+      <w:rPr>
+        <w:rFonts w:ascii="Symbol" w:hAnsi="Symbol" w:hint="default"/>
+        <w:sz w:val="20"/>
+      </w:rPr>
+    </w:lvl>
+    <w:lvl w:ilvl="4" w:tentative="1">
+      <w:start w:val="1"/>
+      <w:numFmt w:val="bullet"/>
+      <w:lvlText w:val=""/>
+      <w:lvlJc w:val="left"/>
+      <w:pPr>
+        <w:tabs>
+          <w:tab w:val="num" w:pos="3600"/>
+        </w:tabs>
+        <w:ind w:left="3600" w:hanging="360"/>
+      </w:pPr>
+      <w:rPr>
+        <w:rFonts w:ascii="Symbol" w:hAnsi="Symbol" w:hint="default"/>
+        <w:sz w:val="20"/>
+      </w:rPr>
+    </w:lvl>
+    <w:lvl w:ilvl="5" w:tentative="1">
+      <w:start w:val="1"/>
+      <w:numFmt w:val="bullet"/>
+      <w:lvlText w:val=""/>
+      <w:lvlJc w:val="left"/>
+      <w:pPr>
+        <w:tabs>
+          <w:tab w:val="num" w:pos="4320"/>
+        </w:tabs>
+        <w:ind w:left="4320" w:hanging="360"/>
+      </w:pPr>
+      <w:rPr>
+        <w:rFonts w:ascii="Symbol" w:hAnsi="Symbol" w:hint="default"/>
+        <w:sz w:val="20"/>
+      </w:rPr>
+    </w:lvl>
+    <w:lvl w:ilvl="6" w:tentative="1">
+      <w:start w:val="1"/>
+      <w:numFmt w:val="bullet"/>
+      <w:lvlText w:val=""/>
+      <w:lvlJc w:val="left"/>
+      <w:pPr>
+        <w:tabs>
+          <w:tab w:val="num" w:pos="5040"/>
+        </w:tabs>
+        <w:ind w:left="5040" w:hanging="360"/>
+      </w:pPr>
+      <w:rPr>
+        <w:rFonts w:ascii="Symbol" w:hAnsi="Symbol" w:hint="default"/>
+        <w:sz w:val="20"/>
+      </w:rPr>
+    </w:lvl>
+    <w:lvl w:ilvl="7" w:tentative="1">
+      <w:start w:val="1"/>
+      <w:numFmt w:val="bullet"/>
+      <w:lvlText w:val=""/>
+      <w:lvlJc w:val="left"/>
+      <w:pPr>
+        <w:tabs>
+          <w:tab w:val="num" w:pos="5760"/>
+        </w:tabs>
+        <w:ind w:left="5760" w:hanging="360"/>
+      </w:pPr>
+      <w:rPr>
+        <w:rFonts w:ascii="Symbol" w:hAnsi="Symbol" w:hint="default"/>
+        <w:sz w:val="20"/>
+      </w:rPr>
+    </w:lvl>
+    <w:lvl w:ilvl="8" w:tentative="1">
+      <w:start w:val="1"/>
+      <w:numFmt w:val="bullet"/>
+      <w:lvlText w:val=""/>
+      <w:lvlJc w:val="left"/>
+      <w:pPr>
+        <w:tabs>
+          <w:tab w:val="num" w:pos="6480"/>
+        </w:tabs>
+        <w:ind w:left="6480" w:hanging="360"/>
+      </w:pPr>
+      <w:rPr>
+        <w:rFonts w:ascii="Symbol" w:hAnsi="Symbol" w:hint="default"/>
+        <w:sz w:val="20"/>
+      </w:rPr>
+    </w:lvl>
+  </w:abstractNum>
   <w:num w:numId="1" w16cid:durableId="691952885">
     <w:abstractNumId w:val="0"/>
+  </w:num>
+  <w:num w:numId="2" w16cid:durableId="1877888481">
+    <w:abstractNumId w:val="1"/>
   </w:num>
 </w:numbering>
 </file>

</xml_diff>

<commit_message>
added register app and rmv docker build and push
</commit_message>
<xml_diff>
--- a/cicd.docx
+++ b/cicd.docx
@@ -4306,6 +4306,954 @@
                     <a:xfrm>
                       <a:off x="0" y="0"/>
                       <a:ext cx="5943600" cy="1645285"/>
+                    </a:xfrm>
+                    <a:prstGeom prst="rect">
+                      <a:avLst/>
+                    </a:prstGeom>
+                  </pic:spPr>
+                </pic:pic>
+              </a:graphicData>
+            </a:graphic>
+          </wp:inline>
+        </w:drawing>
+      </w:r>
+    </w:p>
+    <w:p>
+      <w:pPr>
+        <w:shd w:val="clear" w:color="auto" w:fill="1F1F1F"/>
+        <w:spacing w:after="0" w:line="285" w:lineRule="atLeast"/>
+        <w:rPr>
+          <w:rFonts w:ascii="Consolas" w:eastAsia="Times New Roman" w:hAnsi="Consolas" w:cs="Times New Roman"/>
+          <w:color w:val="CCCCCC"/>
+          <w:sz w:val="21"/>
+          <w:szCs w:val="21"/>
+        </w:rPr>
+      </w:pPr>
+      <w:r>
+        <w:rPr>
+          <w:rFonts w:ascii="Consolas" w:eastAsia="Times New Roman" w:hAnsi="Consolas" w:cs="Times New Roman"/>
+          <w:color w:val="CCCCCC"/>
+          <w:sz w:val="21"/>
+          <w:szCs w:val="21"/>
+        </w:rPr>
+        <w:t>        stage(</w:t>
+      </w:r>
+      <w:r>
+        <w:rPr>
+          <w:rFonts w:ascii="Consolas" w:eastAsia="Times New Roman" w:hAnsi="Consolas" w:cs="Times New Roman"/>
+          <w:color w:val="CE9178"/>
+          <w:sz w:val="21"/>
+          <w:szCs w:val="21"/>
+        </w:rPr>
+        <w:t>"Sonarqube Analysis"</w:t>
+      </w:r>
+      <w:r>
+        <w:rPr>
+          <w:rFonts w:ascii="Consolas" w:eastAsia="Times New Roman" w:hAnsi="Consolas" w:cs="Times New Roman"/>
+          <w:color w:val="CCCCCC"/>
+          <w:sz w:val="21"/>
+          <w:szCs w:val="21"/>
+        </w:rPr>
+        <w:t>){</w:t>
+      </w:r>
+    </w:p>
+    <w:p>
+      <w:pPr>
+        <w:shd w:val="clear" w:color="auto" w:fill="1F1F1F"/>
+        <w:spacing w:after="0" w:line="285" w:lineRule="atLeast"/>
+        <w:rPr>
+          <w:rFonts w:ascii="Consolas" w:eastAsia="Times New Roman" w:hAnsi="Consolas" w:cs="Times New Roman"/>
+          <w:color w:val="CCCCCC"/>
+          <w:sz w:val="21"/>
+          <w:szCs w:val="21"/>
+        </w:rPr>
+      </w:pPr>
+      <w:r>
+        <w:rPr>
+          <w:rFonts w:ascii="Consolas" w:eastAsia="Times New Roman" w:hAnsi="Consolas" w:cs="Times New Roman"/>
+          <w:color w:val="CCCCCC"/>
+          <w:sz w:val="21"/>
+          <w:szCs w:val="21"/>
+        </w:rPr>
+        <w:t>            steps {</w:t>
+      </w:r>
+    </w:p>
+    <w:p>
+      <w:pPr>
+        <w:shd w:val="clear" w:color="auto" w:fill="1F1F1F"/>
+        <w:spacing w:after="0" w:line="285" w:lineRule="atLeast"/>
+        <w:rPr>
+          <w:rFonts w:ascii="Consolas" w:eastAsia="Times New Roman" w:hAnsi="Consolas" w:cs="Times New Roman"/>
+          <w:color w:val="CCCCCC"/>
+          <w:sz w:val="21"/>
+          <w:szCs w:val="21"/>
+        </w:rPr>
+      </w:pPr>
+      <w:r>
+        <w:rPr>
+          <w:rFonts w:ascii="Consolas" w:eastAsia="Times New Roman" w:hAnsi="Consolas" w:cs="Times New Roman"/>
+          <w:color w:val="CCCCCC"/>
+          <w:sz w:val="21"/>
+          <w:szCs w:val="21"/>
+        </w:rPr>
+        <w:t>                script {</w:t>
+      </w:r>
+    </w:p>
+    <w:p>
+      <w:pPr>
+        <w:shd w:val="clear" w:color="auto" w:fill="1F1F1F"/>
+        <w:spacing w:after="0" w:line="285" w:lineRule="atLeast"/>
+        <w:rPr>
+          <w:rFonts w:ascii="Consolas" w:eastAsia="Times New Roman" w:hAnsi="Consolas" w:cs="Times New Roman"/>
+          <w:color w:val="CCCCCC"/>
+          <w:sz w:val="21"/>
+          <w:szCs w:val="21"/>
+        </w:rPr>
+      </w:pPr>
+      <w:r>
+        <w:rPr>
+          <w:rFonts w:ascii="Consolas" w:eastAsia="Times New Roman" w:hAnsi="Consolas" w:cs="Times New Roman"/>
+          <w:color w:val="CCCCCC"/>
+          <w:sz w:val="21"/>
+          <w:szCs w:val="21"/>
+        </w:rPr>
+        <w:t xml:space="preserve">                    withSonarQubeEnv(credentialsId: </w:t>
+      </w:r>
+      <w:r>
+        <w:rPr>
+          <w:rFonts w:ascii="Consolas" w:eastAsia="Times New Roman" w:hAnsi="Consolas" w:cs="Times New Roman"/>
+          <w:color w:val="CE9178"/>
+          <w:sz w:val="21"/>
+          <w:szCs w:val="21"/>
+        </w:rPr>
+        <w:t>'jenkins-sonar-token'</w:t>
+      </w:r>
+      <w:r>
+        <w:rPr>
+          <w:rFonts w:ascii="Consolas" w:eastAsia="Times New Roman" w:hAnsi="Consolas" w:cs="Times New Roman"/>
+          <w:color w:val="CCCCCC"/>
+          <w:sz w:val="21"/>
+          <w:szCs w:val="21"/>
+        </w:rPr>
+        <w:t>) {</w:t>
+      </w:r>
+    </w:p>
+    <w:p>
+      <w:pPr>
+        <w:shd w:val="clear" w:color="auto" w:fill="1F1F1F"/>
+        <w:spacing w:after="0" w:line="285" w:lineRule="atLeast"/>
+        <w:rPr>
+          <w:rFonts w:ascii="Consolas" w:eastAsia="Times New Roman" w:hAnsi="Consolas" w:cs="Times New Roman"/>
+          <w:color w:val="CCCCCC"/>
+          <w:sz w:val="21"/>
+          <w:szCs w:val="21"/>
+        </w:rPr>
+      </w:pPr>
+      <w:r>
+        <w:rPr>
+          <w:rFonts w:ascii="Consolas" w:eastAsia="Times New Roman" w:hAnsi="Consolas" w:cs="Times New Roman"/>
+          <w:color w:val="CCCCCC"/>
+          <w:sz w:val="21"/>
+          <w:szCs w:val="21"/>
+        </w:rPr>
+        <w:t xml:space="preserve">                    sh </w:t>
+      </w:r>
+      <w:r>
+        <w:rPr>
+          <w:rFonts w:ascii="Consolas" w:eastAsia="Times New Roman" w:hAnsi="Consolas" w:cs="Times New Roman"/>
+          <w:color w:val="CE9178"/>
+          <w:sz w:val="21"/>
+          <w:szCs w:val="21"/>
+        </w:rPr>
+        <w:t>"mvn sonar:sonar"</w:t>
+      </w:r>
+    </w:p>
+    <w:p>
+      <w:pPr>
+        <w:shd w:val="clear" w:color="auto" w:fill="1F1F1F"/>
+        <w:spacing w:after="0" w:line="285" w:lineRule="atLeast"/>
+        <w:rPr>
+          <w:rFonts w:ascii="Consolas" w:eastAsia="Times New Roman" w:hAnsi="Consolas" w:cs="Times New Roman"/>
+          <w:color w:val="CCCCCC"/>
+          <w:sz w:val="21"/>
+          <w:szCs w:val="21"/>
+        </w:rPr>
+      </w:pPr>
+      <w:r>
+        <w:rPr>
+          <w:rFonts w:ascii="Consolas" w:eastAsia="Times New Roman" w:hAnsi="Consolas" w:cs="Times New Roman"/>
+          <w:color w:val="CCCCCC"/>
+          <w:sz w:val="21"/>
+          <w:szCs w:val="21"/>
+        </w:rPr>
+        <w:t>                  }</w:t>
+      </w:r>
+    </w:p>
+    <w:p>
+      <w:pPr>
+        <w:shd w:val="clear" w:color="auto" w:fill="1F1F1F"/>
+        <w:spacing w:after="0" w:line="285" w:lineRule="atLeast"/>
+        <w:rPr>
+          <w:rFonts w:ascii="Consolas" w:eastAsia="Times New Roman" w:hAnsi="Consolas" w:cs="Times New Roman"/>
+          <w:color w:val="CCCCCC"/>
+          <w:sz w:val="21"/>
+          <w:szCs w:val="21"/>
+        </w:rPr>
+      </w:pPr>
+      <w:r>
+        <w:rPr>
+          <w:rFonts w:ascii="Consolas" w:eastAsia="Times New Roman" w:hAnsi="Consolas" w:cs="Times New Roman"/>
+          <w:color w:val="CCCCCC"/>
+          <w:sz w:val="21"/>
+          <w:szCs w:val="21"/>
+        </w:rPr>
+        <w:t>                }</w:t>
+      </w:r>
+    </w:p>
+    <w:p>
+      <w:pPr>
+        <w:shd w:val="clear" w:color="auto" w:fill="1F1F1F"/>
+        <w:spacing w:after="0" w:line="285" w:lineRule="atLeast"/>
+        <w:rPr>
+          <w:rFonts w:ascii="Consolas" w:eastAsia="Times New Roman" w:hAnsi="Consolas" w:cs="Times New Roman"/>
+          <w:color w:val="CCCCCC"/>
+          <w:sz w:val="21"/>
+          <w:szCs w:val="21"/>
+        </w:rPr>
+      </w:pPr>
+      <w:r>
+        <w:rPr>
+          <w:rFonts w:ascii="Consolas" w:eastAsia="Times New Roman" w:hAnsi="Consolas" w:cs="Times New Roman"/>
+          <w:color w:val="CCCCCC"/>
+          <w:sz w:val="21"/>
+          <w:szCs w:val="21"/>
+        </w:rPr>
+        <w:t>            }</w:t>
+      </w:r>
+    </w:p>
+    <w:p>
+      <w:r>
+        <w:t xml:space="preserve">Private IP also work in adding </w:t>
+      </w:r>
+      <w:r>
+        <w:t>sonar IP in config system.</w:t>
+      </w:r>
+    </w:p>
+    <w:p>
+      <w:r>
+        <w:t>Docker token for jenkins</w:t>
+      </w:r>
+    </w:p>
+    <w:p>
+      <w:r>
+        <w:t>dckr_pat_xISijV4og6NyPU4LzIypkPaFd1c</w:t>
+      </w:r>
+    </w:p>
+    <w:p/>
+    <w:p>
+      <w:r>
+        <w:t>error with Jenkins api token</w:t>
+      </w:r>
+    </w:p>
+    <w:p>
+      <w:pPr>
+        <w:shd w:val="clear" w:color="auto" w:fill="1F1F1F"/>
+        <w:spacing w:after="0" w:line="285" w:lineRule="atLeast"/>
+        <w:rPr>
+          <w:rFonts w:ascii="Consolas" w:eastAsia="Times New Roman" w:hAnsi="Consolas" w:cs="Times New Roman"/>
+          <w:color w:val="CCCCCC"/>
+          <w:sz w:val="21"/>
+          <w:szCs w:val="21"/>
+        </w:rPr>
+      </w:pPr>
+      <w:r>
+        <w:rPr>
+          <w:rFonts w:ascii="Consolas" w:eastAsia="Times New Roman" w:hAnsi="Consolas" w:cs="Times New Roman"/>
+          <w:color w:val="CCCCCC"/>
+          <w:sz w:val="21"/>
+          <w:szCs w:val="21"/>
+        </w:rPr>
+        <w:t>  environment {</w:t>
+      </w:r>
+    </w:p>
+    <w:p>
+      <w:pPr>
+        <w:shd w:val="clear" w:color="auto" w:fill="1F1F1F"/>
+        <w:spacing w:after="0" w:line="285" w:lineRule="atLeast"/>
+        <w:rPr>
+          <w:rFonts w:ascii="Consolas" w:eastAsia="Times New Roman" w:hAnsi="Consolas" w:cs="Times New Roman"/>
+          <w:color w:val="CCCCCC"/>
+          <w:sz w:val="21"/>
+          <w:szCs w:val="21"/>
+        </w:rPr>
+      </w:pPr>
+      <w:r>
+        <w:rPr>
+          <w:rFonts w:ascii="Consolas" w:eastAsia="Times New Roman" w:hAnsi="Consolas" w:cs="Times New Roman"/>
+          <w:color w:val="CCCCCC"/>
+          <w:sz w:val="21"/>
+          <w:szCs w:val="21"/>
+        </w:rPr>
+        <w:t xml:space="preserve">        APP_NAME </w:t>
+      </w:r>
+      <w:r>
+        <w:rPr>
+          <w:rFonts w:ascii="Consolas" w:eastAsia="Times New Roman" w:hAnsi="Consolas" w:cs="Times New Roman"/>
+          <w:color w:val="D4D4D4"/>
+          <w:sz w:val="21"/>
+          <w:szCs w:val="21"/>
+        </w:rPr>
+        <w:t>=</w:t>
+      </w:r>
+      <w:r>
+        <w:rPr>
+          <w:rFonts w:ascii="Consolas" w:eastAsia="Times New Roman" w:hAnsi="Consolas" w:cs="Times New Roman"/>
+          <w:color w:val="CCCCCC"/>
+          <w:sz w:val="21"/>
+          <w:szCs w:val="21"/>
+        </w:rPr>
+        <w:t xml:space="preserve"> </w:t>
+      </w:r>
+      <w:r>
+        <w:rPr>
+          <w:rFonts w:ascii="Consolas" w:eastAsia="Times New Roman" w:hAnsi="Consolas" w:cs="Times New Roman"/>
+          <w:color w:val="CE9178"/>
+          <w:sz w:val="21"/>
+          <w:szCs w:val="21"/>
+        </w:rPr>
+        <w:t>"register-app-pipeline"</w:t>
+      </w:r>
+    </w:p>
+    <w:p>
+      <w:pPr>
+        <w:shd w:val="clear" w:color="auto" w:fill="1F1F1F"/>
+        <w:spacing w:after="0" w:line="285" w:lineRule="atLeast"/>
+        <w:rPr>
+          <w:rFonts w:ascii="Consolas" w:eastAsia="Times New Roman" w:hAnsi="Consolas" w:cs="Times New Roman"/>
+          <w:color w:val="CCCCCC"/>
+          <w:sz w:val="21"/>
+          <w:szCs w:val="21"/>
+        </w:rPr>
+      </w:pPr>
+      <w:r>
+        <w:rPr>
+          <w:rFonts w:ascii="Consolas" w:eastAsia="Times New Roman" w:hAnsi="Consolas" w:cs="Times New Roman"/>
+          <w:color w:val="CCCCCC"/>
+          <w:sz w:val="21"/>
+          <w:szCs w:val="21"/>
+        </w:rPr>
+        <w:t xml:space="preserve">        RELEASE </w:t>
+      </w:r>
+      <w:r>
+        <w:rPr>
+          <w:rFonts w:ascii="Consolas" w:eastAsia="Times New Roman" w:hAnsi="Consolas" w:cs="Times New Roman"/>
+          <w:color w:val="D4D4D4"/>
+          <w:sz w:val="21"/>
+          <w:szCs w:val="21"/>
+        </w:rPr>
+        <w:t>=</w:t>
+      </w:r>
+      <w:r>
+        <w:rPr>
+          <w:rFonts w:ascii="Consolas" w:eastAsia="Times New Roman" w:hAnsi="Consolas" w:cs="Times New Roman"/>
+          <w:color w:val="CCCCCC"/>
+          <w:sz w:val="21"/>
+          <w:szCs w:val="21"/>
+        </w:rPr>
+        <w:t xml:space="preserve"> </w:t>
+      </w:r>
+      <w:r>
+        <w:rPr>
+          <w:rFonts w:ascii="Consolas" w:eastAsia="Times New Roman" w:hAnsi="Consolas" w:cs="Times New Roman"/>
+          <w:color w:val="CE9178"/>
+          <w:sz w:val="21"/>
+          <w:szCs w:val="21"/>
+        </w:rPr>
+        <w:t>"1.0.0"</w:t>
+      </w:r>
+    </w:p>
+    <w:p>
+      <w:pPr>
+        <w:shd w:val="clear" w:color="auto" w:fill="1F1F1F"/>
+        <w:spacing w:after="0" w:line="285" w:lineRule="atLeast"/>
+        <w:rPr>
+          <w:rFonts w:ascii="Consolas" w:eastAsia="Times New Roman" w:hAnsi="Consolas" w:cs="Times New Roman"/>
+          <w:color w:val="CCCCCC"/>
+          <w:sz w:val="21"/>
+          <w:szCs w:val="21"/>
+        </w:rPr>
+      </w:pPr>
+      <w:r>
+        <w:rPr>
+          <w:rFonts w:ascii="Consolas" w:eastAsia="Times New Roman" w:hAnsi="Consolas" w:cs="Times New Roman"/>
+          <w:color w:val="CCCCCC"/>
+          <w:sz w:val="21"/>
+          <w:szCs w:val="21"/>
+        </w:rPr>
+        <w:t xml:space="preserve">        DOCKER_USER </w:t>
+      </w:r>
+      <w:r>
+        <w:rPr>
+          <w:rFonts w:ascii="Consolas" w:eastAsia="Times New Roman" w:hAnsi="Consolas" w:cs="Times New Roman"/>
+          <w:color w:val="D4D4D4"/>
+          <w:sz w:val="21"/>
+          <w:szCs w:val="21"/>
+        </w:rPr>
+        <w:t>=</w:t>
+      </w:r>
+      <w:r>
+        <w:rPr>
+          <w:rFonts w:ascii="Consolas" w:eastAsia="Times New Roman" w:hAnsi="Consolas" w:cs="Times New Roman"/>
+          <w:color w:val="CCCCCC"/>
+          <w:sz w:val="21"/>
+          <w:szCs w:val="21"/>
+        </w:rPr>
+        <w:t xml:space="preserve"> </w:t>
+      </w:r>
+      <w:r>
+        <w:rPr>
+          <w:rFonts w:ascii="Consolas" w:eastAsia="Times New Roman" w:hAnsi="Consolas" w:cs="Times New Roman"/>
+          <w:color w:val="CE9178"/>
+          <w:sz w:val="21"/>
+          <w:szCs w:val="21"/>
+        </w:rPr>
+        <w:t>"shrijandra"</w:t>
+      </w:r>
+    </w:p>
+    <w:p>
+      <w:pPr>
+        <w:shd w:val="clear" w:color="auto" w:fill="1F1F1F"/>
+        <w:spacing w:after="0" w:line="285" w:lineRule="atLeast"/>
+        <w:rPr>
+          <w:rFonts w:ascii="Consolas" w:eastAsia="Times New Roman" w:hAnsi="Consolas" w:cs="Times New Roman"/>
+          <w:color w:val="CCCCCC"/>
+          <w:sz w:val="21"/>
+          <w:szCs w:val="21"/>
+        </w:rPr>
+      </w:pPr>
+      <w:r>
+        <w:rPr>
+          <w:rFonts w:ascii="Consolas" w:eastAsia="Times New Roman" w:hAnsi="Consolas" w:cs="Times New Roman"/>
+          <w:color w:val="CCCCCC"/>
+          <w:sz w:val="21"/>
+          <w:szCs w:val="21"/>
+        </w:rPr>
+        <w:t xml:space="preserve">        DOCKER_PASS </w:t>
+      </w:r>
+      <w:r>
+        <w:rPr>
+          <w:rFonts w:ascii="Consolas" w:eastAsia="Times New Roman" w:hAnsi="Consolas" w:cs="Times New Roman"/>
+          <w:color w:val="D4D4D4"/>
+          <w:sz w:val="21"/>
+          <w:szCs w:val="21"/>
+        </w:rPr>
+        <w:t>=</w:t>
+      </w:r>
+      <w:r>
+        <w:rPr>
+          <w:rFonts w:ascii="Consolas" w:eastAsia="Times New Roman" w:hAnsi="Consolas" w:cs="Times New Roman"/>
+          <w:color w:val="CCCCCC"/>
+          <w:sz w:val="21"/>
+          <w:szCs w:val="21"/>
+        </w:rPr>
+        <w:t xml:space="preserve"> </w:t>
+      </w:r>
+      <w:r>
+        <w:rPr>
+          <w:rFonts w:ascii="Consolas" w:eastAsia="Times New Roman" w:hAnsi="Consolas" w:cs="Times New Roman"/>
+          <w:color w:val="CE9178"/>
+          <w:sz w:val="21"/>
+          <w:szCs w:val="21"/>
+        </w:rPr>
+        <w:t>'dockerpsw'</w:t>
+      </w:r>
+    </w:p>
+    <w:p>
+      <w:pPr>
+        <w:shd w:val="clear" w:color="auto" w:fill="1F1F1F"/>
+        <w:spacing w:after="0" w:line="285" w:lineRule="atLeast"/>
+        <w:rPr>
+          <w:rFonts w:ascii="Consolas" w:eastAsia="Times New Roman" w:hAnsi="Consolas" w:cs="Times New Roman"/>
+          <w:color w:val="CCCCCC"/>
+          <w:sz w:val="21"/>
+          <w:szCs w:val="21"/>
+        </w:rPr>
+      </w:pPr>
+      <w:r>
+        <w:rPr>
+          <w:rFonts w:ascii="Consolas" w:eastAsia="Times New Roman" w:hAnsi="Consolas" w:cs="Times New Roman"/>
+          <w:color w:val="CCCCCC"/>
+          <w:sz w:val="21"/>
+          <w:szCs w:val="21"/>
+        </w:rPr>
+        <w:t xml:space="preserve">        IMAGE_NAME </w:t>
+      </w:r>
+      <w:r>
+        <w:rPr>
+          <w:rFonts w:ascii="Consolas" w:eastAsia="Times New Roman" w:hAnsi="Consolas" w:cs="Times New Roman"/>
+          <w:color w:val="D4D4D4"/>
+          <w:sz w:val="21"/>
+          <w:szCs w:val="21"/>
+        </w:rPr>
+        <w:t>=</w:t>
+      </w:r>
+      <w:r>
+        <w:rPr>
+          <w:rFonts w:ascii="Consolas" w:eastAsia="Times New Roman" w:hAnsi="Consolas" w:cs="Times New Roman"/>
+          <w:color w:val="CCCCCC"/>
+          <w:sz w:val="21"/>
+          <w:szCs w:val="21"/>
+        </w:rPr>
+        <w:t xml:space="preserve"> </w:t>
+      </w:r>
+      <w:r>
+        <w:rPr>
+          <w:rFonts w:ascii="Consolas" w:eastAsia="Times New Roman" w:hAnsi="Consolas" w:cs="Times New Roman"/>
+          <w:color w:val="CE9178"/>
+          <w:sz w:val="21"/>
+          <w:szCs w:val="21"/>
+        </w:rPr>
+        <w:t>"</w:t>
+      </w:r>
+      <w:r>
+        <w:rPr>
+          <w:rFonts w:ascii="Consolas" w:eastAsia="Times New Roman" w:hAnsi="Consolas" w:cs="Times New Roman"/>
+          <w:color w:val="569CD6"/>
+          <w:sz w:val="21"/>
+          <w:szCs w:val="21"/>
+        </w:rPr>
+        <w:t>${</w:t>
+      </w:r>
+      <w:r>
+        <w:rPr>
+          <w:rFonts w:ascii="Consolas" w:eastAsia="Times New Roman" w:hAnsi="Consolas" w:cs="Times New Roman"/>
+          <w:color w:val="D4D4D4"/>
+          <w:sz w:val="21"/>
+          <w:szCs w:val="21"/>
+        </w:rPr>
+        <w:t>DOCKER_USER</w:t>
+      </w:r>
+      <w:r>
+        <w:rPr>
+          <w:rFonts w:ascii="Consolas" w:eastAsia="Times New Roman" w:hAnsi="Consolas" w:cs="Times New Roman"/>
+          <w:color w:val="569CD6"/>
+          <w:sz w:val="21"/>
+          <w:szCs w:val="21"/>
+        </w:rPr>
+        <w:t>}</w:t>
+      </w:r>
+      <w:r>
+        <w:rPr>
+          <w:rFonts w:ascii="Consolas" w:eastAsia="Times New Roman" w:hAnsi="Consolas" w:cs="Times New Roman"/>
+          <w:color w:val="CE9178"/>
+          <w:sz w:val="21"/>
+          <w:szCs w:val="21"/>
+        </w:rPr>
+        <w:t>"</w:t>
+      </w:r>
+      <w:r>
+        <w:rPr>
+          <w:rFonts w:ascii="Consolas" w:eastAsia="Times New Roman" w:hAnsi="Consolas" w:cs="Times New Roman"/>
+          <w:color w:val="CCCCCC"/>
+          <w:sz w:val="21"/>
+          <w:szCs w:val="21"/>
+        </w:rPr>
+        <w:t xml:space="preserve"> </w:t>
+      </w:r>
+      <w:r>
+        <w:rPr>
+          <w:rFonts w:ascii="Consolas" w:eastAsia="Times New Roman" w:hAnsi="Consolas" w:cs="Times New Roman"/>
+          <w:color w:val="D4D4D4"/>
+          <w:sz w:val="21"/>
+          <w:szCs w:val="21"/>
+        </w:rPr>
+        <w:t>+</w:t>
+      </w:r>
+      <w:r>
+        <w:rPr>
+          <w:rFonts w:ascii="Consolas" w:eastAsia="Times New Roman" w:hAnsi="Consolas" w:cs="Times New Roman"/>
+          <w:color w:val="CCCCCC"/>
+          <w:sz w:val="21"/>
+          <w:szCs w:val="21"/>
+        </w:rPr>
+        <w:t xml:space="preserve"> </w:t>
+      </w:r>
+      <w:r>
+        <w:rPr>
+          <w:rFonts w:ascii="Consolas" w:eastAsia="Times New Roman" w:hAnsi="Consolas" w:cs="Times New Roman"/>
+          <w:color w:val="CE9178"/>
+          <w:sz w:val="21"/>
+          <w:szCs w:val="21"/>
+        </w:rPr>
+        <w:t>"/"</w:t>
+      </w:r>
+      <w:r>
+        <w:rPr>
+          <w:rFonts w:ascii="Consolas" w:eastAsia="Times New Roman" w:hAnsi="Consolas" w:cs="Times New Roman"/>
+          <w:color w:val="CCCCCC"/>
+          <w:sz w:val="21"/>
+          <w:szCs w:val="21"/>
+        </w:rPr>
+        <w:t xml:space="preserve"> </w:t>
+      </w:r>
+      <w:r>
+        <w:rPr>
+          <w:rFonts w:ascii="Consolas" w:eastAsia="Times New Roman" w:hAnsi="Consolas" w:cs="Times New Roman"/>
+          <w:color w:val="D4D4D4"/>
+          <w:sz w:val="21"/>
+          <w:szCs w:val="21"/>
+        </w:rPr>
+        <w:t>+</w:t>
+      </w:r>
+      <w:r>
+        <w:rPr>
+          <w:rFonts w:ascii="Consolas" w:eastAsia="Times New Roman" w:hAnsi="Consolas" w:cs="Times New Roman"/>
+          <w:color w:val="CCCCCC"/>
+          <w:sz w:val="21"/>
+          <w:szCs w:val="21"/>
+        </w:rPr>
+        <w:t xml:space="preserve"> </w:t>
+      </w:r>
+      <w:r>
+        <w:rPr>
+          <w:rFonts w:ascii="Consolas" w:eastAsia="Times New Roman" w:hAnsi="Consolas" w:cs="Times New Roman"/>
+          <w:color w:val="CE9178"/>
+          <w:sz w:val="21"/>
+          <w:szCs w:val="21"/>
+        </w:rPr>
+        <w:t>"</w:t>
+      </w:r>
+      <w:r>
+        <w:rPr>
+          <w:rFonts w:ascii="Consolas" w:eastAsia="Times New Roman" w:hAnsi="Consolas" w:cs="Times New Roman"/>
+          <w:color w:val="569CD6"/>
+          <w:sz w:val="21"/>
+          <w:szCs w:val="21"/>
+        </w:rPr>
+        <w:t>${</w:t>
+      </w:r>
+      <w:r>
+        <w:rPr>
+          <w:rFonts w:ascii="Consolas" w:eastAsia="Times New Roman" w:hAnsi="Consolas" w:cs="Times New Roman"/>
+          <w:color w:val="D4D4D4"/>
+          <w:sz w:val="21"/>
+          <w:szCs w:val="21"/>
+        </w:rPr>
+        <w:t>APP_NAME</w:t>
+      </w:r>
+      <w:r>
+        <w:rPr>
+          <w:rFonts w:ascii="Consolas" w:eastAsia="Times New Roman" w:hAnsi="Consolas" w:cs="Times New Roman"/>
+          <w:color w:val="569CD6"/>
+          <w:sz w:val="21"/>
+          <w:szCs w:val="21"/>
+        </w:rPr>
+        <w:t>}</w:t>
+      </w:r>
+      <w:r>
+        <w:rPr>
+          <w:rFonts w:ascii="Consolas" w:eastAsia="Times New Roman" w:hAnsi="Consolas" w:cs="Times New Roman"/>
+          <w:color w:val="CE9178"/>
+          <w:sz w:val="21"/>
+          <w:szCs w:val="21"/>
+        </w:rPr>
+        <w:t>"</w:t>
+      </w:r>
+    </w:p>
+    <w:p>
+      <w:pPr>
+        <w:shd w:val="clear" w:color="auto" w:fill="1F1F1F"/>
+        <w:spacing w:after="0" w:line="285" w:lineRule="atLeast"/>
+        <w:rPr>
+          <w:rFonts w:ascii="Consolas" w:eastAsia="Times New Roman" w:hAnsi="Consolas" w:cs="Times New Roman"/>
+          <w:color w:val="CCCCCC"/>
+          <w:sz w:val="21"/>
+          <w:szCs w:val="21"/>
+        </w:rPr>
+      </w:pPr>
+      <w:r>
+        <w:rPr>
+          <w:rFonts w:ascii="Consolas" w:eastAsia="Times New Roman" w:hAnsi="Consolas" w:cs="Times New Roman"/>
+          <w:color w:val="CCCCCC"/>
+          <w:sz w:val="21"/>
+          <w:szCs w:val="21"/>
+        </w:rPr>
+        <w:t xml:space="preserve">        IMAGE_TAG </w:t>
+      </w:r>
+      <w:r>
+        <w:rPr>
+          <w:rFonts w:ascii="Consolas" w:eastAsia="Times New Roman" w:hAnsi="Consolas" w:cs="Times New Roman"/>
+          <w:color w:val="D4D4D4"/>
+          <w:sz w:val="21"/>
+          <w:szCs w:val="21"/>
+        </w:rPr>
+        <w:t>=</w:t>
+      </w:r>
+      <w:r>
+        <w:rPr>
+          <w:rFonts w:ascii="Consolas" w:eastAsia="Times New Roman" w:hAnsi="Consolas" w:cs="Times New Roman"/>
+          <w:color w:val="CCCCCC"/>
+          <w:sz w:val="21"/>
+          <w:szCs w:val="21"/>
+        </w:rPr>
+        <w:t xml:space="preserve"> </w:t>
+      </w:r>
+      <w:r>
+        <w:rPr>
+          <w:rFonts w:ascii="Consolas" w:eastAsia="Times New Roman" w:hAnsi="Consolas" w:cs="Times New Roman"/>
+          <w:color w:val="CE9178"/>
+          <w:sz w:val="21"/>
+          <w:szCs w:val="21"/>
+        </w:rPr>
+        <w:t>"</w:t>
+      </w:r>
+      <w:r>
+        <w:rPr>
+          <w:rFonts w:ascii="Consolas" w:eastAsia="Times New Roman" w:hAnsi="Consolas" w:cs="Times New Roman"/>
+          <w:color w:val="569CD6"/>
+          <w:sz w:val="21"/>
+          <w:szCs w:val="21"/>
+        </w:rPr>
+        <w:t>${</w:t>
+      </w:r>
+      <w:r>
+        <w:rPr>
+          <w:rFonts w:ascii="Consolas" w:eastAsia="Times New Roman" w:hAnsi="Consolas" w:cs="Times New Roman"/>
+          <w:color w:val="D4D4D4"/>
+          <w:sz w:val="21"/>
+          <w:szCs w:val="21"/>
+        </w:rPr>
+        <w:t>RELEASE</w:t>
+      </w:r>
+      <w:r>
+        <w:rPr>
+          <w:rFonts w:ascii="Consolas" w:eastAsia="Times New Roman" w:hAnsi="Consolas" w:cs="Times New Roman"/>
+          <w:color w:val="569CD6"/>
+          <w:sz w:val="21"/>
+          <w:szCs w:val="21"/>
+        </w:rPr>
+        <w:t>}</w:t>
+      </w:r>
+      <w:r>
+        <w:rPr>
+          <w:rFonts w:ascii="Consolas" w:eastAsia="Times New Roman" w:hAnsi="Consolas" w:cs="Times New Roman"/>
+          <w:color w:val="CE9178"/>
+          <w:sz w:val="21"/>
+          <w:szCs w:val="21"/>
+        </w:rPr>
+        <w:t>-</w:t>
+      </w:r>
+      <w:r>
+        <w:rPr>
+          <w:rFonts w:ascii="Consolas" w:eastAsia="Times New Roman" w:hAnsi="Consolas" w:cs="Times New Roman"/>
+          <w:color w:val="569CD6"/>
+          <w:sz w:val="21"/>
+          <w:szCs w:val="21"/>
+        </w:rPr>
+        <w:t>${</w:t>
+      </w:r>
+      <w:r>
+        <w:rPr>
+          <w:rFonts w:ascii="Consolas" w:eastAsia="Times New Roman" w:hAnsi="Consolas" w:cs="Times New Roman"/>
+          <w:color w:val="D4D4D4"/>
+          <w:sz w:val="21"/>
+          <w:szCs w:val="21"/>
+        </w:rPr>
+        <w:t>BUILD_NUMBER</w:t>
+      </w:r>
+      <w:r>
+        <w:rPr>
+          <w:rFonts w:ascii="Consolas" w:eastAsia="Times New Roman" w:hAnsi="Consolas" w:cs="Times New Roman"/>
+          <w:color w:val="569CD6"/>
+          <w:sz w:val="21"/>
+          <w:szCs w:val="21"/>
+        </w:rPr>
+        <w:t>}</w:t>
+      </w:r>
+      <w:r>
+        <w:rPr>
+          <w:rFonts w:ascii="Consolas" w:eastAsia="Times New Roman" w:hAnsi="Consolas" w:cs="Times New Roman"/>
+          <w:color w:val="CE9178"/>
+          <w:sz w:val="21"/>
+          <w:szCs w:val="21"/>
+        </w:rPr>
+        <w:t>"</w:t>
+      </w:r>
+    </w:p>
+    <w:p>
+      <w:pPr>
+        <w:shd w:val="clear" w:color="auto" w:fill="1F1F1F"/>
+        <w:spacing w:after="0" w:line="285" w:lineRule="atLeast"/>
+        <w:rPr>
+          <w:rFonts w:ascii="Consolas" w:eastAsia="Times New Roman" w:hAnsi="Consolas" w:cs="Times New Roman"/>
+          <w:color w:val="CCCCCC"/>
+          <w:sz w:val="21"/>
+          <w:szCs w:val="21"/>
+        </w:rPr>
+      </w:pPr>
+      <w:r>
+        <w:rPr>
+          <w:rFonts w:ascii="Consolas" w:eastAsia="Times New Roman" w:hAnsi="Consolas" w:cs="Times New Roman"/>
+          <w:color w:val="CCCCCC"/>
+          <w:sz w:val="21"/>
+          <w:szCs w:val="21"/>
+        </w:rPr>
+        <w:t>       </w:t>
+      </w:r>
+      <w:r>
+        <w:rPr>
+          <w:rFonts w:ascii="Consolas" w:eastAsia="Times New Roman" w:hAnsi="Consolas" w:cs="Times New Roman"/>
+          <w:color w:val="6A9955"/>
+          <w:sz w:val="21"/>
+          <w:szCs w:val="21"/>
+        </w:rPr>
+        <w:t>// JENKINS_API_TOKEN = credentials("JENKINS_API_TOKEN")</w:t>
+      </w:r>
+    </w:p>
+    <w:p>
+      <w:pPr>
+        <w:shd w:val="clear" w:color="auto" w:fill="1F1F1F"/>
+        <w:spacing w:after="0" w:line="285" w:lineRule="atLeast"/>
+        <w:rPr>
+          <w:rFonts w:ascii="Consolas" w:eastAsia="Times New Roman" w:hAnsi="Consolas" w:cs="Times New Roman"/>
+          <w:color w:val="CCCCCC"/>
+          <w:sz w:val="21"/>
+          <w:szCs w:val="21"/>
+        </w:rPr>
+      </w:pPr>
+      <w:r>
+        <w:rPr>
+          <w:rFonts w:ascii="Consolas" w:eastAsia="Times New Roman" w:hAnsi="Consolas" w:cs="Times New Roman"/>
+          <w:color w:val="CCCCCC"/>
+          <w:sz w:val="21"/>
+          <w:szCs w:val="21"/>
+        </w:rPr>
+        <w:t xml:space="preserve">    } </w:t>
+      </w:r>
+    </w:p>
+    <w:p/>
+    <w:p>
+      <w:r>
+        <w:t>Performing register app CI and build and push docker image in docker hub.</w:t>
+      </w:r>
+    </w:p>
+    <w:p>
+      <w:pPr>
+        <w:pStyle w:val="HTMLPreformatted"/>
+        <w:rPr>
+          <w:rStyle w:val="pipeline-new-node"/>
+          <w:rFonts w:ascii="var(--font-family-mono)" w:hAnsi="var(--font-family-mono)"/>
+          <w:color w:val="9A9999"/>
+        </w:rPr>
+      </w:pPr>
+      <w:r>
+        <w:rPr>
+          <w:rStyle w:val="pipeline-new-node"/>
+          <w:rFonts w:ascii="var(--font-family-mono)" w:hAnsi="var(--font-family-mono)"/>
+          <w:color w:val="9A9999"/>
+        </w:rPr>
+        <w:t>[Pipeline] waitForQualityGate</w:t>
+      </w:r>
+    </w:p>
+    <w:p>
+      <w:pPr>
+        <w:pStyle w:val="HTMLPreformatted"/>
+        <w:rPr>
+          <w:rStyle w:val="pipeline-node-51"/>
+          <w:rFonts w:ascii="var(--font-family-mono)" w:hAnsi="var(--font-family-mono)"/>
+          <w:color w:val="14141F"/>
+        </w:rPr>
+      </w:pPr>
+      <w:r>
+        <w:rPr>
+          <w:rStyle w:val="pipeline-node-51"/>
+          <w:rFonts w:ascii="var(--font-family-mono)" w:hAnsi="var(--font-family-mono)"/>
+          <w:color w:val="14141F"/>
+        </w:rPr>
+        <w:t>Checking status of SonarQube task 'AYy6cKWbWcRaV-_oyTJ7' on server 'sonar server'</w:t>
+      </w:r>
+    </w:p>
+    <w:p>
+      <w:pPr>
+        <w:pStyle w:val="HTMLPreformatted"/>
+        <w:rPr>
+          <w:rStyle w:val="pipeline-node-51"/>
+          <w:rFonts w:ascii="var(--font-family-mono)" w:hAnsi="var(--font-family-mono)"/>
+          <w:color w:val="14141F"/>
+        </w:rPr>
+      </w:pPr>
+      <w:r>
+        <w:rPr>
+          <w:rStyle w:val="pipeline-node-51"/>
+          <w:rFonts w:ascii="var(--font-family-mono)" w:hAnsi="var(--font-family-mono)"/>
+          <w:color w:val="14141F"/>
+        </w:rPr>
+        <w:t>SonarQube task 'AYy6cKWbWcRaV-_oyTJ7' status is 'PENDING'</w:t>
+      </w:r>
+    </w:p>
+    <w:p>
+      <w:pPr>
+        <w:pStyle w:val="HTMLPreformatted"/>
+        <w:rPr>
+          <w:rFonts w:ascii="var(--font-family-mono)" w:hAnsi="var(--font-family-mono)"/>
+          <w:color w:val="14141F"/>
+        </w:rPr>
+      </w:pPr>
+      <w:r>
+        <w:rPr>
+          <w:rFonts w:ascii="var(--font-family-mono)" w:hAnsi="var(--font-family-mono)"/>
+          <w:color w:val="14141F"/>
+        </w:rPr>
+        <w:t xml:space="preserve">Aborted by </w:t>
+      </w:r>
+      <w:hyperlink r:id="rId28" w:history="1">
+        <w:r>
+          <w:rPr>
+            <w:rStyle w:val="Hyperlink"/>
+            <w:rFonts w:ascii="var(--font-family-mono)" w:hAnsi="var(--font-family-mono)"/>
+            <w:bdr w:val="none" w:sz="0" w:space="0" w:color="auto" w:frame="1"/>
+          </w:rPr>
+          <w:t>shri</w:t>
+        </w:r>
+      </w:hyperlink>
+    </w:p>
+    <w:p/>
+    <w:p>
+      <w:r>
+        <w:t>So to get rid of this create webhook for Jenkins server in sonarqube</w:t>
+      </w:r>
+    </w:p>
+    <w:p>
+      <w:r>
+        <w:rPr>
+          <w:noProof/>
+        </w:rPr>
+        <w:lastRenderedPageBreak/>
+        <w:drawing>
+          <wp:inline distT="0" distB="0" distL="0" distR="0" wp14:anchorId="4CB39815" wp14:editId="31B767ED">
+            <wp:extent cx="5943600" cy="1593215"/>
+            <wp:effectExtent l="0" t="0" r="0" b="6985"/>
+            <wp:docPr id="2016944391" name="Picture 1"/>
+            <wp:cNvGraphicFramePr>
+              <a:graphicFrameLocks xmlns:a="http://schemas.openxmlformats.org/drawingml/2006/main" noChangeAspect="1"/>
+            </wp:cNvGraphicFramePr>
+            <a:graphic xmlns:a="http://schemas.openxmlformats.org/drawingml/2006/main">
+              <a:graphicData uri="http://schemas.openxmlformats.org/drawingml/2006/picture">
+                <pic:pic xmlns:pic="http://schemas.openxmlformats.org/drawingml/2006/picture">
+                  <pic:nvPicPr>
+                    <pic:cNvPr id="2016944391" name=""/>
+                    <pic:cNvPicPr/>
+                  </pic:nvPicPr>
+                  <pic:blipFill>
+                    <a:blip r:embed="rId29"/>
+                    <a:stretch>
+                      <a:fillRect/>
+                    </a:stretch>
+                  </pic:blipFill>
+                  <pic:spPr>
+                    <a:xfrm>
+                      <a:off x="0" y="0"/>
+                      <a:ext cx="5943600" cy="1593215"/>
                     </a:xfrm>
                     <a:prstGeom prst="rect">
                       <a:avLst/>
@@ -5171,6 +6119,11 @@
     <w:basedOn w:val="DefaultParagraphFont"/>
     <w:rsid w:val="00947385"/>
   </w:style>
+  <w:style w:type="character" w:customStyle="1" w:styleId="pipeline-node-51">
+    <w:name w:val="pipeline-node-51"/>
+    <w:basedOn w:val="DefaultParagraphFont"/>
+    <w:rsid w:val="00CA1A82"/>
+  </w:style>
 </w:styles>
 </file>
 

</xml_diff>

<commit_message>
added register app and rmv QG, docker build and push
</commit_message>
<xml_diff>
--- a/cicd.docx
+++ b/cicd.docx
@@ -55,7 +55,17 @@
           <w:sz w:val="20"/>
           <w:szCs w:val="20"/>
         </w:rPr>
-        <w:t>ec2-user ~]</w:t>
+        <w:t xml:space="preserve">ec2-user </w:t>
+      </w:r>
+      <w:proofErr w:type="gramStart"/>
+      <w:r>
+        <w:rPr>
+          <w:rFonts w:ascii="var(--bs-font-monospace)" w:eastAsia="Times New Roman" w:hAnsi="var(--bs-font-monospace)" w:cs="Courier New"/>
+          <w:color w:val="000C1A"/>
+          <w:sz w:val="20"/>
+          <w:szCs w:val="20"/>
+        </w:rPr>
+        <w:t>~]</w:t>
       </w:r>
       <w:r>
         <w:rPr>
@@ -64,8 +74,19 @@
           <w:sz w:val="20"/>
           <w:szCs w:val="20"/>
         </w:rPr>
-        <w:t xml:space="preserve">$ </w:t>
-      </w:r>
+        <w:t>$</w:t>
+      </w:r>
+      <w:proofErr w:type="gramEnd"/>
+      <w:r>
+        <w:rPr>
+          <w:rFonts w:ascii="var(--bs-font-monospace)" w:eastAsia="Times New Roman" w:hAnsi="var(--bs-font-monospace)" w:cs="Courier New"/>
+          <w:color w:val="008080"/>
+          <w:sz w:val="20"/>
+          <w:szCs w:val="20"/>
+        </w:rPr>
+        <w:t xml:space="preserve"> </w:t>
+      </w:r>
+      <w:proofErr w:type="spellStart"/>
       <w:r>
         <w:rPr>
           <w:rFonts w:ascii="var(--bs-font-monospace)" w:eastAsia="Times New Roman" w:hAnsi="var(--bs-font-monospace)" w:cs="Courier New"/>
@@ -73,7 +94,17 @@
           <w:sz w:val="20"/>
           <w:szCs w:val="20"/>
         </w:rPr>
-        <w:t xml:space="preserve">sudo </w:t>
+        <w:t>sudo</w:t>
+      </w:r>
+      <w:proofErr w:type="spellEnd"/>
+      <w:r>
+        <w:rPr>
+          <w:rFonts w:ascii="var(--bs-font-monospace)" w:eastAsia="Times New Roman" w:hAnsi="var(--bs-font-monospace)" w:cs="Courier New"/>
+          <w:color w:val="0086B3"/>
+          <w:sz w:val="20"/>
+          <w:szCs w:val="20"/>
+        </w:rPr>
+        <w:t xml:space="preserve"> </w:t>
       </w:r>
       <w:r>
         <w:rPr>
@@ -160,7 +191,17 @@
           <w:sz w:val="20"/>
           <w:szCs w:val="20"/>
         </w:rPr>
-        <w:t>ec2-user ~]</w:t>
+        <w:t xml:space="preserve">ec2-user </w:t>
+      </w:r>
+      <w:proofErr w:type="gramStart"/>
+      <w:r>
+        <w:rPr>
+          <w:rFonts w:ascii="var(--bs-font-monospace)" w:eastAsia="Times New Roman" w:hAnsi="var(--bs-font-monospace)" w:cs="Courier New"/>
+          <w:color w:val="000C1A"/>
+          <w:sz w:val="20"/>
+          <w:szCs w:val="20"/>
+        </w:rPr>
+        <w:t>~]</w:t>
       </w:r>
       <w:r>
         <w:rPr>
@@ -169,8 +210,19 @@
           <w:sz w:val="20"/>
           <w:szCs w:val="20"/>
         </w:rPr>
-        <w:t xml:space="preserve">$ </w:t>
-      </w:r>
+        <w:t>$</w:t>
+      </w:r>
+      <w:proofErr w:type="gramEnd"/>
+      <w:r>
+        <w:rPr>
+          <w:rFonts w:ascii="var(--bs-font-monospace)" w:eastAsia="Times New Roman" w:hAnsi="var(--bs-font-monospace)" w:cs="Courier New"/>
+          <w:color w:val="008080"/>
+          <w:sz w:val="20"/>
+          <w:szCs w:val="20"/>
+        </w:rPr>
+        <w:t xml:space="preserve"> </w:t>
+      </w:r>
+      <w:proofErr w:type="spellStart"/>
       <w:r>
         <w:rPr>
           <w:rFonts w:ascii="var(--bs-font-monospace)" w:eastAsia="Times New Roman" w:hAnsi="var(--bs-font-monospace)" w:cs="Courier New"/>
@@ -178,8 +230,19 @@
           <w:sz w:val="20"/>
           <w:szCs w:val="20"/>
         </w:rPr>
-        <w:t xml:space="preserve">sudo </w:t>
-      </w:r>
+        <w:t>sudo</w:t>
+      </w:r>
+      <w:proofErr w:type="spellEnd"/>
+      <w:r>
+        <w:rPr>
+          <w:rFonts w:ascii="var(--bs-font-monospace)" w:eastAsia="Times New Roman" w:hAnsi="var(--bs-font-monospace)" w:cs="Courier New"/>
+          <w:color w:val="0086B3"/>
+          <w:sz w:val="20"/>
+          <w:szCs w:val="20"/>
+        </w:rPr>
+        <w:t xml:space="preserve"> </w:t>
+      </w:r>
+      <w:proofErr w:type="spellStart"/>
       <w:r>
         <w:rPr>
           <w:rFonts w:ascii="var(--bs-font-monospace)" w:eastAsia="Times New Roman" w:hAnsi="var(--bs-font-monospace)" w:cs="Courier New"/>
@@ -187,7 +250,17 @@
           <w:sz w:val="20"/>
           <w:szCs w:val="20"/>
         </w:rPr>
-        <w:t xml:space="preserve">wget </w:t>
+        <w:t>wget</w:t>
+      </w:r>
+      <w:proofErr w:type="spellEnd"/>
+      <w:r>
+        <w:rPr>
+          <w:rFonts w:ascii="var(--bs-font-monospace)" w:eastAsia="Times New Roman" w:hAnsi="var(--bs-font-monospace)" w:cs="Courier New"/>
+          <w:color w:val="000C1A"/>
+          <w:sz w:val="20"/>
+          <w:szCs w:val="20"/>
+        </w:rPr>
+        <w:t xml:space="preserve"> </w:t>
       </w:r>
       <w:r>
         <w:rPr>
@@ -205,7 +278,67 @@
           <w:sz w:val="20"/>
           <w:szCs w:val="20"/>
         </w:rPr>
-        <w:t xml:space="preserve"> /etc/yum.repos.d/jenkins.repo </w:t>
+        <w:t xml:space="preserve"> /</w:t>
+      </w:r>
+      <w:proofErr w:type="spellStart"/>
+      <w:r>
+        <w:rPr>
+          <w:rFonts w:ascii="var(--bs-font-monospace)" w:eastAsia="Times New Roman" w:hAnsi="var(--bs-font-monospace)" w:cs="Courier New"/>
+          <w:color w:val="000C1A"/>
+          <w:sz w:val="20"/>
+          <w:szCs w:val="20"/>
+        </w:rPr>
+        <w:t>etc</w:t>
+      </w:r>
+      <w:proofErr w:type="spellEnd"/>
+      <w:r>
+        <w:rPr>
+          <w:rFonts w:ascii="var(--bs-font-monospace)" w:eastAsia="Times New Roman" w:hAnsi="var(--bs-font-monospace)" w:cs="Courier New"/>
+          <w:color w:val="000C1A"/>
+          <w:sz w:val="20"/>
+          <w:szCs w:val="20"/>
+        </w:rPr>
+        <w:t>/</w:t>
+      </w:r>
+      <w:proofErr w:type="spellStart"/>
+      <w:r>
+        <w:rPr>
+          <w:rFonts w:ascii="var(--bs-font-monospace)" w:eastAsia="Times New Roman" w:hAnsi="var(--bs-font-monospace)" w:cs="Courier New"/>
+          <w:color w:val="000C1A"/>
+          <w:sz w:val="20"/>
+          <w:szCs w:val="20"/>
+        </w:rPr>
+        <w:t>yum.repos.d</w:t>
+      </w:r>
+      <w:proofErr w:type="spellEnd"/>
+      <w:r>
+        <w:rPr>
+          <w:rFonts w:ascii="var(--bs-font-monospace)" w:eastAsia="Times New Roman" w:hAnsi="var(--bs-font-monospace)" w:cs="Courier New"/>
+          <w:color w:val="000C1A"/>
+          <w:sz w:val="20"/>
+          <w:szCs w:val="20"/>
+        </w:rPr>
+        <w:t>/</w:t>
+      </w:r>
+      <w:proofErr w:type="spellStart"/>
+      <w:r>
+        <w:rPr>
+          <w:rFonts w:ascii="var(--bs-font-monospace)" w:eastAsia="Times New Roman" w:hAnsi="var(--bs-font-monospace)" w:cs="Courier New"/>
+          <w:color w:val="000C1A"/>
+          <w:sz w:val="20"/>
+          <w:szCs w:val="20"/>
+        </w:rPr>
+        <w:t>jenkins.repo</w:t>
+      </w:r>
+      <w:proofErr w:type="spellEnd"/>
+      <w:r>
+        <w:rPr>
+          <w:rFonts w:ascii="var(--bs-font-monospace)" w:eastAsia="Times New Roman" w:hAnsi="var(--bs-font-monospace)" w:cs="Courier New"/>
+          <w:color w:val="000C1A"/>
+          <w:sz w:val="20"/>
+          <w:szCs w:val="20"/>
+        </w:rPr>
+        <w:t xml:space="preserve"> </w:t>
       </w:r>
       <w:r>
         <w:rPr>
@@ -328,7 +461,17 @@
           <w:sz w:val="20"/>
           <w:szCs w:val="20"/>
         </w:rPr>
-        <w:t>ec2-user ~]</w:t>
+        <w:t xml:space="preserve">ec2-user </w:t>
+      </w:r>
+      <w:proofErr w:type="gramStart"/>
+      <w:r>
+        <w:rPr>
+          <w:rFonts w:ascii="var(--bs-font-monospace)" w:eastAsia="Times New Roman" w:hAnsi="var(--bs-font-monospace)" w:cs="Courier New"/>
+          <w:color w:val="000C1A"/>
+          <w:sz w:val="20"/>
+          <w:szCs w:val="20"/>
+        </w:rPr>
+        <w:t>~]</w:t>
       </w:r>
       <w:r>
         <w:rPr>
@@ -337,8 +480,19 @@
           <w:sz w:val="20"/>
           <w:szCs w:val="20"/>
         </w:rPr>
-        <w:t xml:space="preserve">$ </w:t>
-      </w:r>
+        <w:t>$</w:t>
+      </w:r>
+      <w:proofErr w:type="gramEnd"/>
+      <w:r>
+        <w:rPr>
+          <w:rFonts w:ascii="var(--bs-font-monospace)" w:eastAsia="Times New Roman" w:hAnsi="var(--bs-font-monospace)" w:cs="Courier New"/>
+          <w:color w:val="008080"/>
+          <w:sz w:val="20"/>
+          <w:szCs w:val="20"/>
+        </w:rPr>
+        <w:t xml:space="preserve"> </w:t>
+      </w:r>
+      <w:proofErr w:type="spellStart"/>
       <w:r>
         <w:rPr>
           <w:rFonts w:ascii="var(--bs-font-monospace)" w:eastAsia="Times New Roman" w:hAnsi="var(--bs-font-monospace)" w:cs="Courier New"/>
@@ -346,7 +500,17 @@
           <w:sz w:val="20"/>
           <w:szCs w:val="20"/>
         </w:rPr>
-        <w:t xml:space="preserve">sudo </w:t>
+        <w:t>sudo</w:t>
+      </w:r>
+      <w:proofErr w:type="spellEnd"/>
+      <w:r>
+        <w:rPr>
+          <w:rFonts w:ascii="var(--bs-font-monospace)" w:eastAsia="Times New Roman" w:hAnsi="var(--bs-font-monospace)" w:cs="Courier New"/>
+          <w:color w:val="0086B3"/>
+          <w:sz w:val="20"/>
+          <w:szCs w:val="20"/>
+        </w:rPr>
+        <w:t xml:space="preserve"> </w:t>
       </w:r>
       <w:r>
         <w:rPr>
@@ -424,7 +588,17 @@
           <w:sz w:val="20"/>
           <w:szCs w:val="20"/>
         </w:rPr>
-        <w:t>ec2-user ~]</w:t>
+        <w:t xml:space="preserve">ec2-user </w:t>
+      </w:r>
+      <w:proofErr w:type="gramStart"/>
+      <w:r>
+        <w:rPr>
+          <w:rFonts w:ascii="var(--bs-font-monospace)" w:eastAsia="Times New Roman" w:hAnsi="var(--bs-font-monospace)" w:cs="Courier New"/>
+          <w:color w:val="000C1A"/>
+          <w:sz w:val="20"/>
+          <w:szCs w:val="20"/>
+        </w:rPr>
+        <w:t>~]</w:t>
       </w:r>
       <w:r>
         <w:rPr>
@@ -433,8 +607,19 @@
           <w:sz w:val="20"/>
           <w:szCs w:val="20"/>
         </w:rPr>
-        <w:t xml:space="preserve">$ </w:t>
-      </w:r>
+        <w:t>$</w:t>
+      </w:r>
+      <w:proofErr w:type="gramEnd"/>
+      <w:r>
+        <w:rPr>
+          <w:rFonts w:ascii="var(--bs-font-monospace)" w:eastAsia="Times New Roman" w:hAnsi="var(--bs-font-monospace)" w:cs="Courier New"/>
+          <w:color w:val="008080"/>
+          <w:sz w:val="20"/>
+          <w:szCs w:val="20"/>
+        </w:rPr>
+        <w:t xml:space="preserve"> </w:t>
+      </w:r>
+      <w:proofErr w:type="spellStart"/>
       <w:r>
         <w:rPr>
           <w:rFonts w:ascii="var(--bs-font-monospace)" w:eastAsia="Times New Roman" w:hAnsi="var(--bs-font-monospace)" w:cs="Courier New"/>
@@ -442,7 +627,17 @@
           <w:sz w:val="20"/>
           <w:szCs w:val="20"/>
         </w:rPr>
-        <w:t xml:space="preserve">sudo </w:t>
+        <w:t>sudo</w:t>
+      </w:r>
+      <w:proofErr w:type="spellEnd"/>
+      <w:r>
+        <w:rPr>
+          <w:rFonts w:ascii="var(--bs-font-monospace)" w:eastAsia="Times New Roman" w:hAnsi="var(--bs-font-monospace)" w:cs="Courier New"/>
+          <w:color w:val="0086B3"/>
+          <w:sz w:val="20"/>
+          <w:szCs w:val="20"/>
+        </w:rPr>
+        <w:t xml:space="preserve"> </w:t>
       </w:r>
       <w:r>
         <w:rPr>
@@ -525,7 +720,17 @@
           <w:sz w:val="20"/>
           <w:szCs w:val="20"/>
         </w:rPr>
-        <w:t>ec2-user ~]</w:t>
+        <w:t xml:space="preserve">ec2-user </w:t>
+      </w:r>
+      <w:proofErr w:type="gramStart"/>
+      <w:r>
+        <w:rPr>
+          <w:rFonts w:ascii="var(--bs-font-monospace)" w:eastAsia="Times New Roman" w:hAnsi="var(--bs-font-monospace)" w:cs="Courier New"/>
+          <w:color w:val="000C1A"/>
+          <w:sz w:val="20"/>
+          <w:szCs w:val="20"/>
+        </w:rPr>
+        <w:t>~]</w:t>
       </w:r>
       <w:r>
         <w:rPr>
@@ -534,8 +739,19 @@
           <w:sz w:val="20"/>
           <w:szCs w:val="20"/>
         </w:rPr>
-        <w:t xml:space="preserve">$ </w:t>
-      </w:r>
+        <w:t>$</w:t>
+      </w:r>
+      <w:proofErr w:type="gramEnd"/>
+      <w:r>
+        <w:rPr>
+          <w:rFonts w:ascii="var(--bs-font-monospace)" w:eastAsia="Times New Roman" w:hAnsi="var(--bs-font-monospace)" w:cs="Courier New"/>
+          <w:color w:val="008080"/>
+          <w:sz w:val="20"/>
+          <w:szCs w:val="20"/>
+        </w:rPr>
+        <w:t xml:space="preserve"> </w:t>
+      </w:r>
+      <w:proofErr w:type="spellStart"/>
       <w:r>
         <w:rPr>
           <w:rFonts w:ascii="var(--bs-font-monospace)" w:eastAsia="Times New Roman" w:hAnsi="var(--bs-font-monospace)" w:cs="Courier New"/>
@@ -543,8 +759,19 @@
           <w:sz w:val="20"/>
           <w:szCs w:val="20"/>
         </w:rPr>
-        <w:t xml:space="preserve">sudo </w:t>
-      </w:r>
+        <w:t>sudo</w:t>
+      </w:r>
+      <w:proofErr w:type="spellEnd"/>
+      <w:r>
+        <w:rPr>
+          <w:rFonts w:ascii="var(--bs-font-monospace)" w:eastAsia="Times New Roman" w:hAnsi="var(--bs-font-monospace)" w:cs="Courier New"/>
+          <w:color w:val="0086B3"/>
+          <w:sz w:val="20"/>
+          <w:szCs w:val="20"/>
+        </w:rPr>
+        <w:t xml:space="preserve"> </w:t>
+      </w:r>
+      <w:proofErr w:type="spellStart"/>
       <w:r>
         <w:rPr>
           <w:rFonts w:ascii="var(--bs-font-monospace)" w:eastAsia="Times New Roman" w:hAnsi="var(--bs-font-monospace)" w:cs="Courier New"/>
@@ -552,7 +779,17 @@
           <w:sz w:val="20"/>
           <w:szCs w:val="20"/>
         </w:rPr>
-        <w:t xml:space="preserve">dnf </w:t>
+        <w:t>dnf</w:t>
+      </w:r>
+      <w:proofErr w:type="spellEnd"/>
+      <w:r>
+        <w:rPr>
+          <w:rFonts w:ascii="var(--bs-font-monospace)" w:eastAsia="Times New Roman" w:hAnsi="var(--bs-font-monospace)" w:cs="Courier New"/>
+          <w:color w:val="000C1A"/>
+          <w:sz w:val="20"/>
+          <w:szCs w:val="20"/>
+        </w:rPr>
+        <w:t xml:space="preserve"> </w:t>
       </w:r>
       <w:r>
         <w:rPr>
@@ -653,7 +890,17 @@
           <w:sz w:val="20"/>
           <w:szCs w:val="20"/>
         </w:rPr>
-        <w:t>ec2-user ~]</w:t>
+        <w:t xml:space="preserve">ec2-user </w:t>
+      </w:r>
+      <w:proofErr w:type="gramStart"/>
+      <w:r>
+        <w:rPr>
+          <w:rFonts w:ascii="var(--bs-font-monospace)" w:eastAsia="Times New Roman" w:hAnsi="var(--bs-font-monospace)" w:cs="Courier New"/>
+          <w:color w:val="000C1A"/>
+          <w:sz w:val="20"/>
+          <w:szCs w:val="20"/>
+        </w:rPr>
+        <w:t>~]</w:t>
       </w:r>
       <w:r>
         <w:rPr>
@@ -662,8 +909,19 @@
           <w:sz w:val="20"/>
           <w:szCs w:val="20"/>
         </w:rPr>
-        <w:t xml:space="preserve">$ </w:t>
-      </w:r>
+        <w:t>$</w:t>
+      </w:r>
+      <w:proofErr w:type="gramEnd"/>
+      <w:r>
+        <w:rPr>
+          <w:rFonts w:ascii="var(--bs-font-monospace)" w:eastAsia="Times New Roman" w:hAnsi="var(--bs-font-monospace)" w:cs="Courier New"/>
+          <w:color w:val="008080"/>
+          <w:sz w:val="20"/>
+          <w:szCs w:val="20"/>
+        </w:rPr>
+        <w:t xml:space="preserve"> </w:t>
+      </w:r>
+      <w:proofErr w:type="spellStart"/>
       <w:r>
         <w:rPr>
           <w:rFonts w:ascii="var(--bs-font-monospace)" w:eastAsia="Times New Roman" w:hAnsi="var(--bs-font-monospace)" w:cs="Courier New"/>
@@ -671,7 +929,17 @@
           <w:sz w:val="20"/>
           <w:szCs w:val="20"/>
         </w:rPr>
-        <w:t xml:space="preserve">sudo </w:t>
+        <w:t>sudo</w:t>
+      </w:r>
+      <w:proofErr w:type="spellEnd"/>
+      <w:r>
+        <w:rPr>
+          <w:rFonts w:ascii="var(--bs-font-monospace)" w:eastAsia="Times New Roman" w:hAnsi="var(--bs-font-monospace)" w:cs="Courier New"/>
+          <w:color w:val="0086B3"/>
+          <w:sz w:val="20"/>
+          <w:szCs w:val="20"/>
+        </w:rPr>
+        <w:t xml:space="preserve"> </w:t>
       </w:r>
       <w:r>
         <w:rPr>
@@ -691,6 +959,7 @@
         </w:rPr>
         <w:t xml:space="preserve">install </w:t>
       </w:r>
+      <w:proofErr w:type="spellStart"/>
       <w:r>
         <w:rPr>
           <w:rFonts w:ascii="var(--bs-font-monospace)" w:eastAsia="Times New Roman" w:hAnsi="var(--bs-font-monospace)" w:cs="Courier New"/>
@@ -698,7 +967,17 @@
           <w:sz w:val="20"/>
           <w:szCs w:val="20"/>
         </w:rPr>
-        <w:t xml:space="preserve">jenkins </w:t>
+        <w:t>jenkins</w:t>
+      </w:r>
+      <w:proofErr w:type="spellEnd"/>
+      <w:r>
+        <w:rPr>
+          <w:rFonts w:ascii="var(--bs-font-monospace)" w:eastAsia="Times New Roman" w:hAnsi="var(--bs-font-monospace)" w:cs="Courier New"/>
+          <w:color w:val="000C1A"/>
+          <w:sz w:val="20"/>
+          <w:szCs w:val="20"/>
+        </w:rPr>
+        <w:t xml:space="preserve"> </w:t>
       </w:r>
       <w:r>
         <w:rPr>
@@ -713,22 +992,144 @@
     <w:p/>
     <w:p>
       <w:r>
-        <w:t>[root@ip-10-0-29-163 ~]# systemctl enable jenkins</w:t>
-      </w:r>
-    </w:p>
-    <w:p>
-      <w:r>
-        <w:t>Created symlink /etc/systemd/system/multi-user.target.wants/jenkins.service → /usr/lib/systemd/system/jenkins.service.</w:t>
-      </w:r>
-    </w:p>
-    <w:p>
-      <w:r>
-        <w:t>[root@ip-10-0-29-163 ~]# systemctl start jenkins</w:t>
-      </w:r>
-    </w:p>
-    <w:p>
-      <w:r>
-        <w:t>[root@ip-10-0-29-163 ~]# jenkins --version</w:t>
+        <w:t xml:space="preserve">[root@ip-10-0-29-163 </w:t>
+      </w:r>
+      <w:proofErr w:type="gramStart"/>
+      <w:r>
+        <w:t>~]#</w:t>
+      </w:r>
+      <w:proofErr w:type="gramEnd"/>
+      <w:r>
+        <w:t xml:space="preserve"> </w:t>
+      </w:r>
+      <w:proofErr w:type="spellStart"/>
+      <w:r>
+        <w:t>systemctl</w:t>
+      </w:r>
+      <w:proofErr w:type="spellEnd"/>
+      <w:r>
+        <w:t xml:space="preserve"> enable </w:t>
+      </w:r>
+      <w:proofErr w:type="spellStart"/>
+      <w:r>
+        <w:t>jenkins</w:t>
+      </w:r>
+      <w:proofErr w:type="spellEnd"/>
+    </w:p>
+    <w:p>
+      <w:r>
+        <w:t xml:space="preserve">Created </w:t>
+      </w:r>
+      <w:proofErr w:type="spellStart"/>
+      <w:r>
+        <w:t>symlink</w:t>
+      </w:r>
+      <w:proofErr w:type="spellEnd"/>
+      <w:r>
+        <w:t xml:space="preserve"> /</w:t>
+      </w:r>
+      <w:proofErr w:type="spellStart"/>
+      <w:r>
+        <w:t>etc</w:t>
+      </w:r>
+      <w:proofErr w:type="spellEnd"/>
+      <w:r>
+        <w:t>/</w:t>
+      </w:r>
+      <w:proofErr w:type="spellStart"/>
+      <w:r>
+        <w:t>systemd</w:t>
+      </w:r>
+      <w:proofErr w:type="spellEnd"/>
+      <w:r>
+        <w:t>/system/multi-</w:t>
+      </w:r>
+      <w:proofErr w:type="spellStart"/>
+      <w:r>
+        <w:t>user.target.wants</w:t>
+      </w:r>
+      <w:proofErr w:type="spellEnd"/>
+      <w:r>
+        <w:t>/</w:t>
+      </w:r>
+      <w:proofErr w:type="spellStart"/>
+      <w:r>
+        <w:t>jenkins.service</w:t>
+      </w:r>
+      <w:proofErr w:type="spellEnd"/>
+      <w:r>
+        <w:t xml:space="preserve"> → /</w:t>
+      </w:r>
+      <w:proofErr w:type="spellStart"/>
+      <w:r>
+        <w:t>usr</w:t>
+      </w:r>
+      <w:proofErr w:type="spellEnd"/>
+      <w:r>
+        <w:t>/lib/</w:t>
+      </w:r>
+      <w:proofErr w:type="spellStart"/>
+      <w:r>
+        <w:t>systemd</w:t>
+      </w:r>
+      <w:proofErr w:type="spellEnd"/>
+      <w:r>
+        <w:t>/system/</w:t>
+      </w:r>
+      <w:proofErr w:type="spellStart"/>
+      <w:r>
+        <w:t>jenkins.service</w:t>
+      </w:r>
+      <w:proofErr w:type="spellEnd"/>
+      <w:r>
+        <w:t>.</w:t>
+      </w:r>
+    </w:p>
+    <w:p>
+      <w:r>
+        <w:t xml:space="preserve">[root@ip-10-0-29-163 </w:t>
+      </w:r>
+      <w:proofErr w:type="gramStart"/>
+      <w:r>
+        <w:t>~]#</w:t>
+      </w:r>
+      <w:proofErr w:type="gramEnd"/>
+      <w:r>
+        <w:t xml:space="preserve"> </w:t>
+      </w:r>
+      <w:proofErr w:type="spellStart"/>
+      <w:r>
+        <w:t>systemctl</w:t>
+      </w:r>
+      <w:proofErr w:type="spellEnd"/>
+      <w:r>
+        <w:t xml:space="preserve"> start </w:t>
+      </w:r>
+      <w:proofErr w:type="spellStart"/>
+      <w:r>
+        <w:t>jenkins</w:t>
+      </w:r>
+      <w:proofErr w:type="spellEnd"/>
+    </w:p>
+    <w:p>
+      <w:r>
+        <w:t xml:space="preserve">[root@ip-10-0-29-163 </w:t>
+      </w:r>
+      <w:proofErr w:type="gramStart"/>
+      <w:r>
+        <w:t>~]#</w:t>
+      </w:r>
+      <w:proofErr w:type="gramEnd"/>
+      <w:r>
+        <w:t xml:space="preserve"> </w:t>
+      </w:r>
+      <w:proofErr w:type="spellStart"/>
+      <w:r>
+        <w:t>jenkins</w:t>
+      </w:r>
+      <w:proofErr w:type="spellEnd"/>
+      <w:r>
+        <w:t xml:space="preserve"> --version</w:t>
       </w:r>
     </w:p>
     <w:p>
@@ -738,8 +1139,29 @@
     </w:p>
     <w:p>
       <w:r>
-        <w:t>[root@ip-10-0-29-163 ~]# cat /var/lib/jenkins/secrets/initialAdminPassword</w:t>
-      </w:r>
+        <w:t xml:space="preserve">[root@ip-10-0-29-163 </w:t>
+      </w:r>
+      <w:proofErr w:type="gramStart"/>
+      <w:r>
+        <w:t>~]#</w:t>
+      </w:r>
+      <w:proofErr w:type="gramEnd"/>
+      <w:r>
+        <w:t xml:space="preserve"> cat /var/lib/</w:t>
+      </w:r>
+      <w:proofErr w:type="spellStart"/>
+      <w:r>
+        <w:t>jenkins</w:t>
+      </w:r>
+      <w:proofErr w:type="spellEnd"/>
+      <w:r>
+        <w:t>/secrets/</w:t>
+      </w:r>
+      <w:proofErr w:type="spellStart"/>
+      <w:r>
+        <w:t>initialAdminPassword</w:t>
+      </w:r>
+      <w:proofErr w:type="spellEnd"/>
     </w:p>
     <w:p>
       <w:r>
@@ -748,8 +1170,13 @@
     </w:p>
     <w:p>
       <w:r>
-        <w:t>[root@ip-10-0-29-163 ~]#</w:t>
-      </w:r>
+        <w:t xml:space="preserve">[root@ip-10-0-29-163 </w:t>
+      </w:r>
+      <w:proofErr w:type="gramStart"/>
+      <w:r>
+        <w:t>~]#</w:t>
+      </w:r>
+      <w:proofErr w:type="gramEnd"/>
     </w:p>
     <w:p>
       <w:r>
@@ -809,9 +1236,11 @@
       </w:r>
     </w:p>
     <w:p>
+      <w:proofErr w:type="spellStart"/>
       <w:r>
         <w:t>jenkins</w:t>
       </w:r>
+      <w:proofErr w:type="spellEnd"/>
     </w:p>
     <w:p>
       <w:r>
@@ -859,13 +1288,26 @@
     <w:p/>
     <w:p>
       <w:r>
-        <w:t>Integrate Maven to Jenkins and add Github credentials to Jenkins</w:t>
-      </w:r>
-    </w:p>
-    <w:p>
-      <w:r>
-        <w:t>Git credential personal access token for jenkins</w:t>
-      </w:r>
+        <w:t xml:space="preserve">Integrate Maven to Jenkins and add </w:t>
+      </w:r>
+      <w:proofErr w:type="spellStart"/>
+      <w:r>
+        <w:t>Github</w:t>
+      </w:r>
+      <w:proofErr w:type="spellEnd"/>
+      <w:r>
+        <w:t xml:space="preserve"> credentials to Jenkins</w:t>
+      </w:r>
+    </w:p>
+    <w:p>
+      <w:r>
+        <w:t xml:space="preserve">Git credential personal access token for </w:t>
+      </w:r>
+      <w:proofErr w:type="spellStart"/>
+      <w:r>
+        <w:t>jenkins</w:t>
+      </w:r>
+      <w:proofErr w:type="spellEnd"/>
     </w:p>
     <w:p>
       <w:r>
@@ -891,30 +1333,58 @@
     </w:p>
     <w:p>
       <w:r>
-        <w:t>PS C:\Users\shrijandra\EKS\CICD Argo&gt; git add .</w:t>
-      </w:r>
-    </w:p>
-    <w:p>
-      <w:r>
-        <w:t>fatal: not a git repository (or any of the parent directories): .git</w:t>
-      </w:r>
+        <w:t xml:space="preserve">PS C:\Users\shrijandra\EKS\CICD Argo&gt; git </w:t>
+      </w:r>
+      <w:proofErr w:type="gramStart"/>
+      <w:r>
+        <w:t>add .</w:t>
+      </w:r>
+      <w:proofErr w:type="gramEnd"/>
+    </w:p>
+    <w:p>
+      <w:r>
+        <w:t>fatal: not a git repository (or any of the parent directories)</w:t>
+      </w:r>
+      <w:proofErr w:type="gramStart"/>
+      <w:r>
+        <w:t>: .git</w:t>
+      </w:r>
+      <w:proofErr w:type="gramEnd"/>
     </w:p>
     <w:p>
       <w:r>
         <w:t>PS C:\Users\shrijandra\EKS\CICD Argo&gt;</w:t>
       </w:r>
       <w:r>
-        <w:t>git init</w:t>
-      </w:r>
-    </w:p>
-    <w:p>
-      <w:r>
-        <w:t>PS C:\Users\shrijandra\EKS\CICD Argo&gt; git add .</w:t>
-      </w:r>
-    </w:p>
-    <w:p>
-      <w:r>
-        <w:t>PS C:\Users\shrijandra\EKS\CICD Argo&gt; git commit -m "added jenkinsfile"</w:t>
+        <w:t xml:space="preserve">git </w:t>
+      </w:r>
+      <w:proofErr w:type="spellStart"/>
+      <w:r>
+        <w:t>init</w:t>
+      </w:r>
+      <w:proofErr w:type="spellEnd"/>
+    </w:p>
+    <w:p>
+      <w:r>
+        <w:t xml:space="preserve">PS C:\Users\shrijandra\EKS\CICD Argo&gt; git </w:t>
+      </w:r>
+      <w:proofErr w:type="gramStart"/>
+      <w:r>
+        <w:t>add .</w:t>
+      </w:r>
+      <w:proofErr w:type="gramEnd"/>
+    </w:p>
+    <w:p>
+      <w:r>
+        <w:t xml:space="preserve">PS C:\Users\shrijandra\EKS\CICD Argo&gt; git commit -m "added </w:t>
+      </w:r>
+      <w:proofErr w:type="spellStart"/>
+      <w:r>
+        <w:t>jenkinsfile</w:t>
+      </w:r>
+      <w:proofErr w:type="spellEnd"/>
+      <w:r>
+        <w:t>"</w:t>
       </w:r>
     </w:p>
     <w:p>
@@ -950,13 +1420,39 @@
     </w:p>
     <w:p>
       <w:r>
-        <w:t>fatal: unable to access 'https://github.com/shrijandra/web-app.git/': OpenSSL SSL_connect: Connection was reset in connection to github.com:443</w:t>
-      </w:r>
-    </w:p>
-    <w:p>
-      <w:r>
-        <w:t>PS C:\Users\shrijandra\EKS\CICD Argo&gt; git config --global --unset-all remote.origin.proxy</w:t>
-      </w:r>
+        <w:t>fatal: unable to access 'https://github.com/shrijandra/web-</w:t>
+      </w:r>
+      <w:proofErr w:type="spellStart"/>
+      <w:r>
+        <w:t>app.git</w:t>
+      </w:r>
+      <w:proofErr w:type="spellEnd"/>
+      <w:r>
+        <w:t xml:space="preserve">/': OpenSSL </w:t>
+      </w:r>
+      <w:proofErr w:type="spellStart"/>
+      <w:r>
+        <w:t>SSL_connect</w:t>
+      </w:r>
+      <w:proofErr w:type="spellEnd"/>
+      <w:r>
+        <w:t>: Connection was reset in connection to github.com:443</w:t>
+      </w:r>
+    </w:p>
+    <w:p>
+      <w:r>
+        <w:t xml:space="preserve">PS C:\Users\shrijandra\EKS\CICD Argo&gt; git config --global --unset-all </w:t>
+      </w:r>
+      <w:proofErr w:type="spellStart"/>
+      <w:proofErr w:type="gramStart"/>
+      <w:r>
+        <w:t>remote.origin</w:t>
+      </w:r>
+      <w:proofErr w:type="gramEnd"/>
+      <w:r>
+        <w:t>.proxy</w:t>
+      </w:r>
+      <w:proofErr w:type="spellEnd"/>
     </w:p>
     <w:p>
       <w:r>
@@ -985,8 +1481,15 @@
     </w:p>
     <w:p>
       <w:r>
-        <w:t>PS C:\Users\shrijandra\EKS\CICD Argo&gt; git config --global user.email</w:t>
-      </w:r>
+        <w:t xml:space="preserve">PS C:\Users\shrijandra\EKS\CICD Argo&gt; git config --global </w:t>
+      </w:r>
+      <w:proofErr w:type="spellStart"/>
+      <w:proofErr w:type="gramStart"/>
+      <w:r>
+        <w:t>user.email</w:t>
+      </w:r>
+      <w:proofErr w:type="spellEnd"/>
+      <w:proofErr w:type="gramEnd"/>
     </w:p>
     <w:p>
       <w:r>
@@ -1139,12 +1642,39 @@
           <w:color w:val="14141F"/>
         </w:rPr>
       </w:pPr>
-      <w:r>
-        <w:rPr>
-          <w:rFonts w:ascii="var(--font-family-mono)" w:hAnsi="var(--font-family-mono)"/>
-          <w:color w:val="14141F"/>
-        </w:rPr>
-        <w:t>java.io.IOException: Cannot run program "git" (in directory "/var/lib/jenkins/caches/git-f5476d591911f224c882665611560dc9"): error=2, No such file or directory</w:t>
+      <w:proofErr w:type="spellStart"/>
+      <w:proofErr w:type="gramStart"/>
+      <w:r>
+        <w:rPr>
+          <w:rFonts w:ascii="var(--font-family-mono)" w:hAnsi="var(--font-family-mono)"/>
+          <w:color w:val="14141F"/>
+        </w:rPr>
+        <w:t>java.io.IOException</w:t>
+      </w:r>
+      <w:proofErr w:type="spellEnd"/>
+      <w:proofErr w:type="gramEnd"/>
+      <w:r>
+        <w:rPr>
+          <w:rFonts w:ascii="var(--font-family-mono)" w:hAnsi="var(--font-family-mono)"/>
+          <w:color w:val="14141F"/>
+        </w:rPr>
+        <w:t>: Cannot run program "git" (in directory "/var/lib/</w:t>
+      </w:r>
+      <w:proofErr w:type="spellStart"/>
+      <w:r>
+        <w:rPr>
+          <w:rFonts w:ascii="var(--font-family-mono)" w:hAnsi="var(--font-family-mono)"/>
+          <w:color w:val="14141F"/>
+        </w:rPr>
+        <w:t>jenkins</w:t>
+      </w:r>
+      <w:proofErr w:type="spellEnd"/>
+      <w:r>
+        <w:rPr>
+          <w:rFonts w:ascii="var(--font-family-mono)" w:hAnsi="var(--font-family-mono)"/>
+          <w:color w:val="14141F"/>
+        </w:rPr>
+        <w:t>/caches/git-f5476d591911f224c882665611560dc9"): error=2, No such file or directory</w:t>
       </w:r>
     </w:p>
     <w:p/>
@@ -1206,7 +1736,27 @@
           <w:i/>
           <w:iCs/>
         </w:rPr>
-        <w:t>[root@ip-10-0-29-163 ~]# yum install git -y</w:t>
+        <w:t xml:space="preserve">[root@ip-10-0-29-163 </w:t>
+      </w:r>
+      <w:proofErr w:type="gramStart"/>
+      <w:r>
+        <w:rPr>
+          <w:b/>
+          <w:bCs/>
+          <w:i/>
+          <w:iCs/>
+        </w:rPr>
+        <w:t>~]#</w:t>
+      </w:r>
+      <w:proofErr w:type="gramEnd"/>
+      <w:r>
+        <w:rPr>
+          <w:b/>
+          <w:bCs/>
+          <w:i/>
+          <w:iCs/>
+        </w:rPr>
+        <w:t xml:space="preserve"> yum install git -y</w:t>
       </w:r>
     </w:p>
     <w:p>
@@ -1337,7 +1887,27 @@
           <w:i/>
           <w:iCs/>
         </w:rPr>
-        <w:t>File name change from jenkins to Jenkins resolved the above issue.</w:t>
+        <w:t xml:space="preserve">File name change from </w:t>
+      </w:r>
+      <w:proofErr w:type="spellStart"/>
+      <w:r>
+        <w:rPr>
+          <w:b/>
+          <w:bCs/>
+          <w:i/>
+          <w:iCs/>
+        </w:rPr>
+        <w:t>jenkins</w:t>
+      </w:r>
+      <w:proofErr w:type="spellEnd"/>
+      <w:r>
+        <w:rPr>
+          <w:b/>
+          <w:bCs/>
+          <w:i/>
+          <w:iCs/>
+        </w:rPr>
+        <w:t xml:space="preserve"> to Jenkins resolved the above issue.</w:t>
       </w:r>
     </w:p>
     <w:p>
@@ -1357,13 +1927,29 @@
     </w:p>
     <w:p>
       <w:r>
-        <w:t xml:space="preserve"> ! [rejected]        shrijandra/web-app -&gt; shrijandra/web-app (fetch first)</w:t>
+        <w:t xml:space="preserve"> ! [</w:t>
+      </w:r>
+      <w:proofErr w:type="gramStart"/>
+      <w:r>
+        <w:t xml:space="preserve">rejected]   </w:t>
+      </w:r>
+      <w:proofErr w:type="gramEnd"/>
+      <w:r>
+        <w:t xml:space="preserve">     shrijandra/web-app -&gt; shrijandra/web-app (fetch first)</w:t>
       </w:r>
     </w:p>
     <w:p>
       <w:r>
         <w:lastRenderedPageBreak/>
-        <w:t xml:space="preserve">error: failed to push some refs to 'https://github.com/shrijandra/web-app.git'      </w:t>
+        <w:t>error: failed to push some refs to 'https://github.com/shrijandra/web-</w:t>
+      </w:r>
+      <w:proofErr w:type="spellStart"/>
+      <w:r>
+        <w:t>app.git</w:t>
+      </w:r>
+      <w:proofErr w:type="spellEnd"/>
+      <w:r>
+        <w:t xml:space="preserve">'      </w:t>
       </w:r>
     </w:p>
     <w:p>
@@ -1393,12 +1979,25 @@
     </w:p>
     <w:p>
       <w:r>
-        <w:t>PS C:\Users\shrijandra\EKS\CICD Argo&gt; git add .</w:t>
-      </w:r>
-    </w:p>
-    <w:p>
-      <w:r>
-        <w:t>PS C:\Users\shrijandra\EKS\CICD Argo&gt; git commit -m 'syntax error fixed dfd'</w:t>
+        <w:t xml:space="preserve">PS C:\Users\shrijandra\EKS\CICD Argo&gt; git </w:t>
+      </w:r>
+      <w:proofErr w:type="gramStart"/>
+      <w:r>
+        <w:t>add .</w:t>
+      </w:r>
+      <w:proofErr w:type="gramEnd"/>
+    </w:p>
+    <w:p>
+      <w:r>
+        <w:t xml:space="preserve">PS C:\Users\shrijandra\EKS\CICD Argo&gt; git commit -m 'syntax error fixed </w:t>
+      </w:r>
+      <w:proofErr w:type="spellStart"/>
+      <w:r>
+        <w:t>dfd</w:t>
+      </w:r>
+      <w:proofErr w:type="spellEnd"/>
+      <w:r>
+        <w:t>'</w:t>
       </w:r>
     </w:p>
     <w:p>
@@ -1413,8 +2012,13 @@
     </w:p>
     <w:p/>
     <w:p>
-      <w:r>
-        <w:t>so  use git push -f origin master   //force push</w:t>
+      <w:proofErr w:type="gramStart"/>
+      <w:r>
+        <w:t>so  use</w:t>
+      </w:r>
+      <w:proofErr w:type="gramEnd"/>
+      <w:r>
+        <w:t xml:space="preserve"> git push -f origin master   //force push</w:t>
       </w:r>
     </w:p>
     <w:p>
@@ -1432,7 +2036,25 @@
           <w:rFonts w:ascii="var(--font-family-mono)" w:hAnsi="var(--font-family-mono)"/>
           <w:color w:val="14141F"/>
         </w:rPr>
-        <w:t>+ mvn clean package</w:t>
+        <w:t xml:space="preserve">+ </w:t>
+      </w:r>
+      <w:proofErr w:type="spellStart"/>
+      <w:r>
+        <w:rPr>
+          <w:rStyle w:val="pipeline-node-19"/>
+          <w:rFonts w:ascii="var(--font-family-mono)" w:hAnsi="var(--font-family-mono)"/>
+          <w:color w:val="14141F"/>
+        </w:rPr>
+        <w:t>mvn</w:t>
+      </w:r>
+      <w:proofErr w:type="spellEnd"/>
+      <w:r>
+        <w:rPr>
+          <w:rStyle w:val="pipeline-node-19"/>
+          <w:rFonts w:ascii="var(--font-family-mono)" w:hAnsi="var(--font-family-mono)"/>
+          <w:color w:val="14141F"/>
+        </w:rPr>
+        <w:t xml:space="preserve"> clean package</w:t>
       </w:r>
     </w:p>
     <w:p>
@@ -1449,7 +2071,25 @@
           <w:rFonts w:ascii="var(--font-family-mono)" w:hAnsi="var(--font-family-mono)"/>
           <w:color w:val="14141F"/>
         </w:rPr>
-        <w:t>/var/lib/jenkins/workspace/web-app@tmp/durable-42f38b61/script.sh: line 1: mvn: command not found</w:t>
+        <w:t xml:space="preserve">/var/lib/jenkins/workspace/web-app@tmp/durable-42f38b61/script.sh: line 1: </w:t>
+      </w:r>
+      <w:proofErr w:type="spellStart"/>
+      <w:r>
+        <w:rPr>
+          <w:rStyle w:val="pipeline-node-19"/>
+          <w:rFonts w:ascii="var(--font-family-mono)" w:hAnsi="var(--font-family-mono)"/>
+          <w:color w:val="14141F"/>
+        </w:rPr>
+        <w:t>mvn</w:t>
+      </w:r>
+      <w:proofErr w:type="spellEnd"/>
+      <w:r>
+        <w:rPr>
+          <w:rStyle w:val="pipeline-node-19"/>
+          <w:rFonts w:ascii="var(--font-family-mono)" w:hAnsi="var(--font-family-mono)"/>
+          <w:color w:val="14141F"/>
+        </w:rPr>
+        <w:t>: command not found</w:t>
       </w:r>
     </w:p>
     <w:p/>
@@ -1465,6 +2105,7 @@
           <w:sz w:val="22"/>
         </w:rPr>
       </w:pPr>
+      <w:proofErr w:type="spellStart"/>
       <w:r>
         <w:rPr>
           <w:rFonts w:ascii="Arial" w:hAnsi="Arial" w:cs="Arial"/>
@@ -1475,43 +2116,141 @@
           <w:color w:val="000000"/>
           <w:sz w:val="22"/>
         </w:rPr>
-        <w:t>sudo yum install maven -y</w:t>
-      </w:r>
-    </w:p>
-    <w:p>
-      <w:r>
-        <w:t>[root@ip-10-0-29-163 ~]# mvn --version</w:t>
-      </w:r>
-    </w:p>
-    <w:p>
-      <w:r>
-        <w:t>Apache Maven 3.8.4 (Red Hat 3.8.4-3.amzn2023.0.4)</w:t>
-      </w:r>
-    </w:p>
-    <w:p>
-      <w:r>
-        <w:t>Maven home: /usr/share/maven</w:t>
-      </w:r>
-    </w:p>
-    <w:p>
-      <w:r>
-        <w:t>Java version: 17.0.8.1, vendor: Amazon.com Inc., runtime: /usr/lib/jvm/java-17-amazon-corretto.x86_64</w:t>
-      </w:r>
-    </w:p>
-    <w:p>
-      <w:r>
-        <w:t>Default locale: en, platform encoding: UTF-8</w:t>
-      </w:r>
-    </w:p>
-    <w:p>
-      <w:r>
-        <w:t>OS name: "linux", version: "6.1.49-70.116.amzn2023.x86_64", arch: "amd64", family: "unix"</w:t>
-      </w:r>
-    </w:p>
-    <w:p>
-      <w:r>
-        <w:t>[root@ip-10-0-29-163 ~]#</w:t>
-      </w:r>
+        <w:t>sudo</w:t>
+      </w:r>
+      <w:proofErr w:type="spellEnd"/>
+      <w:r>
+        <w:rPr>
+          <w:rFonts w:ascii="Arial" w:hAnsi="Arial" w:cs="Arial"/>
+          <w:b/>
+          <w:bCs/>
+          <w:i/>
+          <w:iCs/>
+          <w:color w:val="000000"/>
+          <w:sz w:val="22"/>
+        </w:rPr>
+        <w:t xml:space="preserve"> yum install maven -y</w:t>
+      </w:r>
+    </w:p>
+    <w:p>
+      <w:r>
+        <w:t xml:space="preserve">[root@ip-10-0-29-163 </w:t>
+      </w:r>
+      <w:proofErr w:type="gramStart"/>
+      <w:r>
+        <w:t>~]#</w:t>
+      </w:r>
+      <w:proofErr w:type="gramEnd"/>
+      <w:r>
+        <w:t xml:space="preserve"> </w:t>
+      </w:r>
+      <w:proofErr w:type="spellStart"/>
+      <w:r>
+        <w:t>mvn</w:t>
+      </w:r>
+      <w:proofErr w:type="spellEnd"/>
+      <w:r>
+        <w:t xml:space="preserve"> --version</w:t>
+      </w:r>
+    </w:p>
+    <w:p>
+      <w:r>
+        <w:t>Apache Maven 3.8.4 (Red Hat 3.8.4-</w:t>
+      </w:r>
+      <w:proofErr w:type="gramStart"/>
+      <w:r>
+        <w:t>3.amzn</w:t>
+      </w:r>
+      <w:proofErr w:type="gramEnd"/>
+      <w:r>
+        <w:t>2023.0.4)</w:t>
+      </w:r>
+    </w:p>
+    <w:p>
+      <w:r>
+        <w:t>Maven home: /</w:t>
+      </w:r>
+      <w:proofErr w:type="spellStart"/>
+      <w:r>
+        <w:t>usr</w:t>
+      </w:r>
+      <w:proofErr w:type="spellEnd"/>
+      <w:r>
+        <w:t>/share/maven</w:t>
+      </w:r>
+    </w:p>
+    <w:p>
+      <w:r>
+        <w:t>Java version: 17.0.8.1, vendor: Amazon.com Inc., runtime: /</w:t>
+      </w:r>
+      <w:proofErr w:type="spellStart"/>
+      <w:r>
+        <w:t>usr</w:t>
+      </w:r>
+      <w:proofErr w:type="spellEnd"/>
+      <w:r>
+        <w:t>/lib/</w:t>
+      </w:r>
+      <w:proofErr w:type="spellStart"/>
+      <w:r>
+        <w:t>jvm</w:t>
+      </w:r>
+      <w:proofErr w:type="spellEnd"/>
+      <w:r>
+        <w:t>/java-17-amazon-corretto.x86_64</w:t>
+      </w:r>
+    </w:p>
+    <w:p>
+      <w:r>
+        <w:t xml:space="preserve">Default locale: </w:t>
+      </w:r>
+      <w:proofErr w:type="spellStart"/>
+      <w:r>
+        <w:t>en</w:t>
+      </w:r>
+      <w:proofErr w:type="spellEnd"/>
+      <w:r>
+        <w:t>, platform encoding: UTF-8</w:t>
+      </w:r>
+    </w:p>
+    <w:p>
+      <w:r>
+        <w:t>OS name: "</w:t>
+      </w:r>
+      <w:proofErr w:type="spellStart"/>
+      <w:r>
+        <w:t>linux</w:t>
+      </w:r>
+      <w:proofErr w:type="spellEnd"/>
+      <w:r>
+        <w:t>", version: "6.1.49-</w:t>
+      </w:r>
+      <w:proofErr w:type="gramStart"/>
+      <w:r>
+        <w:t>70.116.amzn</w:t>
+      </w:r>
+      <w:proofErr w:type="gramEnd"/>
+      <w:r>
+        <w:t>2023.x86_64", arch: "amd64", family: "</w:t>
+      </w:r>
+      <w:proofErr w:type="spellStart"/>
+      <w:r>
+        <w:t>unix</w:t>
+      </w:r>
+      <w:proofErr w:type="spellEnd"/>
+      <w:r>
+        <w:t>"</w:t>
+      </w:r>
+    </w:p>
+    <w:p>
+      <w:r>
+        <w:t xml:space="preserve">[root@ip-10-0-29-163 </w:t>
+      </w:r>
+      <w:proofErr w:type="gramStart"/>
+      <w:r>
+        <w:t>~]#</w:t>
+      </w:r>
+      <w:proofErr w:type="gramEnd"/>
     </w:p>
     <w:p/>
     <w:p>
@@ -1528,7 +2267,25 @@
           <w:rFonts w:ascii="var(--font-family-mono)" w:hAnsi="var(--font-family-mono)"/>
           <w:color w:val="14141F"/>
         </w:rPr>
-        <w:t>[ERROR] The goal you specified requires a project to execute but there is no POM in this directory (/var/lib/jenkins/workspace/web-app).</w:t>
+        <w:t>[ERROR] The goal you specified requires a project to execute but there is no POM in this directory (/var/lib/</w:t>
+      </w:r>
+      <w:proofErr w:type="spellStart"/>
+      <w:r>
+        <w:rPr>
+          <w:rStyle w:val="pipeline-node-19"/>
+          <w:rFonts w:ascii="var(--font-family-mono)" w:hAnsi="var(--font-family-mono)"/>
+          <w:color w:val="14141F"/>
+        </w:rPr>
+        <w:t>jenkins</w:t>
+      </w:r>
+      <w:proofErr w:type="spellEnd"/>
+      <w:r>
+        <w:rPr>
+          <w:rStyle w:val="pipeline-node-19"/>
+          <w:rFonts w:ascii="var(--font-family-mono)" w:hAnsi="var(--font-family-mono)"/>
+          <w:color w:val="14141F"/>
+        </w:rPr>
+        <w:t>/workspace/web-app).</w:t>
       </w:r>
     </w:p>
     <w:p>
@@ -1555,23 +2312,70 @@
           <w:rFonts w:ascii="var(--font-family-mono)" w:hAnsi="var(--font-family-mono)"/>
           <w:color w:val="14141F"/>
         </w:rPr>
-        <w:t>[ERROR] The goal you specified requires a project to execute but there is no POM in this directory (/var/lib/jenkins/workspace/web-app). Please verify you invoked Maven from the correct directory. -&gt; [Help 1]</w:t>
-      </w:r>
-    </w:p>
-    <w:p>
+        <w:t>[ERROR] The goal you specified requires a project to execute but there is no POM in this directory (/var/lib/</w:t>
+      </w:r>
+      <w:proofErr w:type="spellStart"/>
+      <w:r>
+        <w:rPr>
+          <w:rStyle w:val="pipeline-node-19"/>
+          <w:rFonts w:ascii="var(--font-family-mono)" w:hAnsi="var(--font-family-mono)"/>
+          <w:color w:val="14141F"/>
+        </w:rPr>
+        <w:t>jenkins</w:t>
+      </w:r>
+      <w:proofErr w:type="spellEnd"/>
+      <w:r>
+        <w:rPr>
+          <w:rStyle w:val="pipeline-node-19"/>
+          <w:rFonts w:ascii="var(--font-family-mono)" w:hAnsi="var(--font-family-mono)"/>
+          <w:color w:val="14141F"/>
+        </w:rPr>
+        <w:t>/workspace/web-app). Please verify you invoked Maven from the correct directory. -&gt; [Help 1]</w:t>
+      </w:r>
+    </w:p>
+    <w:p>
+      <w:proofErr w:type="gramStart"/>
       <w:r>
         <w:lastRenderedPageBreak/>
-        <w:t>Again the same error</w:t>
-      </w:r>
-    </w:p>
-    <w:p>
-      <w:r>
-        <w:t>[root@ip-10-0-29-163 ~]# mvn -e</w:t>
-      </w:r>
-    </w:p>
-    <w:p>
-      <w:r>
-        <w:t>[INFO] Error stacktraces are turned on.</w:t>
+        <w:t>Again</w:t>
+      </w:r>
+      <w:proofErr w:type="gramEnd"/>
+      <w:r>
+        <w:t xml:space="preserve"> the same error</w:t>
+      </w:r>
+    </w:p>
+    <w:p>
+      <w:r>
+        <w:t xml:space="preserve">[root@ip-10-0-29-163 </w:t>
+      </w:r>
+      <w:proofErr w:type="gramStart"/>
+      <w:r>
+        <w:t>~]#</w:t>
+      </w:r>
+      <w:proofErr w:type="gramEnd"/>
+      <w:r>
+        <w:t xml:space="preserve"> </w:t>
+      </w:r>
+      <w:proofErr w:type="spellStart"/>
+      <w:r>
+        <w:t>mvn</w:t>
+      </w:r>
+      <w:proofErr w:type="spellEnd"/>
+      <w:r>
+        <w:t xml:space="preserve"> -e</w:t>
+      </w:r>
+    </w:p>
+    <w:p>
+      <w:r>
+        <w:t xml:space="preserve">[INFO] Error </w:t>
+      </w:r>
+      <w:proofErr w:type="spellStart"/>
+      <w:r>
+        <w:t>stacktraces</w:t>
+      </w:r>
+      <w:proofErr w:type="spellEnd"/>
+      <w:r>
+        <w:t xml:space="preserve"> are turned on.</w:t>
       </w:r>
     </w:p>
     <w:p>
@@ -1606,12 +2410,38 @@
     </w:p>
     <w:p>
       <w:r>
-        <w:t>[ERROR] No goals have been specified for this build. You must specify a valid lifecycle phase or a goal in the format &lt;plugin-prefix&gt;:&lt;goal&gt; or &lt;plugin-group-id&gt;:&lt;plugin-artifact-id&gt;[:&lt;plugin-version&gt;]:&lt;goal&gt;. Available lifecycle phases are: validate, initialize, generate-sources, process-sources, generate-resources, process-resources, compile, process-classes, generate-test-sources, process-test-sources, generate-test-resources, process-test-resources, test-compile, process-test-classes, test, prepare-package, package, pre-integration-test, integration-test, post-integration-test, verify, install, deploy, pre-clean, clean, post-clean, pre-site, site, post-site, site-deploy. -&gt; [Help 1]</w:t>
-      </w:r>
-    </w:p>
-    <w:p>
-      <w:r>
-        <w:t>org.apache.maven.lifecycle.NoGoalSpecifiedException: No goals have been specified for this build. You must specify a valid lifecycle phase or a goal in the format &lt;plugin-prefix&gt;:&lt;goal&gt; or &lt;plugin-group-id&gt;:&lt;plugin-artifact-id&gt;[:&lt;plugin-version&gt;]:&lt;goal&gt;. Available lifecycle phases are: validate, initialize, generate-sources, process-sources, generate-resources, process-resources, compile, process-classes, generate-test-sources, process-test-sources, generate-test-resources, process-test-resources, test-compile, process-test-classes, test, prepare-package, package, pre-integration-test, integration-test, post-integration-test, verify, install, deploy, pre-clean, clean, post-clean, pre-site, site, post-site, site-deploy.</w:t>
+        <w:t>[ERROR] No goals have been specified for this build. You must specify a valid lifecycle phase or a goal in the format &lt;plugin-prefix&gt;:&lt;goal&gt; or &lt;plugin-group-id&gt;:&lt;plugin-artifact-id&gt;[:&lt;plugin-version</w:t>
+      </w:r>
+      <w:proofErr w:type="gramStart"/>
+      <w:r>
+        <w:t>&gt;]:&lt;</w:t>
+      </w:r>
+      <w:proofErr w:type="gramEnd"/>
+      <w:r>
+        <w:t>goal&gt;. Available lifecycle phases are: validate, initialize, generate-sources, process-sources, generate-resources, process-resources, compile, process-classes, generate-test-sources, process-test-sources, generate-test-resources, process-test-resources, test-compile, process-test-classes, test, prepare-package, package, pre-integration-test, integration-test, post-integration-test, verify, install, deploy, pre-clean, clean, post-clean, pre-site, site, post-site, site-deploy. -&gt; [Help 1]</w:t>
+      </w:r>
+    </w:p>
+    <w:p>
+      <w:proofErr w:type="spellStart"/>
+      <w:proofErr w:type="gramStart"/>
+      <w:r>
+        <w:t>org.apache</w:t>
+      </w:r>
+      <w:proofErr w:type="gramEnd"/>
+      <w:r>
+        <w:t>.maven.lifecycle.NoGoalSpecifiedException</w:t>
+      </w:r>
+      <w:proofErr w:type="spellEnd"/>
+      <w:r>
+        <w:t>: No goals have been specified for this build. You must specify a valid lifecycle phase or a goal in the format &lt;plugin-prefix&gt;:&lt;goal&gt; or &lt;plugin-group-id&gt;:&lt;plugin-artifact-id&gt;[:&lt;plugin-version</w:t>
+      </w:r>
+      <w:proofErr w:type="gramStart"/>
+      <w:r>
+        <w:t>&gt;]:&lt;</w:t>
+      </w:r>
+      <w:proofErr w:type="gramEnd"/>
+      <w:r>
+        <w:t>goal&gt;. Available lifecycle phases are: validate, initialize, generate-sources, process-sources, generate-resources, process-resources, compile, process-classes, generate-test-sources, process-test-sources, generate-test-resources, process-test-resources, test-compile, process-test-classes, test, prepare-package, package, pre-integration-test, integration-test, post-integration-test, verify, install, deploy, pre-clean, clean, post-clean, pre-site, site, post-site, site-deploy.</w:t>
       </w:r>
     </w:p>
     <w:p/>
@@ -1647,7 +2477,25 @@
           <w:rFonts w:ascii="var(--font-family-mono)" w:hAnsi="var(--font-family-mono)"/>
           <w:color w:val="14141F"/>
         </w:rPr>
-        <w:t>[ERROR] The goal you specified requires a project to execute but there is no POM in this directory (/var/lib/jenkins/workspace/web-app).</w:t>
+        <w:t>[ERROR] The goal you specified requires a project to execute but there is no POM in this directory (/var/lib/</w:t>
+      </w:r>
+      <w:proofErr w:type="spellStart"/>
+      <w:r>
+        <w:rPr>
+          <w:rStyle w:val="pipeline-node-19"/>
+          <w:rFonts w:ascii="var(--font-family-mono)" w:hAnsi="var(--font-family-mono)"/>
+          <w:color w:val="14141F"/>
+        </w:rPr>
+        <w:t>jenkins</w:t>
+      </w:r>
+      <w:proofErr w:type="spellEnd"/>
+      <w:r>
+        <w:rPr>
+          <w:rStyle w:val="pipeline-node-19"/>
+          <w:rFonts w:ascii="var(--font-family-mono)" w:hAnsi="var(--font-family-mono)"/>
+          <w:color w:val="14141F"/>
+        </w:rPr>
+        <w:t>/workspace/web-app).</w:t>
       </w:r>
     </w:p>
     <w:p>
@@ -1665,7 +2513,43 @@
           <w:rFonts w:ascii="var(--font-family-mono)" w:hAnsi="var(--font-family-mono)"/>
           <w:color w:val="14141F"/>
         </w:rPr>
-        <w:t>The below command clean up the workspace which is the reason no file inside (/var/lib/jenkins/workspace/web-app</w:t>
+        <w:t xml:space="preserve">The below command </w:t>
+      </w:r>
+      <w:proofErr w:type="gramStart"/>
+      <w:r>
+        <w:rPr>
+          <w:rStyle w:val="pipeline-node-19"/>
+          <w:rFonts w:ascii="var(--font-family-mono)" w:hAnsi="var(--font-family-mono)"/>
+          <w:color w:val="14141F"/>
+        </w:rPr>
+        <w:t>clean</w:t>
+      </w:r>
+      <w:proofErr w:type="gramEnd"/>
+      <w:r>
+        <w:rPr>
+          <w:rStyle w:val="pipeline-node-19"/>
+          <w:rFonts w:ascii="var(--font-family-mono)" w:hAnsi="var(--font-family-mono)"/>
+          <w:color w:val="14141F"/>
+        </w:rPr>
+        <w:t xml:space="preserve"> up the workspace which is the reason no file inside (/var/lib/</w:t>
+      </w:r>
+      <w:proofErr w:type="spellStart"/>
+      <w:r>
+        <w:rPr>
+          <w:rStyle w:val="pipeline-node-19"/>
+          <w:rFonts w:ascii="var(--font-family-mono)" w:hAnsi="var(--font-family-mono)"/>
+          <w:color w:val="14141F"/>
+        </w:rPr>
+        <w:t>jenkins</w:t>
+      </w:r>
+      <w:proofErr w:type="spellEnd"/>
+      <w:r>
+        <w:rPr>
+          <w:rStyle w:val="pipeline-node-19"/>
+          <w:rFonts w:ascii="var(--font-family-mono)" w:hAnsi="var(--font-family-mono)"/>
+          <w:color w:val="14141F"/>
+        </w:rPr>
+        <w:t>/workspace/web-app</w:t>
       </w:r>
     </w:p>
     <w:p>
@@ -1681,7 +2565,39 @@
           <w:rFonts w:ascii="var(--font-family-mono)" w:hAnsi="var(--font-family-mono)"/>
           <w:color w:val="14141F"/>
         </w:rPr>
-        <w:t>[root@ip-10-0-29-163 ~]# cd /var/lib/jenkins/workspace/web-app</w:t>
+        <w:t xml:space="preserve">[root@ip-10-0-29-163 </w:t>
+      </w:r>
+      <w:proofErr w:type="gramStart"/>
+      <w:r>
+        <w:rPr>
+          <w:rFonts w:ascii="var(--font-family-mono)" w:hAnsi="var(--font-family-mono)"/>
+          <w:color w:val="14141F"/>
+        </w:rPr>
+        <w:t>~]#</w:t>
+      </w:r>
+      <w:proofErr w:type="gramEnd"/>
+      <w:r>
+        <w:rPr>
+          <w:rFonts w:ascii="var(--font-family-mono)" w:hAnsi="var(--font-family-mono)"/>
+          <w:color w:val="14141F"/>
+        </w:rPr>
+        <w:t xml:space="preserve"> cd /var/lib/</w:t>
+      </w:r>
+      <w:proofErr w:type="spellStart"/>
+      <w:r>
+        <w:rPr>
+          <w:rFonts w:ascii="var(--font-family-mono)" w:hAnsi="var(--font-family-mono)"/>
+          <w:color w:val="14141F"/>
+        </w:rPr>
+        <w:t>jenkins</w:t>
+      </w:r>
+      <w:proofErr w:type="spellEnd"/>
+      <w:r>
+        <w:rPr>
+          <w:rFonts w:ascii="var(--font-family-mono)" w:hAnsi="var(--font-family-mono)"/>
+          <w:color w:val="14141F"/>
+        </w:rPr>
+        <w:t>/workspace/web-app</w:t>
       </w:r>
     </w:p>
     <w:p>
@@ -1697,7 +2613,23 @@
           <w:rFonts w:ascii="var(--font-family-mono)" w:hAnsi="var(--font-family-mono)"/>
           <w:color w:val="14141F"/>
         </w:rPr>
-        <w:t>[root@ip-10-0-29-163 web-app]# ls</w:t>
+        <w:t>[root@ip-10-0-29-163 web-</w:t>
+      </w:r>
+      <w:proofErr w:type="gramStart"/>
+      <w:r>
+        <w:rPr>
+          <w:rFonts w:ascii="var(--font-family-mono)" w:hAnsi="var(--font-family-mono)"/>
+          <w:color w:val="14141F"/>
+        </w:rPr>
+        <w:t>app]#</w:t>
+      </w:r>
+      <w:proofErr w:type="gramEnd"/>
+      <w:r>
+        <w:rPr>
+          <w:rFonts w:ascii="var(--font-family-mono)" w:hAnsi="var(--font-family-mono)"/>
+          <w:color w:val="14141F"/>
+        </w:rPr>
+        <w:t xml:space="preserve"> ls</w:t>
       </w:r>
     </w:p>
     <w:p>
@@ -1714,7 +2646,23 @@
           <w:color w:val="14141F"/>
         </w:rPr>
         <w:lastRenderedPageBreak/>
-        <w:t>[root@ip-10-0-29-163 web-app]# ls -l</w:t>
+        <w:t>[root@ip-10-0-29-163 web-</w:t>
+      </w:r>
+      <w:proofErr w:type="gramStart"/>
+      <w:r>
+        <w:rPr>
+          <w:rFonts w:ascii="var(--font-family-mono)" w:hAnsi="var(--font-family-mono)"/>
+          <w:color w:val="14141F"/>
+        </w:rPr>
+        <w:t>app]#</w:t>
+      </w:r>
+      <w:proofErr w:type="gramEnd"/>
+      <w:r>
+        <w:rPr>
+          <w:rFonts w:ascii="var(--font-family-mono)" w:hAnsi="var(--font-family-mono)"/>
+          <w:color w:val="14141F"/>
+        </w:rPr>
+        <w:t xml:space="preserve"> ls -l</w:t>
       </w:r>
     </w:p>
     <w:p>
@@ -1746,8 +2694,17 @@
           <w:rFonts w:ascii="var(--font-family-mono)" w:hAnsi="var(--font-family-mono)"/>
           <w:color w:val="14141F"/>
         </w:rPr>
-        <w:t>[root@ip-10-0-29-163 web-app]#</w:t>
-      </w:r>
+        <w:t>[root@ip-10-0-29-163 web-</w:t>
+      </w:r>
+      <w:proofErr w:type="gramStart"/>
+      <w:r>
+        <w:rPr>
+          <w:rFonts w:ascii="var(--font-family-mono)" w:hAnsi="var(--font-family-mono)"/>
+          <w:color w:val="14141F"/>
+        </w:rPr>
+        <w:t>app]#</w:t>
+      </w:r>
+      <w:proofErr w:type="gramEnd"/>
     </w:p>
     <w:p>
       <w:pPr>
@@ -1788,8 +2745,19 @@
           <w:sz w:val="21"/>
           <w:szCs w:val="21"/>
         </w:rPr>
-        <w:t>        stage(</w:t>
-      </w:r>
+        <w:t xml:space="preserve">        </w:t>
+      </w:r>
+      <w:proofErr w:type="gramStart"/>
+      <w:r>
+        <w:rPr>
+          <w:rFonts w:ascii="Consolas" w:eastAsia="Times New Roman" w:hAnsi="Consolas" w:cs="Times New Roman"/>
+          <w:color w:val="CCCCCC"/>
+          <w:sz w:val="21"/>
+          <w:szCs w:val="21"/>
+        </w:rPr>
+        <w:t>stage(</w:t>
+      </w:r>
+      <w:proofErr w:type="gramEnd"/>
       <w:r>
         <w:rPr>
           <w:rFonts w:ascii="Consolas" w:eastAsia="Times New Roman" w:hAnsi="Consolas" w:cs="Times New Roman"/>
@@ -1827,8 +2795,19 @@
           <w:sz w:val="21"/>
           <w:szCs w:val="21"/>
         </w:rPr>
-        <w:t>            steps{</w:t>
-      </w:r>
+        <w:t xml:space="preserve">            </w:t>
+      </w:r>
+      <w:proofErr w:type="gramStart"/>
+      <w:r>
+        <w:rPr>
+          <w:rFonts w:ascii="Consolas" w:eastAsia="Times New Roman" w:hAnsi="Consolas" w:cs="Times New Roman"/>
+          <w:color w:val="CCCCCC"/>
+          <w:sz w:val="21"/>
+          <w:szCs w:val="21"/>
+        </w:rPr>
+        <w:t>steps{</w:t>
+      </w:r>
+      <w:proofErr w:type="gramEnd"/>
     </w:p>
     <w:p>
       <w:pPr>
@@ -1866,7 +2845,27 @@
           <w:sz w:val="21"/>
           <w:szCs w:val="21"/>
         </w:rPr>
-        <w:t xml:space="preserve">, credentialsId: </w:t>
+        <w:t xml:space="preserve">, </w:t>
+      </w:r>
+      <w:proofErr w:type="spellStart"/>
+      <w:r>
+        <w:rPr>
+          <w:rFonts w:ascii="Consolas" w:eastAsia="Times New Roman" w:hAnsi="Consolas" w:cs="Times New Roman"/>
+          <w:color w:val="CCCCCC"/>
+          <w:sz w:val="21"/>
+          <w:szCs w:val="21"/>
+        </w:rPr>
+        <w:t>credentialsId</w:t>
+      </w:r>
+      <w:proofErr w:type="spellEnd"/>
+      <w:r>
+        <w:rPr>
+          <w:rFonts w:ascii="Consolas" w:eastAsia="Times New Roman" w:hAnsi="Consolas" w:cs="Times New Roman"/>
+          <w:color w:val="CCCCCC"/>
+          <w:sz w:val="21"/>
+          <w:szCs w:val="21"/>
+        </w:rPr>
+        <w:t xml:space="preserve">: </w:t>
       </w:r>
       <w:r>
         <w:rPr>
@@ -1875,7 +2874,27 @@
           <w:sz w:val="21"/>
           <w:szCs w:val="21"/>
         </w:rPr>
-        <w:t>'gitid'</w:t>
+        <w:t>'</w:t>
+      </w:r>
+      <w:proofErr w:type="spellStart"/>
+      <w:r>
+        <w:rPr>
+          <w:rFonts w:ascii="Consolas" w:eastAsia="Times New Roman" w:hAnsi="Consolas" w:cs="Times New Roman"/>
+          <w:color w:val="CE9178"/>
+          <w:sz w:val="21"/>
+          <w:szCs w:val="21"/>
+        </w:rPr>
+        <w:t>gitid</w:t>
+      </w:r>
+      <w:proofErr w:type="spellEnd"/>
+      <w:r>
+        <w:rPr>
+          <w:rFonts w:ascii="Consolas" w:eastAsia="Times New Roman" w:hAnsi="Consolas" w:cs="Times New Roman"/>
+          <w:color w:val="CE9178"/>
+          <w:sz w:val="21"/>
+          <w:szCs w:val="21"/>
+        </w:rPr>
+        <w:t>'</w:t>
       </w:r>
       <w:r>
         <w:rPr>
@@ -1893,7 +2912,27 @@
           <w:sz w:val="21"/>
           <w:szCs w:val="21"/>
         </w:rPr>
-        <w:t>'https://github.com/shrijandra/web-app.git'</w:t>
+        <w:t>'https://github.com/shrijandra/web-</w:t>
+      </w:r>
+      <w:proofErr w:type="spellStart"/>
+      <w:r>
+        <w:rPr>
+          <w:rFonts w:ascii="Consolas" w:eastAsia="Times New Roman" w:hAnsi="Consolas" w:cs="Times New Roman"/>
+          <w:color w:val="CE9178"/>
+          <w:sz w:val="21"/>
+          <w:szCs w:val="21"/>
+        </w:rPr>
+        <w:t>app.git</w:t>
+      </w:r>
+      <w:proofErr w:type="spellEnd"/>
+      <w:r>
+        <w:rPr>
+          <w:rFonts w:ascii="Consolas" w:eastAsia="Times New Roman" w:hAnsi="Consolas" w:cs="Times New Roman"/>
+          <w:color w:val="CE9178"/>
+          <w:sz w:val="21"/>
+          <w:szCs w:val="21"/>
+        </w:rPr>
+        <w:t>'</w:t>
       </w:r>
     </w:p>
     <w:p>
@@ -1956,8 +2995,19 @@
           <w:sz w:val="21"/>
           <w:szCs w:val="21"/>
         </w:rPr>
-        <w:t>        stage(</w:t>
-      </w:r>
+        <w:t xml:space="preserve">        </w:t>
+      </w:r>
+      <w:proofErr w:type="gramStart"/>
+      <w:r>
+        <w:rPr>
+          <w:rFonts w:ascii="Consolas" w:eastAsia="Times New Roman" w:hAnsi="Consolas" w:cs="Times New Roman"/>
+          <w:color w:val="CCCCCC"/>
+          <w:sz w:val="21"/>
+          <w:szCs w:val="21"/>
+        </w:rPr>
+        <w:t>stage(</w:t>
+      </w:r>
+      <w:proofErr w:type="gramEnd"/>
       <w:r>
         <w:rPr>
           <w:rFonts w:ascii="Consolas" w:eastAsia="Times New Roman" w:hAnsi="Consolas" w:cs="Times New Roman"/>
@@ -2016,7 +3066,38 @@
           <w:sz w:val="21"/>
           <w:szCs w:val="21"/>
         </w:rPr>
-        <w:t>                cleanWs()</w:t>
+        <w:t xml:space="preserve">                </w:t>
+      </w:r>
+      <w:proofErr w:type="spellStart"/>
+      <w:proofErr w:type="gramStart"/>
+      <w:r>
+        <w:rPr>
+          <w:rFonts w:ascii="Consolas" w:eastAsia="Times New Roman" w:hAnsi="Consolas" w:cs="Times New Roman"/>
+          <w:color w:val="CCCCCC"/>
+          <w:sz w:val="21"/>
+          <w:szCs w:val="21"/>
+        </w:rPr>
+        <w:t>cleanWs</w:t>
+      </w:r>
+      <w:proofErr w:type="spellEnd"/>
+      <w:r>
+        <w:rPr>
+          <w:rFonts w:ascii="Consolas" w:eastAsia="Times New Roman" w:hAnsi="Consolas" w:cs="Times New Roman"/>
+          <w:color w:val="CCCCCC"/>
+          <w:sz w:val="21"/>
+          <w:szCs w:val="21"/>
+        </w:rPr>
+        <w:t>(</w:t>
+      </w:r>
+      <w:proofErr w:type="gramEnd"/>
+      <w:r>
+        <w:rPr>
+          <w:rFonts w:ascii="Consolas" w:eastAsia="Times New Roman" w:hAnsi="Consolas" w:cs="Times New Roman"/>
+          <w:color w:val="CCCCCC"/>
+          <w:sz w:val="21"/>
+          <w:szCs w:val="21"/>
+        </w:rPr>
+        <w:t>)</w:t>
       </w:r>
     </w:p>
     <w:p>
@@ -2082,8 +3163,18 @@
           <w:rFonts w:ascii="var(--font-family-mono)" w:hAnsi="var(--font-family-mono)"/>
           <w:color w:val="9A9999"/>
         </w:rPr>
-        <w:t>[Pipeline] cleanWs</w:t>
-      </w:r>
+        <w:t xml:space="preserve">[Pipeline] </w:t>
+      </w:r>
+      <w:proofErr w:type="spellStart"/>
+      <w:r>
+        <w:rPr>
+          <w:rStyle w:val="pipeline-new-node"/>
+          <w:rFonts w:ascii="var(--font-family-mono)" w:hAnsi="var(--font-family-mono)"/>
+          <w:color w:val="9A9999"/>
+        </w:rPr>
+        <w:t>cleanWs</w:t>
+      </w:r>
+      <w:proofErr w:type="spellEnd"/>
     </w:p>
     <w:p>
       <w:pPr>
@@ -2153,8 +3244,18 @@
           <w:rFonts w:ascii="var(--font-family-mono)" w:hAnsi="var(--font-family-mono)"/>
           <w:color w:val="9A9999"/>
         </w:rPr>
-        <w:t>[Pipeline] }</w:t>
-      </w:r>
+        <w:t>[Pipeline</w:t>
+      </w:r>
+      <w:proofErr w:type="gramStart"/>
+      <w:r>
+        <w:rPr>
+          <w:rStyle w:val="pipeline-new-node"/>
+          <w:rFonts w:ascii="var(--font-family-mono)" w:hAnsi="var(--font-family-mono)"/>
+          <w:color w:val="9A9999"/>
+        </w:rPr>
+        <w:t>] }</w:t>
+      </w:r>
+      <w:proofErr w:type="gramEnd"/>
     </w:p>
     <w:p/>
     <w:p>
@@ -2228,7 +3329,37 @@
           <w:sz w:val="21"/>
           <w:szCs w:val="21"/>
         </w:rPr>
-        <w:t>"/usr/bin:</w:t>
+        <w:t>"/</w:t>
+      </w:r>
+      <w:proofErr w:type="spellStart"/>
+      <w:r>
+        <w:rPr>
+          <w:rFonts w:ascii="Consolas" w:eastAsia="Times New Roman" w:hAnsi="Consolas" w:cs="Times New Roman"/>
+          <w:color w:val="CE9178"/>
+          <w:sz w:val="21"/>
+          <w:szCs w:val="21"/>
+        </w:rPr>
+        <w:t>usr</w:t>
+      </w:r>
+      <w:proofErr w:type="spellEnd"/>
+      <w:r>
+        <w:rPr>
+          <w:rFonts w:ascii="Consolas" w:eastAsia="Times New Roman" w:hAnsi="Consolas" w:cs="Times New Roman"/>
+          <w:color w:val="CE9178"/>
+          <w:sz w:val="21"/>
+          <w:szCs w:val="21"/>
+        </w:rPr>
+        <w:t>/</w:t>
+      </w:r>
+      <w:proofErr w:type="gramStart"/>
+      <w:r>
+        <w:rPr>
+          <w:rFonts w:ascii="Consolas" w:eastAsia="Times New Roman" w:hAnsi="Consolas" w:cs="Times New Roman"/>
+          <w:color w:val="CE9178"/>
+          <w:sz w:val="21"/>
+          <w:szCs w:val="21"/>
+        </w:rPr>
+        <w:t>bin:</w:t>
       </w:r>
       <w:r>
         <w:rPr>
@@ -2237,7 +3368,17 @@
           <w:sz w:val="21"/>
           <w:szCs w:val="21"/>
         </w:rPr>
-        <w:t>$PATH</w:t>
+        <w:t>$</w:t>
+      </w:r>
+      <w:proofErr w:type="gramEnd"/>
+      <w:r>
+        <w:rPr>
+          <w:rFonts w:ascii="Consolas" w:eastAsia="Times New Roman" w:hAnsi="Consolas" w:cs="Times New Roman"/>
+          <w:color w:val="9CDCFE"/>
+          <w:sz w:val="21"/>
+          <w:szCs w:val="21"/>
+        </w:rPr>
+        <w:t>PATH</w:t>
       </w:r>
       <w:r>
         <w:rPr>
@@ -2437,23 +3578,83 @@
     </w:p>
     <w:p>
       <w:r>
-        <w:t>[root@ip-10-0-29-163 workspace]# cd devops</w:t>
-      </w:r>
-    </w:p>
-    <w:p>
-      <w:r>
-        <w:t>[root@ip-10-0-29-163 devops]# ls</w:t>
-      </w:r>
-    </w:p>
-    <w:p>
-      <w:r>
-        <w:t xml:space="preserve"> Jenkinsfile   cicd.docx   pom.xml   src   target  '~$cicd.docx'</w:t>
-      </w:r>
-    </w:p>
-    <w:p>
-      <w:r>
-        <w:t>[root@ip-10-0-29-163 devops]#</w:t>
-      </w:r>
+        <w:t xml:space="preserve">[root@ip-10-0-29-163 </w:t>
+      </w:r>
+      <w:proofErr w:type="gramStart"/>
+      <w:r>
+        <w:t>workspace]#</w:t>
+      </w:r>
+      <w:proofErr w:type="gramEnd"/>
+      <w:r>
+        <w:t xml:space="preserve"> cd </w:t>
+      </w:r>
+      <w:proofErr w:type="spellStart"/>
+      <w:r>
+        <w:t>devops</w:t>
+      </w:r>
+      <w:proofErr w:type="spellEnd"/>
+    </w:p>
+    <w:p>
+      <w:r>
+        <w:t xml:space="preserve">[root@ip-10-0-29-163 </w:t>
+      </w:r>
+      <w:proofErr w:type="spellStart"/>
+      <w:proofErr w:type="gramStart"/>
+      <w:r>
+        <w:t>devops</w:t>
+      </w:r>
+      <w:proofErr w:type="spellEnd"/>
+      <w:r>
+        <w:t>]#</w:t>
+      </w:r>
+      <w:proofErr w:type="gramEnd"/>
+      <w:r>
+        <w:t xml:space="preserve"> ls</w:t>
+      </w:r>
+    </w:p>
+    <w:p>
+      <w:r>
+        <w:t xml:space="preserve"> </w:t>
+      </w:r>
+      <w:proofErr w:type="spellStart"/>
+      <w:r>
+        <w:t>Jenkinsfile</w:t>
+      </w:r>
+      <w:proofErr w:type="spellEnd"/>
+      <w:r>
+        <w:t xml:space="preserve">   cicd.docx   pom.xml   </w:t>
+      </w:r>
+      <w:proofErr w:type="spellStart"/>
+      <w:r>
+        <w:t>src</w:t>
+      </w:r>
+      <w:proofErr w:type="spellEnd"/>
+      <w:r>
+        <w:t xml:space="preserve">   </w:t>
+      </w:r>
+      <w:proofErr w:type="gramStart"/>
+      <w:r>
+        <w:t>target  '</w:t>
+      </w:r>
+      <w:proofErr w:type="gramEnd"/>
+      <w:r>
+        <w:t>~$cicd.docx'</w:t>
+      </w:r>
+    </w:p>
+    <w:p>
+      <w:r>
+        <w:t xml:space="preserve">[root@ip-10-0-29-163 </w:t>
+      </w:r>
+      <w:proofErr w:type="spellStart"/>
+      <w:proofErr w:type="gramStart"/>
+      <w:r>
+        <w:t>devops</w:t>
+      </w:r>
+      <w:proofErr w:type="spellEnd"/>
+      <w:r>
+        <w:t>]#</w:t>
+      </w:r>
+      <w:proofErr w:type="gramEnd"/>
     </w:p>
     <w:p/>
     <w:p>
@@ -2520,7 +3721,23 @@
           <w:rFonts w:ascii="var(--font-family-mono)" w:hAnsi="var(--font-family-mono)"/>
           <w:color w:val="14141F"/>
         </w:rPr>
-        <w:t xml:space="preserve">[ERROR] Failed to execute goal org.apache.maven.plugins:maven-compiler-plugin:3.1:compile (default-compile) on project simple-web-app: Compilation failure: Compilation failure: </w:t>
+        <w:t xml:space="preserve">[ERROR] Failed to execute goal </w:t>
+      </w:r>
+      <w:proofErr w:type="gramStart"/>
+      <w:r>
+        <w:rPr>
+          <w:rFonts w:ascii="var(--font-family-mono)" w:hAnsi="var(--font-family-mono)"/>
+          <w:color w:val="14141F"/>
+        </w:rPr>
+        <w:t>org.apache</w:t>
+      </w:r>
+      <w:proofErr w:type="gramEnd"/>
+      <w:r>
+        <w:rPr>
+          <w:rFonts w:ascii="var(--font-family-mono)" w:hAnsi="var(--font-family-mono)"/>
+          <w:color w:val="14141F"/>
+        </w:rPr>
+        <w:t xml:space="preserve">.maven.plugins:maven-compiler-plugin:3.1:compile (default-compile) on project simple-web-app: Compilation failure: Compilation failure: </w:t>
       </w:r>
     </w:p>
     <w:p>
@@ -2536,7 +3753,39 @@
           <w:rFonts w:ascii="var(--font-family-mono)" w:hAnsi="var(--font-family-mono)"/>
           <w:color w:val="14141F"/>
         </w:rPr>
-        <w:t>[ERROR] /var/lib/jenkins/workspace/devops/src/main/java/org/mitre/web/HomeController.java:[24,24] package javax.annotation does not exist</w:t>
+        <w:t xml:space="preserve">[ERROR] </w:t>
+      </w:r>
+      <w:proofErr w:type="gramStart"/>
+      <w:r>
+        <w:rPr>
+          <w:rFonts w:ascii="var(--font-family-mono)" w:hAnsi="var(--font-family-mono)"/>
+          <w:color w:val="14141F"/>
+        </w:rPr>
+        <w:t>/var/lib/jenkins/workspace/devops/src/main/java/org/mitre/web/HomeController.java:[</w:t>
+      </w:r>
+      <w:proofErr w:type="gramEnd"/>
+      <w:r>
+        <w:rPr>
+          <w:rFonts w:ascii="var(--font-family-mono)" w:hAnsi="var(--font-family-mono)"/>
+          <w:color w:val="14141F"/>
+        </w:rPr>
+        <w:t xml:space="preserve">24,24] package </w:t>
+      </w:r>
+      <w:proofErr w:type="spellStart"/>
+      <w:r>
+        <w:rPr>
+          <w:rFonts w:ascii="var(--font-family-mono)" w:hAnsi="var(--font-family-mono)"/>
+          <w:color w:val="14141F"/>
+        </w:rPr>
+        <w:t>javax.annotation</w:t>
+      </w:r>
+      <w:proofErr w:type="spellEnd"/>
+      <w:r>
+        <w:rPr>
+          <w:rFonts w:ascii="var(--font-family-mono)" w:hAnsi="var(--font-family-mono)"/>
+          <w:color w:val="14141F"/>
+        </w:rPr>
+        <w:t xml:space="preserve"> does not exist</w:t>
       </w:r>
     </w:p>
     <w:p>
@@ -2552,7 +3801,23 @@
           <w:rFonts w:ascii="var(--font-family-mono)" w:hAnsi="var(--font-family-mono)"/>
           <w:color w:val="14141F"/>
         </w:rPr>
-        <w:t>[ERROR] /var/lib/jenkins/workspace/devops/src/main/java/org/mitre/web/HomeController.java:[49,10] cannot find symbol</w:t>
+        <w:t xml:space="preserve">[ERROR] </w:t>
+      </w:r>
+      <w:proofErr w:type="gramStart"/>
+      <w:r>
+        <w:rPr>
+          <w:rFonts w:ascii="var(--font-family-mono)" w:hAnsi="var(--font-family-mono)"/>
+          <w:color w:val="14141F"/>
+        </w:rPr>
+        <w:t>/var/lib/jenkins/workspace/devops/src/main/java/org/mitre/web/HomeController.java:[</w:t>
+      </w:r>
+      <w:proofErr w:type="gramEnd"/>
+      <w:r>
+        <w:rPr>
+          <w:rFonts w:ascii="var(--font-family-mono)" w:hAnsi="var(--font-family-mono)"/>
+          <w:color w:val="14141F"/>
+        </w:rPr>
+        <w:t>49,10] cannot find symbol</w:t>
       </w:r>
     </w:p>
     <w:p>
@@ -2585,8 +3850,17 @@
           <w:color w:val="14141F"/>
         </w:rPr>
         <w:lastRenderedPageBreak/>
-        <w:t>[ERROR]   location: class org.mitre.web.HomeController</w:t>
-      </w:r>
+        <w:t xml:space="preserve">[ERROR]   location: class </w:t>
+      </w:r>
+      <w:proofErr w:type="spellStart"/>
+      <w:r>
+        <w:rPr>
+          <w:rFonts w:ascii="var(--font-family-mono)" w:hAnsi="var(--font-family-mono)"/>
+          <w:color w:val="14141F"/>
+        </w:rPr>
+        <w:t>org.mitre.web.HomeController</w:t>
+      </w:r>
+      <w:proofErr w:type="spellEnd"/>
     </w:p>
     <w:p/>
     <w:p>
@@ -2602,17 +3876,49 @@
         <w:t xml:space="preserve">Other Maven project explaining POM.xml file: </w:t>
       </w:r>
       <w:r>
-        <w:t>https://www.youtube.com/watch?v=o2gAw929--g&amp;t=681s</w:t>
-      </w:r>
-    </w:p>
-    <w:p>
-      <w:r>
-        <w:t>[root@ip-10-0-29-163 devops]# ls</w:t>
-      </w:r>
-    </w:p>
-    <w:p>
-      <w:r>
-        <w:t xml:space="preserve"> Jenkinsfile   cicd.docx   pom.xml   src   target  '~$cicd.docx'</w:t>
+        <w:t>https://www.youtube.com/watch?v=o2gAw929--</w:t>
+      </w:r>
+      <w:proofErr w:type="spellStart"/>
+      <w:r>
+        <w:t>g&amp;t</w:t>
+      </w:r>
+      <w:proofErr w:type="spellEnd"/>
+      <w:r>
+        <w:t>=681s</w:t>
+      </w:r>
+    </w:p>
+    <w:p>
+      <w:r>
+        <w:t xml:space="preserve">[root@ip-10-0-29-163 </w:t>
+      </w:r>
+      <w:proofErr w:type="spellStart"/>
+      <w:r>
+        <w:t>devops</w:t>
+      </w:r>
+      <w:proofErr w:type="spellEnd"/>
+      <w:r>
+        <w:t>]# ls</w:t>
+      </w:r>
+    </w:p>
+    <w:p>
+      <w:r>
+        <w:t xml:space="preserve"> </w:t>
+      </w:r>
+      <w:proofErr w:type="spellStart"/>
+      <w:r>
+        <w:t>Jenkinsfile</w:t>
+      </w:r>
+      <w:proofErr w:type="spellEnd"/>
+      <w:r>
+        <w:t xml:space="preserve">   cicd.docx   pom.xml   </w:t>
+      </w:r>
+      <w:proofErr w:type="spellStart"/>
+      <w:r>
+        <w:t>src</w:t>
+      </w:r>
+      <w:proofErr w:type="spellEnd"/>
+      <w:r>
+        <w:t xml:space="preserve">   target  '~$cicd.docx'</w:t>
       </w:r>
     </w:p>
     <w:p>
@@ -2834,7 +4140,27 @@
           <w:sz w:val="21"/>
           <w:szCs w:val="21"/>
         </w:rPr>
-        <w:t>//      PATH = "/usr/bin:$PATH"</w:t>
+        <w:t>//      PATH = "/</w:t>
+      </w:r>
+      <w:proofErr w:type="spellStart"/>
+      <w:r>
+        <w:rPr>
+          <w:rFonts w:ascii="Consolas" w:eastAsia="Times New Roman" w:hAnsi="Consolas" w:cs="Times New Roman"/>
+          <w:color w:val="6A9955"/>
+          <w:sz w:val="21"/>
+          <w:szCs w:val="21"/>
+        </w:rPr>
+        <w:t>usr</w:t>
+      </w:r>
+      <w:proofErr w:type="spellEnd"/>
+      <w:r>
+        <w:rPr>
+          <w:rFonts w:ascii="Consolas" w:eastAsia="Times New Roman" w:hAnsi="Consolas" w:cs="Times New Roman"/>
+          <w:color w:val="6A9955"/>
+          <w:sz w:val="21"/>
+          <w:szCs w:val="21"/>
+        </w:rPr>
+        <w:t>/bin:$PATH"</w:t>
       </w:r>
     </w:p>
     <w:p>
@@ -2966,7 +4292,27 @@
           <w:sz w:val="21"/>
           <w:szCs w:val="21"/>
         </w:rPr>
-        <w:t>                cleanWs()</w:t>
+        <w:t xml:space="preserve">                </w:t>
+      </w:r>
+      <w:proofErr w:type="spellStart"/>
+      <w:r>
+        <w:rPr>
+          <w:rFonts w:ascii="Consolas" w:eastAsia="Times New Roman" w:hAnsi="Consolas" w:cs="Times New Roman"/>
+          <w:color w:val="CCCCCC"/>
+          <w:sz w:val="21"/>
+          <w:szCs w:val="21"/>
+        </w:rPr>
+        <w:t>cleanWs</w:t>
+      </w:r>
+      <w:proofErr w:type="spellEnd"/>
+      <w:r>
+        <w:rPr>
+          <w:rFonts w:ascii="Consolas" w:eastAsia="Times New Roman" w:hAnsi="Consolas" w:cs="Times New Roman"/>
+          <w:color w:val="CCCCCC"/>
+          <w:sz w:val="21"/>
+          <w:szCs w:val="21"/>
+        </w:rPr>
+        <w:t>()</w:t>
       </w:r>
     </w:p>
     <w:p>
@@ -3107,7 +4453,27 @@
           <w:sz w:val="21"/>
           <w:szCs w:val="21"/>
         </w:rPr>
-        <w:t xml:space="preserve">, credentialsId: </w:t>
+        <w:t xml:space="preserve">, </w:t>
+      </w:r>
+      <w:proofErr w:type="spellStart"/>
+      <w:r>
+        <w:rPr>
+          <w:rFonts w:ascii="Consolas" w:eastAsia="Times New Roman" w:hAnsi="Consolas" w:cs="Times New Roman"/>
+          <w:color w:val="CCCCCC"/>
+          <w:sz w:val="21"/>
+          <w:szCs w:val="21"/>
+        </w:rPr>
+        <w:t>credentialsId</w:t>
+      </w:r>
+      <w:proofErr w:type="spellEnd"/>
+      <w:r>
+        <w:rPr>
+          <w:rFonts w:ascii="Consolas" w:eastAsia="Times New Roman" w:hAnsi="Consolas" w:cs="Times New Roman"/>
+          <w:color w:val="CCCCCC"/>
+          <w:sz w:val="21"/>
+          <w:szCs w:val="21"/>
+        </w:rPr>
+        <w:t xml:space="preserve">: </w:t>
       </w:r>
       <w:r>
         <w:rPr>
@@ -3116,7 +4482,27 @@
           <w:sz w:val="21"/>
           <w:szCs w:val="21"/>
         </w:rPr>
-        <w:t>'gitid'</w:t>
+        <w:t>'</w:t>
+      </w:r>
+      <w:proofErr w:type="spellStart"/>
+      <w:r>
+        <w:rPr>
+          <w:rFonts w:ascii="Consolas" w:eastAsia="Times New Roman" w:hAnsi="Consolas" w:cs="Times New Roman"/>
+          <w:color w:val="CE9178"/>
+          <w:sz w:val="21"/>
+          <w:szCs w:val="21"/>
+        </w:rPr>
+        <w:t>gitid</w:t>
+      </w:r>
+      <w:proofErr w:type="spellEnd"/>
+      <w:r>
+        <w:rPr>
+          <w:rFonts w:ascii="Consolas" w:eastAsia="Times New Roman" w:hAnsi="Consolas" w:cs="Times New Roman"/>
+          <w:color w:val="CE9178"/>
+          <w:sz w:val="21"/>
+          <w:szCs w:val="21"/>
+        </w:rPr>
+        <w:t>'</w:t>
       </w:r>
       <w:r>
         <w:rPr>
@@ -3134,7 +4520,27 @@
           <w:sz w:val="21"/>
           <w:szCs w:val="21"/>
         </w:rPr>
-        <w:t>'https://github.com/shrijandra/web-app.git'</w:t>
+        <w:t>'https://github.com/shrijandra/web-</w:t>
+      </w:r>
+      <w:proofErr w:type="spellStart"/>
+      <w:r>
+        <w:rPr>
+          <w:rFonts w:ascii="Consolas" w:eastAsia="Times New Roman" w:hAnsi="Consolas" w:cs="Times New Roman"/>
+          <w:color w:val="CE9178"/>
+          <w:sz w:val="21"/>
+          <w:szCs w:val="21"/>
+        </w:rPr>
+        <w:t>app.git</w:t>
+      </w:r>
+      <w:proofErr w:type="spellEnd"/>
+      <w:r>
+        <w:rPr>
+          <w:rFonts w:ascii="Consolas" w:eastAsia="Times New Roman" w:hAnsi="Consolas" w:cs="Times New Roman"/>
+          <w:color w:val="CE9178"/>
+          <w:sz w:val="21"/>
+          <w:szCs w:val="21"/>
+        </w:rPr>
+        <w:t>'</w:t>
       </w:r>
     </w:p>
     <w:p>
@@ -3270,7 +4676,27 @@
           <w:sz w:val="21"/>
           <w:szCs w:val="21"/>
         </w:rPr>
-        <w:t xml:space="preserve">                sh </w:t>
+        <w:t xml:space="preserve">                </w:t>
+      </w:r>
+      <w:proofErr w:type="spellStart"/>
+      <w:r>
+        <w:rPr>
+          <w:rFonts w:ascii="Consolas" w:eastAsia="Times New Roman" w:hAnsi="Consolas" w:cs="Times New Roman"/>
+          <w:color w:val="CCCCCC"/>
+          <w:sz w:val="21"/>
+          <w:szCs w:val="21"/>
+        </w:rPr>
+        <w:t>sh</w:t>
+      </w:r>
+      <w:proofErr w:type="spellEnd"/>
+      <w:r>
+        <w:rPr>
+          <w:rFonts w:ascii="Consolas" w:eastAsia="Times New Roman" w:hAnsi="Consolas" w:cs="Times New Roman"/>
+          <w:color w:val="CCCCCC"/>
+          <w:sz w:val="21"/>
+          <w:szCs w:val="21"/>
+        </w:rPr>
+        <w:t xml:space="preserve"> </w:t>
       </w:r>
       <w:r>
         <w:rPr>
@@ -3279,7 +4705,27 @@
           <w:sz w:val="21"/>
           <w:szCs w:val="21"/>
         </w:rPr>
-        <w:t>"mvn clean package"</w:t>
+        <w:t>"</w:t>
+      </w:r>
+      <w:proofErr w:type="spellStart"/>
+      <w:r>
+        <w:rPr>
+          <w:rFonts w:ascii="Consolas" w:eastAsia="Times New Roman" w:hAnsi="Consolas" w:cs="Times New Roman"/>
+          <w:color w:val="CE9178"/>
+          <w:sz w:val="21"/>
+          <w:szCs w:val="21"/>
+        </w:rPr>
+        <w:t>mvn</w:t>
+      </w:r>
+      <w:proofErr w:type="spellEnd"/>
+      <w:r>
+        <w:rPr>
+          <w:rFonts w:ascii="Consolas" w:eastAsia="Times New Roman" w:hAnsi="Consolas" w:cs="Times New Roman"/>
+          <w:color w:val="CE9178"/>
+          <w:sz w:val="21"/>
+          <w:szCs w:val="21"/>
+        </w:rPr>
+        <w:t xml:space="preserve"> clean package"</w:t>
       </w:r>
     </w:p>
     <w:p>
@@ -3351,7 +4797,27 @@
           <w:sz w:val="21"/>
           <w:szCs w:val="21"/>
         </w:rPr>
-        <w:t>'Unit Tests - JUnit and Jacoco'</w:t>
+        <w:t xml:space="preserve">'Unit Tests - JUnit and </w:t>
+      </w:r>
+      <w:proofErr w:type="spellStart"/>
+      <w:r>
+        <w:rPr>
+          <w:rFonts w:ascii="Consolas" w:eastAsia="Times New Roman" w:hAnsi="Consolas" w:cs="Times New Roman"/>
+          <w:color w:val="CE9178"/>
+          <w:sz w:val="21"/>
+          <w:szCs w:val="21"/>
+        </w:rPr>
+        <w:t>Jacoco</w:t>
+      </w:r>
+      <w:proofErr w:type="spellEnd"/>
+      <w:r>
+        <w:rPr>
+          <w:rFonts w:ascii="Consolas" w:eastAsia="Times New Roman" w:hAnsi="Consolas" w:cs="Times New Roman"/>
+          <w:color w:val="CE9178"/>
+          <w:sz w:val="21"/>
+          <w:szCs w:val="21"/>
+        </w:rPr>
+        <w:t>'</w:t>
       </w:r>
       <w:r>
         <w:rPr>
@@ -3402,7 +4868,27 @@
           <w:sz w:val="21"/>
           <w:szCs w:val="21"/>
         </w:rPr>
-        <w:t xml:space="preserve">                sh </w:t>
+        <w:t xml:space="preserve">                </w:t>
+      </w:r>
+      <w:proofErr w:type="spellStart"/>
+      <w:r>
+        <w:rPr>
+          <w:rFonts w:ascii="Consolas" w:eastAsia="Times New Roman" w:hAnsi="Consolas" w:cs="Times New Roman"/>
+          <w:color w:val="CCCCCC"/>
+          <w:sz w:val="21"/>
+          <w:szCs w:val="21"/>
+        </w:rPr>
+        <w:t>sh</w:t>
+      </w:r>
+      <w:proofErr w:type="spellEnd"/>
+      <w:r>
+        <w:rPr>
+          <w:rFonts w:ascii="Consolas" w:eastAsia="Times New Roman" w:hAnsi="Consolas" w:cs="Times New Roman"/>
+          <w:color w:val="CCCCCC"/>
+          <w:sz w:val="21"/>
+          <w:szCs w:val="21"/>
+        </w:rPr>
+        <w:t xml:space="preserve"> </w:t>
       </w:r>
       <w:r>
         <w:rPr>
@@ -3411,7 +4897,27 @@
           <w:sz w:val="21"/>
           <w:szCs w:val="21"/>
         </w:rPr>
-        <w:t>"mvn test"</w:t>
+        <w:t>"</w:t>
+      </w:r>
+      <w:proofErr w:type="spellStart"/>
+      <w:r>
+        <w:rPr>
+          <w:rFonts w:ascii="Consolas" w:eastAsia="Times New Roman" w:hAnsi="Consolas" w:cs="Times New Roman"/>
+          <w:color w:val="CE9178"/>
+          <w:sz w:val="21"/>
+          <w:szCs w:val="21"/>
+        </w:rPr>
+        <w:t>mvn</w:t>
+      </w:r>
+      <w:proofErr w:type="spellEnd"/>
+      <w:r>
+        <w:rPr>
+          <w:rFonts w:ascii="Consolas" w:eastAsia="Times New Roman" w:hAnsi="Consolas" w:cs="Times New Roman"/>
+          <w:color w:val="CE9178"/>
+          <w:sz w:val="21"/>
+          <w:szCs w:val="21"/>
+        </w:rPr>
+        <w:t xml:space="preserve"> test"</w:t>
       </w:r>
     </w:p>
     <w:p>
@@ -3797,13 +5303,42 @@
     <w:p/>
     <w:p>
       <w:r>
-        <w:t>ubuntu@ip-10-0-28-226:~$ sudo bash</w:t>
-      </w:r>
-    </w:p>
-    <w:p>
-      <w:r>
-        <w:t>root@ip-10-0-28-226:/home/ubuntu# wget -O - https://packages.adoptium.net/artifactory/api/gpg/key/public | tee /etc/apt/keyrings/adoptium.asc</w:t>
-      </w:r>
+        <w:t xml:space="preserve">ubuntu@ip-10-0-28-226:~$ </w:t>
+      </w:r>
+      <w:proofErr w:type="spellStart"/>
+      <w:r>
+        <w:t>sudo</w:t>
+      </w:r>
+      <w:proofErr w:type="spellEnd"/>
+      <w:r>
+        <w:t xml:space="preserve"> bash</w:t>
+      </w:r>
+    </w:p>
+    <w:p>
+      <w:r>
+        <w:t xml:space="preserve">root@ip-10-0-28-226:/home/ubuntu# </w:t>
+      </w:r>
+      <w:proofErr w:type="spellStart"/>
+      <w:r>
+        <w:t>wget</w:t>
+      </w:r>
+      <w:proofErr w:type="spellEnd"/>
+      <w:r>
+        <w:t xml:space="preserve"> -O - https://packages.adoptium.net/artifactory/api/gpg/key/public | tee /</w:t>
+      </w:r>
+      <w:proofErr w:type="spellStart"/>
+      <w:r>
+        <w:t>etc</w:t>
+      </w:r>
+      <w:proofErr w:type="spellEnd"/>
+      <w:r>
+        <w:t>/apt/keyrings/</w:t>
+      </w:r>
+      <w:proofErr w:type="spellStart"/>
+      <w:r>
+        <w:t>adoptium.asc</w:t>
+      </w:r>
+      <w:proofErr w:type="spellEnd"/>
     </w:p>
     <w:p>
       <w:r>
@@ -3839,12 +5374,89 @@
     <w:p>
       <w:r>
         <w:lastRenderedPageBreak/>
-        <w:t>root@ip-10-0-28-226:/home/ubuntu# echo "deb [signed-by=/etc/apt/keyrings/adoptium.asc] https://packages.adoptium.net/artifactory/deb $(awk -F= '/^VERSION_CODENAME/{print$2}' /etc/os-release) main" | tee /etc/apt/sources.list.d/adoptium.list</w:t>
-      </w:r>
-    </w:p>
-    <w:p>
-      <w:r>
-        <w:t>deb [signed-by=/etc/apt/keyrings/adoptium.asc] https://packages.adoptium.net/artifactory/deb jammy main</w:t>
+        <w:t>root@ip-10-0-28-226:/home/ubuntu# echo "deb [signed-by=/</w:t>
+      </w:r>
+      <w:proofErr w:type="spellStart"/>
+      <w:r>
+        <w:t>etc</w:t>
+      </w:r>
+      <w:proofErr w:type="spellEnd"/>
+      <w:r>
+        <w:t>/apt/keyrings/</w:t>
+      </w:r>
+      <w:proofErr w:type="spellStart"/>
+      <w:r>
+        <w:t>adoptium.asc</w:t>
+      </w:r>
+      <w:proofErr w:type="spellEnd"/>
+      <w:r>
+        <w:t>] https://packages.adoptium.net/artifactory/deb $(awk -F= '/^VERSION_CODENAME/{print$2}' /</w:t>
+      </w:r>
+      <w:proofErr w:type="spellStart"/>
+      <w:r>
+        <w:t>etc</w:t>
+      </w:r>
+      <w:proofErr w:type="spellEnd"/>
+      <w:r>
+        <w:t>/</w:t>
+      </w:r>
+      <w:proofErr w:type="spellStart"/>
+      <w:r>
+        <w:t>os</w:t>
+      </w:r>
+      <w:proofErr w:type="spellEnd"/>
+      <w:r>
+        <w:t>-release) main" | tee /</w:t>
+      </w:r>
+      <w:proofErr w:type="spellStart"/>
+      <w:r>
+        <w:t>etc</w:t>
+      </w:r>
+      <w:proofErr w:type="spellEnd"/>
+      <w:r>
+        <w:t>/apt/</w:t>
+      </w:r>
+      <w:proofErr w:type="spellStart"/>
+      <w:r>
+        <w:t>sources.list.d</w:t>
+      </w:r>
+      <w:proofErr w:type="spellEnd"/>
+      <w:r>
+        <w:t>/</w:t>
+      </w:r>
+      <w:proofErr w:type="spellStart"/>
+      <w:r>
+        <w:t>adoptium.list</w:t>
+      </w:r>
+      <w:proofErr w:type="spellEnd"/>
+    </w:p>
+    <w:p>
+      <w:r>
+        <w:t>deb [signed-by=/</w:t>
+      </w:r>
+      <w:proofErr w:type="spellStart"/>
+      <w:r>
+        <w:t>etc</w:t>
+      </w:r>
+      <w:proofErr w:type="spellEnd"/>
+      <w:r>
+        <w:t>/apt/keyrings/</w:t>
+      </w:r>
+      <w:proofErr w:type="spellStart"/>
+      <w:r>
+        <w:t>adoptium.asc</w:t>
+      </w:r>
+      <w:proofErr w:type="spellEnd"/>
+      <w:r>
+        <w:t xml:space="preserve">] https://packages.adoptium.net/artifactory/deb </w:t>
+      </w:r>
+      <w:proofErr w:type="spellStart"/>
+      <w:r>
+        <w:t>jammy</w:t>
+      </w:r>
+      <w:proofErr w:type="spellEnd"/>
+      <w:r>
+        <w:t xml:space="preserve"> main</w:t>
       </w:r>
     </w:p>
     <w:p>
@@ -3855,32 +5467,133 @@
     <w:p/>
     <w:p>
       <w:r>
-        <w:t>ubuntu@ip-10-0-28-226:~$ sudo vim /opt/sonarqube/conf/sonar.properties</w:t>
-      </w:r>
-    </w:p>
-    <w:p>
-      <w:r>
-        <w:t>ubuntu@ip-10-0-28-226:~$ sudo systemctl enable sonar</w:t>
-      </w:r>
-    </w:p>
-    <w:p>
-      <w:r>
-        <w:t>ubuntu@ip-10-0-28-226:~$ sudo systemctl start sonar</w:t>
-      </w:r>
-    </w:p>
-    <w:p>
-      <w:r>
-        <w:t>ubuntu@ip-10-0-28-226:~$ sudo systemctl status sonar</w:t>
-      </w:r>
-    </w:p>
-    <w:p>
-      <w:r>
-        <w:t>● sonar.service - SonarQube service</w:t>
-      </w:r>
-    </w:p>
-    <w:p>
-      <w:r>
-        <w:t xml:space="preserve">     Loaded: loaded (/etc/systemd/system/sonar.service; enabled; vendor preset: enabled)</w:t>
+        <w:t xml:space="preserve">ubuntu@ip-10-0-28-226:~$ </w:t>
+      </w:r>
+      <w:proofErr w:type="spellStart"/>
+      <w:r>
+        <w:t>sudo</w:t>
+      </w:r>
+      <w:proofErr w:type="spellEnd"/>
+      <w:r>
+        <w:t xml:space="preserve"> vim /opt/</w:t>
+      </w:r>
+      <w:proofErr w:type="spellStart"/>
+      <w:r>
+        <w:t>sonarqube</w:t>
+      </w:r>
+      <w:proofErr w:type="spellEnd"/>
+      <w:r>
+        <w:t>/conf/</w:t>
+      </w:r>
+      <w:proofErr w:type="spellStart"/>
+      <w:r>
+        <w:t>sonar.properties</w:t>
+      </w:r>
+      <w:proofErr w:type="spellEnd"/>
+    </w:p>
+    <w:p>
+      <w:r>
+        <w:t xml:space="preserve">ubuntu@ip-10-0-28-226:~$ </w:t>
+      </w:r>
+      <w:proofErr w:type="spellStart"/>
+      <w:r>
+        <w:t>sudo</w:t>
+      </w:r>
+      <w:proofErr w:type="spellEnd"/>
+      <w:r>
+        <w:t xml:space="preserve"> </w:t>
+      </w:r>
+      <w:proofErr w:type="spellStart"/>
+      <w:r>
+        <w:t>systemctl</w:t>
+      </w:r>
+      <w:proofErr w:type="spellEnd"/>
+      <w:r>
+        <w:t xml:space="preserve"> enable sonar</w:t>
+      </w:r>
+    </w:p>
+    <w:p>
+      <w:r>
+        <w:t xml:space="preserve">ubuntu@ip-10-0-28-226:~$ </w:t>
+      </w:r>
+      <w:proofErr w:type="spellStart"/>
+      <w:r>
+        <w:t>sudo</w:t>
+      </w:r>
+      <w:proofErr w:type="spellEnd"/>
+      <w:r>
+        <w:t xml:space="preserve"> </w:t>
+      </w:r>
+      <w:proofErr w:type="spellStart"/>
+      <w:r>
+        <w:t>systemctl</w:t>
+      </w:r>
+      <w:proofErr w:type="spellEnd"/>
+      <w:r>
+        <w:t xml:space="preserve"> start sonar</w:t>
+      </w:r>
+    </w:p>
+    <w:p>
+      <w:r>
+        <w:t xml:space="preserve">ubuntu@ip-10-0-28-226:~$ </w:t>
+      </w:r>
+      <w:proofErr w:type="spellStart"/>
+      <w:r>
+        <w:t>sudo</w:t>
+      </w:r>
+      <w:proofErr w:type="spellEnd"/>
+      <w:r>
+        <w:t xml:space="preserve"> </w:t>
+      </w:r>
+      <w:proofErr w:type="spellStart"/>
+      <w:r>
+        <w:t>systemctl</w:t>
+      </w:r>
+      <w:proofErr w:type="spellEnd"/>
+      <w:r>
+        <w:t xml:space="preserve"> status sonar</w:t>
+      </w:r>
+    </w:p>
+    <w:p>
+      <w:r>
+        <w:t xml:space="preserve">● </w:t>
+      </w:r>
+      <w:proofErr w:type="spellStart"/>
+      <w:r>
+        <w:t>sonar.service</w:t>
+      </w:r>
+      <w:proofErr w:type="spellEnd"/>
+      <w:r>
+        <w:t xml:space="preserve"> - SonarQube service</w:t>
+      </w:r>
+    </w:p>
+    <w:p>
+      <w:r>
+        <w:t xml:space="preserve">     Loaded: loaded (/</w:t>
+      </w:r>
+      <w:proofErr w:type="spellStart"/>
+      <w:r>
+        <w:t>etc</w:t>
+      </w:r>
+      <w:proofErr w:type="spellEnd"/>
+      <w:r>
+        <w:t>/</w:t>
+      </w:r>
+      <w:proofErr w:type="spellStart"/>
+      <w:r>
+        <w:t>systemd</w:t>
+      </w:r>
+      <w:proofErr w:type="spellEnd"/>
+      <w:r>
+        <w:t>/system/</w:t>
+      </w:r>
+      <w:proofErr w:type="spellStart"/>
+      <w:r>
+        <w:t>sonar.service</w:t>
+      </w:r>
+      <w:proofErr w:type="spellEnd"/>
+      <w:r>
+        <w:t>; enabled; vendor preset: enabled)</w:t>
       </w:r>
     </w:p>
     <w:p>
@@ -3915,58 +5628,252 @@
     </w:p>
     <w:p>
       <w:r>
-        <w:t>ubuntu@ip-10-0-28-226:~$ sudo tail -f /opt/sonarqube/logs/sonar.log</w:t>
-      </w:r>
-    </w:p>
-    <w:p>
-      <w:r>
-        <w:t>2023.12.29 13:31:19 INFO  app[][o.s.a.es.EsSettings] Elasticsearch listening on [HTTP: 127.0.0.1:9001, TCP: 127.0.0.1:39157]</w:t>
-      </w:r>
-    </w:p>
-    <w:p>
-      <w:r>
-        <w:t>2023.12.29 13:31:19 INFO  app[][o.s.a.ProcessLauncherImpl] Launch process[ELASTICSEARCH] from [/opt/sonarqube/elasticsearch]: /opt/sonarqube/elasticsearch/bin/elasticsearch</w:t>
-      </w:r>
-    </w:p>
-    <w:p>
-      <w:r>
-        <w:t>2023.12.29 13:31:20 INFO  app[][o.s.a.SchedulerImpl] Waiting for Elasticsearch to be up and running</w:t>
-      </w:r>
-    </w:p>
-    <w:p>
-      <w:r>
-        <w:t>2023.12.29 13:31:34 WARN  app[][o.s.a.p.AbstractManagedProcess] Process exited with exit value [ElasticSearch]: 78</w:t>
-      </w:r>
-    </w:p>
-    <w:p>
-      <w:r>
-        <w:t>2023.12.29 13:31:34 INFO  app[][o.s.a.SchedulerImpl] Process[ElasticSearch] is stopped</w:t>
+        <w:t xml:space="preserve">ubuntu@ip-10-0-28-226:~$ </w:t>
+      </w:r>
+      <w:proofErr w:type="spellStart"/>
+      <w:r>
+        <w:t>sudo</w:t>
+      </w:r>
+      <w:proofErr w:type="spellEnd"/>
+      <w:r>
+        <w:t xml:space="preserve"> tail -f /opt/</w:t>
+      </w:r>
+      <w:proofErr w:type="spellStart"/>
+      <w:r>
+        <w:t>sonarqube</w:t>
+      </w:r>
+      <w:proofErr w:type="spellEnd"/>
+      <w:r>
+        <w:t>/logs/sonar.log</w:t>
+      </w:r>
+    </w:p>
+    <w:p>
+      <w:r>
+        <w:t>2023.12.29 13:31:19 INFO  app[][</w:t>
+      </w:r>
+      <w:proofErr w:type="spellStart"/>
+      <w:r>
+        <w:t>o.s.a.es.EsSettings</w:t>
+      </w:r>
+      <w:proofErr w:type="spellEnd"/>
+      <w:r>
+        <w:t>] Elasticsearch listening on [HTTP: 127.0.0.1:9001, TCP: 127.0.0.1:39157]</w:t>
+      </w:r>
+    </w:p>
+    <w:p>
+      <w:r>
+        <w:t>2023.12.29 13:31:19 INFO  app[][</w:t>
+      </w:r>
+      <w:proofErr w:type="spellStart"/>
+      <w:r>
+        <w:t>o.s.a.ProcessLauncherImpl</w:t>
+      </w:r>
+      <w:proofErr w:type="spellEnd"/>
+      <w:r>
+        <w:t>] Launch process[ELASTICSEARCH] from [/opt/</w:t>
+      </w:r>
+      <w:proofErr w:type="spellStart"/>
+      <w:r>
+        <w:t>sonarqube</w:t>
+      </w:r>
+      <w:proofErr w:type="spellEnd"/>
+      <w:r>
+        <w:t>/</w:t>
+      </w:r>
+      <w:proofErr w:type="spellStart"/>
+      <w:r>
+        <w:t>elasticsearch</w:t>
+      </w:r>
+      <w:proofErr w:type="spellEnd"/>
+      <w:r>
+        <w:t>]: /opt/</w:t>
+      </w:r>
+      <w:proofErr w:type="spellStart"/>
+      <w:r>
+        <w:t>sonarqube</w:t>
+      </w:r>
+      <w:proofErr w:type="spellEnd"/>
+      <w:r>
+        <w:t>/</w:t>
+      </w:r>
+      <w:proofErr w:type="spellStart"/>
+      <w:r>
+        <w:t>elasticsearch</w:t>
+      </w:r>
+      <w:proofErr w:type="spellEnd"/>
+      <w:r>
+        <w:t>/bin/</w:t>
+      </w:r>
+      <w:proofErr w:type="spellStart"/>
+      <w:r>
+        <w:t>elasticsearch</w:t>
+      </w:r>
+      <w:proofErr w:type="spellEnd"/>
+    </w:p>
+    <w:p>
+      <w:r>
+        <w:t>2023.12.29 13:31:20 INFO  app[][</w:t>
+      </w:r>
+      <w:proofErr w:type="spellStart"/>
+      <w:r>
+        <w:t>o.s.a.SchedulerImpl</w:t>
+      </w:r>
+      <w:proofErr w:type="spellEnd"/>
+      <w:r>
+        <w:t>] Waiting for Elasticsearch to be up and running</w:t>
+      </w:r>
+    </w:p>
+    <w:p>
+      <w:r>
+        <w:t>2023.12.29 13:31:34 WARN  app[][</w:t>
+      </w:r>
+      <w:proofErr w:type="spellStart"/>
+      <w:r>
+        <w:t>o.s.a.p.AbstractManagedProcess</w:t>
+      </w:r>
+      <w:proofErr w:type="spellEnd"/>
+      <w:r>
+        <w:t>] Process exited with exit value [</w:t>
+      </w:r>
+      <w:proofErr w:type="spellStart"/>
+      <w:r>
+        <w:t>ElasticSearch</w:t>
+      </w:r>
+      <w:proofErr w:type="spellEnd"/>
+      <w:r>
+        <w:t>]: 78</w:t>
+      </w:r>
+    </w:p>
+    <w:p>
+      <w:r>
+        <w:t>2023.12.29 13:31:34 INFO  app[][</w:t>
+      </w:r>
+      <w:proofErr w:type="spellStart"/>
+      <w:r>
+        <w:t>o.s.a.SchedulerImpl</w:t>
+      </w:r>
+      <w:proofErr w:type="spellEnd"/>
+      <w:r>
+        <w:t>] Process[</w:t>
+      </w:r>
+      <w:proofErr w:type="spellStart"/>
+      <w:r>
+        <w:t>ElasticSearch</w:t>
+      </w:r>
+      <w:proofErr w:type="spellEnd"/>
+      <w:r>
+        <w:t>] is stopped</w:t>
       </w:r>
     </w:p>
     <w:p>
       <w:r>
         <w:lastRenderedPageBreak/>
-        <w:t>2023.12.29 13:31:34 INFO  app[][o.s.a.SchedulerImpl] SonarQube is stopped</w:t>
-      </w:r>
-    </w:p>
-    <w:p>
-      <w:r>
-        <w:t>2023.12.29 13:31:36 INFO  app[][o.s.a.AppFileSystem] Cleaning or creating temp directory /opt/sonarqube/temp</w:t>
-      </w:r>
-    </w:p>
-    <w:p>
-      <w:r>
-        <w:t>2023.12.29 13:31:36 INFO  app[][o.s.a.es.EsSettings] Elasticsearch listening on [HTTP: 127.0.0.1:9001, TCP: 127.0.0.1:37915]</w:t>
-      </w:r>
-    </w:p>
-    <w:p>
-      <w:r>
-        <w:t>2023.12.29 13:31:36 INFO  app[][o.s.a.ProcessLauncherImpl] Launch process[ELASTICSEARCH] from [/opt/sonarqube/elasticsearch]: /opt/sonarqube/elasticsearch/bin/elasticsearch</w:t>
-      </w:r>
-    </w:p>
-    <w:p>
-      <w:r>
-        <w:t>2023.12.29 13:31:36 INFO  app[][o.s.a.SchedulerImpl] Waiting for Elasticsearch to be up and running</w:t>
+        <w:t>2023.12.29 13:31:34 INFO  app[][</w:t>
+      </w:r>
+      <w:proofErr w:type="spellStart"/>
+      <w:r>
+        <w:t>o.s.a.SchedulerImpl</w:t>
+      </w:r>
+      <w:proofErr w:type="spellEnd"/>
+      <w:r>
+        <w:t>] SonarQube is stopped</w:t>
+      </w:r>
+    </w:p>
+    <w:p>
+      <w:r>
+        <w:t>2023.12.29 13:31:36 INFO  app[][</w:t>
+      </w:r>
+      <w:proofErr w:type="spellStart"/>
+      <w:r>
+        <w:t>o.s.a.AppFileSystem</w:t>
+      </w:r>
+      <w:proofErr w:type="spellEnd"/>
+      <w:r>
+        <w:t>] Cleaning or creating temp directory /opt/</w:t>
+      </w:r>
+      <w:proofErr w:type="spellStart"/>
+      <w:r>
+        <w:t>sonarqube</w:t>
+      </w:r>
+      <w:proofErr w:type="spellEnd"/>
+      <w:r>
+        <w:t>/temp</w:t>
+      </w:r>
+    </w:p>
+    <w:p>
+      <w:r>
+        <w:t>2023.12.29 13:31:36 INFO  app[][</w:t>
+      </w:r>
+      <w:proofErr w:type="spellStart"/>
+      <w:r>
+        <w:t>o.s.a.es.EsSettings</w:t>
+      </w:r>
+      <w:proofErr w:type="spellEnd"/>
+      <w:r>
+        <w:t>] Elasticsearch listening on [HTTP: 127.0.0.1:9001, TCP: 127.0.0.1:37915]</w:t>
+      </w:r>
+    </w:p>
+    <w:p>
+      <w:r>
+        <w:t>2023.12.29 13:31:36 INFO  app[][</w:t>
+      </w:r>
+      <w:proofErr w:type="spellStart"/>
+      <w:r>
+        <w:t>o.s.a.ProcessLauncherImpl</w:t>
+      </w:r>
+      <w:proofErr w:type="spellEnd"/>
+      <w:r>
+        <w:t>] Launch process[ELASTICSEARCH] from [/opt/</w:t>
+      </w:r>
+      <w:proofErr w:type="spellStart"/>
+      <w:r>
+        <w:t>sonarqube</w:t>
+      </w:r>
+      <w:proofErr w:type="spellEnd"/>
+      <w:r>
+        <w:t>/</w:t>
+      </w:r>
+      <w:proofErr w:type="spellStart"/>
+      <w:r>
+        <w:t>elasticsearch</w:t>
+      </w:r>
+      <w:proofErr w:type="spellEnd"/>
+      <w:r>
+        <w:t>]: /opt/</w:t>
+      </w:r>
+      <w:proofErr w:type="spellStart"/>
+      <w:r>
+        <w:t>sonarqube</w:t>
+      </w:r>
+      <w:proofErr w:type="spellEnd"/>
+      <w:r>
+        <w:t>/</w:t>
+      </w:r>
+      <w:proofErr w:type="spellStart"/>
+      <w:r>
+        <w:t>elasticsearch</w:t>
+      </w:r>
+      <w:proofErr w:type="spellEnd"/>
+      <w:r>
+        <w:t>/bin/</w:t>
+      </w:r>
+      <w:proofErr w:type="spellStart"/>
+      <w:r>
+        <w:t>elasticsearch</w:t>
+      </w:r>
+      <w:proofErr w:type="spellEnd"/>
+    </w:p>
+    <w:p>
+      <w:r>
+        <w:t>2023.12.29 13:31:36 INFO  app[][</w:t>
+      </w:r>
+      <w:proofErr w:type="spellStart"/>
+      <w:r>
+        <w:t>o.s.a.SchedulerImpl</w:t>
+      </w:r>
+      <w:proofErr w:type="spellEnd"/>
+      <w:r>
+        <w:t>] Waiting for Elasticsearch to be up and running</w:t>
       </w:r>
     </w:p>
     <w:p>
@@ -3976,7 +5883,23 @@
     </w:p>
     <w:p>
       <w:r>
-        <w:t>[1]+  Stopped                 sudo tail -f /opt/sonarqube/logs/sonar.log</w:t>
+        <w:t xml:space="preserve">[1]+  Stopped                 </w:t>
+      </w:r>
+      <w:proofErr w:type="spellStart"/>
+      <w:r>
+        <w:t>sudo</w:t>
+      </w:r>
+      <w:proofErr w:type="spellEnd"/>
+      <w:r>
+        <w:t xml:space="preserve"> tail -f /opt/</w:t>
+      </w:r>
+      <w:proofErr w:type="spellStart"/>
+      <w:r>
+        <w:t>sonarqube</w:t>
+      </w:r>
+      <w:proofErr w:type="spellEnd"/>
+      <w:r>
+        <w:t>/logs/sonar.log</w:t>
       </w:r>
     </w:p>
     <w:p>
@@ -3985,8 +5908,13 @@
       </w:r>
     </w:p>
     <w:p>
-      <w:r>
-        <w:t>cntrl+z to stop.</w:t>
+      <w:proofErr w:type="spellStart"/>
+      <w:r>
+        <w:t>cntrl+z</w:t>
+      </w:r>
+      <w:proofErr w:type="spellEnd"/>
+      <w:r>
+        <w:t xml:space="preserve"> to stop.</w:t>
       </w:r>
     </w:p>
     <w:p>
@@ -4053,12 +5981,28 @@
     </w:p>
     <w:p>
       <w:r>
-        <w:t>Username admin pswd sonar</w:t>
-      </w:r>
-    </w:p>
-    <w:p>
-      <w:r>
-        <w:t>Now integrate sonarqube with Jenkins</w:t>
+        <w:t xml:space="preserve">Username admin </w:t>
+      </w:r>
+      <w:proofErr w:type="spellStart"/>
+      <w:r>
+        <w:t>pswd</w:t>
+      </w:r>
+      <w:proofErr w:type="spellEnd"/>
+      <w:r>
+        <w:t xml:space="preserve"> sonar</w:t>
+      </w:r>
+    </w:p>
+    <w:p>
+      <w:r>
+        <w:t xml:space="preserve">Now integrate </w:t>
+      </w:r>
+      <w:proofErr w:type="spellStart"/>
+      <w:r>
+        <w:t>sonarqube</w:t>
+      </w:r>
+      <w:proofErr w:type="spellEnd"/>
+      <w:r>
+        <w:t xml:space="preserve"> with Jenkins</w:t>
       </w:r>
     </w:p>
     <w:p>
@@ -4230,7 +6174,25 @@
           <w:rFonts w:ascii="var(--font-family-mono)" w:hAnsi="var(--font-family-mono)"/>
           <w:color w:val="14141F"/>
         </w:rPr>
-        <w:t>] can not be reached</w:t>
+        <w:t xml:space="preserve">] </w:t>
+      </w:r>
+      <w:proofErr w:type="spellStart"/>
+      <w:r>
+        <w:rPr>
+          <w:rStyle w:val="pipeline-node-36"/>
+          <w:rFonts w:ascii="var(--font-family-mono)" w:hAnsi="var(--font-family-mono)"/>
+          <w:color w:val="14141F"/>
+        </w:rPr>
+        <w:t>can not</w:t>
+      </w:r>
+      <w:proofErr w:type="spellEnd"/>
+      <w:r>
+        <w:rPr>
+          <w:rStyle w:val="pipeline-node-36"/>
+          <w:rFonts w:ascii="var(--font-family-mono)" w:hAnsi="var(--font-family-mono)"/>
+          <w:color w:val="14141F"/>
+        </w:rPr>
+        <w:t xml:space="preserve"> be reached</w:t>
       </w:r>
     </w:p>
     <w:p>
@@ -4336,8 +6298,19 @@
           <w:sz w:val="21"/>
           <w:szCs w:val="21"/>
         </w:rPr>
-        <w:t>        stage(</w:t>
-      </w:r>
+        <w:t xml:space="preserve">        </w:t>
+      </w:r>
+      <w:proofErr w:type="gramStart"/>
+      <w:r>
+        <w:rPr>
+          <w:rFonts w:ascii="Consolas" w:eastAsia="Times New Roman" w:hAnsi="Consolas" w:cs="Times New Roman"/>
+          <w:color w:val="CCCCCC"/>
+          <w:sz w:val="21"/>
+          <w:szCs w:val="21"/>
+        </w:rPr>
+        <w:t>stage(</w:t>
+      </w:r>
+      <w:proofErr w:type="gramEnd"/>
       <w:r>
         <w:rPr>
           <w:rFonts w:ascii="Consolas" w:eastAsia="Times New Roman" w:hAnsi="Consolas" w:cs="Times New Roman"/>
@@ -4345,7 +6318,27 @@
           <w:sz w:val="21"/>
           <w:szCs w:val="21"/>
         </w:rPr>
-        <w:t>"Sonarqube Analysis"</w:t>
+        <w:t>"</w:t>
+      </w:r>
+      <w:proofErr w:type="spellStart"/>
+      <w:r>
+        <w:rPr>
+          <w:rFonts w:ascii="Consolas" w:eastAsia="Times New Roman" w:hAnsi="Consolas" w:cs="Times New Roman"/>
+          <w:color w:val="CE9178"/>
+          <w:sz w:val="21"/>
+          <w:szCs w:val="21"/>
+        </w:rPr>
+        <w:t>Sonarqube</w:t>
+      </w:r>
+      <w:proofErr w:type="spellEnd"/>
+      <w:r>
+        <w:rPr>
+          <w:rFonts w:ascii="Consolas" w:eastAsia="Times New Roman" w:hAnsi="Consolas" w:cs="Times New Roman"/>
+          <w:color w:val="CE9178"/>
+          <w:sz w:val="21"/>
+          <w:szCs w:val="21"/>
+        </w:rPr>
+        <w:t xml:space="preserve"> Analysis"</w:t>
       </w:r>
       <w:r>
         <w:rPr>
@@ -4417,7 +6410,49 @@
           <w:sz w:val="21"/>
           <w:szCs w:val="21"/>
         </w:rPr>
-        <w:t xml:space="preserve">                    withSonarQubeEnv(credentialsId: </w:t>
+        <w:t xml:space="preserve">                    </w:t>
+      </w:r>
+      <w:proofErr w:type="spellStart"/>
+      <w:proofErr w:type="gramStart"/>
+      <w:r>
+        <w:rPr>
+          <w:rFonts w:ascii="Consolas" w:eastAsia="Times New Roman" w:hAnsi="Consolas" w:cs="Times New Roman"/>
+          <w:color w:val="CCCCCC"/>
+          <w:sz w:val="21"/>
+          <w:szCs w:val="21"/>
+        </w:rPr>
+        <w:t>withSonarQubeEnv</w:t>
+      </w:r>
+      <w:proofErr w:type="spellEnd"/>
+      <w:r>
+        <w:rPr>
+          <w:rFonts w:ascii="Consolas" w:eastAsia="Times New Roman" w:hAnsi="Consolas" w:cs="Times New Roman"/>
+          <w:color w:val="CCCCCC"/>
+          <w:sz w:val="21"/>
+          <w:szCs w:val="21"/>
+        </w:rPr>
+        <w:t>(</w:t>
+      </w:r>
+      <w:proofErr w:type="spellStart"/>
+      <w:proofErr w:type="gramEnd"/>
+      <w:r>
+        <w:rPr>
+          <w:rFonts w:ascii="Consolas" w:eastAsia="Times New Roman" w:hAnsi="Consolas" w:cs="Times New Roman"/>
+          <w:color w:val="CCCCCC"/>
+          <w:sz w:val="21"/>
+          <w:szCs w:val="21"/>
+        </w:rPr>
+        <w:t>credentialsId</w:t>
+      </w:r>
+      <w:proofErr w:type="spellEnd"/>
+      <w:r>
+        <w:rPr>
+          <w:rFonts w:ascii="Consolas" w:eastAsia="Times New Roman" w:hAnsi="Consolas" w:cs="Times New Roman"/>
+          <w:color w:val="CCCCCC"/>
+          <w:sz w:val="21"/>
+          <w:szCs w:val="21"/>
+        </w:rPr>
+        <w:t xml:space="preserve">: </w:t>
       </w:r>
       <w:r>
         <w:rPr>
@@ -4426,7 +6461,27 @@
           <w:sz w:val="21"/>
           <w:szCs w:val="21"/>
         </w:rPr>
-        <w:t>'jenkins-sonar-token'</w:t>
+        <w:t>'</w:t>
+      </w:r>
+      <w:proofErr w:type="spellStart"/>
+      <w:r>
+        <w:rPr>
+          <w:rFonts w:ascii="Consolas" w:eastAsia="Times New Roman" w:hAnsi="Consolas" w:cs="Times New Roman"/>
+          <w:color w:val="CE9178"/>
+          <w:sz w:val="21"/>
+          <w:szCs w:val="21"/>
+        </w:rPr>
+        <w:t>jenkins</w:t>
+      </w:r>
+      <w:proofErr w:type="spellEnd"/>
+      <w:r>
+        <w:rPr>
+          <w:rFonts w:ascii="Consolas" w:eastAsia="Times New Roman" w:hAnsi="Consolas" w:cs="Times New Roman"/>
+          <w:color w:val="CE9178"/>
+          <w:sz w:val="21"/>
+          <w:szCs w:val="21"/>
+        </w:rPr>
+        <w:t>-sonar-token'</w:t>
       </w:r>
       <w:r>
         <w:rPr>
@@ -4456,7 +6511,27 @@
           <w:sz w:val="21"/>
           <w:szCs w:val="21"/>
         </w:rPr>
-        <w:t xml:space="preserve">                    sh </w:t>
+        <w:t xml:space="preserve">                    </w:t>
+      </w:r>
+      <w:proofErr w:type="spellStart"/>
+      <w:r>
+        <w:rPr>
+          <w:rFonts w:ascii="Consolas" w:eastAsia="Times New Roman" w:hAnsi="Consolas" w:cs="Times New Roman"/>
+          <w:color w:val="CCCCCC"/>
+          <w:sz w:val="21"/>
+          <w:szCs w:val="21"/>
+        </w:rPr>
+        <w:t>sh</w:t>
+      </w:r>
+      <w:proofErr w:type="spellEnd"/>
+      <w:r>
+        <w:rPr>
+          <w:rFonts w:ascii="Consolas" w:eastAsia="Times New Roman" w:hAnsi="Consolas" w:cs="Times New Roman"/>
+          <w:color w:val="CCCCCC"/>
+          <w:sz w:val="21"/>
+          <w:szCs w:val="21"/>
+        </w:rPr>
+        <w:t xml:space="preserve"> </w:t>
       </w:r>
       <w:r>
         <w:rPr>
@@ -4465,7 +6540,49 @@
           <w:sz w:val="21"/>
           <w:szCs w:val="21"/>
         </w:rPr>
-        <w:t>"mvn sonar:sonar"</w:t>
+        <w:t>"</w:t>
+      </w:r>
+      <w:proofErr w:type="spellStart"/>
+      <w:r>
+        <w:rPr>
+          <w:rFonts w:ascii="Consolas" w:eastAsia="Times New Roman" w:hAnsi="Consolas" w:cs="Times New Roman"/>
+          <w:color w:val="CE9178"/>
+          <w:sz w:val="21"/>
+          <w:szCs w:val="21"/>
+        </w:rPr>
+        <w:t>mvn</w:t>
+      </w:r>
+      <w:proofErr w:type="spellEnd"/>
+      <w:r>
+        <w:rPr>
+          <w:rFonts w:ascii="Consolas" w:eastAsia="Times New Roman" w:hAnsi="Consolas" w:cs="Times New Roman"/>
+          <w:color w:val="CE9178"/>
+          <w:sz w:val="21"/>
+          <w:szCs w:val="21"/>
+        </w:rPr>
+        <w:t xml:space="preserve"> </w:t>
+      </w:r>
+      <w:proofErr w:type="spellStart"/>
+      <w:proofErr w:type="gramStart"/>
+      <w:r>
+        <w:rPr>
+          <w:rFonts w:ascii="Consolas" w:eastAsia="Times New Roman" w:hAnsi="Consolas" w:cs="Times New Roman"/>
+          <w:color w:val="CE9178"/>
+          <w:sz w:val="21"/>
+          <w:szCs w:val="21"/>
+        </w:rPr>
+        <w:t>sonar:sonar</w:t>
+      </w:r>
+      <w:proofErr w:type="spellEnd"/>
+      <w:proofErr w:type="gramEnd"/>
+      <w:r>
+        <w:rPr>
+          <w:rFonts w:ascii="Consolas" w:eastAsia="Times New Roman" w:hAnsi="Consolas" w:cs="Times New Roman"/>
+          <w:color w:val="CE9178"/>
+          <w:sz w:val="21"/>
+          <w:szCs w:val="21"/>
+        </w:rPr>
+        <w:t>"</w:t>
       </w:r>
     </w:p>
     <w:p>
@@ -4541,8 +6658,13 @@
     </w:p>
     <w:p>
       <w:r>
-        <w:t>Docker token for jenkins</w:t>
-      </w:r>
+        <w:t xml:space="preserve">Docker token for </w:t>
+      </w:r>
+      <w:proofErr w:type="spellStart"/>
+      <w:r>
+        <w:t>jenkins</w:t>
+      </w:r>
+      <w:proofErr w:type="spellEnd"/>
     </w:p>
     <w:p>
       <w:r>
@@ -4552,7 +6674,15 @@
     <w:p/>
     <w:p>
       <w:r>
-        <w:t>error with Jenkins api token</w:t>
+        <w:t xml:space="preserve">error with Jenkins </w:t>
+      </w:r>
+      <w:proofErr w:type="spellStart"/>
+      <w:r>
+        <w:t>api</w:t>
+      </w:r>
+      <w:proofErr w:type="spellEnd"/>
+      <w:r>
+        <w:t xml:space="preserve"> token</w:t>
       </w:r>
     </w:p>
     <w:p>
@@ -4765,7 +6895,27 @@
           <w:sz w:val="21"/>
           <w:szCs w:val="21"/>
         </w:rPr>
-        <w:t>'dockerpsw'</w:t>
+        <w:t>'</w:t>
+      </w:r>
+      <w:proofErr w:type="spellStart"/>
+      <w:r>
+        <w:rPr>
+          <w:rFonts w:ascii="Consolas" w:eastAsia="Times New Roman" w:hAnsi="Consolas" w:cs="Times New Roman"/>
+          <w:color w:val="CE9178"/>
+          <w:sz w:val="21"/>
+          <w:szCs w:val="21"/>
+        </w:rPr>
+        <w:t>dockerpsw</w:t>
+      </w:r>
+      <w:proofErr w:type="spellEnd"/>
+      <w:r>
+        <w:rPr>
+          <w:rFonts w:ascii="Consolas" w:eastAsia="Times New Roman" w:hAnsi="Consolas" w:cs="Times New Roman"/>
+          <w:color w:val="CE9178"/>
+          <w:sz w:val="21"/>
+          <w:szCs w:val="21"/>
+        </w:rPr>
+        <w:t>'</w:t>
       </w:r>
     </w:p>
     <w:p>
@@ -5138,9 +7288,206 @@
       </w:r>
     </w:p>
     <w:p>
+      <w:r>
+        <w:t xml:space="preserve">When putting private </w:t>
+      </w:r>
+      <w:proofErr w:type="spellStart"/>
+      <w:r>
+        <w:t>ip</w:t>
+      </w:r>
+      <w:proofErr w:type="spellEnd"/>
+      <w:r>
+        <w:t xml:space="preserve"> for </w:t>
+      </w:r>
+      <w:proofErr w:type="spellStart"/>
+      <w:r>
+        <w:t>sonarqube</w:t>
+      </w:r>
+      <w:proofErr w:type="spellEnd"/>
+      <w:r>
+        <w:t xml:space="preserve"> getting below error.</w:t>
+      </w:r>
+      <w:r>
+        <w:t xml:space="preserve"> </w:t>
+      </w:r>
+    </w:p>
+    <w:p>
+      <w:r>
+        <w:t>With Private IP</w:t>
+      </w:r>
+    </w:p>
+    <w:p>
       <w:pPr>
         <w:pStyle w:val="HTMLPreformatted"/>
         <w:rPr>
+          <w:rFonts w:ascii="var(--font-family-mono)" w:hAnsi="var(--font-family-mono)"/>
+          <w:color w:val="14141F"/>
+        </w:rPr>
+      </w:pPr>
+      <w:r>
+        <w:rPr>
+          <w:rStyle w:val="pipeline-node-41"/>
+          <w:rFonts w:ascii="var(--font-family-mono)" w:hAnsi="var(--font-family-mono)"/>
+          <w:color w:val="14141F"/>
+        </w:rPr>
+        <w:t xml:space="preserve">WARN: Unable to locate 'report-task.txt' in the workspace. Did the </w:t>
+      </w:r>
+      <w:proofErr w:type="spellStart"/>
+      <w:r>
+        <w:rPr>
+          <w:rStyle w:val="pipeline-node-41"/>
+          <w:rFonts w:ascii="var(--font-family-mono)" w:hAnsi="var(--font-family-mono)"/>
+          <w:color w:val="14141F"/>
+        </w:rPr>
+        <w:t>SonarScanner</w:t>
+      </w:r>
+      <w:proofErr w:type="spellEnd"/>
+      <w:r>
+        <w:rPr>
+          <w:rStyle w:val="pipeline-node-41"/>
+          <w:rFonts w:ascii="var(--font-family-mono)" w:hAnsi="var(--font-family-mono)"/>
+          <w:color w:val="14141F"/>
+        </w:rPr>
+        <w:t xml:space="preserve"> succeed?</w:t>
+      </w:r>
+    </w:p>
+    <w:p/>
+    <w:p>
+      <w:r>
+        <w:t>Public IP also not working</w:t>
+      </w:r>
+    </w:p>
+    <w:p>
+      <w:pPr>
+        <w:pStyle w:val="HTMLPreformatted"/>
+        <w:rPr>
+          <w:rStyle w:val="pipeline-node-40"/>
+          <w:rFonts w:ascii="var(--font-family-mono)" w:hAnsi="var(--font-family-mono)"/>
+          <w:color w:val="14141F"/>
+        </w:rPr>
+      </w:pPr>
+      <w:r>
+        <w:rPr>
+          <w:rStyle w:val="pipeline-node-40"/>
+          <w:rFonts w:ascii="var(--font-family-mono)" w:hAnsi="var(--font-family-mono)"/>
+          <w:color w:val="14141F"/>
+        </w:rPr>
+        <w:lastRenderedPageBreak/>
+        <w:t>process apparently never started in /var/lib/</w:t>
+      </w:r>
+      <w:proofErr w:type="spellStart"/>
+      <w:r>
+        <w:rPr>
+          <w:rStyle w:val="pipeline-node-40"/>
+          <w:rFonts w:ascii="var(--font-family-mono)" w:hAnsi="var(--font-family-mono)"/>
+          <w:color w:val="14141F"/>
+        </w:rPr>
+        <w:t>jenkins</w:t>
+      </w:r>
+      <w:proofErr w:type="spellEnd"/>
+      <w:r>
+        <w:rPr>
+          <w:rStyle w:val="pipeline-node-40"/>
+          <w:rFonts w:ascii="var(--font-family-mono)" w:hAnsi="var(--font-family-mono)"/>
+          <w:color w:val="14141F"/>
+        </w:rPr>
+        <w:t>/workspace/</w:t>
+      </w:r>
+      <w:proofErr w:type="spellStart"/>
+      <w:r>
+        <w:rPr>
+          <w:rStyle w:val="pipeline-node-40"/>
+          <w:rFonts w:ascii="var(--font-family-mono)" w:hAnsi="var(--font-family-mono)"/>
+          <w:color w:val="14141F"/>
+        </w:rPr>
+        <w:t>devops@tmp</w:t>
+      </w:r>
+      <w:proofErr w:type="spellEnd"/>
+      <w:r>
+        <w:rPr>
+          <w:rStyle w:val="pipeline-node-40"/>
+          <w:rFonts w:ascii="var(--font-family-mono)" w:hAnsi="var(--font-family-mono)"/>
+          <w:color w:val="14141F"/>
+        </w:rPr>
+        <w:t>/durable-d2ca79e7</w:t>
+      </w:r>
+    </w:p>
+    <w:p>
+      <w:pPr>
+        <w:pStyle w:val="HTMLPreformatted"/>
+        <w:rPr>
+          <w:rStyle w:val="pipeline-node-40"/>
+          <w:rFonts w:ascii="var(--font-family-mono)" w:hAnsi="var(--font-family-mono)"/>
+          <w:color w:val="14141F"/>
+        </w:rPr>
+      </w:pPr>
+      <w:r>
+        <w:rPr>
+          <w:rStyle w:val="pipeline-node-40"/>
+          <w:rFonts w:ascii="var(--font-family-mono)" w:hAnsi="var(--font-family-mono)"/>
+          <w:color w:val="14141F"/>
+        </w:rPr>
+        <w:t>(running Jenkins temporarily with -</w:t>
+      </w:r>
+      <w:proofErr w:type="gramStart"/>
+      <w:r>
+        <w:rPr>
+          <w:rStyle w:val="pipeline-node-40"/>
+          <w:rFonts w:ascii="var(--font-family-mono)" w:hAnsi="var(--font-family-mono)"/>
+          <w:color w:val="14141F"/>
+        </w:rPr>
+        <w:t>Dorg.jenkinsci.plugins</w:t>
+      </w:r>
+      <w:proofErr w:type="gramEnd"/>
+      <w:r>
+        <w:rPr>
+          <w:rStyle w:val="pipeline-node-40"/>
+          <w:rFonts w:ascii="var(--font-family-mono)" w:hAnsi="var(--font-family-mono)"/>
+          <w:color w:val="14141F"/>
+        </w:rPr>
+        <w:t>.durabletask.BourneShellScript.LAUNCH_DIAGNOSTICS=true might make the problem clearer)</w:t>
+      </w:r>
+    </w:p>
+    <w:p>
+      <w:pPr>
+        <w:pStyle w:val="HTMLPreformatted"/>
+        <w:rPr>
+          <w:rFonts w:ascii="var(--font-family-mono)" w:hAnsi="var(--font-family-mono)"/>
+          <w:color w:val="14141F"/>
+        </w:rPr>
+      </w:pPr>
+      <w:hyperlink r:id="rId28" w:history="1">
+        <w:r>
+          <w:rPr>
+            <w:rStyle w:val="Hyperlink"/>
+            <w:rFonts w:ascii="var(--font-family-mono)" w:hAnsi="var(--font-family-mono)"/>
+          </w:rPr>
+          <w:t>Click here to forcibly terminate running steps</w:t>
+        </w:r>
+      </w:hyperlink>
+    </w:p>
+    <w:p>
+      <w:pPr>
+        <w:pStyle w:val="HTMLPreformatted"/>
+        <w:rPr>
+          <w:rStyle w:val="pipeline-node-40"/>
+          <w:rFonts w:ascii="var(--font-family-mono)" w:hAnsi="var(--font-family-mono)"/>
+          <w:color w:val="14141F"/>
+        </w:rPr>
+      </w:pPr>
+      <w:r>
+        <w:rPr>
+          <w:rStyle w:val="pipeline-node-40"/>
+          <w:rFonts w:ascii="var(--font-family-mono)" w:hAnsi="var(--font-family-mono)"/>
+          <w:color w:val="14141F"/>
+        </w:rPr>
+        <w:t>script returned exit code -2</w:t>
+      </w:r>
+    </w:p>
+    <w:p>
+      <w:pPr>
+        <w:pStyle w:val="HTMLPreformatted"/>
+        <w:rPr>
           <w:rStyle w:val="pipeline-new-node"/>
           <w:rFonts w:ascii="var(--font-family-mono)" w:hAnsi="var(--font-family-mono)"/>
           <w:color w:val="9A9999"/>
@@ -5152,13 +7499,93 @@
           <w:rFonts w:ascii="var(--font-family-mono)" w:hAnsi="var(--font-family-mono)"/>
           <w:color w:val="9A9999"/>
         </w:rPr>
-        <w:t>[Pipeline] waitForQualityGate</w:t>
-      </w:r>
+        <w:t>[Pipeline</w:t>
+      </w:r>
+      <w:proofErr w:type="gramStart"/>
+      <w:r>
+        <w:rPr>
+          <w:rStyle w:val="pipeline-new-node"/>
+          <w:rFonts w:ascii="var(--font-family-mono)" w:hAnsi="var(--font-family-mono)"/>
+          <w:color w:val="9A9999"/>
+        </w:rPr>
+        <w:t>] }</w:t>
+      </w:r>
+      <w:proofErr w:type="gramEnd"/>
     </w:p>
     <w:p>
       <w:pPr>
         <w:pStyle w:val="HTMLPreformatted"/>
         <w:rPr>
+          <w:rFonts w:ascii="var(--font-family-mono)" w:hAnsi="var(--font-family-mono)"/>
+          <w:color w:val="14141F"/>
+        </w:rPr>
+      </w:pPr>
+      <w:r>
+        <w:rPr>
+          <w:rStyle w:val="pipeline-node-41"/>
+          <w:rFonts w:ascii="var(--font-family-mono)" w:hAnsi="var(--font-family-mono)"/>
+          <w:color w:val="14141F"/>
+        </w:rPr>
+        <w:t xml:space="preserve">WARN: Unable to locate 'report-task.txt' in the workspace. Did the </w:t>
+      </w:r>
+      <w:proofErr w:type="spellStart"/>
+      <w:r>
+        <w:rPr>
+          <w:rStyle w:val="pipeline-node-41"/>
+          <w:rFonts w:ascii="var(--font-family-mono)" w:hAnsi="var(--font-family-mono)"/>
+          <w:color w:val="14141F"/>
+        </w:rPr>
+        <w:t>SonarScanner</w:t>
+      </w:r>
+      <w:proofErr w:type="spellEnd"/>
+      <w:r>
+        <w:rPr>
+          <w:rStyle w:val="pipeline-node-41"/>
+          <w:rFonts w:ascii="var(--font-family-mono)" w:hAnsi="var(--font-family-mono)"/>
+          <w:color w:val="14141F"/>
+        </w:rPr>
+        <w:t xml:space="preserve"> succeed?</w:t>
+      </w:r>
+    </w:p>
+    <w:p/>
+    <w:p>
+      <w:r>
+        <w:t>Reboot is also not working</w:t>
+      </w:r>
+    </w:p>
+    <w:p/>
+    <w:p>
+      <w:pPr>
+        <w:pStyle w:val="HTMLPreformatted"/>
+        <w:rPr>
+          <w:rStyle w:val="pipeline-new-node"/>
+          <w:rFonts w:ascii="var(--font-family-mono)" w:hAnsi="var(--font-family-mono)"/>
+          <w:color w:val="9A9999"/>
+        </w:rPr>
+      </w:pPr>
+      <w:r>
+        <w:rPr>
+          <w:rStyle w:val="pipeline-new-node"/>
+          <w:rFonts w:ascii="var(--font-family-mono)" w:hAnsi="var(--font-family-mono)"/>
+          <w:color w:val="9A9999"/>
+        </w:rPr>
+        <w:t xml:space="preserve">[Pipeline] </w:t>
+      </w:r>
+      <w:proofErr w:type="spellStart"/>
+      <w:r>
+        <w:rPr>
+          <w:rStyle w:val="pipeline-new-node"/>
+          <w:rFonts w:ascii="var(--font-family-mono)" w:hAnsi="var(--font-family-mono)"/>
+          <w:color w:val="9A9999"/>
+        </w:rPr>
+        <w:t>waitForQualityGate</w:t>
+      </w:r>
+      <w:proofErr w:type="spellEnd"/>
+    </w:p>
+    <w:p>
+      <w:pPr>
+        <w:pStyle w:val="HTMLPreformatted"/>
+        <w:rPr>
           <w:rStyle w:val="pipeline-node-51"/>
           <w:rFonts w:ascii="var(--font-family-mono)" w:hAnsi="var(--font-family-mono)"/>
           <w:color w:val="14141F"/>
@@ -5206,7 +7633,7 @@
         </w:rPr>
         <w:t xml:space="preserve">Aborted by </w:t>
       </w:r>
-      <w:hyperlink r:id="rId28" w:history="1">
+      <w:hyperlink r:id="rId29" w:history="1">
         <w:r>
           <w:rPr>
             <w:rStyle w:val="Hyperlink"/>
@@ -5219,16 +7646,116 @@
     </w:p>
     <w:p/>
     <w:p>
-      <w:r>
-        <w:t>So to get rid of this create webhook for Jenkins server in sonarqube</w:t>
-      </w:r>
-    </w:p>
+      <w:proofErr w:type="gramStart"/>
+      <w:r>
+        <w:t>So</w:t>
+      </w:r>
+      <w:proofErr w:type="gramEnd"/>
+      <w:r>
+        <w:t xml:space="preserve"> to get rid of this create webhook for Jenkins server in </w:t>
+      </w:r>
+      <w:proofErr w:type="spellStart"/>
+      <w:r>
+        <w:t>sonarqube</w:t>
+      </w:r>
+      <w:proofErr w:type="spellEnd"/>
+    </w:p>
+    <w:p>
+      <w:pPr>
+        <w:pStyle w:val="NormalWeb"/>
+        <w:shd w:val="clear" w:color="auto" w:fill="FFFFFF"/>
+        <w:spacing w:before="0" w:beforeAutospacing="0" w:after="0" w:afterAutospacing="0"/>
+        <w:textAlignment w:val="baseline"/>
+        <w:rPr>
+          <w:rFonts w:ascii="Segoe UI" w:hAnsi="Segoe UI" w:cs="Segoe UI"/>
+          <w:color w:val="0C0D0E"/>
+          <w:sz w:val="23"/>
+          <w:szCs w:val="23"/>
+        </w:rPr>
+      </w:pPr>
+      <w:r>
+        <w:rPr>
+          <w:rFonts w:ascii="inherit" w:hAnsi="inherit" w:cs="Segoe UI"/>
+          <w:b/>
+          <w:bCs/>
+          <w:color w:val="0C0D0E"/>
+          <w:sz w:val="23"/>
+          <w:szCs w:val="23"/>
+          <w:bdr w:val="none" w:sz="0" w:space="0" w:color="auto" w:frame="1"/>
+        </w:rPr>
+        <w:br/>
+      </w:r>
+      <w:r>
+        <w:rPr>
+          <w:rStyle w:val="Strong"/>
+          <w:rFonts w:ascii="inherit" w:hAnsi="inherit" w:cs="Segoe UI"/>
+          <w:color w:val="0C0D0E"/>
+          <w:sz w:val="23"/>
+          <w:szCs w:val="23"/>
+          <w:bdr w:val="none" w:sz="0" w:space="0" w:color="auto" w:frame="1"/>
+        </w:rPr>
+        <w:t>Configure SonarQube webhook for quality gate</w:t>
+      </w:r>
+    </w:p>
+    <w:p>
+      <w:pPr>
+        <w:pStyle w:val="NormalWeb"/>
+        <w:shd w:val="clear" w:color="auto" w:fill="FFFFFF"/>
+        <w:spacing w:before="0" w:beforeAutospacing="0" w:after="0" w:afterAutospacing="0"/>
+        <w:textAlignment w:val="baseline"/>
+        <w:rPr>
+          <w:rFonts w:ascii="inherit" w:hAnsi="inherit" w:cs="Segoe UI"/>
+          <w:sz w:val="23"/>
+          <w:szCs w:val="23"/>
+        </w:rPr>
+      </w:pPr>
+      <w:r>
+        <w:rPr>
+          <w:rFonts w:ascii="inherit" w:hAnsi="inherit" w:cs="Segoe UI"/>
+          <w:sz w:val="23"/>
+          <w:szCs w:val="23"/>
+        </w:rPr>
+        <w:t>Administration &gt; Configuration &gt; Webhooks &gt; Create</w:t>
+      </w:r>
+    </w:p>
+    <w:p>
+      <w:pPr>
+        <w:pStyle w:val="NormalWeb"/>
+        <w:shd w:val="clear" w:color="auto" w:fill="FFFFFF"/>
+        <w:spacing w:before="0" w:beforeAutospacing="0" w:after="0" w:afterAutospacing="0"/>
+        <w:textAlignment w:val="baseline"/>
+        <w:rPr>
+          <w:rFonts w:ascii="Segoe UI" w:hAnsi="Segoe UI" w:cs="Segoe UI"/>
+          <w:color w:val="0C0D0E"/>
+          <w:sz w:val="23"/>
+          <w:szCs w:val="23"/>
+        </w:rPr>
+      </w:pPr>
+      <w:r>
+        <w:rPr>
+          <w:rFonts w:ascii="Segoe UI" w:hAnsi="Segoe UI" w:cs="Segoe UI"/>
+          <w:color w:val="0C0D0E"/>
+          <w:sz w:val="23"/>
+          <w:szCs w:val="23"/>
+        </w:rPr>
+        <w:t>The URL should point to your Jenkins server </w:t>
+      </w:r>
+      <w:r>
+        <w:rPr>
+          <w:rStyle w:val="HTMLCode"/>
+          <w:rFonts w:ascii="var(--ff-mono)" w:hAnsi="var(--ff-mono)"/>
+          <w:color w:val="0C0D0E"/>
+          <w:bdr w:val="none" w:sz="0" w:space="0" w:color="auto" w:frame="1"/>
+        </w:rPr>
+        <w:t>http://{JENKINS_HOST}/sonarqube-webhook/</w:t>
+      </w:r>
+    </w:p>
+    <w:p/>
     <w:p>
       <w:r>
         <w:rPr>
           <w:noProof/>
         </w:rPr>
-        <w:lastRenderedPageBreak/>
         <w:drawing>
           <wp:inline distT="0" distB="0" distL="0" distR="0" wp14:anchorId="4CB39815" wp14:editId="31B767ED">
             <wp:extent cx="5943600" cy="1593215"/>
@@ -5245,7 +7772,7 @@
                     <pic:cNvPicPr/>
                   </pic:nvPicPr>
                   <pic:blipFill>
-                    <a:blip r:embed="rId29"/>
+                    <a:blip r:embed="rId30"/>
                     <a:stretch>
                       <a:fillRect/>
                     </a:stretch>
@@ -5254,6 +7781,76 @@
                     <a:xfrm>
                       <a:off x="0" y="0"/>
                       <a:ext cx="5943600" cy="1593215"/>
+                    </a:xfrm>
+                    <a:prstGeom prst="rect">
+                      <a:avLst/>
+                    </a:prstGeom>
+                  </pic:spPr>
+                </pic:pic>
+              </a:graphicData>
+            </a:graphic>
+          </wp:inline>
+        </w:drawing>
+      </w:r>
+    </w:p>
+    <w:p/>
+    <w:p>
+      <w:r>
+        <w:t>Restarted Jenkins server</w:t>
+      </w:r>
+    </w:p>
+    <w:p>
+      <w:r>
+        <w:t xml:space="preserve">Added public </w:t>
+      </w:r>
+      <w:proofErr w:type="spellStart"/>
+      <w:r>
+        <w:t>ip</w:t>
+      </w:r>
+      <w:proofErr w:type="spellEnd"/>
+      <w:r>
+        <w:t xml:space="preserve"> of </w:t>
+      </w:r>
+      <w:proofErr w:type="spellStart"/>
+      <w:r>
+        <w:t>sonarqube</w:t>
+      </w:r>
+      <w:proofErr w:type="spellEnd"/>
+      <w:r>
+        <w:t xml:space="preserve"> in Jenkins server system configuration.</w:t>
+      </w:r>
+    </w:p>
+    <w:p>
+      <w:r>
+        <w:rPr>
+          <w:noProof/>
+        </w:rPr>
+        <w:lastRenderedPageBreak/>
+        <w:drawing>
+          <wp:inline distT="0" distB="0" distL="0" distR="0" wp14:anchorId="5623C03F" wp14:editId="3C66B73A">
+            <wp:extent cx="5943600" cy="2060575"/>
+            <wp:effectExtent l="0" t="0" r="0" b="0"/>
+            <wp:docPr id="83429216" name="Picture 1"/>
+            <wp:cNvGraphicFramePr>
+              <a:graphicFrameLocks xmlns:a="http://schemas.openxmlformats.org/drawingml/2006/main" noChangeAspect="1"/>
+            </wp:cNvGraphicFramePr>
+            <a:graphic xmlns:a="http://schemas.openxmlformats.org/drawingml/2006/main">
+              <a:graphicData uri="http://schemas.openxmlformats.org/drawingml/2006/picture">
+                <pic:pic xmlns:pic="http://schemas.openxmlformats.org/drawingml/2006/picture">
+                  <pic:nvPicPr>
+                    <pic:cNvPr id="83429216" name=""/>
+                    <pic:cNvPicPr/>
+                  </pic:nvPicPr>
+                  <pic:blipFill>
+                    <a:blip r:embed="rId31"/>
+                    <a:stretch>
+                      <a:fillRect/>
+                    </a:stretch>
+                  </pic:blipFill>
+                  <pic:spPr>
+                    <a:xfrm>
+                      <a:off x="0" y="0"/>
+                      <a:ext cx="5943600" cy="2060575"/>
                     </a:xfrm>
                     <a:prstGeom prst="rect">
                       <a:avLst/>
@@ -6124,6 +8721,27 @@
     <w:basedOn w:val="DefaultParagraphFont"/>
     <w:rsid w:val="00CA1A82"/>
   </w:style>
+  <w:style w:type="character" w:styleId="Strong">
+    <w:name w:val="Strong"/>
+    <w:basedOn w:val="DefaultParagraphFont"/>
+    <w:uiPriority w:val="22"/>
+    <w:qFormat/>
+    <w:rsid w:val="0000791D"/>
+    <w:rPr>
+      <w:b/>
+      <w:bCs/>
+    </w:rPr>
+  </w:style>
+  <w:style w:type="character" w:customStyle="1" w:styleId="pipeline-node-41">
+    <w:name w:val="pipeline-node-41"/>
+    <w:basedOn w:val="DefaultParagraphFont"/>
+    <w:rsid w:val="00EF30D3"/>
+  </w:style>
+  <w:style w:type="character" w:customStyle="1" w:styleId="pipeline-node-40">
+    <w:name w:val="pipeline-node-40"/>
+    <w:basedOn w:val="DefaultParagraphFont"/>
+    <w:rsid w:val="00F56F2E"/>
+  </w:style>
 </w:styles>
 </file>
 

</xml_diff>